<commit_message>
Minor updates to Exercise setup document
</commit_message>
<xml_diff>
--- a/GIS4x07_ExerciseSetup.docx
+++ b/GIS4x07_ExerciseSetup.docx
@@ -1,6 +1,6 @@
 
 <file path=word/document.xml><?xml version="1.0" encoding="utf-8"?>
-<w:document xmlns:wpc="http://schemas.microsoft.com/office/word/2010/wordprocessingCanvas" xmlns:cx="http://schemas.microsoft.com/office/drawing/2014/chartex" xmlns:cx1="http://schemas.microsoft.com/office/drawing/2015/9/8/chartex" xmlns:mc="http://schemas.openxmlformats.org/markup-compatibility/2006" xmlns:o="urn:schemas-microsoft-com:office:office" xmlns:r="http://schemas.openxmlformats.org/officeDocument/2006/relationships" xmlns:m="http://schemas.openxmlformats.org/officeDocument/2006/math" xmlns:v="urn:schemas-microsoft-com:vml" xmlns:wp14="http://schemas.microsoft.com/office/word/2010/wordprocessingDrawing" xmlns:wp="http://schemas.openxmlformats.org/drawingml/2006/wordprocessingDrawing" xmlns:w10="urn:schemas-microsoft-com:office:word" xmlns:w="http://schemas.openxmlformats.org/wordprocessingml/2006/main" xmlns:w14="http://schemas.microsoft.com/office/word/2010/wordml" xmlns:w15="http://schemas.microsoft.com/office/word/2012/wordml" xmlns:w16se="http://schemas.microsoft.com/office/word/2015/wordml/symex" xmlns:wpg="http://schemas.microsoft.com/office/word/2010/wordprocessingGroup" xmlns:wpi="http://schemas.microsoft.com/office/word/2010/wordprocessingInk" xmlns:wne="http://schemas.microsoft.com/office/word/2006/wordml" xmlns:wps="http://schemas.microsoft.com/office/word/2010/wordprocessingShape" mc:Ignorable="w14 w15 w16se wp14">
+<w:document xmlns:wpc="http://schemas.microsoft.com/office/word/2010/wordprocessingCanvas" xmlns:cx="http://schemas.microsoft.com/office/drawing/2014/chartex" xmlns:cx1="http://schemas.microsoft.com/office/drawing/2015/9/8/chartex" xmlns:cx2="http://schemas.microsoft.com/office/drawing/2015/10/21/chartex" xmlns:cx3="http://schemas.microsoft.com/office/drawing/2016/5/9/chartex" xmlns:cx4="http://schemas.microsoft.com/office/drawing/2016/5/10/chartex" xmlns:cx5="http://schemas.microsoft.com/office/drawing/2016/5/11/chartex" xmlns:cx6="http://schemas.microsoft.com/office/drawing/2016/5/12/chartex" xmlns:cx7="http://schemas.microsoft.com/office/drawing/2016/5/13/chartex" xmlns:cx8="http://schemas.microsoft.com/office/drawing/2016/5/14/chartex" xmlns:mc="http://schemas.openxmlformats.org/markup-compatibility/2006" xmlns:aink="http://schemas.microsoft.com/office/drawing/2016/ink" xmlns:am3d="http://schemas.microsoft.com/office/drawing/2017/model3d" xmlns:o="urn:schemas-microsoft-com:office:office" xmlns:r="http://schemas.openxmlformats.org/officeDocument/2006/relationships" xmlns:m="http://schemas.openxmlformats.org/officeDocument/2006/math" xmlns:v="urn:schemas-microsoft-com:vml" xmlns:wp14="http://schemas.microsoft.com/office/word/2010/wordprocessingDrawing" xmlns:wp="http://schemas.openxmlformats.org/drawingml/2006/wordprocessingDrawing" xmlns:w10="urn:schemas-microsoft-com:office:word" xmlns:w="http://schemas.openxmlformats.org/wordprocessingml/2006/main" xmlns:w14="http://schemas.microsoft.com/office/word/2010/wordml" xmlns:w15="http://schemas.microsoft.com/office/word/2012/wordml" xmlns:w16cid="http://schemas.microsoft.com/office/word/2016/wordml/cid" xmlns:w16se="http://schemas.microsoft.com/office/word/2015/wordml/symex" xmlns:wpg="http://schemas.microsoft.com/office/word/2010/wordprocessingGroup" xmlns:wpi="http://schemas.microsoft.com/office/word/2010/wordprocessingInk" xmlns:wne="http://schemas.microsoft.com/office/word/2006/wordml" xmlns:wps="http://schemas.microsoft.com/office/word/2010/wordprocessingShape" mc:Ignorable="w14 w15 w16se w16cid wp14">
   <w:body>
     <w:p>
       <w:pPr>
@@ -325,74 +325,6 @@
       <w:bookmarkEnd w:id="1"/>
     </w:p>
     <w:p>
-      <w:r>
-        <w:t>Login to GitHub</w:t>
-      </w:r>
-    </w:p>
-    <w:p>
-      <w:r>
-        <w:t>Select “New repository”:</w:t>
-      </w:r>
-    </w:p>
-    <w:p>
-      <w:pPr>
-        <w:ind w:left="720"/>
-      </w:pPr>
-      <w:r>
-        <w:rPr>
-          <w:noProof/>
-        </w:rPr>
-        <w:drawing>
-          <wp:inline distT="0" distB="0" distL="0" distR="0" wp14:anchorId="6570D09A" wp14:editId="33FF98D6">
-            <wp:extent cx="2238375" cy="933450"/>
-            <wp:effectExtent l="0" t="0" r="9525" b="0"/>
-            <wp:docPr id="13" name="Picture 13" descr="cid:image001.jpg@01D212B8.420C7200"/>
-            <wp:cNvGraphicFramePr>
-              <a:graphicFrameLocks xmlns:a="http://schemas.openxmlformats.org/drawingml/2006/main" noChangeAspect="1"/>
-            </wp:cNvGraphicFramePr>
-            <a:graphic xmlns:a="http://schemas.openxmlformats.org/drawingml/2006/main">
-              <a:graphicData uri="http://schemas.openxmlformats.org/drawingml/2006/picture">
-                <pic:pic xmlns:pic="http://schemas.openxmlformats.org/drawingml/2006/picture">
-                  <pic:nvPicPr>
-                    <pic:cNvPr id="0" name="Picture 1" descr="cid:image001.jpg@01D212B8.420C7200"/>
-                    <pic:cNvPicPr>
-                      <a:picLocks noChangeAspect="1" noChangeArrowheads="1"/>
-                    </pic:cNvPicPr>
-                  </pic:nvPicPr>
-                  <pic:blipFill>
-                    <a:blip r:embed="rId10" r:link="rId11">
-                      <a:extLst>
-                        <a:ext uri="{28A0092B-C50C-407E-A947-70E740481C1C}">
-                          <a14:useLocalDpi xmlns:a14="http://schemas.microsoft.com/office/drawing/2010/main" val="0"/>
-                        </a:ext>
-                      </a:extLst>
-                    </a:blip>
-                    <a:srcRect/>
-                    <a:stretch>
-                      <a:fillRect/>
-                    </a:stretch>
-                  </pic:blipFill>
-                  <pic:spPr bwMode="auto">
-                    <a:xfrm>
-                      <a:off x="0" y="0"/>
-                      <a:ext cx="2238375" cy="933450"/>
-                    </a:xfrm>
-                    <a:prstGeom prst="rect">
-                      <a:avLst/>
-                    </a:prstGeom>
-                    <a:noFill/>
-                    <a:ln>
-                      <a:noFill/>
-                    </a:ln>
-                  </pic:spPr>
-                </pic:pic>
-              </a:graphicData>
-            </a:graphic>
-          </wp:inline>
-        </w:drawing>
-      </w:r>
-    </w:p>
-    <w:p>
       <w:pPr>
         <w:pStyle w:val="ListParagraph"/>
         <w:numPr>
@@ -401,16 +333,16 @@
         </w:numPr>
       </w:pPr>
       <w:r>
-        <w:t>For Repository name, use the pattern “course-</w:t>
-      </w:r>
-      <w:proofErr w:type="spellStart"/>
-      <w:r>
-        <w:t>dayN</w:t>
-      </w:r>
-      <w:proofErr w:type="spellEnd"/>
-      <w:r>
-        <w:t>”  (e.g. gis4107-day02)</w:t>
-      </w:r>
+        <w:t xml:space="preserve">Login to </w:t>
+      </w:r>
+      <w:hyperlink r:id="rId10" w:history="1">
+        <w:r>
+          <w:rPr>
+            <w:rStyle w:val="Hyperlink"/>
+          </w:rPr>
+          <w:t>GitHub</w:t>
+        </w:r>
+      </w:hyperlink>
     </w:p>
     <w:p>
       <w:pPr>
@@ -421,7 +353,7 @@
         </w:numPr>
       </w:pPr>
       <w:r>
-        <w:t>Set it to be a Private repository</w:t>
+        <w:t>Select New Repository from “+” menu in upper right or click “New repository button”</w:t>
       </w:r>
     </w:p>
     <w:p>
@@ -433,7 +365,61 @@
         </w:numPr>
       </w:pPr>
       <w:r>
+        <w:t>For Repository name, use the pattern “course-</w:t>
+      </w:r>
+      <w:proofErr w:type="spellStart"/>
+      <w:proofErr w:type="gramStart"/>
+      <w:r>
+        <w:t>dayN</w:t>
+      </w:r>
+      <w:proofErr w:type="spellEnd"/>
+      <w:r>
+        <w:t>”  (</w:t>
+      </w:r>
+      <w:proofErr w:type="gramEnd"/>
+      <w:r>
+        <w:t>e.g. gis4107-day02)</w:t>
+      </w:r>
+    </w:p>
+    <w:p>
+      <w:pPr>
+        <w:pStyle w:val="ListParagraph"/>
+        <w:numPr>
+          <w:ilvl w:val="0"/>
+          <w:numId w:val="8"/>
+        </w:numPr>
+      </w:pPr>
+      <w:r>
+        <w:t>Set it to be a Private repository</w:t>
+      </w:r>
+    </w:p>
+    <w:p>
+      <w:pPr>
+        <w:pStyle w:val="ListParagraph"/>
+        <w:numPr>
+          <w:ilvl w:val="0"/>
+          <w:numId w:val="8"/>
+        </w:numPr>
+      </w:pPr>
+      <w:r>
         <w:t>Check Initialize this repository with a README.  This will allow you to clone this GitHub repository to a local repository.</w:t>
+      </w:r>
+    </w:p>
+    <w:p>
+      <w:pPr>
+        <w:pStyle w:val="ListParagraph"/>
+        <w:numPr>
+          <w:ilvl w:val="0"/>
+          <w:numId w:val="8"/>
+        </w:numPr>
+      </w:pPr>
+      <w:r>
+        <w:t>Click Create Repository</w:t>
+      </w:r>
+    </w:p>
+    <w:p>
+      <w:r>
+        <w:t>The following graphic shows the above steps</w:t>
       </w:r>
     </w:p>
     <w:p>
@@ -442,7 +428,7 @@
           <w:noProof/>
         </w:rPr>
         <w:drawing>
-          <wp:inline distT="0" distB="0" distL="0" distR="0" wp14:anchorId="6F970B01" wp14:editId="108E0739">
+          <wp:inline distT="0" distB="0" distL="0" distR="0" wp14:anchorId="290C86BD" wp14:editId="6099CA8A">
             <wp:extent cx="5943600" cy="4478655"/>
             <wp:effectExtent l="0" t="0" r="0" b="0"/>
             <wp:docPr id="2" name="Picture 2"/>
@@ -457,7 +443,7 @@
                     <pic:cNvPicPr/>
                   </pic:nvPicPr>
                   <pic:blipFill>
-                    <a:blip r:embed="rId12"/>
+                    <a:blip r:embed="rId11"/>
                     <a:stretch>
                       <a:fillRect/>
                     </a:stretch>
@@ -491,7 +477,7 @@
         </w:rPr>
         <w:lastRenderedPageBreak/>
         <w:drawing>
-          <wp:inline distT="0" distB="0" distL="0" distR="0" wp14:anchorId="33B7D1E0" wp14:editId="2DFB52BF">
+          <wp:inline distT="0" distB="0" distL="0" distR="0" wp14:anchorId="06FBEDB9" wp14:editId="09DB80AB">
             <wp:extent cx="5943600" cy="3643630"/>
             <wp:effectExtent l="0" t="0" r="0" b="0"/>
             <wp:docPr id="2052" name="Picture 4"/>
@@ -508,7 +494,7 @@
                     </pic:cNvPicPr>
                   </pic:nvPicPr>
                   <pic:blipFill>
-                    <a:blip r:embed="rId13">
+                    <a:blip r:embed="rId12">
                       <a:extLst>
                         <a:ext uri="{28A0092B-C50C-407E-A947-70E740481C1C}">
                           <a14:useLocalDpi xmlns:a14="http://schemas.microsoft.com/office/drawing/2010/main" val="0"/>
@@ -575,7 +561,7 @@
           <w:noProof/>
         </w:rPr>
         <w:drawing>
-          <wp:inline distT="0" distB="0" distL="0" distR="0" wp14:anchorId="1DA23118" wp14:editId="72423909">
+          <wp:inline distT="0" distB="0" distL="0" distR="0" wp14:anchorId="44E3C4E9" wp14:editId="7105FF99">
             <wp:extent cx="4333875" cy="1647825"/>
             <wp:effectExtent l="76200" t="76200" r="85725" b="85725"/>
             <wp:docPr id="1" name="Picture 1"/>
@@ -590,7 +576,7 @@
                     <pic:cNvPicPr/>
                   </pic:nvPicPr>
                   <pic:blipFill>
-                    <a:blip r:embed="rId14"/>
+                    <a:blip r:embed="rId13"/>
                     <a:stretch>
                       <a:fillRect/>
                     </a:stretch>
@@ -631,7 +617,7 @@
         </w:rPr>
         <w:lastRenderedPageBreak/>
         <w:drawing>
-          <wp:inline distT="0" distB="0" distL="0" distR="0" wp14:anchorId="71930DDF" wp14:editId="31880ABD">
+          <wp:inline distT="0" distB="0" distL="0" distR="0" wp14:anchorId="0E2B9270" wp14:editId="389D7DEC">
             <wp:extent cx="2466975" cy="1600200"/>
             <wp:effectExtent l="76200" t="76200" r="85725" b="76200"/>
             <wp:docPr id="6" name="Picture 6"/>
@@ -646,7 +632,7 @@
                     <pic:cNvPicPr/>
                   </pic:nvPicPr>
                   <pic:blipFill>
-                    <a:blip r:embed="rId15"/>
+                    <a:blip r:embed="rId14"/>
                     <a:stretch>
                       <a:fillRect/>
                     </a:stretch>
@@ -686,7 +672,7 @@
           <w:noProof/>
         </w:rPr>
         <w:drawing>
-          <wp:inline distT="0" distB="0" distL="0" distR="0" wp14:anchorId="4B10CFB3" wp14:editId="5EFCD41A">
+          <wp:inline distT="0" distB="0" distL="0" distR="0" wp14:anchorId="0CF49929" wp14:editId="1EA465E1">
             <wp:extent cx="5400675" cy="942975"/>
             <wp:effectExtent l="76200" t="76200" r="85725" b="85725"/>
             <wp:docPr id="3" name="Picture 3" descr="cid:image012.jpg@01D212B8.420C7200"/>
@@ -703,7 +689,7 @@
                     </pic:cNvPicPr>
                   </pic:nvPicPr>
                   <pic:blipFill>
-                    <a:blip r:embed="rId16" r:link="rId17">
+                    <a:blip r:embed="rId15" r:link="rId16">
                       <a:extLst>
                         <a:ext uri="{28A0092B-C50C-407E-A947-70E740481C1C}">
                           <a14:useLocalDpi xmlns:a14="http://schemas.microsoft.com/office/drawing/2010/main" val="0"/>
@@ -760,20 +746,15 @@
     </w:p>
     <w:p>
       <w:r>
-        <w:t>A local repository will be created as a .</w:t>
-      </w:r>
-      <w:proofErr w:type="spellStart"/>
+        <w:t xml:space="preserve">A local repository will be created as </w:t>
+      </w:r>
       <w:proofErr w:type="gramStart"/>
       <w:r>
-        <w:t>git</w:t>
-      </w:r>
-      <w:proofErr w:type="spellEnd"/>
-      <w:r>
-        <w:t xml:space="preserve"> hidden</w:t>
+        <w:t>a .git</w:t>
       </w:r>
       <w:proofErr w:type="gramEnd"/>
       <w:r>
-        <w:t xml:space="preserve"> folder in a folder of your choosing.  In this example, </w:t>
+        <w:t xml:space="preserve"> hidden folder in a folder of your choosing.  In this example, </w:t>
       </w:r>
       <w:r>
         <w:t>E:\acgis\gis4107_Intro2Prog\day02\lab</w:t>
@@ -793,7 +774,7 @@
           <w:noProof/>
         </w:rPr>
         <w:drawing>
-          <wp:inline distT="0" distB="0" distL="0" distR="0" wp14:anchorId="2461CDA0" wp14:editId="571A4758">
+          <wp:inline distT="0" distB="0" distL="0" distR="0" wp14:anchorId="23E5341E" wp14:editId="2B0D3266">
             <wp:extent cx="4257675" cy="2562225"/>
             <wp:effectExtent l="76200" t="76200" r="85725" b="85725"/>
             <wp:docPr id="7" name="Picture 7"/>
@@ -808,7 +789,7 @@
                     <pic:cNvPicPr/>
                   </pic:nvPicPr>
                   <pic:blipFill>
-                    <a:blip r:embed="rId18"/>
+                    <a:blip r:embed="rId17"/>
                     <a:stretch>
                       <a:fillRect/>
                     </a:stretch>
@@ -839,15 +820,7 @@
     </w:p>
     <w:p>
       <w:r>
-        <w:t xml:space="preserve">In </w:t>
-      </w:r>
-      <w:proofErr w:type="spellStart"/>
-      <w:r>
-        <w:t>SourceTree</w:t>
-      </w:r>
-      <w:proofErr w:type="spellEnd"/>
-      <w:r>
-        <w:t>, click the Clone button</w:t>
+        <w:t>In SourceTree, click the Clone button</w:t>
       </w:r>
     </w:p>
     <w:p>
@@ -857,7 +830,7 @@
         </w:rPr>
         <w:lastRenderedPageBreak/>
         <w:drawing>
-          <wp:inline distT="0" distB="0" distL="0" distR="0" wp14:anchorId="262FDB1B" wp14:editId="14F55003">
+          <wp:inline distT="0" distB="0" distL="0" distR="0" wp14:anchorId="3453422E" wp14:editId="791EB15B">
             <wp:extent cx="2895600" cy="1219200"/>
             <wp:effectExtent l="76200" t="76200" r="76200" b="76200"/>
             <wp:docPr id="8" name="Picture 8"/>
@@ -872,7 +845,7 @@
                     <pic:cNvPicPr/>
                   </pic:nvPicPr>
                   <pic:blipFill>
-                    <a:blip r:embed="rId19"/>
+                    <a:blip r:embed="rId18"/>
                     <a:stretch>
                       <a:fillRect/>
                     </a:stretch>
@@ -903,15 +876,7 @@
     </w:p>
     <w:p>
       <w:r>
-        <w:t xml:space="preserve">Fill out the Clone dialog shown below with the details that match your GitHub repo and local repository folder.  “Lab 2” in the dialog is the label that will be on the </w:t>
-      </w:r>
-      <w:proofErr w:type="spellStart"/>
-      <w:r>
-        <w:t>SourceTree</w:t>
-      </w:r>
-      <w:proofErr w:type="spellEnd"/>
-      <w:r>
-        <w:t xml:space="preserve"> tab.</w:t>
+        <w:t>Fill out the Clone dialog shown below with the details that match your GitHub repo and local repository folder.  “Lab 2” in the dialog is the label that will be on the SourceTree tab.</w:t>
       </w:r>
     </w:p>
     <w:p>
@@ -922,7 +887,7 @@
         <mc:AlternateContent>
           <mc:Choice Requires="wps">
             <w:drawing>
-              <wp:anchor distT="45720" distB="45720" distL="114300" distR="114300" simplePos="0" relativeHeight="251659264" behindDoc="0" locked="0" layoutInCell="1" allowOverlap="1" wp14:anchorId="220B3538" wp14:editId="23056CAD">
+              <wp:anchor distT="45720" distB="45720" distL="114300" distR="114300" simplePos="0" relativeHeight="251659264" behindDoc="0" locked="0" layoutInCell="1" allowOverlap="1" wp14:anchorId="2986D750" wp14:editId="34FED73A">
                 <wp:simplePos x="0" y="0"/>
                 <wp:positionH relativeFrom="column">
                   <wp:posOffset>390525</wp:posOffset>
@@ -1027,7 +992,7 @@
           <w:noProof/>
         </w:rPr>
         <w:drawing>
-          <wp:inline distT="0" distB="0" distL="0" distR="0" wp14:anchorId="2226FFB1" wp14:editId="4D2BF0C8">
+          <wp:inline distT="0" distB="0" distL="0" distR="0" wp14:anchorId="2F93AAA2" wp14:editId="4F05C52B">
             <wp:extent cx="5943600" cy="3915410"/>
             <wp:effectExtent l="76200" t="76200" r="76200" b="85090"/>
             <wp:docPr id="9" name="Picture 9"/>
@@ -1042,7 +1007,7 @@
                     <pic:cNvPicPr/>
                   </pic:nvPicPr>
                   <pic:blipFill>
-                    <a:blip r:embed="rId20"/>
+                    <a:blip r:embed="rId19"/>
                     <a:stretch>
                       <a:fillRect/>
                     </a:stretch>
@@ -1073,23 +1038,7 @@
     </w:p>
     <w:p>
       <w:r>
-        <w:t>Click C</w:t>
-      </w:r>
-      <w:r>
-        <w:t>l</w:t>
-      </w:r>
-      <w:bookmarkStart w:id="4" w:name="_GoBack"/>
-      <w:bookmarkEnd w:id="4"/>
-      <w:r>
-        <w:t xml:space="preserve">one and the GitHub repository </w:t>
-      </w:r>
-      <w:proofErr w:type="gramStart"/>
-      <w:r>
-        <w:t>will be cloned</w:t>
-      </w:r>
-      <w:proofErr w:type="gramEnd"/>
-      <w:r>
-        <w:t xml:space="preserve"> to your local repository folder.  It should look something like the following:</w:t>
+        <w:t>Click Clone and the GitHub repository will be cloned to your local repository folder.  It should look something like the following:</w:t>
       </w:r>
     </w:p>
     <w:p>
@@ -1098,7 +1047,7 @@
           <w:noProof/>
         </w:rPr>
         <w:drawing>
-          <wp:inline distT="0" distB="0" distL="0" distR="0" wp14:anchorId="29C10D70" wp14:editId="6E2D40ED">
+          <wp:inline distT="0" distB="0" distL="0" distR="0" wp14:anchorId="2B69E4EE" wp14:editId="18803DEE">
             <wp:extent cx="981075" cy="1123950"/>
             <wp:effectExtent l="76200" t="76200" r="85725" b="76200"/>
             <wp:docPr id="10" name="Picture 10"/>
@@ -1113,7 +1062,7 @@
                     <pic:cNvPicPr/>
                   </pic:nvPicPr>
                   <pic:blipFill>
-                    <a:blip r:embed="rId21"/>
+                    <a:blip r:embed="rId20"/>
                     <a:stretch>
                       <a:fillRect/>
                     </a:stretch>
@@ -1154,7 +1103,7 @@
           <w:noProof/>
         </w:rPr>
         <w:drawing>
-          <wp:inline distT="0" distB="0" distL="0" distR="0" wp14:anchorId="5920A9A0" wp14:editId="55183DC2">
+          <wp:inline distT="0" distB="0" distL="0" distR="0" wp14:anchorId="0AD4812C" wp14:editId="156C20D2">
             <wp:extent cx="1200150" cy="1266825"/>
             <wp:effectExtent l="76200" t="76200" r="76200" b="85725"/>
             <wp:docPr id="11" name="Picture 11"/>
@@ -1169,7 +1118,7 @@
                     <pic:cNvPicPr/>
                   </pic:nvPicPr>
                   <pic:blipFill>
-                    <a:blip r:embed="rId22"/>
+                    <a:blip r:embed="rId21"/>
                     <a:stretch>
                       <a:fillRect/>
                     </a:stretch>
@@ -1208,19 +1157,16 @@
       </w:r>
       <w:proofErr w:type="spellEnd"/>
       <w:r>
-        <w:t xml:space="preserve"> </w:t>
-      </w:r>
-      <w:proofErr w:type="gramStart"/>
-      <w:r>
-        <w:t>will be replaced</w:t>
-      </w:r>
-      <w:proofErr w:type="gramEnd"/>
-      <w:r>
-        <w:t xml:space="preserve"> with the first and last initial of you and your partner.  This folder will need a file before you stage, commit, and push to GitHub.</w:t>
+        <w:t xml:space="preserve"> will be replaced with the first and last initial of you</w:t>
+      </w:r>
+      <w:bookmarkStart w:id="4" w:name="_GoBack"/>
+      <w:bookmarkEnd w:id="4"/>
+      <w:r>
+        <w:t xml:space="preserve"> and your partner.  This folder will need a file before you stage, commit, and push to GitHub.</w:t>
       </w:r>
     </w:p>
     <w:sectPr>
-      <w:footerReference w:type="default" r:id="rId23"/>
+      <w:footerReference w:type="default" r:id="rId22"/>
       <w:pgSz w:w="12240" w:h="15840"/>
       <w:pgMar w:top="1440" w:right="1440" w:bottom="1440" w:left="1440" w:header="720" w:footer="720" w:gutter="0"/>
       <w:cols w:space="720"/>
@@ -1231,7 +1177,7 @@
 </file>
 
 <file path=word/endnotes.xml><?xml version="1.0" encoding="utf-8"?>
-<w:endnotes xmlns:wpc="http://schemas.microsoft.com/office/word/2010/wordprocessingCanvas" xmlns:cx="http://schemas.microsoft.com/office/drawing/2014/chartex" xmlns:cx1="http://schemas.microsoft.com/office/drawing/2015/9/8/chartex" xmlns:mc="http://schemas.openxmlformats.org/markup-compatibility/2006" xmlns:o="urn:schemas-microsoft-com:office:office" xmlns:r="http://schemas.openxmlformats.org/officeDocument/2006/relationships" xmlns:m="http://schemas.openxmlformats.org/officeDocument/2006/math" xmlns:v="urn:schemas-microsoft-com:vml" xmlns:wp14="http://schemas.microsoft.com/office/word/2010/wordprocessingDrawing" xmlns:wp="http://schemas.openxmlformats.org/drawingml/2006/wordprocessingDrawing" xmlns:w10="urn:schemas-microsoft-com:office:word" xmlns:w="http://schemas.openxmlformats.org/wordprocessingml/2006/main" xmlns:w14="http://schemas.microsoft.com/office/word/2010/wordml" xmlns:w15="http://schemas.microsoft.com/office/word/2012/wordml" xmlns:w16se="http://schemas.microsoft.com/office/word/2015/wordml/symex" xmlns:wpg="http://schemas.microsoft.com/office/word/2010/wordprocessingGroup" xmlns:wpi="http://schemas.microsoft.com/office/word/2010/wordprocessingInk" xmlns:wne="http://schemas.microsoft.com/office/word/2006/wordml" xmlns:wps="http://schemas.microsoft.com/office/word/2010/wordprocessingShape" mc:Ignorable="w14 w15 w16se wp14">
+<w:endnotes xmlns:wpc="http://schemas.microsoft.com/office/word/2010/wordprocessingCanvas" xmlns:cx="http://schemas.microsoft.com/office/drawing/2014/chartex" xmlns:cx1="http://schemas.microsoft.com/office/drawing/2015/9/8/chartex" xmlns:cx2="http://schemas.microsoft.com/office/drawing/2015/10/21/chartex" xmlns:cx3="http://schemas.microsoft.com/office/drawing/2016/5/9/chartex" xmlns:cx4="http://schemas.microsoft.com/office/drawing/2016/5/10/chartex" xmlns:cx5="http://schemas.microsoft.com/office/drawing/2016/5/11/chartex" xmlns:cx6="http://schemas.microsoft.com/office/drawing/2016/5/12/chartex" xmlns:cx7="http://schemas.microsoft.com/office/drawing/2016/5/13/chartex" xmlns:cx8="http://schemas.microsoft.com/office/drawing/2016/5/14/chartex" xmlns:mc="http://schemas.openxmlformats.org/markup-compatibility/2006" xmlns:aink="http://schemas.microsoft.com/office/drawing/2016/ink" xmlns:am3d="http://schemas.microsoft.com/office/drawing/2017/model3d" xmlns:o="urn:schemas-microsoft-com:office:office" xmlns:r="http://schemas.openxmlformats.org/officeDocument/2006/relationships" xmlns:m="http://schemas.openxmlformats.org/officeDocument/2006/math" xmlns:v="urn:schemas-microsoft-com:vml" xmlns:wp14="http://schemas.microsoft.com/office/word/2010/wordprocessingDrawing" xmlns:wp="http://schemas.openxmlformats.org/drawingml/2006/wordprocessingDrawing" xmlns:w10="urn:schemas-microsoft-com:office:word" xmlns:w="http://schemas.openxmlformats.org/wordprocessingml/2006/main" xmlns:w14="http://schemas.microsoft.com/office/word/2010/wordml" xmlns:w15="http://schemas.microsoft.com/office/word/2012/wordml" xmlns:w16cid="http://schemas.microsoft.com/office/word/2016/wordml/cid" xmlns:w16se="http://schemas.microsoft.com/office/word/2015/wordml/symex" xmlns:wpg="http://schemas.microsoft.com/office/word/2010/wordprocessingGroup" xmlns:wpi="http://schemas.microsoft.com/office/word/2010/wordprocessingInk" xmlns:wne="http://schemas.microsoft.com/office/word/2006/wordml" xmlns:wps="http://schemas.microsoft.com/office/word/2010/wordprocessingShape" mc:Ignorable="w14 w15 w16se w16cid wp14">
   <w:endnote w:type="separator" w:id="-1">
     <w:p>
       <w:pPr>
@@ -1256,7 +1202,7 @@
 </file>
 
 <file path=word/footer1.xml><?xml version="1.0" encoding="utf-8"?>
-<w:ftr xmlns:wpc="http://schemas.microsoft.com/office/word/2010/wordprocessingCanvas" xmlns:cx="http://schemas.microsoft.com/office/drawing/2014/chartex" xmlns:cx1="http://schemas.microsoft.com/office/drawing/2015/9/8/chartex" xmlns:mc="http://schemas.openxmlformats.org/markup-compatibility/2006" xmlns:o="urn:schemas-microsoft-com:office:office" xmlns:r="http://schemas.openxmlformats.org/officeDocument/2006/relationships" xmlns:m="http://schemas.openxmlformats.org/officeDocument/2006/math" xmlns:v="urn:schemas-microsoft-com:vml" xmlns:wp14="http://schemas.microsoft.com/office/word/2010/wordprocessingDrawing" xmlns:wp="http://schemas.openxmlformats.org/drawingml/2006/wordprocessingDrawing" xmlns:w10="urn:schemas-microsoft-com:office:word" xmlns:w="http://schemas.openxmlformats.org/wordprocessingml/2006/main" xmlns:w14="http://schemas.microsoft.com/office/word/2010/wordml" xmlns:w15="http://schemas.microsoft.com/office/word/2012/wordml" xmlns:w16se="http://schemas.microsoft.com/office/word/2015/wordml/symex" xmlns:wpg="http://schemas.microsoft.com/office/word/2010/wordprocessingGroup" xmlns:wpi="http://schemas.microsoft.com/office/word/2010/wordprocessingInk" xmlns:wne="http://schemas.microsoft.com/office/word/2006/wordml" xmlns:wps="http://schemas.microsoft.com/office/word/2010/wordprocessingShape" mc:Ignorable="w14 w15 w16se wp14">
+<w:ftr xmlns:wpc="http://schemas.microsoft.com/office/word/2010/wordprocessingCanvas" xmlns:cx="http://schemas.microsoft.com/office/drawing/2014/chartex" xmlns:cx1="http://schemas.microsoft.com/office/drawing/2015/9/8/chartex" xmlns:cx2="http://schemas.microsoft.com/office/drawing/2015/10/21/chartex" xmlns:cx3="http://schemas.microsoft.com/office/drawing/2016/5/9/chartex" xmlns:cx4="http://schemas.microsoft.com/office/drawing/2016/5/10/chartex" xmlns:cx5="http://schemas.microsoft.com/office/drawing/2016/5/11/chartex" xmlns:cx6="http://schemas.microsoft.com/office/drawing/2016/5/12/chartex" xmlns:cx7="http://schemas.microsoft.com/office/drawing/2016/5/13/chartex" xmlns:cx8="http://schemas.microsoft.com/office/drawing/2016/5/14/chartex" xmlns:mc="http://schemas.openxmlformats.org/markup-compatibility/2006" xmlns:aink="http://schemas.microsoft.com/office/drawing/2016/ink" xmlns:am3d="http://schemas.microsoft.com/office/drawing/2017/model3d" xmlns:o="urn:schemas-microsoft-com:office:office" xmlns:r="http://schemas.openxmlformats.org/officeDocument/2006/relationships" xmlns:m="http://schemas.openxmlformats.org/officeDocument/2006/math" xmlns:v="urn:schemas-microsoft-com:vml" xmlns:wp14="http://schemas.microsoft.com/office/word/2010/wordprocessingDrawing" xmlns:wp="http://schemas.openxmlformats.org/drawingml/2006/wordprocessingDrawing" xmlns:w10="urn:schemas-microsoft-com:office:word" xmlns:w="http://schemas.openxmlformats.org/wordprocessingml/2006/main" xmlns:w14="http://schemas.microsoft.com/office/word/2010/wordml" xmlns:w15="http://schemas.microsoft.com/office/word/2012/wordml" xmlns:w16cid="http://schemas.microsoft.com/office/word/2016/wordml/cid" xmlns:w16se="http://schemas.microsoft.com/office/word/2015/wordml/symex" xmlns:wpg="http://schemas.microsoft.com/office/word/2010/wordprocessingGroup" xmlns:wpi="http://schemas.microsoft.com/office/word/2010/wordprocessingInk" xmlns:wne="http://schemas.microsoft.com/office/word/2006/wordml" xmlns:wps="http://schemas.microsoft.com/office/word/2010/wordprocessingShape" mc:Ignorable="w14 w15 w16se w16cid wp14">
   <w:p>
     <w:pPr>
       <w:pStyle w:val="Footer"/>
@@ -1294,7 +1240,7 @@
 </file>
 
 <file path=word/footer2.xml><?xml version="1.0" encoding="utf-8"?>
-<w:ftr xmlns:wpc="http://schemas.microsoft.com/office/word/2010/wordprocessingCanvas" xmlns:cx="http://schemas.microsoft.com/office/drawing/2014/chartex" xmlns:cx1="http://schemas.microsoft.com/office/drawing/2015/9/8/chartex" xmlns:mc="http://schemas.openxmlformats.org/markup-compatibility/2006" xmlns:o="urn:schemas-microsoft-com:office:office" xmlns:r="http://schemas.openxmlformats.org/officeDocument/2006/relationships" xmlns:m="http://schemas.openxmlformats.org/officeDocument/2006/math" xmlns:v="urn:schemas-microsoft-com:vml" xmlns:wp14="http://schemas.microsoft.com/office/word/2010/wordprocessingDrawing" xmlns:wp="http://schemas.openxmlformats.org/drawingml/2006/wordprocessingDrawing" xmlns:w10="urn:schemas-microsoft-com:office:word" xmlns:w="http://schemas.openxmlformats.org/wordprocessingml/2006/main" xmlns:w14="http://schemas.microsoft.com/office/word/2010/wordml" xmlns:w15="http://schemas.microsoft.com/office/word/2012/wordml" xmlns:w16se="http://schemas.microsoft.com/office/word/2015/wordml/symex" xmlns:wpg="http://schemas.microsoft.com/office/word/2010/wordprocessingGroup" xmlns:wpi="http://schemas.microsoft.com/office/word/2010/wordprocessingInk" xmlns:wne="http://schemas.microsoft.com/office/word/2006/wordml" xmlns:wps="http://schemas.microsoft.com/office/word/2010/wordprocessingShape" mc:Ignorable="w14 w15 w16se wp14">
+<w:ftr xmlns:wpc="http://schemas.microsoft.com/office/word/2010/wordprocessingCanvas" xmlns:cx="http://schemas.microsoft.com/office/drawing/2014/chartex" xmlns:cx1="http://schemas.microsoft.com/office/drawing/2015/9/8/chartex" xmlns:cx2="http://schemas.microsoft.com/office/drawing/2015/10/21/chartex" xmlns:cx3="http://schemas.microsoft.com/office/drawing/2016/5/9/chartex" xmlns:cx4="http://schemas.microsoft.com/office/drawing/2016/5/10/chartex" xmlns:cx5="http://schemas.microsoft.com/office/drawing/2016/5/11/chartex" xmlns:cx6="http://schemas.microsoft.com/office/drawing/2016/5/12/chartex" xmlns:cx7="http://schemas.microsoft.com/office/drawing/2016/5/13/chartex" xmlns:cx8="http://schemas.microsoft.com/office/drawing/2016/5/14/chartex" xmlns:mc="http://schemas.openxmlformats.org/markup-compatibility/2006" xmlns:aink="http://schemas.microsoft.com/office/drawing/2016/ink" xmlns:am3d="http://schemas.microsoft.com/office/drawing/2017/model3d" xmlns:o="urn:schemas-microsoft-com:office:office" xmlns:r="http://schemas.openxmlformats.org/officeDocument/2006/relationships" xmlns:m="http://schemas.openxmlformats.org/officeDocument/2006/math" xmlns:v="urn:schemas-microsoft-com:vml" xmlns:wp14="http://schemas.microsoft.com/office/word/2010/wordprocessingDrawing" xmlns:wp="http://schemas.openxmlformats.org/drawingml/2006/wordprocessingDrawing" xmlns:w10="urn:schemas-microsoft-com:office:word" xmlns:w="http://schemas.openxmlformats.org/wordprocessingml/2006/main" xmlns:w14="http://schemas.microsoft.com/office/word/2010/wordml" xmlns:w15="http://schemas.microsoft.com/office/word/2012/wordml" xmlns:w16cid="http://schemas.microsoft.com/office/word/2016/wordml/cid" xmlns:w16se="http://schemas.microsoft.com/office/word/2015/wordml/symex" xmlns:wpg="http://schemas.microsoft.com/office/word/2010/wordprocessingGroup" xmlns:wpi="http://schemas.microsoft.com/office/word/2010/wordprocessingInk" xmlns:wne="http://schemas.microsoft.com/office/word/2006/wordml" xmlns:wps="http://schemas.microsoft.com/office/word/2010/wordprocessingShape" mc:Ignorable="w14 w15 w16se w16cid wp14">
   <w:p>
     <w:pPr>
       <w:pStyle w:val="Footer"/>
@@ -1305,7 +1251,7 @@
 </file>
 
 <file path=word/footer3.xml><?xml version="1.0" encoding="utf-8"?>
-<w:ftr xmlns:wpc="http://schemas.microsoft.com/office/word/2010/wordprocessingCanvas" xmlns:cx="http://schemas.microsoft.com/office/drawing/2014/chartex" xmlns:cx1="http://schemas.microsoft.com/office/drawing/2015/9/8/chartex" xmlns:mc="http://schemas.openxmlformats.org/markup-compatibility/2006" xmlns:o="urn:schemas-microsoft-com:office:office" xmlns:r="http://schemas.openxmlformats.org/officeDocument/2006/relationships" xmlns:m="http://schemas.openxmlformats.org/officeDocument/2006/math" xmlns:v="urn:schemas-microsoft-com:vml" xmlns:wp14="http://schemas.microsoft.com/office/word/2010/wordprocessingDrawing" xmlns:wp="http://schemas.openxmlformats.org/drawingml/2006/wordprocessingDrawing" xmlns:w10="urn:schemas-microsoft-com:office:word" xmlns:w="http://schemas.openxmlformats.org/wordprocessingml/2006/main" xmlns:w14="http://schemas.microsoft.com/office/word/2010/wordml" xmlns:w15="http://schemas.microsoft.com/office/word/2012/wordml" xmlns:w16se="http://schemas.microsoft.com/office/word/2015/wordml/symex" xmlns:wpg="http://schemas.microsoft.com/office/word/2010/wordprocessingGroup" xmlns:wpi="http://schemas.microsoft.com/office/word/2010/wordprocessingInk" xmlns:wne="http://schemas.microsoft.com/office/word/2006/wordml" xmlns:wps="http://schemas.microsoft.com/office/word/2010/wordprocessingShape" mc:Ignorable="w14 w15 w16se wp14">
+<w:ftr xmlns:wpc="http://schemas.microsoft.com/office/word/2010/wordprocessingCanvas" xmlns:cx="http://schemas.microsoft.com/office/drawing/2014/chartex" xmlns:cx1="http://schemas.microsoft.com/office/drawing/2015/9/8/chartex" xmlns:cx2="http://schemas.microsoft.com/office/drawing/2015/10/21/chartex" xmlns:cx3="http://schemas.microsoft.com/office/drawing/2016/5/9/chartex" xmlns:cx4="http://schemas.microsoft.com/office/drawing/2016/5/10/chartex" xmlns:cx5="http://schemas.microsoft.com/office/drawing/2016/5/11/chartex" xmlns:cx6="http://schemas.microsoft.com/office/drawing/2016/5/12/chartex" xmlns:cx7="http://schemas.microsoft.com/office/drawing/2016/5/13/chartex" xmlns:cx8="http://schemas.microsoft.com/office/drawing/2016/5/14/chartex" xmlns:mc="http://schemas.openxmlformats.org/markup-compatibility/2006" xmlns:aink="http://schemas.microsoft.com/office/drawing/2016/ink" xmlns:am3d="http://schemas.microsoft.com/office/drawing/2017/model3d" xmlns:o="urn:schemas-microsoft-com:office:office" xmlns:r="http://schemas.openxmlformats.org/officeDocument/2006/relationships" xmlns:m="http://schemas.openxmlformats.org/officeDocument/2006/math" xmlns:v="urn:schemas-microsoft-com:vml" xmlns:wp14="http://schemas.microsoft.com/office/word/2010/wordprocessingDrawing" xmlns:wp="http://schemas.openxmlformats.org/drawingml/2006/wordprocessingDrawing" xmlns:w10="urn:schemas-microsoft-com:office:word" xmlns:w="http://schemas.openxmlformats.org/wordprocessingml/2006/main" xmlns:w14="http://schemas.microsoft.com/office/word/2010/wordml" xmlns:w15="http://schemas.microsoft.com/office/word/2012/wordml" xmlns:w16cid="http://schemas.microsoft.com/office/word/2016/wordml/cid" xmlns:w16se="http://schemas.microsoft.com/office/word/2015/wordml/symex" xmlns:wpg="http://schemas.microsoft.com/office/word/2010/wordprocessingGroup" xmlns:wpi="http://schemas.microsoft.com/office/word/2010/wordprocessingInk" xmlns:wne="http://schemas.microsoft.com/office/word/2006/wordml" xmlns:wps="http://schemas.microsoft.com/office/word/2010/wordprocessingShape" mc:Ignorable="w14 w15 w16se w16cid wp14">
   <w:p>
     <w:pPr>
       <w:pStyle w:val="Footer"/>
@@ -1356,7 +1302,7 @@
 </file>
 
 <file path=word/footnotes.xml><?xml version="1.0" encoding="utf-8"?>
-<w:footnotes xmlns:wpc="http://schemas.microsoft.com/office/word/2010/wordprocessingCanvas" xmlns:cx="http://schemas.microsoft.com/office/drawing/2014/chartex" xmlns:cx1="http://schemas.microsoft.com/office/drawing/2015/9/8/chartex" xmlns:mc="http://schemas.openxmlformats.org/markup-compatibility/2006" xmlns:o="urn:schemas-microsoft-com:office:office" xmlns:r="http://schemas.openxmlformats.org/officeDocument/2006/relationships" xmlns:m="http://schemas.openxmlformats.org/officeDocument/2006/math" xmlns:v="urn:schemas-microsoft-com:vml" xmlns:wp14="http://schemas.microsoft.com/office/word/2010/wordprocessingDrawing" xmlns:wp="http://schemas.openxmlformats.org/drawingml/2006/wordprocessingDrawing" xmlns:w10="urn:schemas-microsoft-com:office:word" xmlns:w="http://schemas.openxmlformats.org/wordprocessingml/2006/main" xmlns:w14="http://schemas.microsoft.com/office/word/2010/wordml" xmlns:w15="http://schemas.microsoft.com/office/word/2012/wordml" xmlns:w16se="http://schemas.microsoft.com/office/word/2015/wordml/symex" xmlns:wpg="http://schemas.microsoft.com/office/word/2010/wordprocessingGroup" xmlns:wpi="http://schemas.microsoft.com/office/word/2010/wordprocessingInk" xmlns:wne="http://schemas.microsoft.com/office/word/2006/wordml" xmlns:wps="http://schemas.microsoft.com/office/word/2010/wordprocessingShape" mc:Ignorable="w14 w15 w16se wp14">
+<w:footnotes xmlns:wpc="http://schemas.microsoft.com/office/word/2010/wordprocessingCanvas" xmlns:cx="http://schemas.microsoft.com/office/drawing/2014/chartex" xmlns:cx1="http://schemas.microsoft.com/office/drawing/2015/9/8/chartex" xmlns:cx2="http://schemas.microsoft.com/office/drawing/2015/10/21/chartex" xmlns:cx3="http://schemas.microsoft.com/office/drawing/2016/5/9/chartex" xmlns:cx4="http://schemas.microsoft.com/office/drawing/2016/5/10/chartex" xmlns:cx5="http://schemas.microsoft.com/office/drawing/2016/5/11/chartex" xmlns:cx6="http://schemas.microsoft.com/office/drawing/2016/5/12/chartex" xmlns:cx7="http://schemas.microsoft.com/office/drawing/2016/5/13/chartex" xmlns:cx8="http://schemas.microsoft.com/office/drawing/2016/5/14/chartex" xmlns:mc="http://schemas.openxmlformats.org/markup-compatibility/2006" xmlns:aink="http://schemas.microsoft.com/office/drawing/2016/ink" xmlns:am3d="http://schemas.microsoft.com/office/drawing/2017/model3d" xmlns:o="urn:schemas-microsoft-com:office:office" xmlns:r="http://schemas.openxmlformats.org/officeDocument/2006/relationships" xmlns:m="http://schemas.openxmlformats.org/officeDocument/2006/math" xmlns:v="urn:schemas-microsoft-com:vml" xmlns:wp14="http://schemas.microsoft.com/office/word/2010/wordprocessingDrawing" xmlns:wp="http://schemas.openxmlformats.org/drawingml/2006/wordprocessingDrawing" xmlns:w10="urn:schemas-microsoft-com:office:word" xmlns:w="http://schemas.openxmlformats.org/wordprocessingml/2006/main" xmlns:w14="http://schemas.microsoft.com/office/word/2010/wordml" xmlns:w15="http://schemas.microsoft.com/office/word/2012/wordml" xmlns:w16cid="http://schemas.microsoft.com/office/word/2016/wordml/cid" xmlns:w16se="http://schemas.microsoft.com/office/word/2015/wordml/symex" xmlns:wpg="http://schemas.microsoft.com/office/word/2010/wordprocessingGroup" xmlns:wpi="http://schemas.microsoft.com/office/word/2010/wordprocessingInk" xmlns:wne="http://schemas.microsoft.com/office/word/2006/wordml" xmlns:wps="http://schemas.microsoft.com/office/word/2010/wordprocessingShape" mc:Ignorable="w14 w15 w16se w16cid wp14">
   <w:footnote w:type="separator" w:id="-1">
     <w:p>
       <w:pPr>
@@ -1381,7 +1327,7 @@
 </file>
 
 <file path=word/numbering.xml><?xml version="1.0" encoding="utf-8"?>
-<w:numbering xmlns:wpc="http://schemas.microsoft.com/office/word/2010/wordprocessingCanvas" xmlns:cx="http://schemas.microsoft.com/office/drawing/2014/chartex" xmlns:cx1="http://schemas.microsoft.com/office/drawing/2015/9/8/chartex" xmlns:mc="http://schemas.openxmlformats.org/markup-compatibility/2006" xmlns:o="urn:schemas-microsoft-com:office:office" xmlns:r="http://schemas.openxmlformats.org/officeDocument/2006/relationships" xmlns:m="http://schemas.openxmlformats.org/officeDocument/2006/math" xmlns:v="urn:schemas-microsoft-com:vml" xmlns:wp14="http://schemas.microsoft.com/office/word/2010/wordprocessingDrawing" xmlns:wp="http://schemas.openxmlformats.org/drawingml/2006/wordprocessingDrawing" xmlns:w10="urn:schemas-microsoft-com:office:word" xmlns:w="http://schemas.openxmlformats.org/wordprocessingml/2006/main" xmlns:w14="http://schemas.microsoft.com/office/word/2010/wordml" xmlns:w15="http://schemas.microsoft.com/office/word/2012/wordml" xmlns:w16se="http://schemas.microsoft.com/office/word/2015/wordml/symex" xmlns:wpg="http://schemas.microsoft.com/office/word/2010/wordprocessingGroup" xmlns:wpi="http://schemas.microsoft.com/office/word/2010/wordprocessingInk" xmlns:wne="http://schemas.microsoft.com/office/word/2006/wordml" xmlns:wps="http://schemas.microsoft.com/office/word/2010/wordprocessingShape" mc:Ignorable="w14 w15 w16se wp14">
+<w:numbering xmlns:wpc="http://schemas.microsoft.com/office/word/2010/wordprocessingCanvas" xmlns:cx="http://schemas.microsoft.com/office/drawing/2014/chartex" xmlns:cx1="http://schemas.microsoft.com/office/drawing/2015/9/8/chartex" xmlns:cx2="http://schemas.microsoft.com/office/drawing/2015/10/21/chartex" xmlns:cx3="http://schemas.microsoft.com/office/drawing/2016/5/9/chartex" xmlns:cx4="http://schemas.microsoft.com/office/drawing/2016/5/10/chartex" xmlns:cx5="http://schemas.microsoft.com/office/drawing/2016/5/11/chartex" xmlns:cx6="http://schemas.microsoft.com/office/drawing/2016/5/12/chartex" xmlns:cx7="http://schemas.microsoft.com/office/drawing/2016/5/13/chartex" xmlns:cx8="http://schemas.microsoft.com/office/drawing/2016/5/14/chartex" xmlns:mc="http://schemas.openxmlformats.org/markup-compatibility/2006" xmlns:aink="http://schemas.microsoft.com/office/drawing/2016/ink" xmlns:am3d="http://schemas.microsoft.com/office/drawing/2017/model3d" xmlns:o="urn:schemas-microsoft-com:office:office" xmlns:r="http://schemas.openxmlformats.org/officeDocument/2006/relationships" xmlns:m="http://schemas.openxmlformats.org/officeDocument/2006/math" xmlns:v="urn:schemas-microsoft-com:vml" xmlns:wp14="http://schemas.microsoft.com/office/word/2010/wordprocessingDrawing" xmlns:wp="http://schemas.openxmlformats.org/drawingml/2006/wordprocessingDrawing" xmlns:w10="urn:schemas-microsoft-com:office:word" xmlns:w="http://schemas.openxmlformats.org/wordprocessingml/2006/main" xmlns:w14="http://schemas.microsoft.com/office/word/2010/wordml" xmlns:w15="http://schemas.microsoft.com/office/word/2012/wordml" xmlns:w16cid="http://schemas.microsoft.com/office/word/2016/wordml/cid" xmlns:w16se="http://schemas.microsoft.com/office/word/2015/wordml/symex" xmlns:wpg="http://schemas.microsoft.com/office/word/2010/wordprocessingGroup" xmlns:wpi="http://schemas.microsoft.com/office/word/2010/wordprocessingInk" xmlns:wne="http://schemas.microsoft.com/office/word/2006/wordml" xmlns:wps="http://schemas.microsoft.com/office/word/2010/wordprocessingShape" mc:Ignorable="w14 w15 w16se w16cid wp14">
   <w:abstractNum w:abstractNumId="0" w15:restartNumberingAfterBreak="0">
     <w:nsid w:val="32315126"/>
     <w:multiLevelType w:val="hybridMultilevel"/>
@@ -2158,7 +2104,7 @@
 </file>
 
 <file path=word/styles.xml><?xml version="1.0" encoding="utf-8"?>
-<w:styles xmlns:mc="http://schemas.openxmlformats.org/markup-compatibility/2006" xmlns:r="http://schemas.openxmlformats.org/officeDocument/2006/relationships" xmlns:w="http://schemas.openxmlformats.org/wordprocessingml/2006/main" xmlns:w14="http://schemas.microsoft.com/office/word/2010/wordml" xmlns:w15="http://schemas.microsoft.com/office/word/2012/wordml" xmlns:w16se="http://schemas.microsoft.com/office/word/2015/wordml/symex" mc:Ignorable="w14 w15 w16se">
+<w:styles xmlns:mc="http://schemas.openxmlformats.org/markup-compatibility/2006" xmlns:r="http://schemas.openxmlformats.org/officeDocument/2006/relationships" xmlns:w="http://schemas.openxmlformats.org/wordprocessingml/2006/main" xmlns:w14="http://schemas.microsoft.com/office/word/2010/wordml" xmlns:w15="http://schemas.microsoft.com/office/word/2012/wordml" xmlns:w16cid="http://schemas.microsoft.com/office/word/2016/wordml/cid" xmlns:w16se="http://schemas.microsoft.com/office/word/2015/wordml/symex" mc:Ignorable="w14 w15 w16se w16cid">
   <w:docDefaults>
     <w:rPrDefault>
       <w:rPr>
@@ -2174,7 +2120,7 @@
       </w:pPr>
     </w:pPrDefault>
   </w:docDefaults>
-  <w:latentStyles w:defLockedState="0" w:defUIPriority="99" w:defSemiHidden="0" w:defUnhideWhenUsed="0" w:defQFormat="0" w:count="371">
+  <w:latentStyles w:defLockedState="0" w:defUIPriority="99" w:defSemiHidden="0" w:defUnhideWhenUsed="0" w:defQFormat="0" w:count="375">
     <w:lsdException w:name="Normal" w:uiPriority="0" w:qFormat="1"/>
     <w:lsdException w:name="heading 1" w:uiPriority="9" w:qFormat="1"/>
     <w:lsdException w:name="heading 2" w:semiHidden="1" w:uiPriority="9" w:unhideWhenUsed="1" w:qFormat="1"/>
@@ -2280,7 +2226,6 @@
     <w:lsdException w:name="HTML Sample" w:semiHidden="1" w:unhideWhenUsed="1"/>
     <w:lsdException w:name="HTML Typewriter" w:semiHidden="1" w:unhideWhenUsed="1"/>
     <w:lsdException w:name="HTML Variable" w:semiHidden="1" w:unhideWhenUsed="1"/>
-    <w:lsdException w:name="Normal Table" w:semiHidden="1" w:unhideWhenUsed="1"/>
     <w:lsdException w:name="annotation subject" w:semiHidden="1" w:unhideWhenUsed="1"/>
     <w:lsdException w:name="No List" w:semiHidden="1" w:unhideWhenUsed="1"/>
     <w:lsdException w:name="Outline List 1" w:semiHidden="1" w:unhideWhenUsed="1"/>
@@ -2324,10 +2269,8 @@
     <w:lsdException w:name="Table Elegant" w:semiHidden="1" w:unhideWhenUsed="1"/>
     <w:lsdException w:name="Table Professional" w:semiHidden="1" w:unhideWhenUsed="1"/>
     <w:lsdException w:name="Table Subtle 1" w:semiHidden="1" w:unhideWhenUsed="1"/>
-    <w:lsdException w:name="Table Subtle 2" w:semiHidden="1" w:unhideWhenUsed="1"/>
     <w:lsdException w:name="Table Web 1" w:semiHidden="1" w:unhideWhenUsed="1"/>
     <w:lsdException w:name="Table Web 2" w:semiHidden="1" w:unhideWhenUsed="1"/>
-    <w:lsdException w:name="Table Web 3" w:semiHidden="1" w:unhideWhenUsed="1"/>
     <w:lsdException w:name="Balloon Text" w:semiHidden="1" w:unhideWhenUsed="1"/>
     <w:lsdException w:name="Table Grid" w:uiPriority="59"/>
     <w:lsdException w:name="Table Theme" w:semiHidden="1" w:unhideWhenUsed="1"/>
@@ -2546,6 +2489,10 @@
     <w:lsdException w:name="List Table 5 Dark Accent 6" w:uiPriority="50"/>
     <w:lsdException w:name="List Table 6 Colorful Accent 6" w:uiPriority="51"/>
     <w:lsdException w:name="List Table 7 Colorful Accent 6" w:uiPriority="52"/>
+    <w:lsdException w:name="Mention" w:semiHidden="1" w:unhideWhenUsed="1"/>
+    <w:lsdException w:name="Smart Hyperlink" w:semiHidden="1" w:unhideWhenUsed="1"/>
+    <w:lsdException w:name="Hashtag" w:semiHidden="1" w:unhideWhenUsed="1"/>
+    <w:lsdException w:name="Unresolved Mention" w:semiHidden="1" w:unhideWhenUsed="1"/>
   </w:latentStyles>
   <w:style w:type="paragraph" w:default="1" w:styleId="Normal">
     <w:name w:val="Normal"/>
@@ -2823,6 +2770,18 @@
     <w:pPr>
       <w:spacing w:after="100"/>
     </w:pPr>
+  </w:style>
+  <w:style w:type="character" w:styleId="UnresolvedMention">
+    <w:name w:val="Unresolved Mention"/>
+    <w:basedOn w:val="DefaultParagraphFont"/>
+    <w:uiPriority w:val="99"/>
+    <w:semiHidden/>
+    <w:unhideWhenUsed/>
+    <w:rsid w:val="001A6CC2"/>
+    <w:rPr>
+      <w:color w:val="605E5C"/>
+      <w:shd w:val="clear" w:color="auto" w:fill="E1DFDD"/>
+    </w:rPr>
   </w:style>
 </w:styles>
 </file>
@@ -3117,7 +3076,7 @@
 </file>
 
 <file path=customXml/itemProps1.xml><?xml version="1.0" encoding="utf-8"?>
-<ds:datastoreItem xmlns:ds="http://schemas.openxmlformats.org/officeDocument/2006/customXml" ds:itemID="{44947CEF-C72F-4090-BA62-6E123CA56E5F}">
+<ds:datastoreItem xmlns:ds="http://schemas.openxmlformats.org/officeDocument/2006/customXml" ds:itemID="{B6452D0B-8734-4624-A1DC-B9ED35037036}">
   <ds:schemaRefs>
     <ds:schemaRef ds:uri="http://schemas.openxmlformats.org/officeDocument/2006/bibliography"/>
   </ds:schemaRefs>

</xml_diff>

<commit_message>
Replaced references to SourceTree with GitKraken
</commit_message>
<xml_diff>
--- a/GIS4x07_ExerciseSetup.docx
+++ b/GIS4x07_ExerciseSetup.docx
@@ -1,6 +1,6 @@
 
 <file path=word/document.xml><?xml version="1.0" encoding="utf-8"?>
-<w:document xmlns:wpc="http://schemas.microsoft.com/office/word/2010/wordprocessingCanvas" xmlns:cx="http://schemas.microsoft.com/office/drawing/2014/chartex" xmlns:cx1="http://schemas.microsoft.com/office/drawing/2015/9/8/chartex" xmlns:cx2="http://schemas.microsoft.com/office/drawing/2015/10/21/chartex" xmlns:cx3="http://schemas.microsoft.com/office/drawing/2016/5/9/chartex" xmlns:cx4="http://schemas.microsoft.com/office/drawing/2016/5/10/chartex" xmlns:cx5="http://schemas.microsoft.com/office/drawing/2016/5/11/chartex" xmlns:cx6="http://schemas.microsoft.com/office/drawing/2016/5/12/chartex" xmlns:cx7="http://schemas.microsoft.com/office/drawing/2016/5/13/chartex" xmlns:cx8="http://schemas.microsoft.com/office/drawing/2016/5/14/chartex" xmlns:mc="http://schemas.openxmlformats.org/markup-compatibility/2006" xmlns:aink="http://schemas.microsoft.com/office/drawing/2016/ink" xmlns:am3d="http://schemas.microsoft.com/office/drawing/2017/model3d" xmlns:o="urn:schemas-microsoft-com:office:office" xmlns:r="http://schemas.openxmlformats.org/officeDocument/2006/relationships" xmlns:m="http://schemas.openxmlformats.org/officeDocument/2006/math" xmlns:v="urn:schemas-microsoft-com:vml" xmlns:wp14="http://schemas.microsoft.com/office/word/2010/wordprocessingDrawing" xmlns:wp="http://schemas.openxmlformats.org/drawingml/2006/wordprocessingDrawing" xmlns:w10="urn:schemas-microsoft-com:office:word" xmlns:w="http://schemas.openxmlformats.org/wordprocessingml/2006/main" xmlns:w14="http://schemas.microsoft.com/office/word/2010/wordml" xmlns:w15="http://schemas.microsoft.com/office/word/2012/wordml" xmlns:w16cid="http://schemas.microsoft.com/office/word/2016/wordml/cid" xmlns:w16se="http://schemas.microsoft.com/office/word/2015/wordml/symex" xmlns:wpg="http://schemas.microsoft.com/office/word/2010/wordprocessingGroup" xmlns:wpi="http://schemas.microsoft.com/office/word/2010/wordprocessingInk" xmlns:wne="http://schemas.microsoft.com/office/word/2006/wordml" xmlns:wps="http://schemas.microsoft.com/office/word/2010/wordprocessingShape" mc:Ignorable="w14 w15 w16se w16cid wp14">
+<w:document xmlns:wpc="http://schemas.microsoft.com/office/word/2010/wordprocessingCanvas" xmlns:cx="http://schemas.microsoft.com/office/drawing/2014/chartex" xmlns:cx1="http://schemas.microsoft.com/office/drawing/2015/9/8/chartex" xmlns:cx2="http://schemas.microsoft.com/office/drawing/2015/10/21/chartex" xmlns:cx3="http://schemas.microsoft.com/office/drawing/2016/5/9/chartex" xmlns:cx4="http://schemas.microsoft.com/office/drawing/2016/5/10/chartex" xmlns:cx5="http://schemas.microsoft.com/office/drawing/2016/5/11/chartex" xmlns:cx6="http://schemas.microsoft.com/office/drawing/2016/5/12/chartex" xmlns:cx7="http://schemas.microsoft.com/office/drawing/2016/5/13/chartex" xmlns:cx8="http://schemas.microsoft.com/office/drawing/2016/5/14/chartex" xmlns:mc="http://schemas.openxmlformats.org/markup-compatibility/2006" xmlns:aink="http://schemas.microsoft.com/office/drawing/2016/ink" xmlns:am3d="http://schemas.microsoft.com/office/drawing/2017/model3d" xmlns:o="urn:schemas-microsoft-com:office:office" xmlns:r="http://schemas.openxmlformats.org/officeDocument/2006/relationships" xmlns:m="http://schemas.openxmlformats.org/officeDocument/2006/math" xmlns:v="urn:schemas-microsoft-com:vml" xmlns:wp14="http://schemas.microsoft.com/office/word/2010/wordprocessingDrawing" xmlns:wp="http://schemas.openxmlformats.org/drawingml/2006/wordprocessingDrawing" xmlns:w10="urn:schemas-microsoft-com:office:word" xmlns:w="http://schemas.openxmlformats.org/wordprocessingml/2006/main" xmlns:w14="http://schemas.microsoft.com/office/word/2010/wordml" xmlns:w15="http://schemas.microsoft.com/office/word/2012/wordml" xmlns:w16cex="http://schemas.microsoft.com/office/word/2018/wordml/cex" xmlns:w16cid="http://schemas.microsoft.com/office/word/2016/wordml/cid" xmlns:w16="http://schemas.microsoft.com/office/word/2018/wordml" xmlns:w16se="http://schemas.microsoft.com/office/word/2015/wordml/symex" xmlns:wpg="http://schemas.microsoft.com/office/word/2010/wordprocessingGroup" xmlns:wpi="http://schemas.microsoft.com/office/word/2010/wordprocessingInk" xmlns:wne="http://schemas.microsoft.com/office/word/2006/wordml" xmlns:wps="http://schemas.microsoft.com/office/word/2010/wordprocessingShape" mc:Ignorable="w14 w15 w16se w16cid w16 w16cex wp14">
   <w:body>
     <w:p>
       <w:pPr>
@@ -14,424 +14,372 @@
     </w:p>
     <w:p>
       <w:pPr>
+        <w:pStyle w:val="Heading1"/>
+      </w:pPr>
+      <w:r>
+        <w:t>Intro</w:t>
+      </w:r>
+    </w:p>
+    <w:p>
+      <w:r>
+        <w:t xml:space="preserve">This document contains the instructions for </w:t>
+      </w:r>
+      <w:r>
+        <w:t>creating local and remote</w:t>
+      </w:r>
+      <w:r>
+        <w:t xml:space="preserve"> GitHub repositor</w:t>
+      </w:r>
+      <w:r>
+        <w:t xml:space="preserve">ies for GIS4x07 exercises.  </w:t>
+      </w:r>
+      <w:r>
+        <w:t>This example uses gis4</w:t>
+      </w:r>
+      <w:r>
+        <w:t>2</w:t>
+      </w:r>
+      <w:r>
+        <w:t>07-day02.  You will replace this with the appropriate course/day (</w:t>
+      </w:r>
+      <w:proofErr w:type="gramStart"/>
+      <w:r>
+        <w:t>e.g.</w:t>
+      </w:r>
+      <w:proofErr w:type="gramEnd"/>
+      <w:r>
+        <w:t xml:space="preserve"> gis4107-day04, gis4207-day02, etc.)</w:t>
+      </w:r>
+      <w:r>
+        <w:t xml:space="preserve"> as specified in the exercise documentation.</w:t>
+      </w:r>
+    </w:p>
+    <w:p>
+      <w:pPr>
+        <w:pStyle w:val="Heading1"/>
+      </w:pPr>
+      <w:bookmarkStart w:id="1" w:name="_Toc60867049"/>
+      <w:r>
+        <w:t xml:space="preserve">Initial </w:t>
+      </w:r>
+      <w:r>
+        <w:t xml:space="preserve">repository </w:t>
+      </w:r>
+      <w:r>
+        <w:t>setup</w:t>
+      </w:r>
+      <w:bookmarkEnd w:id="1"/>
+    </w:p>
+    <w:p>
+      <w:r>
+        <w:t>The repository owner specified by the instructor will do the Initial repository setup.  Their partner will standby</w:t>
+      </w:r>
+      <w:r>
+        <w:t>/observe</w:t>
+      </w:r>
+      <w:r>
+        <w:t xml:space="preserve"> until this process is complete.</w:t>
+      </w:r>
+    </w:p>
+    <w:p>
+      <w:r>
+        <w:t>The owner will:</w:t>
+      </w:r>
+    </w:p>
+    <w:p>
+      <w:pPr>
+        <w:pStyle w:val="ListParagraph"/>
+        <w:numPr>
+          <w:ilvl w:val="0"/>
+          <w:numId w:val="10"/>
+        </w:numPr>
+      </w:pPr>
+      <w:r>
+        <w:t xml:space="preserve">Open </w:t>
+      </w:r>
+      <w:proofErr w:type="spellStart"/>
+      <w:r>
+        <w:t>GitKraken</w:t>
+      </w:r>
+      <w:proofErr w:type="spellEnd"/>
+    </w:p>
+    <w:p>
+      <w:pPr>
+        <w:pStyle w:val="ListParagraph"/>
+        <w:numPr>
+          <w:ilvl w:val="0"/>
+          <w:numId w:val="10"/>
+        </w:numPr>
+      </w:pPr>
+      <w:r>
+        <w:t xml:space="preserve">Press </w:t>
+      </w:r>
+      <w:proofErr w:type="spellStart"/>
+      <w:r>
         <w:rPr>
+          <w:rFonts w:ascii="Courier New" w:hAnsi="Courier New" w:cs="Courier New"/>
           <w:b/>
-          <w:sz w:val="36"/>
+          <w:bCs/>
         </w:rPr>
-      </w:pPr>
-      <w:r>
-        <w:rPr>
-          <w:b/>
-          <w:sz w:val="36"/>
-        </w:rPr>
-        <w:t>Intro</w:t>
-      </w:r>
-    </w:p>
-    <w:p>
-      <w:r>
-        <w:t>This document contains the instructions for setting up a GitHub repository and cloning it to a lab exercise folder for GIS4107 or GIS4207.  This example uses gis4107-day02.  You will replace this with the appropriate course/day (e.g. gis4107-day04, gis4207-day02, etc.)</w:t>
-      </w:r>
-    </w:p>
-    <w:sdt>
-      <w:sdtPr>
-        <w:rPr>
-          <w:rFonts w:asciiTheme="minorHAnsi" w:eastAsiaTheme="minorHAnsi" w:hAnsiTheme="minorHAnsi" w:cstheme="minorBidi"/>
-          <w:b w:val="0"/>
-          <w:bCs w:val="0"/>
-          <w:color w:val="auto"/>
-          <w:sz w:val="22"/>
-          <w:szCs w:val="22"/>
-          <w:lang w:eastAsia="en-US"/>
-        </w:rPr>
-        <w:id w:val="-1195149625"/>
-        <w:docPartObj>
-          <w:docPartGallery w:val="Table of Contents"/>
-          <w:docPartUnique/>
-        </w:docPartObj>
-      </w:sdtPr>
-      <w:sdtEndPr>
+        <w:t>Ctrl+I</w:t>
+      </w:r>
+      <w:proofErr w:type="spellEnd"/>
+      <w:r>
+        <w:t xml:space="preserve"> to initialize a repository</w:t>
+      </w:r>
+      <w:r>
+        <w:t xml:space="preserve"> (or Init Repo under the File menu).  This opens the “Repository Management” page with Init selected.  </w:t>
+      </w:r>
+    </w:p>
+    <w:p>
+      <w:pPr>
+        <w:pStyle w:val="ListParagraph"/>
+        <w:numPr>
+          <w:ilvl w:val="0"/>
+          <w:numId w:val="10"/>
+        </w:numPr>
+      </w:pPr>
+      <w:r>
+        <w:t>Select GitHub.com as the remote host.</w:t>
+      </w:r>
+    </w:p>
+    <w:p>
+      <w:pPr>
+        <w:pStyle w:val="ListParagraph"/>
+        <w:numPr>
+          <w:ilvl w:val="0"/>
+          <w:numId w:val="10"/>
+        </w:numPr>
+      </w:pPr>
+      <w:r>
+        <w:t>In the “Initialize a Repo” panel:</w:t>
+      </w:r>
+    </w:p>
+    <w:p>
+      <w:pPr>
+        <w:pStyle w:val="ListParagraph"/>
+        <w:numPr>
+          <w:ilvl w:val="0"/>
+          <w:numId w:val="9"/>
+        </w:numPr>
+      </w:pPr>
+      <w:r>
+        <w:t>Select your Account (</w:t>
+      </w:r>
+      <w:proofErr w:type="gramStart"/>
+      <w:r>
+        <w:t>e.g.</w:t>
+      </w:r>
+      <w:proofErr w:type="gramEnd"/>
+      <w:r>
+        <w:t xml:space="preserve"> acgis-abcd1234)</w:t>
+      </w:r>
+    </w:p>
+    <w:p>
+      <w:pPr>
+        <w:pStyle w:val="ListParagraph"/>
+        <w:numPr>
+          <w:ilvl w:val="0"/>
+          <w:numId w:val="9"/>
+        </w:numPr>
+      </w:pPr>
+      <w:r>
+        <w:t>Specify a name for the local and remote repository exactly as specified in the exercise documentation.  In the example shown below, gis4207-day02.</w:t>
+      </w:r>
+    </w:p>
+    <w:p>
+      <w:pPr>
+        <w:pStyle w:val="ListParagraph"/>
+        <w:numPr>
+          <w:ilvl w:val="0"/>
+          <w:numId w:val="9"/>
+        </w:numPr>
+      </w:pPr>
+      <w:r>
+        <w:t>Description is optional</w:t>
+      </w:r>
+    </w:p>
+    <w:p>
+      <w:pPr>
+        <w:pStyle w:val="ListParagraph"/>
+        <w:numPr>
+          <w:ilvl w:val="0"/>
+          <w:numId w:val="9"/>
+        </w:numPr>
+      </w:pPr>
+      <w:r>
+        <w:t>Access is Private.  Public repositories are visible to all GitHub users.</w:t>
+      </w:r>
+    </w:p>
+    <w:p>
+      <w:pPr>
+        <w:pStyle w:val="ListParagraph"/>
+        <w:numPr>
+          <w:ilvl w:val="0"/>
+          <w:numId w:val="9"/>
+        </w:numPr>
+      </w:pPr>
+      <w:r>
+        <w:t xml:space="preserve">“Clone after </w:t>
+      </w:r>
+      <w:proofErr w:type="spellStart"/>
+      <w:r>
+        <w:t>init</w:t>
+      </w:r>
+      <w:proofErr w:type="spellEnd"/>
+      <w:r>
+        <w:t>” should be checked by default. Leave it checked.</w:t>
+      </w:r>
+    </w:p>
+    <w:p>
+      <w:pPr>
+        <w:pStyle w:val="ListParagraph"/>
+        <w:numPr>
+          <w:ilvl w:val="0"/>
+          <w:numId w:val="9"/>
+        </w:numPr>
+      </w:pPr>
+      <w:r>
+        <w:t>“</w:t>
+      </w:r>
+      <w:r>
+        <w:t>Where to clone to</w:t>
+      </w:r>
+      <w:r>
+        <w:t>”</w:t>
+      </w:r>
+      <w:r>
+        <w:t xml:space="preserve"> should be the “lab” folder specified in the exercise documentation.  </w:t>
+      </w:r>
+      <w:r>
+        <w:t>In the example shown below, “</w:t>
+      </w:r>
+      <w:r>
+        <w:t>E:\</w:t>
+      </w:r>
+      <w:proofErr w:type="spellStart"/>
+      <w:r>
+        <w:t>acgis</w:t>
+      </w:r>
+      <w:proofErr w:type="spellEnd"/>
+      <w:r>
+        <w:t>\gis4207\day02\lab</w:t>
+      </w:r>
+      <w:r>
+        <w:t>”</w:t>
+      </w:r>
+    </w:p>
+    <w:p>
+      <w:pPr>
+        <w:pStyle w:val="ListParagraph"/>
+        <w:numPr>
+          <w:ilvl w:val="0"/>
+          <w:numId w:val="9"/>
+        </w:numPr>
+      </w:pPr>
+      <w:r>
+        <w:t>Leave “Full Path” and “Default branch name” as their default values</w:t>
+      </w:r>
+    </w:p>
+    <w:p>
+      <w:pPr>
+        <w:pStyle w:val="ListParagraph"/>
+        <w:numPr>
+          <w:ilvl w:val="0"/>
+          <w:numId w:val="9"/>
+        </w:numPr>
+      </w:pPr>
+      <w:proofErr w:type="gramStart"/>
+      <w:r>
+        <w:t>For .</w:t>
+      </w:r>
+      <w:proofErr w:type="spellStart"/>
+      <w:r>
+        <w:t>gitignore</w:t>
+      </w:r>
+      <w:proofErr w:type="spellEnd"/>
+      <w:proofErr w:type="gramEnd"/>
+      <w:r>
+        <w:t xml:space="preserve"> Template, choose Python.  This will ensure folders like </w:t>
+      </w:r>
+      <w:r>
+        <w:t>__</w:t>
+      </w:r>
+      <w:proofErr w:type="spellStart"/>
+      <w:r>
+        <w:t>pycache</w:t>
+      </w:r>
+      <w:proofErr w:type="spellEnd"/>
+      <w:r>
+        <w:t>__</w:t>
+      </w:r>
+      <w:r>
+        <w:t xml:space="preserve"> and files like *.</w:t>
+      </w:r>
+      <w:proofErr w:type="spellStart"/>
+      <w:r>
+        <w:t>pyc</w:t>
+      </w:r>
+      <w:proofErr w:type="spellEnd"/>
+      <w:r>
+        <w:t xml:space="preserve"> are not included in the repository.  There is no value in having these under version control.</w:t>
+      </w:r>
+    </w:p>
+    <w:p>
+      <w:pPr>
+        <w:pStyle w:val="ListParagraph"/>
+        <w:numPr>
+          <w:ilvl w:val="0"/>
+          <w:numId w:val="9"/>
+        </w:numPr>
+      </w:pPr>
+      <w:r>
+        <w:t xml:space="preserve">Leave License unselected or pick one if you are interested.  GNU General Public License v3.0 is popular for </w:t>
+      </w:r>
+      <w:proofErr w:type="gramStart"/>
+      <w:r>
+        <w:t>open source</w:t>
+      </w:r>
+      <w:proofErr w:type="gramEnd"/>
+      <w:r>
+        <w:t xml:space="preserve"> projects.</w:t>
+      </w:r>
+    </w:p>
+    <w:p>
+      <w:pPr>
+        <w:pStyle w:val="ListParagraph"/>
+        <w:numPr>
+          <w:ilvl w:val="0"/>
+          <w:numId w:val="9"/>
+        </w:numPr>
+      </w:pPr>
+      <w:r>
+        <w:t>Leave Initialize with LFS unchecked.  No large files will be under version control in these exercises so there is no need to initialize the repository with support for “Large File Storage”</w:t>
+      </w:r>
+    </w:p>
+    <w:p>
+      <w:pPr>
+        <w:pStyle w:val="ListParagraph"/>
+        <w:numPr>
+          <w:ilvl w:val="0"/>
+          <w:numId w:val="9"/>
+        </w:numPr>
+      </w:pPr>
+      <w:r>
+        <w:t>Click “Create Repository and Clone”</w:t>
+      </w:r>
+    </w:p>
+    <w:p>
+      <w:r>
         <w:rPr>
           <w:noProof/>
         </w:rPr>
-      </w:sdtEndPr>
-      <w:sdtContent>
-        <w:p>
-          <w:pPr>
-            <w:pStyle w:val="TOCHeading"/>
-          </w:pPr>
-          <w:r>
-            <w:t>Contents</w:t>
-          </w:r>
-        </w:p>
-        <w:p>
-          <w:pPr>
-            <w:rPr>
-              <w:lang w:eastAsia="ja-JP"/>
-            </w:rPr>
-          </w:pPr>
-        </w:p>
-        <w:p>
-          <w:pPr>
-            <w:pStyle w:val="TOC1"/>
-            <w:tabs>
-              <w:tab w:val="right" w:leader="dot" w:pos="9350"/>
-            </w:tabs>
-            <w:rPr>
-              <w:rFonts w:eastAsiaTheme="minorEastAsia"/>
-              <w:noProof/>
-            </w:rPr>
-          </w:pPr>
-          <w:r>
-            <w:fldChar w:fldCharType="begin"/>
-          </w:r>
-          <w:r>
-            <w:instrText xml:space="preserve"> TOC \o "1-3" \h \z \u </w:instrText>
-          </w:r>
-          <w:r>
-            <w:fldChar w:fldCharType="separate"/>
-          </w:r>
-          <w:hyperlink w:anchor="_Toc493349648" w:history="1">
-            <w:r>
-              <w:rPr>
-                <w:rStyle w:val="Hyperlink"/>
-                <w:noProof/>
-              </w:rPr>
-              <w:t>Create a new repository in GitHub</w:t>
-            </w:r>
-            <w:r>
-              <w:rPr>
-                <w:noProof/>
-                <w:webHidden/>
-              </w:rPr>
-              <w:tab/>
-            </w:r>
-            <w:r>
-              <w:rPr>
-                <w:noProof/>
-                <w:webHidden/>
-              </w:rPr>
-              <w:fldChar w:fldCharType="begin"/>
-            </w:r>
-            <w:r>
-              <w:rPr>
-                <w:noProof/>
-                <w:webHidden/>
-              </w:rPr>
-              <w:instrText xml:space="preserve"> PAGEREF _Toc493349648 \h </w:instrText>
-            </w:r>
-            <w:r>
-              <w:rPr>
-                <w:noProof/>
-                <w:webHidden/>
-              </w:rPr>
-            </w:r>
-            <w:r>
-              <w:rPr>
-                <w:noProof/>
-                <w:webHidden/>
-              </w:rPr>
-              <w:fldChar w:fldCharType="separate"/>
-            </w:r>
-            <w:r>
-              <w:rPr>
-                <w:noProof/>
-                <w:webHidden/>
-              </w:rPr>
-              <w:t>2</w:t>
-            </w:r>
-            <w:r>
-              <w:rPr>
-                <w:noProof/>
-                <w:webHidden/>
-              </w:rPr>
-              <w:fldChar w:fldCharType="end"/>
-            </w:r>
-          </w:hyperlink>
-        </w:p>
-        <w:p>
-          <w:pPr>
-            <w:pStyle w:val="TOC1"/>
-            <w:tabs>
-              <w:tab w:val="right" w:leader="dot" w:pos="9350"/>
-            </w:tabs>
-            <w:rPr>
-              <w:rFonts w:eastAsiaTheme="minorEastAsia"/>
-              <w:noProof/>
-            </w:rPr>
-          </w:pPr>
-          <w:hyperlink w:anchor="_Toc493349649" w:history="1">
-            <w:r>
-              <w:rPr>
-                <w:rStyle w:val="Hyperlink"/>
-                <w:noProof/>
-              </w:rPr>
-              <w:t>Add Collaborators</w:t>
-            </w:r>
-            <w:r>
-              <w:rPr>
-                <w:noProof/>
-                <w:webHidden/>
-              </w:rPr>
-              <w:tab/>
-            </w:r>
-            <w:r>
-              <w:rPr>
-                <w:noProof/>
-                <w:webHidden/>
-              </w:rPr>
-              <w:fldChar w:fldCharType="begin"/>
-            </w:r>
-            <w:r>
-              <w:rPr>
-                <w:noProof/>
-                <w:webHidden/>
-              </w:rPr>
-              <w:instrText xml:space="preserve"> PAGEREF _Toc493349649 \h </w:instrText>
-            </w:r>
-            <w:r>
-              <w:rPr>
-                <w:noProof/>
-                <w:webHidden/>
-              </w:rPr>
-            </w:r>
-            <w:r>
-              <w:rPr>
-                <w:noProof/>
-                <w:webHidden/>
-              </w:rPr>
-              <w:fldChar w:fldCharType="separate"/>
-            </w:r>
-            <w:r>
-              <w:rPr>
-                <w:noProof/>
-                <w:webHidden/>
-              </w:rPr>
-              <w:t>3</w:t>
-            </w:r>
-            <w:r>
-              <w:rPr>
-                <w:noProof/>
-                <w:webHidden/>
-              </w:rPr>
-              <w:fldChar w:fldCharType="end"/>
-            </w:r>
-          </w:hyperlink>
-        </w:p>
-        <w:p>
-          <w:pPr>
-            <w:pStyle w:val="TOC1"/>
-            <w:tabs>
-              <w:tab w:val="right" w:leader="dot" w:pos="9350"/>
-            </w:tabs>
-            <w:rPr>
-              <w:rFonts w:eastAsiaTheme="minorEastAsia"/>
-              <w:noProof/>
-            </w:rPr>
-          </w:pPr>
-          <w:hyperlink w:anchor="_Toc493349650" w:history="1">
-            <w:r>
-              <w:rPr>
-                <w:rStyle w:val="Hyperlink"/>
-                <w:noProof/>
-              </w:rPr>
-              <w:t>Clone the GitHub repository to a local repository</w:t>
-            </w:r>
-            <w:r>
-              <w:rPr>
-                <w:noProof/>
-                <w:webHidden/>
-              </w:rPr>
-              <w:tab/>
-            </w:r>
-            <w:r>
-              <w:rPr>
-                <w:noProof/>
-                <w:webHidden/>
-              </w:rPr>
-              <w:fldChar w:fldCharType="begin"/>
-            </w:r>
-            <w:r>
-              <w:rPr>
-                <w:noProof/>
-                <w:webHidden/>
-              </w:rPr>
-              <w:instrText xml:space="preserve"> PAGEREF _Toc493349650 \h </w:instrText>
-            </w:r>
-            <w:r>
-              <w:rPr>
-                <w:noProof/>
-                <w:webHidden/>
-              </w:rPr>
-            </w:r>
-            <w:r>
-              <w:rPr>
-                <w:noProof/>
-                <w:webHidden/>
-              </w:rPr>
-              <w:fldChar w:fldCharType="separate"/>
-            </w:r>
-            <w:r>
-              <w:rPr>
-                <w:noProof/>
-                <w:webHidden/>
-              </w:rPr>
-              <w:t>4</w:t>
-            </w:r>
-            <w:r>
-              <w:rPr>
-                <w:noProof/>
-                <w:webHidden/>
-              </w:rPr>
-              <w:fldChar w:fldCharType="end"/>
-            </w:r>
-          </w:hyperlink>
-        </w:p>
-        <w:p>
-          <w:r>
-            <w:rPr>
-              <w:b/>
-              <w:bCs/>
-              <w:noProof/>
-            </w:rPr>
-            <w:fldChar w:fldCharType="end"/>
-          </w:r>
-        </w:p>
-      </w:sdtContent>
-    </w:sdt>
-    <w:p/>
-    <w:p/>
-    <w:p/>
-    <w:p>
-      <w:pPr>
-        <w:sectPr>
-          <w:footerReference w:type="even" r:id="rId8"/>
-          <w:footerReference w:type="default" r:id="rId9"/>
-          <w:pgSz w:w="12240" w:h="15840"/>
-          <w:pgMar w:top="1440" w:right="1440" w:bottom="1440" w:left="1440" w:header="720" w:footer="720" w:gutter="0"/>
-          <w:cols w:space="720"/>
-          <w:docGrid w:linePitch="360"/>
-        </w:sectPr>
-      </w:pPr>
-    </w:p>
-    <w:p>
-      <w:pPr>
-        <w:pStyle w:val="Heading1"/>
-      </w:pPr>
-      <w:bookmarkStart w:id="1" w:name="_Toc493349648"/>
-      <w:r>
         <w:lastRenderedPageBreak/>
-        <w:t>Create a new repository in GitHub</w:t>
-      </w:r>
-      <w:bookmarkEnd w:id="1"/>
-    </w:p>
-    <w:p>
-      <w:pPr>
-        <w:pStyle w:val="ListParagraph"/>
-        <w:numPr>
-          <w:ilvl w:val="0"/>
-          <w:numId w:val="8"/>
-        </w:numPr>
-      </w:pPr>
-      <w:r>
-        <w:t xml:space="preserve">Login to </w:t>
-      </w:r>
-      <w:hyperlink r:id="rId10" w:history="1">
-        <w:r>
-          <w:rPr>
-            <w:rStyle w:val="Hyperlink"/>
-          </w:rPr>
-          <w:t>GitHub</w:t>
-        </w:r>
-      </w:hyperlink>
-    </w:p>
-    <w:p>
-      <w:pPr>
-        <w:pStyle w:val="ListParagraph"/>
-        <w:numPr>
-          <w:ilvl w:val="0"/>
-          <w:numId w:val="8"/>
-        </w:numPr>
-      </w:pPr>
-      <w:r>
-        <w:t>Select New Repository from “+” menu in upper right or click “New repository button”</w:t>
-      </w:r>
-    </w:p>
-    <w:p>
-      <w:pPr>
-        <w:pStyle w:val="ListParagraph"/>
-        <w:numPr>
-          <w:ilvl w:val="0"/>
-          <w:numId w:val="8"/>
-        </w:numPr>
-      </w:pPr>
-      <w:r>
-        <w:t>For Repository name, use the pattern “course-</w:t>
-      </w:r>
-      <w:proofErr w:type="spellStart"/>
-      <w:proofErr w:type="gramStart"/>
-      <w:r>
-        <w:t>dayN</w:t>
-      </w:r>
-      <w:proofErr w:type="spellEnd"/>
-      <w:r>
-        <w:t>”  (</w:t>
-      </w:r>
-      <w:proofErr w:type="gramEnd"/>
-      <w:r>
-        <w:t>e.g. gis4107-day02)</w:t>
-      </w:r>
-    </w:p>
-    <w:p>
-      <w:pPr>
-        <w:pStyle w:val="ListParagraph"/>
-        <w:numPr>
-          <w:ilvl w:val="0"/>
-          <w:numId w:val="8"/>
-        </w:numPr>
-      </w:pPr>
-      <w:r>
-        <w:t>Set it to be a Private repository</w:t>
-      </w:r>
-    </w:p>
-    <w:p>
-      <w:pPr>
-        <w:pStyle w:val="ListParagraph"/>
-        <w:numPr>
-          <w:ilvl w:val="0"/>
-          <w:numId w:val="8"/>
-        </w:numPr>
-      </w:pPr>
-      <w:r>
-        <w:t>Check Initialize this repository with a README.  This will allow you to clone this GitHub repository to a local repository.</w:t>
-      </w:r>
-    </w:p>
-    <w:p>
-      <w:pPr>
-        <w:pStyle w:val="ListParagraph"/>
-        <w:numPr>
-          <w:ilvl w:val="0"/>
-          <w:numId w:val="8"/>
-        </w:numPr>
-      </w:pPr>
-      <w:r>
-        <w:t>Click Create Repository</w:t>
-      </w:r>
-    </w:p>
-    <w:p>
-      <w:r>
-        <w:t>The following graphic shows the above steps</w:t>
-      </w:r>
-    </w:p>
-    <w:p>
-      <w:r>
-        <w:rPr>
-          <w:noProof/>
-        </w:rPr>
         <w:drawing>
-          <wp:inline distT="0" distB="0" distL="0" distR="0" wp14:anchorId="290C86BD" wp14:editId="6099CA8A">
-            <wp:extent cx="5943600" cy="4478655"/>
-            <wp:effectExtent l="0" t="0" r="0" b="0"/>
-            <wp:docPr id="2" name="Picture 2"/>
+          <wp:inline distT="0" distB="0" distL="0" distR="0" wp14:anchorId="65E1E9B6" wp14:editId="397AAF07">
+            <wp:extent cx="5943600" cy="4778375"/>
+            <wp:effectExtent l="0" t="0" r="0" b="3175"/>
+            <wp:docPr id="4" name="Picture 4"/>
             <wp:cNvGraphicFramePr>
               <a:graphicFrameLocks xmlns:a="http://schemas.openxmlformats.org/drawingml/2006/main" noChangeAspect="1"/>
             </wp:cNvGraphicFramePr>
@@ -439,7 +387,186 @@
               <a:graphicData uri="http://schemas.openxmlformats.org/drawingml/2006/picture">
                 <pic:pic xmlns:pic="http://schemas.openxmlformats.org/drawingml/2006/picture">
                   <pic:nvPicPr>
-                    <pic:cNvPr id="0" name=""/>
+                    <pic:cNvPr id="1" name=""/>
+                    <pic:cNvPicPr/>
+                  </pic:nvPicPr>
+                  <pic:blipFill>
+                    <a:blip r:embed="rId8"/>
+                    <a:stretch>
+                      <a:fillRect/>
+                    </a:stretch>
+                  </pic:blipFill>
+                  <pic:spPr>
+                    <a:xfrm>
+                      <a:off x="0" y="0"/>
+                      <a:ext cx="5943600" cy="4778375"/>
+                    </a:xfrm>
+                    <a:prstGeom prst="rect">
+                      <a:avLst/>
+                    </a:prstGeom>
+                  </pic:spPr>
+                </pic:pic>
+              </a:graphicData>
+            </a:graphic>
+          </wp:inline>
+        </w:drawing>
+      </w:r>
+    </w:p>
+    <w:p>
+      <w:r>
+        <w:rPr>
+          <w:noProof/>
+        </w:rPr>
+        <w:drawing>
+          <wp:inline distT="0" distB="0" distL="0" distR="0" wp14:anchorId="203B816E" wp14:editId="25E12DB5">
+            <wp:extent cx="3038475" cy="1838325"/>
+            <wp:effectExtent l="0" t="0" r="9525" b="9525"/>
+            <wp:docPr id="12" name="Picture 12"/>
+            <wp:cNvGraphicFramePr>
+              <a:graphicFrameLocks xmlns:a="http://schemas.openxmlformats.org/drawingml/2006/main" noChangeAspect="1"/>
+            </wp:cNvGraphicFramePr>
+            <a:graphic xmlns:a="http://schemas.openxmlformats.org/drawingml/2006/main">
+              <a:graphicData uri="http://schemas.openxmlformats.org/drawingml/2006/picture">
+                <pic:pic xmlns:pic="http://schemas.openxmlformats.org/drawingml/2006/picture">
+                  <pic:nvPicPr>
+                    <pic:cNvPr id="1" name=""/>
+                    <pic:cNvPicPr/>
+                  </pic:nvPicPr>
+                  <pic:blipFill>
+                    <a:blip r:embed="rId9"/>
+                    <a:stretch>
+                      <a:fillRect/>
+                    </a:stretch>
+                  </pic:blipFill>
+                  <pic:spPr>
+                    <a:xfrm>
+                      <a:off x="0" y="0"/>
+                      <a:ext cx="3038475" cy="1838325"/>
+                    </a:xfrm>
+                    <a:prstGeom prst="rect">
+                      <a:avLst/>
+                    </a:prstGeom>
+                  </pic:spPr>
+                </pic:pic>
+              </a:graphicData>
+            </a:graphic>
+          </wp:inline>
+        </w:drawing>
+      </w:r>
+    </w:p>
+    <w:p>
+      <w:r>
+        <w:t>In GitHub you will see the new repository as shown below.</w:t>
+      </w:r>
+    </w:p>
+    <w:p>
+      <w:r>
+        <w:rPr>
+          <w:noProof/>
+        </w:rPr>
+        <w:lastRenderedPageBreak/>
+        <w:drawing>
+          <wp:inline distT="0" distB="0" distL="0" distR="0" wp14:anchorId="64521BD6" wp14:editId="53336AB4">
+            <wp:extent cx="5943600" cy="2994660"/>
+            <wp:effectExtent l="76200" t="76200" r="76200" b="72390"/>
+            <wp:docPr id="14" name="Picture 14"/>
+            <wp:cNvGraphicFramePr>
+              <a:graphicFrameLocks xmlns:a="http://schemas.openxmlformats.org/drawingml/2006/main" noChangeAspect="1"/>
+            </wp:cNvGraphicFramePr>
+            <a:graphic xmlns:a="http://schemas.openxmlformats.org/drawingml/2006/main">
+              <a:graphicData uri="http://schemas.openxmlformats.org/drawingml/2006/picture">
+                <pic:pic xmlns:pic="http://schemas.openxmlformats.org/drawingml/2006/picture">
+                  <pic:nvPicPr>
+                    <pic:cNvPr id="1" name=""/>
+                    <pic:cNvPicPr/>
+                  </pic:nvPicPr>
+                  <pic:blipFill>
+                    <a:blip r:embed="rId10"/>
+                    <a:stretch>
+                      <a:fillRect/>
+                    </a:stretch>
+                  </pic:blipFill>
+                  <pic:spPr>
+                    <a:xfrm>
+                      <a:off x="0" y="0"/>
+                      <a:ext cx="5943600" cy="2994660"/>
+                    </a:xfrm>
+                    <a:prstGeom prst="rect">
+                      <a:avLst/>
+                    </a:prstGeom>
+                    <a:effectLst>
+                      <a:glow rad="63500">
+                        <a:schemeClr val="accent1">
+                          <a:satMod val="175000"/>
+                          <a:alpha val="40000"/>
+                        </a:schemeClr>
+                      </a:glow>
+                    </a:effectLst>
+                  </pic:spPr>
+                </pic:pic>
+              </a:graphicData>
+            </a:graphic>
+          </wp:inline>
+        </w:drawing>
+      </w:r>
+    </w:p>
+    <w:p>
+      <w:r>
+        <w:t xml:space="preserve">Note:  </w:t>
+      </w:r>
+      <w:proofErr w:type="spellStart"/>
+      <w:r>
+        <w:t>viljoed</w:t>
+      </w:r>
+      <w:proofErr w:type="spellEnd"/>
+      <w:r>
+        <w:t xml:space="preserve"> will be replaced with the GitHub username of the repository owner (</w:t>
+      </w:r>
+      <w:proofErr w:type="gramStart"/>
+      <w:r>
+        <w:t>e.g.</w:t>
+      </w:r>
+      <w:proofErr w:type="gramEnd"/>
+      <w:r>
+        <w:t xml:space="preserve"> abcd1234)</w:t>
+      </w:r>
+    </w:p>
+    <w:p>
+      <w:r>
+        <w:t xml:space="preserve">You have now successfully created a Private repository.  Add </w:t>
+      </w:r>
+      <w:proofErr w:type="spellStart"/>
+      <w:r>
+        <w:t>viljoed</w:t>
+      </w:r>
+      <w:proofErr w:type="spellEnd"/>
+      <w:r>
+        <w:t xml:space="preserve"> and your partner as collaborators as follows:</w:t>
+      </w:r>
+    </w:p>
+    <w:p>
+      <w:r>
+        <w:t>Select the Settings tab for the repository …</w:t>
+      </w:r>
+    </w:p>
+    <w:p>
+      <w:r>
+        <w:rPr>
+          <w:noProof/>
+        </w:rPr>
+        <w:drawing>
+          <wp:inline distT="0" distB="0" distL="0" distR="0" wp14:anchorId="7C6E435A" wp14:editId="5295E8CC">
+            <wp:extent cx="4200000" cy="1600000"/>
+            <wp:effectExtent l="76200" t="76200" r="67310" b="76835"/>
+            <wp:docPr id="1" name="Picture 1"/>
+            <wp:cNvGraphicFramePr>
+              <a:graphicFrameLocks xmlns:a="http://schemas.openxmlformats.org/drawingml/2006/main" noChangeAspect="1"/>
+            </wp:cNvGraphicFramePr>
+            <a:graphic xmlns:a="http://schemas.openxmlformats.org/drawingml/2006/main">
+              <a:graphicData uri="http://schemas.openxmlformats.org/drawingml/2006/picture">
+                <pic:pic xmlns:pic="http://schemas.openxmlformats.org/drawingml/2006/picture">
+                  <pic:nvPicPr>
+                    <pic:cNvPr id="1" name=""/>
                     <pic:cNvPicPr/>
                   </pic:nvPicPr>
                   <pic:blipFill>
@@ -451,11 +578,19 @@
                   <pic:spPr>
                     <a:xfrm>
                       <a:off x="0" y="0"/>
-                      <a:ext cx="5943600" cy="4478655"/>
+                      <a:ext cx="4200000" cy="1600000"/>
                     </a:xfrm>
                     <a:prstGeom prst="rect">
                       <a:avLst/>
                     </a:prstGeom>
+                    <a:effectLst>
+                      <a:glow rad="63500">
+                        <a:schemeClr val="accent1">
+                          <a:satMod val="175000"/>
+                          <a:alpha val="40000"/>
+                        </a:schemeClr>
+                      </a:glow>
+                    </a:effectLst>
                   </pic:spPr>
                 </pic:pic>
               </a:graphicData>
@@ -464,10 +599,15 @@
         </w:drawing>
       </w:r>
     </w:p>
-    <w:p/>
-    <w:p>
-      <w:r>
-        <w:t>This creates the new repository shown below.</w:t>
+    <w:p>
+      <w:r>
+        <w:t xml:space="preserve">Select </w:t>
+      </w:r>
+      <w:r>
+        <w:t>“Manage access”</w:t>
+      </w:r>
+      <w:r>
+        <w:t xml:space="preserve"> from left menu …</w:t>
       </w:r>
     </w:p>
     <w:p>
@@ -475,12 +615,11 @@
         <w:rPr>
           <w:noProof/>
         </w:rPr>
-        <w:lastRenderedPageBreak/>
         <w:drawing>
-          <wp:inline distT="0" distB="0" distL="0" distR="0" wp14:anchorId="06FBEDB9" wp14:editId="09DB80AB">
-            <wp:extent cx="5943600" cy="3643630"/>
-            <wp:effectExtent l="0" t="0" r="0" b="0"/>
-            <wp:docPr id="2052" name="Picture 4"/>
+          <wp:inline distT="0" distB="0" distL="0" distR="0" wp14:anchorId="0E9C02E7" wp14:editId="50CA0CDC">
+            <wp:extent cx="2647619" cy="1190476"/>
+            <wp:effectExtent l="76200" t="76200" r="76835" b="67310"/>
+            <wp:docPr id="15" name="Picture 15"/>
             <wp:cNvGraphicFramePr>
               <a:graphicFrameLocks xmlns:a="http://schemas.openxmlformats.org/drawingml/2006/main" noChangeAspect="1"/>
             </wp:cNvGraphicFramePr>
@@ -488,37 +627,31 @@
               <a:graphicData uri="http://schemas.openxmlformats.org/drawingml/2006/picture">
                 <pic:pic xmlns:pic="http://schemas.openxmlformats.org/drawingml/2006/picture">
                   <pic:nvPicPr>
-                    <pic:cNvPr id="2052" name="Picture 4"/>
-                    <pic:cNvPicPr>
-                      <a:picLocks noChangeAspect="1" noChangeArrowheads="1"/>
-                    </pic:cNvPicPr>
+                    <pic:cNvPr id="1" name=""/>
+                    <pic:cNvPicPr/>
                   </pic:nvPicPr>
                   <pic:blipFill>
-                    <a:blip r:embed="rId12">
-                      <a:extLst>
-                        <a:ext uri="{28A0092B-C50C-407E-A947-70E740481C1C}">
-                          <a14:useLocalDpi xmlns:a14="http://schemas.microsoft.com/office/drawing/2010/main" val="0"/>
-                        </a:ext>
-                      </a:extLst>
-                    </a:blip>
-                    <a:srcRect/>
+                    <a:blip r:embed="rId12"/>
                     <a:stretch>
                       <a:fillRect/>
                     </a:stretch>
                   </pic:blipFill>
-                  <pic:spPr bwMode="auto">
+                  <pic:spPr>
                     <a:xfrm>
                       <a:off x="0" y="0"/>
-                      <a:ext cx="5943600" cy="3643630"/>
+                      <a:ext cx="2647619" cy="1190476"/>
                     </a:xfrm>
                     <a:prstGeom prst="rect">
                       <a:avLst/>
                     </a:prstGeom>
-                    <a:noFill/>
-                    <a:ln>
-                      <a:noFill/>
-                    </a:ln>
-                    <a:extLst/>
+                    <a:effectLst>
+                      <a:glow rad="63500">
+                        <a:schemeClr val="accent1">
+                          <a:satMod val="175000"/>
+                          <a:alpha val="40000"/>
+                        </a:schemeClr>
+                      </a:glow>
+                    </a:effectLst>
                   </pic:spPr>
                 </pic:pic>
               </a:graphicData>
@@ -528,31 +661,9 @@
       </w:r>
     </w:p>
     <w:p>
-      <w:pPr>
-        <w:pStyle w:val="Heading1"/>
-      </w:pPr>
-      <w:bookmarkStart w:id="2" w:name="_Toc493349649"/>
-      <w:r>
-        <w:t>Add Collaborators</w:t>
-      </w:r>
-      <w:bookmarkEnd w:id="2"/>
-    </w:p>
-    <w:p>
-      <w:r>
-        <w:t xml:space="preserve">You have now successfully created a Private repository and it will be the active repository.  Add </w:t>
-      </w:r>
-      <w:proofErr w:type="spellStart"/>
-      <w:r>
-        <w:t>viljoed</w:t>
-      </w:r>
-      <w:proofErr w:type="spellEnd"/>
-      <w:r>
-        <w:t xml:space="preserve"> and your partner as collaborators as follows:</w:t>
-      </w:r>
-    </w:p>
-    <w:p>
-      <w:r>
-        <w:t>Select the Settings tab for the repository …</w:t>
+      <w:r>
+        <w:lastRenderedPageBreak/>
+        <w:t>Click “Invite a collaborator”</w:t>
       </w:r>
     </w:p>
     <w:p>
@@ -561,10 +672,10 @@
           <w:noProof/>
         </w:rPr>
         <w:drawing>
-          <wp:inline distT="0" distB="0" distL="0" distR="0" wp14:anchorId="44E3C4E9" wp14:editId="7105FF99">
-            <wp:extent cx="4333875" cy="1647825"/>
-            <wp:effectExtent l="76200" t="76200" r="85725" b="85725"/>
-            <wp:docPr id="1" name="Picture 1"/>
+          <wp:inline distT="0" distB="0" distL="0" distR="0" wp14:anchorId="58C1336C" wp14:editId="43C89471">
+            <wp:extent cx="3961905" cy="1933333"/>
+            <wp:effectExtent l="76200" t="76200" r="76835" b="67310"/>
+            <wp:docPr id="16" name="Picture 16"/>
             <wp:cNvGraphicFramePr>
               <a:graphicFrameLocks xmlns:a="http://schemas.openxmlformats.org/drawingml/2006/main" noChangeAspect="1"/>
             </wp:cNvGraphicFramePr>
@@ -584,7 +695,7 @@
                   <pic:spPr>
                     <a:xfrm>
                       <a:off x="0" y="0"/>
-                      <a:ext cx="4333875" cy="1647825"/>
+                      <a:ext cx="3961905" cy="1933333"/>
                     </a:xfrm>
                     <a:prstGeom prst="rect">
                       <a:avLst/>
@@ -607,7 +718,7 @@
     </w:p>
     <w:p>
       <w:r>
-        <w:t>Select Collaborators from left menu …</w:t>
+        <w:t>Search / select /add collaborator …</w:t>
       </w:r>
     </w:p>
     <w:p>
@@ -615,12 +726,11 @@
         <w:rPr>
           <w:noProof/>
         </w:rPr>
-        <w:lastRenderedPageBreak/>
         <w:drawing>
-          <wp:inline distT="0" distB="0" distL="0" distR="0" wp14:anchorId="0E2B9270" wp14:editId="389D7DEC">
-            <wp:extent cx="2466975" cy="1600200"/>
-            <wp:effectExtent l="76200" t="76200" r="85725" b="76200"/>
-            <wp:docPr id="6" name="Picture 6"/>
+          <wp:inline distT="0" distB="0" distL="0" distR="0" wp14:anchorId="71134DAF" wp14:editId="0C982A17">
+            <wp:extent cx="4286250" cy="2409825"/>
+            <wp:effectExtent l="0" t="0" r="0" b="9525"/>
+            <wp:docPr id="17" name="Picture 17"/>
             <wp:cNvGraphicFramePr>
               <a:graphicFrameLocks xmlns:a="http://schemas.openxmlformats.org/drawingml/2006/main" noChangeAspect="1"/>
             </wp:cNvGraphicFramePr>
@@ -640,7 +750,81 @@
                   <pic:spPr>
                     <a:xfrm>
                       <a:off x="0" y="0"/>
-                      <a:ext cx="2466975" cy="1600200"/>
+                      <a:ext cx="4286250" cy="2409825"/>
+                    </a:xfrm>
+                    <a:prstGeom prst="rect">
+                      <a:avLst/>
+                    </a:prstGeom>
+                  </pic:spPr>
+                </pic:pic>
+              </a:graphicData>
+            </a:graphic>
+          </wp:inline>
+        </w:drawing>
+      </w:r>
+    </w:p>
+    <w:p>
+      <w:r>
+        <w:t>Search / select / add your partner</w:t>
+      </w:r>
+      <w:r>
+        <w:t xml:space="preserve"> as a collaborator.</w:t>
+      </w:r>
+    </w:p>
+    <w:p>
+      <w:r>
+        <w:t xml:space="preserve">On your local computer you will find the local repository in the folder you specified with </w:t>
+      </w:r>
+      <w:proofErr w:type="spellStart"/>
+      <w:r>
+        <w:t>GitKraken</w:t>
+      </w:r>
+      <w:proofErr w:type="spellEnd"/>
+      <w:r>
+        <w:t xml:space="preserve">, </w:t>
+      </w:r>
+      <w:proofErr w:type="gramStart"/>
+      <w:r>
+        <w:t>e.g.</w:t>
+      </w:r>
+      <w:proofErr w:type="gramEnd"/>
+      <w:r>
+        <w:t xml:space="preserve"> </w:t>
+      </w:r>
+      <w:r>
+        <w:t>E:\acgis\gis4207\day02\lab\gis4207-day02</w:t>
+      </w:r>
+    </w:p>
+    <w:p>
+      <w:r>
+        <w:rPr>
+          <w:noProof/>
+        </w:rPr>
+        <w:drawing>
+          <wp:inline distT="0" distB="0" distL="0" distR="0" wp14:anchorId="6E88D124" wp14:editId="7C83C25F">
+            <wp:extent cx="1905000" cy="1362075"/>
+            <wp:effectExtent l="76200" t="76200" r="76200" b="85725"/>
+            <wp:docPr id="18" name="Picture 18"/>
+            <wp:cNvGraphicFramePr>
+              <a:graphicFrameLocks xmlns:a="http://schemas.openxmlformats.org/drawingml/2006/main" noChangeAspect="1"/>
+            </wp:cNvGraphicFramePr>
+            <a:graphic xmlns:a="http://schemas.openxmlformats.org/drawingml/2006/main">
+              <a:graphicData uri="http://schemas.openxmlformats.org/drawingml/2006/picture">
+                <pic:pic xmlns:pic="http://schemas.openxmlformats.org/drawingml/2006/picture">
+                  <pic:nvPicPr>
+                    <pic:cNvPr id="1" name=""/>
+                    <pic:cNvPicPr/>
+                  </pic:nvPicPr>
+                  <pic:blipFill>
+                    <a:blip r:embed="rId15"/>
+                    <a:stretch>
+                      <a:fillRect/>
+                    </a:stretch>
+                  </pic:blipFill>
+                  <pic:spPr>
+                    <a:xfrm>
+                      <a:off x="0" y="0"/>
+                      <a:ext cx="1905000" cy="1362075"/>
                     </a:xfrm>
                     <a:prstGeom prst="rect">
                       <a:avLst/>
@@ -663,7 +847,44 @@
     </w:p>
     <w:p>
       <w:r>
-        <w:t>Search / select /add collaborator …</w:t>
+        <w:lastRenderedPageBreak/>
+        <w:t xml:space="preserve">If you do not see </w:t>
+      </w:r>
+      <w:proofErr w:type="gramStart"/>
+      <w:r>
+        <w:t>the .git</w:t>
+      </w:r>
+      <w:proofErr w:type="gramEnd"/>
+      <w:r>
+        <w:t xml:space="preserve"> folder, refer to “</w:t>
+      </w:r>
+      <w:hyperlink w:anchor="_Show_hidden_files," w:history="1">
+        <w:r>
+          <w:rPr>
+            <w:rStyle w:val="Hyperlink"/>
+          </w:rPr>
+          <w:t xml:space="preserve">Show hidden </w:t>
+        </w:r>
+        <w:r>
+          <w:rPr>
+            <w:rStyle w:val="Hyperlink"/>
+          </w:rPr>
+          <w:t>f</w:t>
+        </w:r>
+        <w:r>
+          <w:rPr>
+            <w:rStyle w:val="Hyperlink"/>
+          </w:rPr>
+          <w:t>iles, folders, and drives</w:t>
+        </w:r>
+      </w:hyperlink>
+      <w:r>
+        <w:t>” at the end of this document.</w:t>
+      </w:r>
+    </w:p>
+    <w:p>
+      <w:r>
+        <w:t xml:space="preserve">Create a folder in this working directory (tree) for you and your partner, e.g. </w:t>
       </w:r>
     </w:p>
     <w:p>
@@ -672,10 +893,10 @@
           <w:noProof/>
         </w:rPr>
         <w:drawing>
-          <wp:inline distT="0" distB="0" distL="0" distR="0" wp14:anchorId="0CF49929" wp14:editId="1EA465E1">
-            <wp:extent cx="5400675" cy="942975"/>
-            <wp:effectExtent l="76200" t="76200" r="85725" b="85725"/>
-            <wp:docPr id="3" name="Picture 3" descr="cid:image012.jpg@01D212B8.420C7200"/>
+          <wp:inline distT="0" distB="0" distL="0" distR="0" wp14:anchorId="4CF8A6CE" wp14:editId="72449CB7">
+            <wp:extent cx="1914525" cy="1504950"/>
+            <wp:effectExtent l="76200" t="76200" r="85725" b="76200"/>
+            <wp:docPr id="19" name="Picture 19"/>
             <wp:cNvGraphicFramePr>
               <a:graphicFrameLocks xmlns:a="http://schemas.openxmlformats.org/drawingml/2006/main" noChangeAspect="1"/>
             </wp:cNvGraphicFramePr>
@@ -683,113 +904,11 @@
               <a:graphicData uri="http://schemas.openxmlformats.org/drawingml/2006/picture">
                 <pic:pic xmlns:pic="http://schemas.openxmlformats.org/drawingml/2006/picture">
                   <pic:nvPicPr>
-                    <pic:cNvPr id="0" name="Picture 6" descr="cid:image012.jpg@01D212B8.420C7200"/>
-                    <pic:cNvPicPr>
-                      <a:picLocks noChangeAspect="1" noChangeArrowheads="1"/>
-                    </pic:cNvPicPr>
-                  </pic:nvPicPr>
-                  <pic:blipFill>
-                    <a:blip r:embed="rId15" r:link="rId16">
-                      <a:extLst>
-                        <a:ext uri="{28A0092B-C50C-407E-A947-70E740481C1C}">
-                          <a14:useLocalDpi xmlns:a14="http://schemas.microsoft.com/office/drawing/2010/main" val="0"/>
-                        </a:ext>
-                      </a:extLst>
-                    </a:blip>
-                    <a:srcRect/>
-                    <a:stretch>
-                      <a:fillRect/>
-                    </a:stretch>
-                  </pic:blipFill>
-                  <pic:spPr bwMode="auto">
-                    <a:xfrm>
-                      <a:off x="0" y="0"/>
-                      <a:ext cx="5400675" cy="942975"/>
-                    </a:xfrm>
-                    <a:prstGeom prst="rect">
-                      <a:avLst/>
-                    </a:prstGeom>
-                    <a:noFill/>
-                    <a:ln>
-                      <a:noFill/>
-                    </a:ln>
-                    <a:effectLst>
-                      <a:glow rad="63500">
-                        <a:schemeClr val="accent1">
-                          <a:satMod val="175000"/>
-                          <a:alpha val="40000"/>
-                        </a:schemeClr>
-                      </a:glow>
-                    </a:effectLst>
-                  </pic:spPr>
-                </pic:pic>
-              </a:graphicData>
-            </a:graphic>
-          </wp:inline>
-        </w:drawing>
-      </w:r>
-    </w:p>
-    <w:p>
-      <w:r>
-        <w:t>Search / select / add other collaborators (e.g. your partner)</w:t>
-      </w:r>
-    </w:p>
-    <w:p>
-      <w:pPr>
-        <w:pStyle w:val="Heading1"/>
-      </w:pPr>
-      <w:bookmarkStart w:id="3" w:name="_Toc493349650"/>
-      <w:r>
-        <w:t>Clone the GitHub repository to a local repository</w:t>
-      </w:r>
-      <w:bookmarkEnd w:id="3"/>
-    </w:p>
-    <w:p>
-      <w:r>
-        <w:t xml:space="preserve">A local repository will be created as </w:t>
-      </w:r>
-      <w:proofErr w:type="gramStart"/>
-      <w:r>
-        <w:t>a .git</w:t>
-      </w:r>
-      <w:proofErr w:type="gramEnd"/>
-      <w:r>
-        <w:t xml:space="preserve"> hidden folder in a folder of your choosing.  In this example, </w:t>
-      </w:r>
-      <w:r>
-        <w:t>E:\acgis\gis4107_Intro2Prog\day02\lab</w:t>
-      </w:r>
-      <w:r>
-        <w:t xml:space="preserve">.  </w:t>
-      </w:r>
-    </w:p>
-    <w:p>
-      <w:r>
-        <w:t>In GitHub, copy the URL for the repository you created above</w:t>
-      </w:r>
-    </w:p>
-    <w:p>
-      <w:r>
-        <w:rPr>
-          <w:noProof/>
-        </w:rPr>
-        <w:drawing>
-          <wp:inline distT="0" distB="0" distL="0" distR="0" wp14:anchorId="23E5341E" wp14:editId="2B0D3266">
-            <wp:extent cx="4257675" cy="2562225"/>
-            <wp:effectExtent l="76200" t="76200" r="85725" b="85725"/>
-            <wp:docPr id="7" name="Picture 7"/>
-            <wp:cNvGraphicFramePr>
-              <a:graphicFrameLocks xmlns:a="http://schemas.openxmlformats.org/drawingml/2006/main" noChangeAspect="1"/>
-            </wp:cNvGraphicFramePr>
-            <a:graphic xmlns:a="http://schemas.openxmlformats.org/drawingml/2006/main">
-              <a:graphicData uri="http://schemas.openxmlformats.org/drawingml/2006/picture">
-                <pic:pic xmlns:pic="http://schemas.openxmlformats.org/drawingml/2006/picture">
-                  <pic:nvPicPr>
-                    <pic:cNvPr id="0" name=""/>
+                    <pic:cNvPr id="1" name=""/>
                     <pic:cNvPicPr/>
                   </pic:nvPicPr>
                   <pic:blipFill>
-                    <a:blip r:embed="rId17"/>
+                    <a:blip r:embed="rId16"/>
                     <a:stretch>
                       <a:fillRect/>
                     </a:stretch>
@@ -797,7 +916,7 @@
                   <pic:spPr>
                     <a:xfrm>
                       <a:off x="0" y="0"/>
-                      <a:ext cx="4257675" cy="2562225"/>
+                      <a:ext cx="1914525" cy="1504950"/>
                     </a:xfrm>
                     <a:prstGeom prst="rect">
                       <a:avLst/>
@@ -820,7 +939,55 @@
     </w:p>
     <w:p>
       <w:r>
-        <w:t>In SourceTree, click the Clone button</w:t>
+        <w:t xml:space="preserve">Where </w:t>
+      </w:r>
+      <w:proofErr w:type="spellStart"/>
+      <w:r>
+        <w:t>UserA_UserB</w:t>
+      </w:r>
+      <w:proofErr w:type="spellEnd"/>
+      <w:r>
+        <w:t xml:space="preserve"> will be replaced with the first</w:t>
+      </w:r>
+      <w:r>
+        <w:t xml:space="preserve"> name</w:t>
+      </w:r>
+      <w:r>
+        <w:t xml:space="preserve"> and last initial of you and your partner</w:t>
+      </w:r>
+      <w:r>
+        <w:t xml:space="preserve"> (</w:t>
+      </w:r>
+      <w:proofErr w:type="gramStart"/>
+      <w:r>
+        <w:t>e.g.</w:t>
+      </w:r>
+      <w:proofErr w:type="gramEnd"/>
+      <w:r>
+        <w:t xml:space="preserve"> </w:t>
+      </w:r>
+      <w:proofErr w:type="spellStart"/>
+      <w:r>
+        <w:t>ElliotA_CarlyC</w:t>
+      </w:r>
+      <w:proofErr w:type="spellEnd"/>
+      <w:r>
+        <w:t>)</w:t>
+      </w:r>
+      <w:r>
+        <w:t>.  This folder will need a file</w:t>
+      </w:r>
+      <w:r>
+        <w:t xml:space="preserve"> in that folder</w:t>
+      </w:r>
+      <w:r>
+        <w:t xml:space="preserve"> before you stage, commit, and push to GitHub.</w:t>
+      </w:r>
+      <w:r>
+        <w:t xml:space="preserve">  </w:t>
+      </w:r>
+      <w:r>
+        <w:t>Create an empty file with the name of the first script in the exercise.  If it was “script1.py”, then your folder would now look like:</w:t>
       </w:r>
     </w:p>
     <w:p>
@@ -828,12 +995,11 @@
         <w:rPr>
           <w:noProof/>
         </w:rPr>
-        <w:lastRenderedPageBreak/>
         <w:drawing>
-          <wp:inline distT="0" distB="0" distL="0" distR="0" wp14:anchorId="3453422E" wp14:editId="791EB15B">
-            <wp:extent cx="2895600" cy="1219200"/>
-            <wp:effectExtent l="76200" t="76200" r="76200" b="76200"/>
-            <wp:docPr id="8" name="Picture 8"/>
+          <wp:inline distT="0" distB="0" distL="0" distR="0" wp14:anchorId="4E526773" wp14:editId="33B72525">
+            <wp:extent cx="2619375" cy="876300"/>
+            <wp:effectExtent l="76200" t="76200" r="85725" b="76200"/>
+            <wp:docPr id="2053" name="Picture 2053"/>
             <wp:cNvGraphicFramePr>
               <a:graphicFrameLocks xmlns:a="http://schemas.openxmlformats.org/drawingml/2006/main" noChangeAspect="1"/>
             </wp:cNvGraphicFramePr>
@@ -841,11 +1007,11 @@
               <a:graphicData uri="http://schemas.openxmlformats.org/drawingml/2006/picture">
                 <pic:pic xmlns:pic="http://schemas.openxmlformats.org/drawingml/2006/picture">
                   <pic:nvPicPr>
-                    <pic:cNvPr id="0" name=""/>
+                    <pic:cNvPr id="1" name=""/>
                     <pic:cNvPicPr/>
                   </pic:nvPicPr>
                   <pic:blipFill>
-                    <a:blip r:embed="rId18"/>
+                    <a:blip r:embed="rId17"/>
                     <a:stretch>
                       <a:fillRect/>
                     </a:stretch>
@@ -853,7 +1019,7 @@
                   <pic:spPr>
                     <a:xfrm>
                       <a:off x="0" y="0"/>
-                      <a:ext cx="2895600" cy="1219200"/>
+                      <a:ext cx="2619375" cy="876300"/>
                     </a:xfrm>
                     <a:prstGeom prst="rect">
                       <a:avLst/>
@@ -876,126 +1042,27 @@
     </w:p>
     <w:p>
       <w:r>
-        <w:t>Fill out the Clone dialog shown below with the details that match your GitHub repo and local repository folder.  “Lab 2” in the dialog is the label that will be on the SourceTree tab.</w:t>
-      </w:r>
-    </w:p>
-    <w:p>
-      <w:r>
-        <w:rPr>
-          <w:noProof/>
-        </w:rPr>
-        <mc:AlternateContent>
-          <mc:Choice Requires="wps">
-            <w:drawing>
-              <wp:anchor distT="45720" distB="45720" distL="114300" distR="114300" simplePos="0" relativeHeight="251659264" behindDoc="0" locked="0" layoutInCell="1" allowOverlap="1" wp14:anchorId="2986D750" wp14:editId="34FED73A">
-                <wp:simplePos x="0" y="0"/>
-                <wp:positionH relativeFrom="column">
-                  <wp:posOffset>390525</wp:posOffset>
-                </wp:positionH>
-                <wp:positionV relativeFrom="paragraph">
-                  <wp:posOffset>2010410</wp:posOffset>
-                </wp:positionV>
-                <wp:extent cx="571500" cy="190500"/>
-                <wp:effectExtent l="0" t="0" r="0" b="0"/>
-                <wp:wrapNone/>
-                <wp:docPr id="217" name="Text Box 2"/>
-                <wp:cNvGraphicFramePr>
-                  <a:graphicFrameLocks xmlns:a="http://schemas.openxmlformats.org/drawingml/2006/main"/>
-                </wp:cNvGraphicFramePr>
-                <a:graphic xmlns:a="http://schemas.openxmlformats.org/drawingml/2006/main">
-                  <a:graphicData uri="http://schemas.microsoft.com/office/word/2010/wordprocessingShape">
-                    <wps:wsp>
-                      <wps:cNvSpPr txBox="1">
-                        <a:spLocks noChangeArrowheads="1"/>
-                      </wps:cNvSpPr>
-                      <wps:spPr bwMode="auto">
-                        <a:xfrm>
-                          <a:off x="0" y="0"/>
-                          <a:ext cx="571500" cy="190500"/>
-                        </a:xfrm>
-                        <a:prstGeom prst="rect">
-                          <a:avLst/>
-                        </a:prstGeom>
-                        <a:solidFill>
-                          <a:srgbClr val="FFFFFF"/>
-                        </a:solidFill>
-                        <a:ln w="9525">
-                          <a:noFill/>
-                          <a:miter lim="800000"/>
-                          <a:headEnd/>
-                          <a:tailEnd/>
-                        </a:ln>
-                      </wps:spPr>
-                      <wps:txbx>
-                        <w:txbxContent>
-                          <w:p>
-                            <w:pPr>
-                              <w:rPr>
-                                <w:sz w:val="24"/>
-                              </w:rPr>
-                            </w:pPr>
-                            <w:r>
-                              <w:rPr>
-                                <w:sz w:val="24"/>
-                              </w:rPr>
-                              <w:t>Lab 2</w:t>
-                            </w:r>
-                          </w:p>
-                        </w:txbxContent>
-                      </wps:txbx>
-                      <wps:bodyPr rot="0" vert="horz" wrap="square" lIns="0" tIns="0" rIns="0" bIns="0" anchor="t" anchorCtr="0">
-                        <a:noAutofit/>
-                      </wps:bodyPr>
-                    </wps:wsp>
-                  </a:graphicData>
-                </a:graphic>
-                <wp14:sizeRelH relativeFrom="margin">
-                  <wp14:pctWidth>0</wp14:pctWidth>
-                </wp14:sizeRelH>
-                <wp14:sizeRelV relativeFrom="margin">
-                  <wp14:pctHeight>0</wp14:pctHeight>
-                </wp14:sizeRelV>
-              </wp:anchor>
-            </w:drawing>
-          </mc:Choice>
-          <mc:Fallback>
-            <w:pict>
-              <v:shapetype w14:anchorId="220B3538" id="_x0000_t202" coordsize="21600,21600" o:spt="202" path="m,l,21600r21600,l21600,xe">
-                <v:stroke joinstyle="miter"/>
-                <v:path gradientshapeok="t" o:connecttype="rect"/>
-              </v:shapetype>
-              <v:shape id="Text Box 2" o:spid="_x0000_s1026" type="#_x0000_t202" style="position:absolute;margin-left:30.75pt;margin-top:158.3pt;width:45pt;height:15pt;z-index:251659264;visibility:visible;mso-wrap-style:square;mso-width-percent:0;mso-height-percent:0;mso-wrap-distance-left:9pt;mso-wrap-distance-top:3.6pt;mso-wrap-distance-right:9pt;mso-wrap-distance-bottom:3.6pt;mso-position-horizontal:absolute;mso-position-horizontal-relative:text;mso-position-vertical:absolute;mso-position-vertical-relative:text;mso-width-percent:0;mso-height-percent:0;mso-width-relative:margin;mso-height-relative:margin;v-text-anchor:top" o:gfxdata="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" stroked="f">
-                <v:textbox inset="0,0,0,0">
-                  <w:txbxContent>
-                    <w:p>
-                      <w:pPr>
-                        <w:rPr>
-                          <w:sz w:val="24"/>
-                        </w:rPr>
-                      </w:pPr>
-                      <w:r>
-                        <w:rPr>
-                          <w:sz w:val="24"/>
-                        </w:rPr>
-                        <w:t>Lab 2</w:t>
-                      </w:r>
-                    </w:p>
-                  </w:txbxContent>
-                </v:textbox>
-              </v:shape>
-            </w:pict>
-          </mc:Fallback>
-        </mc:AlternateContent>
-      </w:r>
+        <w:t xml:space="preserve">In </w:t>
+      </w:r>
+      <w:proofErr w:type="spellStart"/>
+      <w:r>
+        <w:t>GitKraken</w:t>
+      </w:r>
+      <w:proofErr w:type="spellEnd"/>
+      <w:r>
+        <w:t>, above the Initial commit, you will see a +1 signifying that one new file has been added:</w:t>
+      </w:r>
+    </w:p>
+    <w:p>
       <w:r>
         <w:rPr>
           <w:noProof/>
         </w:rPr>
         <w:drawing>
-          <wp:inline distT="0" distB="0" distL="0" distR="0" wp14:anchorId="2F93AAA2" wp14:editId="4F05C52B">
-            <wp:extent cx="5943600" cy="3915410"/>
-            <wp:effectExtent l="76200" t="76200" r="76200" b="85090"/>
-            <wp:docPr id="9" name="Picture 9"/>
+          <wp:inline distT="0" distB="0" distL="0" distR="0" wp14:anchorId="581B31EB" wp14:editId="2656F883">
+            <wp:extent cx="3923809" cy="914286"/>
+            <wp:effectExtent l="0" t="0" r="635" b="635"/>
+            <wp:docPr id="22" name="Picture 22"/>
             <wp:cNvGraphicFramePr>
               <a:graphicFrameLocks xmlns:a="http://schemas.openxmlformats.org/drawingml/2006/main" noChangeAspect="1"/>
             </wp:cNvGraphicFramePr>
@@ -1003,11 +1070,11 @@
               <a:graphicData uri="http://schemas.openxmlformats.org/drawingml/2006/picture">
                 <pic:pic xmlns:pic="http://schemas.openxmlformats.org/drawingml/2006/picture">
                   <pic:nvPicPr>
-                    <pic:cNvPr id="0" name=""/>
+                    <pic:cNvPr id="1" name=""/>
                     <pic:cNvPicPr/>
                   </pic:nvPicPr>
                   <pic:blipFill>
-                    <a:blip r:embed="rId19"/>
+                    <a:blip r:embed="rId18"/>
                     <a:stretch>
                       <a:fillRect/>
                     </a:stretch>
@@ -1015,7 +1082,627 @@
                   <pic:spPr>
                     <a:xfrm>
                       <a:off x="0" y="0"/>
-                      <a:ext cx="5943600" cy="3915410"/>
+                      <a:ext cx="3923809" cy="914286"/>
+                    </a:xfrm>
+                    <a:prstGeom prst="rect">
+                      <a:avLst/>
+                    </a:prstGeom>
+                  </pic:spPr>
+                </pic:pic>
+              </a:graphicData>
+            </a:graphic>
+          </wp:inline>
+        </w:drawing>
+      </w:r>
+    </w:p>
+    <w:p>
+      <w:r>
+        <w:t>If you click the “+1”, the side panel show below will be displayed:</w:t>
+      </w:r>
+    </w:p>
+    <w:p>
+      <w:r>
+        <w:rPr>
+          <w:noProof/>
+        </w:rPr>
+        <w:lastRenderedPageBreak/>
+        <w:drawing>
+          <wp:anchor distT="0" distB="0" distL="114300" distR="114300" simplePos="0" relativeHeight="251658240" behindDoc="1" locked="0" layoutInCell="1" allowOverlap="1" wp14:anchorId="2E4111A8" wp14:editId="082BC6A5">
+            <wp:simplePos x="0" y="0"/>
+            <wp:positionH relativeFrom="column">
+              <wp:posOffset>0</wp:posOffset>
+            </wp:positionH>
+            <wp:positionV relativeFrom="paragraph">
+              <wp:posOffset>0</wp:posOffset>
+            </wp:positionV>
+            <wp:extent cx="3819048" cy="7428571"/>
+            <wp:effectExtent l="0" t="0" r="0" b="1270"/>
+            <wp:wrapTight wrapText="bothSides">
+              <wp:wrapPolygon edited="0">
+                <wp:start x="0" y="0"/>
+                <wp:lineTo x="0" y="21548"/>
+                <wp:lineTo x="21442" y="21548"/>
+                <wp:lineTo x="21442" y="0"/>
+                <wp:lineTo x="0" y="0"/>
+              </wp:wrapPolygon>
+            </wp:wrapTight>
+            <wp:docPr id="24" name="Picture 24"/>
+            <wp:cNvGraphicFramePr>
+              <a:graphicFrameLocks xmlns:a="http://schemas.openxmlformats.org/drawingml/2006/main" noChangeAspect="1"/>
+            </wp:cNvGraphicFramePr>
+            <a:graphic xmlns:a="http://schemas.openxmlformats.org/drawingml/2006/main">
+              <a:graphicData uri="http://schemas.openxmlformats.org/drawingml/2006/picture">
+                <pic:pic xmlns:pic="http://schemas.openxmlformats.org/drawingml/2006/picture">
+                  <pic:nvPicPr>
+                    <pic:cNvPr id="1" name=""/>
+                    <pic:cNvPicPr/>
+                  </pic:nvPicPr>
+                  <pic:blipFill>
+                    <a:blip r:embed="rId19">
+                      <a:extLst>
+                        <a:ext uri="{28A0092B-C50C-407E-A947-70E740481C1C}">
+                          <a14:useLocalDpi xmlns:a14="http://schemas.microsoft.com/office/drawing/2010/main" val="0"/>
+                        </a:ext>
+                      </a:extLst>
+                    </a:blip>
+                    <a:stretch>
+                      <a:fillRect/>
+                    </a:stretch>
+                  </pic:blipFill>
+                  <pic:spPr>
+                    <a:xfrm>
+                      <a:off x="0" y="0"/>
+                      <a:ext cx="3819048" cy="7428571"/>
+                    </a:xfrm>
+                    <a:prstGeom prst="rect">
+                      <a:avLst/>
+                    </a:prstGeom>
+                  </pic:spPr>
+                </pic:pic>
+              </a:graphicData>
+            </a:graphic>
+          </wp:anchor>
+        </w:drawing>
+      </w:r>
+      <w:r>
+        <w:t>The trash can in the upper left allows you to discard all changes since the last commit.  You do not want to do that in this case.</w:t>
+      </w:r>
+    </w:p>
+    <w:p>
+      <w:r>
+        <w:t xml:space="preserve">If you mouse over the new file, you have the option to stage that file.  If you had added/modified/deleted more than one file, you could stage them individually.  </w:t>
+      </w:r>
+    </w:p>
+    <w:p>
+      <w:r>
+        <w:t xml:space="preserve">Recall, staging is </w:t>
+      </w:r>
+      <w:r>
+        <w:t>specifying that</w:t>
+      </w:r>
+      <w:r>
+        <w:t xml:space="preserve"> the </w:t>
+      </w:r>
+      <w:r>
+        <w:t>added/modified/deleted</w:t>
+      </w:r>
+      <w:r>
+        <w:t xml:space="preserve"> file will be included in the next commit.</w:t>
+      </w:r>
+    </w:p>
+    <w:p>
+      <w:r>
+        <w:t>In this case, “Stage all changes” or “Stage File” will have the same result since there has only been one change (adding script1.py).</w:t>
+      </w:r>
+    </w:p>
+    <w:p>
+      <w:r>
+        <w:t>After staging, you do have the option to “</w:t>
+      </w:r>
+      <w:proofErr w:type="spellStart"/>
+      <w:r>
+        <w:t>Unstage</w:t>
+      </w:r>
+      <w:proofErr w:type="spellEnd"/>
+      <w:r>
+        <w:t xml:space="preserve"> all changes” or “</w:t>
+      </w:r>
+      <w:proofErr w:type="spellStart"/>
+      <w:r>
+        <w:t>Unstage</w:t>
+      </w:r>
+      <w:proofErr w:type="spellEnd"/>
+      <w:r>
+        <w:t xml:space="preserve"> file”.</w:t>
+      </w:r>
+    </w:p>
+    <w:p>
+      <w:r>
+        <w:t>Next step is to commit the change to the local repository.  Clicking on “Summary” in the “Commit Message” pane shows the number of remaining characters in the Summary (max 72).  As soon as you start typing, the word “Summary” disappears.</w:t>
+      </w:r>
+    </w:p>
+    <w:p>
+      <w:r>
+        <w:t xml:space="preserve">For such a simple commit, a summary is all that is required.  A more detailed description is optional.  </w:t>
+      </w:r>
+    </w:p>
+    <w:p>
+      <w:r>
+        <w:t>You commit message might look like the following:</w:t>
+      </w:r>
+    </w:p>
+    <w:p/>
+    <w:p>
+      <w:r>
+        <w:rPr>
+          <w:noProof/>
+        </w:rPr>
+        <w:lastRenderedPageBreak/>
+        <w:drawing>
+          <wp:inline distT="0" distB="0" distL="0" distR="0" wp14:anchorId="6DE85EAA" wp14:editId="068491E1">
+            <wp:extent cx="3790476" cy="2171429"/>
+            <wp:effectExtent l="0" t="0" r="635" b="635"/>
+            <wp:docPr id="25" name="Picture 25"/>
+            <wp:cNvGraphicFramePr>
+              <a:graphicFrameLocks xmlns:a="http://schemas.openxmlformats.org/drawingml/2006/main" noChangeAspect="1"/>
+            </wp:cNvGraphicFramePr>
+            <a:graphic xmlns:a="http://schemas.openxmlformats.org/drawingml/2006/main">
+              <a:graphicData uri="http://schemas.openxmlformats.org/drawingml/2006/picture">
+                <pic:pic xmlns:pic="http://schemas.openxmlformats.org/drawingml/2006/picture">
+                  <pic:nvPicPr>
+                    <pic:cNvPr id="1" name=""/>
+                    <pic:cNvPicPr/>
+                  </pic:nvPicPr>
+                  <pic:blipFill>
+                    <a:blip r:embed="rId20"/>
+                    <a:stretch>
+                      <a:fillRect/>
+                    </a:stretch>
+                  </pic:blipFill>
+                  <pic:spPr>
+                    <a:xfrm>
+                      <a:off x="0" y="0"/>
+                      <a:ext cx="3790476" cy="2171429"/>
+                    </a:xfrm>
+                    <a:prstGeom prst="rect">
+                      <a:avLst/>
+                    </a:prstGeom>
+                  </pic:spPr>
+                </pic:pic>
+              </a:graphicData>
+            </a:graphic>
+          </wp:inline>
+        </w:drawing>
+      </w:r>
+    </w:p>
+    <w:p>
+      <w:r>
+        <w:t>Click “Commit changes to 1 file” button to commit the change to the local repository.  Now you will see the first commit in the main branch:</w:t>
+      </w:r>
+    </w:p>
+    <w:p>
+      <w:r>
+        <w:rPr>
+          <w:noProof/>
+        </w:rPr>
+        <w:drawing>
+          <wp:inline distT="0" distB="0" distL="0" distR="0" wp14:anchorId="0F80B61E" wp14:editId="57D7650E">
+            <wp:extent cx="3914775" cy="866775"/>
+            <wp:effectExtent l="0" t="0" r="9525" b="9525"/>
+            <wp:docPr id="26" name="Picture 26"/>
+            <wp:cNvGraphicFramePr>
+              <a:graphicFrameLocks xmlns:a="http://schemas.openxmlformats.org/drawingml/2006/main" noChangeAspect="1"/>
+            </wp:cNvGraphicFramePr>
+            <a:graphic xmlns:a="http://schemas.openxmlformats.org/drawingml/2006/main">
+              <a:graphicData uri="http://schemas.openxmlformats.org/drawingml/2006/picture">
+                <pic:pic xmlns:pic="http://schemas.openxmlformats.org/drawingml/2006/picture">
+                  <pic:nvPicPr>
+                    <pic:cNvPr id="1" name=""/>
+                    <pic:cNvPicPr/>
+                  </pic:nvPicPr>
+                  <pic:blipFill>
+                    <a:blip r:embed="rId21"/>
+                    <a:stretch>
+                      <a:fillRect/>
+                    </a:stretch>
+                  </pic:blipFill>
+                  <pic:spPr>
+                    <a:xfrm>
+                      <a:off x="0" y="0"/>
+                      <a:ext cx="3914775" cy="866775"/>
+                    </a:xfrm>
+                    <a:prstGeom prst="rect">
+                      <a:avLst/>
+                    </a:prstGeom>
+                  </pic:spPr>
+                </pic:pic>
+              </a:graphicData>
+            </a:graphic>
+          </wp:inline>
+        </w:drawing>
+      </w:r>
+    </w:p>
+    <w:p>
+      <w:r>
+        <w:t>You will also notice to the left, that the main branch in local is “1 ahead” (</w:t>
+      </w:r>
+      <w:proofErr w:type="gramStart"/>
+      <w:r>
+        <w:t>i.e.</w:t>
+      </w:r>
+      <w:proofErr w:type="gramEnd"/>
+      <w:r>
+        <w:t xml:space="preserve"> 1 commit ahead) of the remote repository.  This indicates you need to push your changes to the remote.  </w:t>
+      </w:r>
+    </w:p>
+    <w:tbl>
+      <w:tblPr>
+        <w:tblStyle w:val="TableGrid"/>
+        <w:tblW w:w="0" w:type="auto"/>
+        <w:tblBorders>
+          <w:top w:val="none" w:sz="0" w:space="0" w:color="auto"/>
+          <w:left w:val="none" w:sz="0" w:space="0" w:color="auto"/>
+          <w:bottom w:val="none" w:sz="0" w:space="0" w:color="auto"/>
+          <w:right w:val="none" w:sz="0" w:space="0" w:color="auto"/>
+          <w:insideH w:val="none" w:sz="0" w:space="0" w:color="auto"/>
+          <w:insideV w:val="none" w:sz="0" w:space="0" w:color="auto"/>
+        </w:tblBorders>
+        <w:tblLook w:val="04A0" w:firstRow="1" w:lastRow="0" w:firstColumn="1" w:lastColumn="0" w:noHBand="0" w:noVBand="1"/>
+      </w:tblPr>
+      <w:tblGrid>
+        <w:gridCol w:w="4675"/>
+        <w:gridCol w:w="4675"/>
+      </w:tblGrid>
+      <w:tr>
+        <w:tc>
+          <w:tcPr>
+            <w:tcW w:w="4675" w:type="dxa"/>
+          </w:tcPr>
+          <w:p>
+            <w:pPr>
+              <w:rPr>
+                <w:noProof/>
+              </w:rPr>
+            </w:pPr>
+            <w:r>
+              <w:rPr>
+                <w:noProof/>
+              </w:rPr>
+              <w:t>Before Push:</w:t>
+            </w:r>
+          </w:p>
+        </w:tc>
+        <w:tc>
+          <w:tcPr>
+            <w:tcW w:w="4675" w:type="dxa"/>
+          </w:tcPr>
+          <w:p>
+            <w:pPr>
+              <w:rPr>
+                <w:noProof/>
+              </w:rPr>
+            </w:pPr>
+            <w:r>
+              <w:rPr>
+                <w:noProof/>
+              </w:rPr>
+              <w:t>After Push:</w:t>
+            </w:r>
+          </w:p>
+        </w:tc>
+      </w:tr>
+      <w:tr>
+        <w:tc>
+          <w:tcPr>
+            <w:tcW w:w="4675" w:type="dxa"/>
+          </w:tcPr>
+          <w:p>
+            <w:r>
+              <w:rPr>
+                <w:noProof/>
+              </w:rPr>
+              <w:drawing>
+                <wp:inline distT="0" distB="0" distL="0" distR="0" wp14:anchorId="04FC5C0A" wp14:editId="088494AA">
+                  <wp:extent cx="2589517" cy="1294765"/>
+                  <wp:effectExtent l="0" t="0" r="1905" b="635"/>
+                  <wp:docPr id="27" name="Picture 27"/>
+                  <wp:cNvGraphicFramePr>
+                    <a:graphicFrameLocks xmlns:a="http://schemas.openxmlformats.org/drawingml/2006/main" noChangeAspect="1"/>
+                  </wp:cNvGraphicFramePr>
+                  <a:graphic xmlns:a="http://schemas.openxmlformats.org/drawingml/2006/main">
+                    <a:graphicData uri="http://schemas.openxmlformats.org/drawingml/2006/picture">
+                      <pic:pic xmlns:pic="http://schemas.openxmlformats.org/drawingml/2006/picture">
+                        <pic:nvPicPr>
+                          <pic:cNvPr id="1" name=""/>
+                          <pic:cNvPicPr/>
+                        </pic:nvPicPr>
+                        <pic:blipFill rotWithShape="1">
+                          <a:blip r:embed="rId22"/>
+                          <a:srcRect l="1091"/>
+                          <a:stretch/>
+                        </pic:blipFill>
+                        <pic:spPr bwMode="auto">
+                          <a:xfrm>
+                            <a:off x="0" y="0"/>
+                            <a:ext cx="2590463" cy="1295238"/>
+                          </a:xfrm>
+                          <a:prstGeom prst="rect">
+                            <a:avLst/>
+                          </a:prstGeom>
+                          <a:ln>
+                            <a:noFill/>
+                          </a:ln>
+                          <a:extLst>
+                            <a:ext uri="{53640926-AAD7-44D8-BBD7-CCE9431645EC}">
+                              <a14:shadowObscured xmlns:a14="http://schemas.microsoft.com/office/drawing/2010/main"/>
+                            </a:ext>
+                          </a:extLst>
+                        </pic:spPr>
+                      </pic:pic>
+                    </a:graphicData>
+                  </a:graphic>
+                </wp:inline>
+              </w:drawing>
+            </w:r>
+          </w:p>
+        </w:tc>
+        <w:tc>
+          <w:tcPr>
+            <w:tcW w:w="4675" w:type="dxa"/>
+          </w:tcPr>
+          <w:p>
+            <w:r>
+              <w:rPr>
+                <w:noProof/>
+              </w:rPr>
+              <w:drawing>
+                <wp:inline distT="0" distB="0" distL="0" distR="0" wp14:anchorId="0102354D" wp14:editId="4CC38950">
+                  <wp:extent cx="1962150" cy="1238250"/>
+                  <wp:effectExtent l="0" t="0" r="0" b="0"/>
+                  <wp:docPr id="31" name="Picture 31"/>
+                  <wp:cNvGraphicFramePr>
+                    <a:graphicFrameLocks xmlns:a="http://schemas.openxmlformats.org/drawingml/2006/main" noChangeAspect="1"/>
+                  </wp:cNvGraphicFramePr>
+                  <a:graphic xmlns:a="http://schemas.openxmlformats.org/drawingml/2006/main">
+                    <a:graphicData uri="http://schemas.openxmlformats.org/drawingml/2006/picture">
+                      <pic:pic xmlns:pic="http://schemas.openxmlformats.org/drawingml/2006/picture">
+                        <pic:nvPicPr>
+                          <pic:cNvPr id="1" name=""/>
+                          <pic:cNvPicPr/>
+                        </pic:nvPicPr>
+                        <pic:blipFill>
+                          <a:blip r:embed="rId23"/>
+                          <a:stretch>
+                            <a:fillRect/>
+                          </a:stretch>
+                        </pic:blipFill>
+                        <pic:spPr>
+                          <a:xfrm>
+                            <a:off x="0" y="0"/>
+                            <a:ext cx="1962150" cy="1238250"/>
+                          </a:xfrm>
+                          <a:prstGeom prst="rect">
+                            <a:avLst/>
+                          </a:prstGeom>
+                        </pic:spPr>
+                      </pic:pic>
+                    </a:graphicData>
+                  </a:graphic>
+                </wp:inline>
+              </w:drawing>
+            </w:r>
+          </w:p>
+        </w:tc>
+      </w:tr>
+    </w:tbl>
+    <w:p>
+      <w:r>
+        <w:rPr>
+          <w:noProof/>
+        </w:rPr>
+        <w:drawing>
+          <wp:anchor distT="0" distB="0" distL="114300" distR="114300" simplePos="0" relativeHeight="251659264" behindDoc="1" locked="0" layoutInCell="1" allowOverlap="1" wp14:anchorId="610A6F59" wp14:editId="1A6DF04A">
+            <wp:simplePos x="0" y="0"/>
+            <wp:positionH relativeFrom="column">
+              <wp:posOffset>3133725</wp:posOffset>
+            </wp:positionH>
+            <wp:positionV relativeFrom="paragraph">
+              <wp:posOffset>191135</wp:posOffset>
+            </wp:positionV>
+            <wp:extent cx="2790476" cy="752381"/>
+            <wp:effectExtent l="0" t="0" r="0" b="0"/>
+            <wp:wrapTight wrapText="bothSides">
+              <wp:wrapPolygon edited="0">
+                <wp:start x="0" y="0"/>
+                <wp:lineTo x="0" y="20797"/>
+                <wp:lineTo x="21384" y="20797"/>
+                <wp:lineTo x="21384" y="0"/>
+                <wp:lineTo x="0" y="0"/>
+              </wp:wrapPolygon>
+            </wp:wrapTight>
+            <wp:docPr id="28" name="Picture 28"/>
+            <wp:cNvGraphicFramePr>
+              <a:graphicFrameLocks xmlns:a="http://schemas.openxmlformats.org/drawingml/2006/main" noChangeAspect="1"/>
+            </wp:cNvGraphicFramePr>
+            <a:graphic xmlns:a="http://schemas.openxmlformats.org/drawingml/2006/main">
+              <a:graphicData uri="http://schemas.openxmlformats.org/drawingml/2006/picture">
+                <pic:pic xmlns:pic="http://schemas.openxmlformats.org/drawingml/2006/picture">
+                  <pic:nvPicPr>
+                    <pic:cNvPr id="1" name=""/>
+                    <pic:cNvPicPr/>
+                  </pic:nvPicPr>
+                  <pic:blipFill>
+                    <a:blip r:embed="rId24">
+                      <a:extLst>
+                        <a:ext uri="{28A0092B-C50C-407E-A947-70E740481C1C}">
+                          <a14:useLocalDpi xmlns:a14="http://schemas.microsoft.com/office/drawing/2010/main" val="0"/>
+                        </a:ext>
+                      </a:extLst>
+                    </a:blip>
+                    <a:stretch>
+                      <a:fillRect/>
+                    </a:stretch>
+                  </pic:blipFill>
+                  <pic:spPr>
+                    <a:xfrm>
+                      <a:off x="0" y="0"/>
+                      <a:ext cx="2790476" cy="752381"/>
+                    </a:xfrm>
+                    <a:prstGeom prst="rect">
+                      <a:avLst/>
+                    </a:prstGeom>
+                  </pic:spPr>
+                </pic:pic>
+              </a:graphicData>
+            </a:graphic>
+          </wp:anchor>
+        </w:drawing>
+      </w:r>
+      <w:r>
+        <w:br/>
+      </w:r>
+      <w:r>
+        <w:t>To push the changes to the remote (</w:t>
+      </w:r>
+      <w:proofErr w:type="gramStart"/>
+      <w:r>
+        <w:t>i.e.</w:t>
+      </w:r>
+      <w:proofErr w:type="gramEnd"/>
+      <w:r>
+        <w:t xml:space="preserve"> origin/main)</w:t>
+      </w:r>
+    </w:p>
+    <w:p/>
+    <w:p/>
+    <w:p>
+      <w:r>
+        <w:rPr>
+          <w:noProof/>
+        </w:rPr>
+        <w:drawing>
+          <wp:anchor distT="0" distB="0" distL="114300" distR="114300" simplePos="0" relativeHeight="251660288" behindDoc="1" locked="0" layoutInCell="1" allowOverlap="1" wp14:anchorId="7EF5F9B0" wp14:editId="054ECDDA">
+            <wp:simplePos x="0" y="0"/>
+            <wp:positionH relativeFrom="margin">
+              <wp:align>right</wp:align>
+            </wp:positionH>
+            <wp:positionV relativeFrom="paragraph">
+              <wp:posOffset>6350</wp:posOffset>
+            </wp:positionV>
+            <wp:extent cx="2952750" cy="838200"/>
+            <wp:effectExtent l="0" t="0" r="0" b="0"/>
+            <wp:wrapTight wrapText="bothSides">
+              <wp:wrapPolygon edited="0">
+                <wp:start x="0" y="0"/>
+                <wp:lineTo x="0" y="21109"/>
+                <wp:lineTo x="21461" y="21109"/>
+                <wp:lineTo x="21461" y="0"/>
+                <wp:lineTo x="0" y="0"/>
+              </wp:wrapPolygon>
+            </wp:wrapTight>
+            <wp:docPr id="29" name="Picture 29"/>
+            <wp:cNvGraphicFramePr>
+              <a:graphicFrameLocks xmlns:a="http://schemas.openxmlformats.org/drawingml/2006/main" noChangeAspect="1"/>
+            </wp:cNvGraphicFramePr>
+            <a:graphic xmlns:a="http://schemas.openxmlformats.org/drawingml/2006/main">
+              <a:graphicData uri="http://schemas.openxmlformats.org/drawingml/2006/picture">
+                <pic:pic xmlns:pic="http://schemas.openxmlformats.org/drawingml/2006/picture">
+                  <pic:nvPicPr>
+                    <pic:cNvPr id="1" name=""/>
+                    <pic:cNvPicPr/>
+                  </pic:nvPicPr>
+                  <pic:blipFill>
+                    <a:blip r:embed="rId25">
+                      <a:extLst>
+                        <a:ext uri="{28A0092B-C50C-407E-A947-70E740481C1C}">
+                          <a14:useLocalDpi xmlns:a14="http://schemas.microsoft.com/office/drawing/2010/main" val="0"/>
+                        </a:ext>
+                      </a:extLst>
+                    </a:blip>
+                    <a:stretch>
+                      <a:fillRect/>
+                    </a:stretch>
+                  </pic:blipFill>
+                  <pic:spPr>
+                    <a:xfrm>
+                      <a:off x="0" y="0"/>
+                      <a:ext cx="2952750" cy="838200"/>
+                    </a:xfrm>
+                    <a:prstGeom prst="rect">
+                      <a:avLst/>
+                    </a:prstGeom>
+                  </pic:spPr>
+                </pic:pic>
+              </a:graphicData>
+            </a:graphic>
+          </wp:anchor>
+        </w:drawing>
+      </w:r>
+      <w:r>
+        <w:t>After the push is complete, an information message box will appear in the lower left corner</w:t>
+      </w:r>
+    </w:p>
+    <w:p>
+      <w:r>
+        <w:t>Collaborators can now fork or clone this repository.  More on forking/cloning in the exercise documentation.</w:t>
+      </w:r>
+    </w:p>
+    <w:p>
+      <w:pPr>
+        <w:pStyle w:val="Heading1"/>
+      </w:pPr>
+      <w:bookmarkStart w:id="2" w:name="_Show_hidden_files,"/>
+      <w:bookmarkStart w:id="3" w:name="_Toc60867050"/>
+      <w:bookmarkEnd w:id="2"/>
+      <w:r>
+        <w:lastRenderedPageBreak/>
+        <w:t>Show hidden files, folders, and drives</w:t>
+      </w:r>
+      <w:bookmarkEnd w:id="3"/>
+    </w:p>
+    <w:p>
+      <w:r>
+        <w:t xml:space="preserve">Local git repositories are stored in </w:t>
+      </w:r>
+      <w:proofErr w:type="gramStart"/>
+      <w:r>
+        <w:t>a .git</w:t>
+      </w:r>
+      <w:proofErr w:type="gramEnd"/>
+      <w:r>
+        <w:t xml:space="preserve"> sub-folder.  If you do not see it in File Explorer, e.g.</w:t>
+      </w:r>
+    </w:p>
+    <w:p>
+      <w:r>
+        <w:rPr>
+          <w:noProof/>
+        </w:rPr>
+        <w:drawing>
+          <wp:inline distT="0" distB="0" distL="0" distR="0" wp14:anchorId="1E05A675" wp14:editId="0FC2D547">
+            <wp:extent cx="1800225" cy="1381125"/>
+            <wp:effectExtent l="76200" t="76200" r="85725" b="85725"/>
+            <wp:docPr id="2048" name="Picture 2048"/>
+            <wp:cNvGraphicFramePr>
+              <a:graphicFrameLocks xmlns:a="http://schemas.openxmlformats.org/drawingml/2006/main" noChangeAspect="1"/>
+            </wp:cNvGraphicFramePr>
+            <a:graphic xmlns:a="http://schemas.openxmlformats.org/drawingml/2006/main">
+              <a:graphicData uri="http://schemas.openxmlformats.org/drawingml/2006/picture">
+                <pic:pic xmlns:pic="http://schemas.openxmlformats.org/drawingml/2006/picture">
+                  <pic:nvPicPr>
+                    <pic:cNvPr id="1" name=""/>
+                    <pic:cNvPicPr/>
+                  </pic:nvPicPr>
+                  <pic:blipFill>
+                    <a:blip r:embed="rId26"/>
+                    <a:stretch>
+                      <a:fillRect/>
+                    </a:stretch>
+                  </pic:blipFill>
+                  <pic:spPr>
+                    <a:xfrm>
+                      <a:off x="0" y="0"/>
+                      <a:ext cx="1800225" cy="1381125"/>
                     </a:xfrm>
                     <a:prstGeom prst="rect">
                       <a:avLst/>
@@ -1037,8 +1724,15 @@
       </w:r>
     </w:p>
     <w:p>
-      <w:r>
-        <w:t>Click Clone and the GitHub repository will be cloned to your local repository folder.  It should look something like the following:</w:t>
+      <w:pPr>
+        <w:pStyle w:val="ListParagraph"/>
+        <w:numPr>
+          <w:ilvl w:val="0"/>
+          <w:numId w:val="11"/>
+        </w:numPr>
+      </w:pPr>
+      <w:r>
+        <w:t>Select the View Tab in File Explorer</w:t>
       </w:r>
     </w:p>
     <w:p>
@@ -1047,10 +1741,10 @@
           <w:noProof/>
         </w:rPr>
         <w:drawing>
-          <wp:inline distT="0" distB="0" distL="0" distR="0" wp14:anchorId="2B69E4EE" wp14:editId="18803DEE">
-            <wp:extent cx="981075" cy="1123950"/>
-            <wp:effectExtent l="76200" t="76200" r="85725" b="76200"/>
-            <wp:docPr id="10" name="Picture 10"/>
+          <wp:inline distT="0" distB="0" distL="0" distR="0" wp14:anchorId="50E869D1" wp14:editId="728C916D">
+            <wp:extent cx="2333333" cy="742857"/>
+            <wp:effectExtent l="76200" t="76200" r="67310" b="76835"/>
+            <wp:docPr id="2049" name="Picture 2049"/>
             <wp:cNvGraphicFramePr>
               <a:graphicFrameLocks xmlns:a="http://schemas.openxmlformats.org/drawingml/2006/main" noChangeAspect="1"/>
             </wp:cNvGraphicFramePr>
@@ -1058,11 +1752,11 @@
               <a:graphicData uri="http://schemas.openxmlformats.org/drawingml/2006/picture">
                 <pic:pic xmlns:pic="http://schemas.openxmlformats.org/drawingml/2006/picture">
                   <pic:nvPicPr>
-                    <pic:cNvPr id="0" name=""/>
+                    <pic:cNvPr id="1" name=""/>
                     <pic:cNvPicPr/>
                   </pic:nvPicPr>
                   <pic:blipFill>
-                    <a:blip r:embed="rId20"/>
+                    <a:blip r:embed="rId27"/>
                     <a:stretch>
                       <a:fillRect/>
                     </a:stretch>
@@ -1070,7 +1764,7 @@
                   <pic:spPr>
                     <a:xfrm>
                       <a:off x="0" y="0"/>
-                      <a:ext cx="981075" cy="1123950"/>
+                      <a:ext cx="2333333" cy="742857"/>
                     </a:xfrm>
                     <a:prstGeom prst="rect">
                       <a:avLst/>
@@ -1092,9 +1786,15 @@
       </w:r>
     </w:p>
     <w:p>
-      <w:r>
-        <w:lastRenderedPageBreak/>
-        <w:t xml:space="preserve">Create a folder in this working directory (tree) for you and your partner, e.g. </w:t>
+      <w:pPr>
+        <w:pStyle w:val="ListParagraph"/>
+        <w:numPr>
+          <w:ilvl w:val="0"/>
+          <w:numId w:val="11"/>
+        </w:numPr>
+      </w:pPr>
+      <w:r>
+        <w:t>Select “Change folder and search options”</w:t>
       </w:r>
     </w:p>
     <w:p>
@@ -1103,10 +1803,10 @@
           <w:noProof/>
         </w:rPr>
         <w:drawing>
-          <wp:inline distT="0" distB="0" distL="0" distR="0" wp14:anchorId="0AD4812C" wp14:editId="156C20D2">
-            <wp:extent cx="1200150" cy="1266825"/>
-            <wp:effectExtent l="76200" t="76200" r="76200" b="85725"/>
-            <wp:docPr id="11" name="Picture 11"/>
+          <wp:inline distT="0" distB="0" distL="0" distR="0" wp14:anchorId="66263B6D" wp14:editId="36F3179A">
+            <wp:extent cx="2371429" cy="1704762"/>
+            <wp:effectExtent l="76200" t="76200" r="67310" b="67310"/>
+            <wp:docPr id="2050" name="Picture 2050"/>
             <wp:cNvGraphicFramePr>
               <a:graphicFrameLocks xmlns:a="http://schemas.openxmlformats.org/drawingml/2006/main" noChangeAspect="1"/>
             </wp:cNvGraphicFramePr>
@@ -1114,11 +1814,11 @@
               <a:graphicData uri="http://schemas.openxmlformats.org/drawingml/2006/picture">
                 <pic:pic xmlns:pic="http://schemas.openxmlformats.org/drawingml/2006/picture">
                   <pic:nvPicPr>
-                    <pic:cNvPr id="0" name=""/>
+                    <pic:cNvPr id="1" name=""/>
                     <pic:cNvPicPr/>
                   </pic:nvPicPr>
                   <pic:blipFill>
-                    <a:blip r:embed="rId21"/>
+                    <a:blip r:embed="rId28"/>
                     <a:stretch>
                       <a:fillRect/>
                     </a:stretch>
@@ -1126,7 +1826,7 @@
                   <pic:spPr>
                     <a:xfrm>
                       <a:off x="0" y="0"/>
-                      <a:ext cx="1200150" cy="1266825"/>
+                      <a:ext cx="2371429" cy="1704762"/>
                     </a:xfrm>
                     <a:prstGeom prst="rect">
                       <a:avLst/>
@@ -1148,25 +1848,134 @@
       </w:r>
     </w:p>
     <w:p>
-      <w:r>
-        <w:t xml:space="preserve">Where </w:t>
-      </w:r>
-      <w:proofErr w:type="spellStart"/>
-      <w:r>
-        <w:t>UserAandUserB</w:t>
-      </w:r>
-      <w:proofErr w:type="spellEnd"/>
-      <w:r>
-        <w:t xml:space="preserve"> will be replaced with the first and last initial of you</w:t>
-      </w:r>
-      <w:bookmarkStart w:id="4" w:name="_GoBack"/>
-      <w:bookmarkEnd w:id="4"/>
-      <w:r>
-        <w:t xml:space="preserve"> and your partner.  This folder will need a file before you stage, commit, and push to GitHub.</w:t>
-      </w:r>
-    </w:p>
+      <w:pPr>
+        <w:pStyle w:val="ListParagraph"/>
+        <w:numPr>
+          <w:ilvl w:val="0"/>
+          <w:numId w:val="11"/>
+        </w:numPr>
+      </w:pPr>
+      <w:r>
+        <w:t>Select the View tab and “Show hidden files, folders, and drives” as shown below</w:t>
+      </w:r>
+    </w:p>
+    <w:p>
+      <w:r>
+        <w:rPr>
+          <w:noProof/>
+        </w:rPr>
+        <w:lastRenderedPageBreak/>
+        <w:drawing>
+          <wp:inline distT="0" distB="0" distL="0" distR="0" wp14:anchorId="4E326E2F" wp14:editId="7FB9E759">
+            <wp:extent cx="3647619" cy="4552381"/>
+            <wp:effectExtent l="0" t="0" r="0" b="635"/>
+            <wp:docPr id="2054" name="Picture 2054"/>
+            <wp:cNvGraphicFramePr>
+              <a:graphicFrameLocks xmlns:a="http://schemas.openxmlformats.org/drawingml/2006/main" noChangeAspect="1"/>
+            </wp:cNvGraphicFramePr>
+            <a:graphic xmlns:a="http://schemas.openxmlformats.org/drawingml/2006/main">
+              <a:graphicData uri="http://schemas.openxmlformats.org/drawingml/2006/picture">
+                <pic:pic xmlns:pic="http://schemas.openxmlformats.org/drawingml/2006/picture">
+                  <pic:nvPicPr>
+                    <pic:cNvPr id="1" name=""/>
+                    <pic:cNvPicPr/>
+                  </pic:nvPicPr>
+                  <pic:blipFill>
+                    <a:blip r:embed="rId29"/>
+                    <a:stretch>
+                      <a:fillRect/>
+                    </a:stretch>
+                  </pic:blipFill>
+                  <pic:spPr>
+                    <a:xfrm>
+                      <a:off x="0" y="0"/>
+                      <a:ext cx="3647619" cy="4552381"/>
+                    </a:xfrm>
+                    <a:prstGeom prst="rect">
+                      <a:avLst/>
+                    </a:prstGeom>
+                  </pic:spPr>
+                </pic:pic>
+              </a:graphicData>
+            </a:graphic>
+          </wp:inline>
+        </w:drawing>
+      </w:r>
+    </w:p>
+    <w:p>
+      <w:pPr>
+        <w:pStyle w:val="ListParagraph"/>
+        <w:numPr>
+          <w:ilvl w:val="0"/>
+          <w:numId w:val="11"/>
+        </w:numPr>
+      </w:pPr>
+      <w:r>
+        <w:t xml:space="preserve">Click Apply to see the change and click Ok to close the Folder Options dialog.  The </w:t>
+      </w:r>
+      <w:proofErr w:type="gramStart"/>
+      <w:r>
+        <w:t>hidden .git</w:t>
+      </w:r>
+      <w:proofErr w:type="gramEnd"/>
+      <w:r>
+        <w:t xml:space="preserve"> folder will display with a slightly faded icon</w:t>
+      </w:r>
+    </w:p>
+    <w:p>
+      <w:r>
+        <w:rPr>
+          <w:noProof/>
+        </w:rPr>
+        <w:drawing>
+          <wp:inline distT="0" distB="0" distL="0" distR="0" wp14:anchorId="22AAB8E0" wp14:editId="640E73BF">
+            <wp:extent cx="1981200" cy="1457325"/>
+            <wp:effectExtent l="76200" t="76200" r="76200" b="85725"/>
+            <wp:docPr id="2055" name="Picture 2055"/>
+            <wp:cNvGraphicFramePr>
+              <a:graphicFrameLocks xmlns:a="http://schemas.openxmlformats.org/drawingml/2006/main" noChangeAspect="1"/>
+            </wp:cNvGraphicFramePr>
+            <a:graphic xmlns:a="http://schemas.openxmlformats.org/drawingml/2006/main">
+              <a:graphicData uri="http://schemas.openxmlformats.org/drawingml/2006/picture">
+                <pic:pic xmlns:pic="http://schemas.openxmlformats.org/drawingml/2006/picture">
+                  <pic:nvPicPr>
+                    <pic:cNvPr id="1" name=""/>
+                    <pic:cNvPicPr/>
+                  </pic:nvPicPr>
+                  <pic:blipFill>
+                    <a:blip r:embed="rId30"/>
+                    <a:stretch>
+                      <a:fillRect/>
+                    </a:stretch>
+                  </pic:blipFill>
+                  <pic:spPr>
+                    <a:xfrm>
+                      <a:off x="0" y="0"/>
+                      <a:ext cx="1981200" cy="1457325"/>
+                    </a:xfrm>
+                    <a:prstGeom prst="rect">
+                      <a:avLst/>
+                    </a:prstGeom>
+                    <a:effectLst>
+                      <a:glow rad="63500">
+                        <a:schemeClr val="accent1">
+                          <a:satMod val="175000"/>
+                          <a:alpha val="40000"/>
+                        </a:schemeClr>
+                      </a:glow>
+                    </a:effectLst>
+                  </pic:spPr>
+                </pic:pic>
+              </a:graphicData>
+            </a:graphic>
+          </wp:inline>
+        </w:drawing>
+      </w:r>
+    </w:p>
+    <w:p/>
+    <w:p/>
     <w:sectPr>
-      <w:footerReference w:type="default" r:id="rId22"/>
+      <w:footerReference w:type="default" r:id="rId31"/>
       <w:pgSz w:w="12240" w:h="15840"/>
       <w:pgMar w:top="1440" w:right="1440" w:bottom="1440" w:left="1440" w:header="720" w:footer="720" w:gutter="0"/>
       <w:cols w:space="720"/>
@@ -1177,7 +1986,7 @@
 </file>
 
 <file path=word/endnotes.xml><?xml version="1.0" encoding="utf-8"?>
-<w:endnotes xmlns:wpc="http://schemas.microsoft.com/office/word/2010/wordprocessingCanvas" xmlns:cx="http://schemas.microsoft.com/office/drawing/2014/chartex" xmlns:cx1="http://schemas.microsoft.com/office/drawing/2015/9/8/chartex" xmlns:cx2="http://schemas.microsoft.com/office/drawing/2015/10/21/chartex" xmlns:cx3="http://schemas.microsoft.com/office/drawing/2016/5/9/chartex" xmlns:cx4="http://schemas.microsoft.com/office/drawing/2016/5/10/chartex" xmlns:cx5="http://schemas.microsoft.com/office/drawing/2016/5/11/chartex" xmlns:cx6="http://schemas.microsoft.com/office/drawing/2016/5/12/chartex" xmlns:cx7="http://schemas.microsoft.com/office/drawing/2016/5/13/chartex" xmlns:cx8="http://schemas.microsoft.com/office/drawing/2016/5/14/chartex" xmlns:mc="http://schemas.openxmlformats.org/markup-compatibility/2006" xmlns:aink="http://schemas.microsoft.com/office/drawing/2016/ink" xmlns:am3d="http://schemas.microsoft.com/office/drawing/2017/model3d" xmlns:o="urn:schemas-microsoft-com:office:office" xmlns:r="http://schemas.openxmlformats.org/officeDocument/2006/relationships" xmlns:m="http://schemas.openxmlformats.org/officeDocument/2006/math" xmlns:v="urn:schemas-microsoft-com:vml" xmlns:wp14="http://schemas.microsoft.com/office/word/2010/wordprocessingDrawing" xmlns:wp="http://schemas.openxmlformats.org/drawingml/2006/wordprocessingDrawing" xmlns:w10="urn:schemas-microsoft-com:office:word" xmlns:w="http://schemas.openxmlformats.org/wordprocessingml/2006/main" xmlns:w14="http://schemas.microsoft.com/office/word/2010/wordml" xmlns:w15="http://schemas.microsoft.com/office/word/2012/wordml" xmlns:w16cid="http://schemas.microsoft.com/office/word/2016/wordml/cid" xmlns:w16se="http://schemas.microsoft.com/office/word/2015/wordml/symex" xmlns:wpg="http://schemas.microsoft.com/office/word/2010/wordprocessingGroup" xmlns:wpi="http://schemas.microsoft.com/office/word/2010/wordprocessingInk" xmlns:wne="http://schemas.microsoft.com/office/word/2006/wordml" xmlns:wps="http://schemas.microsoft.com/office/word/2010/wordprocessingShape" mc:Ignorable="w14 w15 w16se w16cid wp14">
+<w:endnotes xmlns:wpc="http://schemas.microsoft.com/office/word/2010/wordprocessingCanvas" xmlns:cx="http://schemas.microsoft.com/office/drawing/2014/chartex" xmlns:cx1="http://schemas.microsoft.com/office/drawing/2015/9/8/chartex" xmlns:cx2="http://schemas.microsoft.com/office/drawing/2015/10/21/chartex" xmlns:cx3="http://schemas.microsoft.com/office/drawing/2016/5/9/chartex" xmlns:cx4="http://schemas.microsoft.com/office/drawing/2016/5/10/chartex" xmlns:cx5="http://schemas.microsoft.com/office/drawing/2016/5/11/chartex" xmlns:cx6="http://schemas.microsoft.com/office/drawing/2016/5/12/chartex" xmlns:cx7="http://schemas.microsoft.com/office/drawing/2016/5/13/chartex" xmlns:cx8="http://schemas.microsoft.com/office/drawing/2016/5/14/chartex" xmlns:mc="http://schemas.openxmlformats.org/markup-compatibility/2006" xmlns:aink="http://schemas.microsoft.com/office/drawing/2016/ink" xmlns:am3d="http://schemas.microsoft.com/office/drawing/2017/model3d" xmlns:o="urn:schemas-microsoft-com:office:office" xmlns:r="http://schemas.openxmlformats.org/officeDocument/2006/relationships" xmlns:m="http://schemas.openxmlformats.org/officeDocument/2006/math" xmlns:v="urn:schemas-microsoft-com:vml" xmlns:wp14="http://schemas.microsoft.com/office/word/2010/wordprocessingDrawing" xmlns:wp="http://schemas.openxmlformats.org/drawingml/2006/wordprocessingDrawing" xmlns:w10="urn:schemas-microsoft-com:office:word" xmlns:w="http://schemas.openxmlformats.org/wordprocessingml/2006/main" xmlns:w14="http://schemas.microsoft.com/office/word/2010/wordml" xmlns:w15="http://schemas.microsoft.com/office/word/2012/wordml" xmlns:w16cex="http://schemas.microsoft.com/office/word/2018/wordml/cex" xmlns:w16cid="http://schemas.microsoft.com/office/word/2016/wordml/cid" xmlns:w16="http://schemas.microsoft.com/office/word/2018/wordml" xmlns:w16se="http://schemas.microsoft.com/office/word/2015/wordml/symex" xmlns:wpg="http://schemas.microsoft.com/office/word/2010/wordprocessingGroup" xmlns:wpi="http://schemas.microsoft.com/office/word/2010/wordprocessingInk" xmlns:wne="http://schemas.microsoft.com/office/word/2006/wordml" xmlns:wps="http://schemas.microsoft.com/office/word/2010/wordprocessingShape" mc:Ignorable="w14 w15 w16se w16cid w16 w16cex wp14">
   <w:endnote w:type="separator" w:id="-1">
     <w:p>
       <w:pPr>
@@ -1202,56 +2011,7 @@
 </file>
 
 <file path=word/footer1.xml><?xml version="1.0" encoding="utf-8"?>
-<w:ftr xmlns:wpc="http://schemas.microsoft.com/office/word/2010/wordprocessingCanvas" xmlns:cx="http://schemas.microsoft.com/office/drawing/2014/chartex" xmlns:cx1="http://schemas.microsoft.com/office/drawing/2015/9/8/chartex" xmlns:cx2="http://schemas.microsoft.com/office/drawing/2015/10/21/chartex" xmlns:cx3="http://schemas.microsoft.com/office/drawing/2016/5/9/chartex" xmlns:cx4="http://schemas.microsoft.com/office/drawing/2016/5/10/chartex" xmlns:cx5="http://schemas.microsoft.com/office/drawing/2016/5/11/chartex" xmlns:cx6="http://schemas.microsoft.com/office/drawing/2016/5/12/chartex" xmlns:cx7="http://schemas.microsoft.com/office/drawing/2016/5/13/chartex" xmlns:cx8="http://schemas.microsoft.com/office/drawing/2016/5/14/chartex" xmlns:mc="http://schemas.openxmlformats.org/markup-compatibility/2006" xmlns:aink="http://schemas.microsoft.com/office/drawing/2016/ink" xmlns:am3d="http://schemas.microsoft.com/office/drawing/2017/model3d" xmlns:o="urn:schemas-microsoft-com:office:office" xmlns:r="http://schemas.openxmlformats.org/officeDocument/2006/relationships" xmlns:m="http://schemas.openxmlformats.org/officeDocument/2006/math" xmlns:v="urn:schemas-microsoft-com:vml" xmlns:wp14="http://schemas.microsoft.com/office/word/2010/wordprocessingDrawing" xmlns:wp="http://schemas.openxmlformats.org/drawingml/2006/wordprocessingDrawing" xmlns:w10="urn:schemas-microsoft-com:office:word" xmlns:w="http://schemas.openxmlformats.org/wordprocessingml/2006/main" xmlns:w14="http://schemas.microsoft.com/office/word/2010/wordml" xmlns:w15="http://schemas.microsoft.com/office/word/2012/wordml" xmlns:w16cid="http://schemas.microsoft.com/office/word/2016/wordml/cid" xmlns:w16se="http://schemas.microsoft.com/office/word/2015/wordml/symex" xmlns:wpg="http://schemas.microsoft.com/office/word/2010/wordprocessingGroup" xmlns:wpi="http://schemas.microsoft.com/office/word/2010/wordprocessingInk" xmlns:wne="http://schemas.microsoft.com/office/word/2006/wordml" xmlns:wps="http://schemas.microsoft.com/office/word/2010/wordprocessingShape" mc:Ignorable="w14 w15 w16se w16cid wp14">
-  <w:p>
-    <w:pPr>
-      <w:pStyle w:val="Footer"/>
-      <w:framePr w:wrap="around" w:vAnchor="text" w:hAnchor="margin" w:xAlign="right" w:y="1"/>
-      <w:rPr>
-        <w:rStyle w:val="PageNumber"/>
-      </w:rPr>
-    </w:pPr>
-    <w:r>
-      <w:rPr>
-        <w:rStyle w:val="PageNumber"/>
-      </w:rPr>
-      <w:fldChar w:fldCharType="begin"/>
-    </w:r>
-    <w:r>
-      <w:rPr>
-        <w:rStyle w:val="PageNumber"/>
-      </w:rPr>
-      <w:instrText xml:space="preserve">PAGE  </w:instrText>
-    </w:r>
-    <w:r>
-      <w:rPr>
-        <w:rStyle w:val="PageNumber"/>
-      </w:rPr>
-      <w:fldChar w:fldCharType="end"/>
-    </w:r>
-  </w:p>
-  <w:p>
-    <w:pPr>
-      <w:pStyle w:val="Footer"/>
-      <w:ind w:right="360"/>
-    </w:pPr>
-  </w:p>
-</w:ftr>
-</file>
-
-<file path=word/footer2.xml><?xml version="1.0" encoding="utf-8"?>
-<w:ftr xmlns:wpc="http://schemas.microsoft.com/office/word/2010/wordprocessingCanvas" xmlns:cx="http://schemas.microsoft.com/office/drawing/2014/chartex" xmlns:cx1="http://schemas.microsoft.com/office/drawing/2015/9/8/chartex" xmlns:cx2="http://schemas.microsoft.com/office/drawing/2015/10/21/chartex" xmlns:cx3="http://schemas.microsoft.com/office/drawing/2016/5/9/chartex" xmlns:cx4="http://schemas.microsoft.com/office/drawing/2016/5/10/chartex" xmlns:cx5="http://schemas.microsoft.com/office/drawing/2016/5/11/chartex" xmlns:cx6="http://schemas.microsoft.com/office/drawing/2016/5/12/chartex" xmlns:cx7="http://schemas.microsoft.com/office/drawing/2016/5/13/chartex" xmlns:cx8="http://schemas.microsoft.com/office/drawing/2016/5/14/chartex" xmlns:mc="http://schemas.openxmlformats.org/markup-compatibility/2006" xmlns:aink="http://schemas.microsoft.com/office/drawing/2016/ink" xmlns:am3d="http://schemas.microsoft.com/office/drawing/2017/model3d" xmlns:o="urn:schemas-microsoft-com:office:office" xmlns:r="http://schemas.openxmlformats.org/officeDocument/2006/relationships" xmlns:m="http://schemas.openxmlformats.org/officeDocument/2006/math" xmlns:v="urn:schemas-microsoft-com:vml" xmlns:wp14="http://schemas.microsoft.com/office/word/2010/wordprocessingDrawing" xmlns:wp="http://schemas.openxmlformats.org/drawingml/2006/wordprocessingDrawing" xmlns:w10="urn:schemas-microsoft-com:office:word" xmlns:w="http://schemas.openxmlformats.org/wordprocessingml/2006/main" xmlns:w14="http://schemas.microsoft.com/office/word/2010/wordml" xmlns:w15="http://schemas.microsoft.com/office/word/2012/wordml" xmlns:w16cid="http://schemas.microsoft.com/office/word/2016/wordml/cid" xmlns:w16se="http://schemas.microsoft.com/office/word/2015/wordml/symex" xmlns:wpg="http://schemas.microsoft.com/office/word/2010/wordprocessingGroup" xmlns:wpi="http://schemas.microsoft.com/office/word/2010/wordprocessingInk" xmlns:wne="http://schemas.microsoft.com/office/word/2006/wordml" xmlns:wps="http://schemas.microsoft.com/office/word/2010/wordprocessingShape" mc:Ignorable="w14 w15 w16se w16cid wp14">
-  <w:p>
-    <w:pPr>
-      <w:pStyle w:val="Footer"/>
-      <w:ind w:right="360"/>
-    </w:pPr>
-  </w:p>
-</w:ftr>
-</file>
-
-<file path=word/footer3.xml><?xml version="1.0" encoding="utf-8"?>
-<w:ftr xmlns:wpc="http://schemas.microsoft.com/office/word/2010/wordprocessingCanvas" xmlns:cx="http://schemas.microsoft.com/office/drawing/2014/chartex" xmlns:cx1="http://schemas.microsoft.com/office/drawing/2015/9/8/chartex" xmlns:cx2="http://schemas.microsoft.com/office/drawing/2015/10/21/chartex" xmlns:cx3="http://schemas.microsoft.com/office/drawing/2016/5/9/chartex" xmlns:cx4="http://schemas.microsoft.com/office/drawing/2016/5/10/chartex" xmlns:cx5="http://schemas.microsoft.com/office/drawing/2016/5/11/chartex" xmlns:cx6="http://schemas.microsoft.com/office/drawing/2016/5/12/chartex" xmlns:cx7="http://schemas.microsoft.com/office/drawing/2016/5/13/chartex" xmlns:cx8="http://schemas.microsoft.com/office/drawing/2016/5/14/chartex" xmlns:mc="http://schemas.openxmlformats.org/markup-compatibility/2006" xmlns:aink="http://schemas.microsoft.com/office/drawing/2016/ink" xmlns:am3d="http://schemas.microsoft.com/office/drawing/2017/model3d" xmlns:o="urn:schemas-microsoft-com:office:office" xmlns:r="http://schemas.openxmlformats.org/officeDocument/2006/relationships" xmlns:m="http://schemas.openxmlformats.org/officeDocument/2006/math" xmlns:v="urn:schemas-microsoft-com:vml" xmlns:wp14="http://schemas.microsoft.com/office/word/2010/wordprocessingDrawing" xmlns:wp="http://schemas.openxmlformats.org/drawingml/2006/wordprocessingDrawing" xmlns:w10="urn:schemas-microsoft-com:office:word" xmlns:w="http://schemas.openxmlformats.org/wordprocessingml/2006/main" xmlns:w14="http://schemas.microsoft.com/office/word/2010/wordml" xmlns:w15="http://schemas.microsoft.com/office/word/2012/wordml" xmlns:w16cid="http://schemas.microsoft.com/office/word/2016/wordml/cid" xmlns:w16se="http://schemas.microsoft.com/office/word/2015/wordml/symex" xmlns:wpg="http://schemas.microsoft.com/office/word/2010/wordprocessingGroup" xmlns:wpi="http://schemas.microsoft.com/office/word/2010/wordprocessingInk" xmlns:wne="http://schemas.microsoft.com/office/word/2006/wordml" xmlns:wps="http://schemas.microsoft.com/office/word/2010/wordprocessingShape" mc:Ignorable="w14 w15 w16se w16cid wp14">
+<w:ftr xmlns:wpc="http://schemas.microsoft.com/office/word/2010/wordprocessingCanvas" xmlns:cx="http://schemas.microsoft.com/office/drawing/2014/chartex" xmlns:cx1="http://schemas.microsoft.com/office/drawing/2015/9/8/chartex" xmlns:cx2="http://schemas.microsoft.com/office/drawing/2015/10/21/chartex" xmlns:cx3="http://schemas.microsoft.com/office/drawing/2016/5/9/chartex" xmlns:cx4="http://schemas.microsoft.com/office/drawing/2016/5/10/chartex" xmlns:cx5="http://schemas.microsoft.com/office/drawing/2016/5/11/chartex" xmlns:cx6="http://schemas.microsoft.com/office/drawing/2016/5/12/chartex" xmlns:cx7="http://schemas.microsoft.com/office/drawing/2016/5/13/chartex" xmlns:cx8="http://schemas.microsoft.com/office/drawing/2016/5/14/chartex" xmlns:mc="http://schemas.openxmlformats.org/markup-compatibility/2006" xmlns:aink="http://schemas.microsoft.com/office/drawing/2016/ink" xmlns:am3d="http://schemas.microsoft.com/office/drawing/2017/model3d" xmlns:o="urn:schemas-microsoft-com:office:office" xmlns:r="http://schemas.openxmlformats.org/officeDocument/2006/relationships" xmlns:m="http://schemas.openxmlformats.org/officeDocument/2006/math" xmlns:v="urn:schemas-microsoft-com:vml" xmlns:wp14="http://schemas.microsoft.com/office/word/2010/wordprocessingDrawing" xmlns:wp="http://schemas.openxmlformats.org/drawingml/2006/wordprocessingDrawing" xmlns:w10="urn:schemas-microsoft-com:office:word" xmlns:w="http://schemas.openxmlformats.org/wordprocessingml/2006/main" xmlns:w14="http://schemas.microsoft.com/office/word/2010/wordml" xmlns:w15="http://schemas.microsoft.com/office/word/2012/wordml" xmlns:w16cex="http://schemas.microsoft.com/office/word/2018/wordml/cex" xmlns:w16cid="http://schemas.microsoft.com/office/word/2016/wordml/cid" xmlns:w16="http://schemas.microsoft.com/office/word/2018/wordml" xmlns:w16se="http://schemas.microsoft.com/office/word/2015/wordml/symex" xmlns:wpg="http://schemas.microsoft.com/office/word/2010/wordprocessingGroup" xmlns:wpi="http://schemas.microsoft.com/office/word/2010/wordprocessingInk" xmlns:wne="http://schemas.microsoft.com/office/word/2006/wordml" xmlns:wps="http://schemas.microsoft.com/office/word/2010/wordprocessingShape" mc:Ignorable="w14 w15 w16se w16cid w16 w16cex wp14">
   <w:p>
     <w:pPr>
       <w:pStyle w:val="Footer"/>
@@ -1302,7 +2062,7 @@
 </file>
 
 <file path=word/footnotes.xml><?xml version="1.0" encoding="utf-8"?>
-<w:footnotes xmlns:wpc="http://schemas.microsoft.com/office/word/2010/wordprocessingCanvas" xmlns:cx="http://schemas.microsoft.com/office/drawing/2014/chartex" xmlns:cx1="http://schemas.microsoft.com/office/drawing/2015/9/8/chartex" xmlns:cx2="http://schemas.microsoft.com/office/drawing/2015/10/21/chartex" xmlns:cx3="http://schemas.microsoft.com/office/drawing/2016/5/9/chartex" xmlns:cx4="http://schemas.microsoft.com/office/drawing/2016/5/10/chartex" xmlns:cx5="http://schemas.microsoft.com/office/drawing/2016/5/11/chartex" xmlns:cx6="http://schemas.microsoft.com/office/drawing/2016/5/12/chartex" xmlns:cx7="http://schemas.microsoft.com/office/drawing/2016/5/13/chartex" xmlns:cx8="http://schemas.microsoft.com/office/drawing/2016/5/14/chartex" xmlns:mc="http://schemas.openxmlformats.org/markup-compatibility/2006" xmlns:aink="http://schemas.microsoft.com/office/drawing/2016/ink" xmlns:am3d="http://schemas.microsoft.com/office/drawing/2017/model3d" xmlns:o="urn:schemas-microsoft-com:office:office" xmlns:r="http://schemas.openxmlformats.org/officeDocument/2006/relationships" xmlns:m="http://schemas.openxmlformats.org/officeDocument/2006/math" xmlns:v="urn:schemas-microsoft-com:vml" xmlns:wp14="http://schemas.microsoft.com/office/word/2010/wordprocessingDrawing" xmlns:wp="http://schemas.openxmlformats.org/drawingml/2006/wordprocessingDrawing" xmlns:w10="urn:schemas-microsoft-com:office:word" xmlns:w="http://schemas.openxmlformats.org/wordprocessingml/2006/main" xmlns:w14="http://schemas.microsoft.com/office/word/2010/wordml" xmlns:w15="http://schemas.microsoft.com/office/word/2012/wordml" xmlns:w16cid="http://schemas.microsoft.com/office/word/2016/wordml/cid" xmlns:w16se="http://schemas.microsoft.com/office/word/2015/wordml/symex" xmlns:wpg="http://schemas.microsoft.com/office/word/2010/wordprocessingGroup" xmlns:wpi="http://schemas.microsoft.com/office/word/2010/wordprocessingInk" xmlns:wne="http://schemas.microsoft.com/office/word/2006/wordml" xmlns:wps="http://schemas.microsoft.com/office/word/2010/wordprocessingShape" mc:Ignorable="w14 w15 w16se w16cid wp14">
+<w:footnotes xmlns:wpc="http://schemas.microsoft.com/office/word/2010/wordprocessingCanvas" xmlns:cx="http://schemas.microsoft.com/office/drawing/2014/chartex" xmlns:cx1="http://schemas.microsoft.com/office/drawing/2015/9/8/chartex" xmlns:cx2="http://schemas.microsoft.com/office/drawing/2015/10/21/chartex" xmlns:cx3="http://schemas.microsoft.com/office/drawing/2016/5/9/chartex" xmlns:cx4="http://schemas.microsoft.com/office/drawing/2016/5/10/chartex" xmlns:cx5="http://schemas.microsoft.com/office/drawing/2016/5/11/chartex" xmlns:cx6="http://schemas.microsoft.com/office/drawing/2016/5/12/chartex" xmlns:cx7="http://schemas.microsoft.com/office/drawing/2016/5/13/chartex" xmlns:cx8="http://schemas.microsoft.com/office/drawing/2016/5/14/chartex" xmlns:mc="http://schemas.openxmlformats.org/markup-compatibility/2006" xmlns:aink="http://schemas.microsoft.com/office/drawing/2016/ink" xmlns:am3d="http://schemas.microsoft.com/office/drawing/2017/model3d" xmlns:o="urn:schemas-microsoft-com:office:office" xmlns:r="http://schemas.openxmlformats.org/officeDocument/2006/relationships" xmlns:m="http://schemas.openxmlformats.org/officeDocument/2006/math" xmlns:v="urn:schemas-microsoft-com:vml" xmlns:wp14="http://schemas.microsoft.com/office/word/2010/wordprocessingDrawing" xmlns:wp="http://schemas.openxmlformats.org/drawingml/2006/wordprocessingDrawing" xmlns:w10="urn:schemas-microsoft-com:office:word" xmlns:w="http://schemas.openxmlformats.org/wordprocessingml/2006/main" xmlns:w14="http://schemas.microsoft.com/office/word/2010/wordml" xmlns:w15="http://schemas.microsoft.com/office/word/2012/wordml" xmlns:w16cex="http://schemas.microsoft.com/office/word/2018/wordml/cex" xmlns:w16cid="http://schemas.microsoft.com/office/word/2016/wordml/cid" xmlns:w16="http://schemas.microsoft.com/office/word/2018/wordml" xmlns:w16se="http://schemas.microsoft.com/office/word/2015/wordml/symex" xmlns:wpg="http://schemas.microsoft.com/office/word/2010/wordprocessingGroup" xmlns:wpi="http://schemas.microsoft.com/office/word/2010/wordprocessingInk" xmlns:wne="http://schemas.microsoft.com/office/word/2006/wordml" xmlns:wps="http://schemas.microsoft.com/office/word/2010/wordprocessingShape" mc:Ignorable="w14 w15 w16se w16cid w16 w16cex wp14">
   <w:footnote w:type="separator" w:id="-1">
     <w:p>
       <w:pPr>
@@ -1327,8 +2087,97 @@
 </file>
 
 <file path=word/numbering.xml><?xml version="1.0" encoding="utf-8"?>
-<w:numbering xmlns:wpc="http://schemas.microsoft.com/office/word/2010/wordprocessingCanvas" xmlns:cx="http://schemas.microsoft.com/office/drawing/2014/chartex" xmlns:cx1="http://schemas.microsoft.com/office/drawing/2015/9/8/chartex" xmlns:cx2="http://schemas.microsoft.com/office/drawing/2015/10/21/chartex" xmlns:cx3="http://schemas.microsoft.com/office/drawing/2016/5/9/chartex" xmlns:cx4="http://schemas.microsoft.com/office/drawing/2016/5/10/chartex" xmlns:cx5="http://schemas.microsoft.com/office/drawing/2016/5/11/chartex" xmlns:cx6="http://schemas.microsoft.com/office/drawing/2016/5/12/chartex" xmlns:cx7="http://schemas.microsoft.com/office/drawing/2016/5/13/chartex" xmlns:cx8="http://schemas.microsoft.com/office/drawing/2016/5/14/chartex" xmlns:mc="http://schemas.openxmlformats.org/markup-compatibility/2006" xmlns:aink="http://schemas.microsoft.com/office/drawing/2016/ink" xmlns:am3d="http://schemas.microsoft.com/office/drawing/2017/model3d" xmlns:o="urn:schemas-microsoft-com:office:office" xmlns:r="http://schemas.openxmlformats.org/officeDocument/2006/relationships" xmlns:m="http://schemas.openxmlformats.org/officeDocument/2006/math" xmlns:v="urn:schemas-microsoft-com:vml" xmlns:wp14="http://schemas.microsoft.com/office/word/2010/wordprocessingDrawing" xmlns:wp="http://schemas.openxmlformats.org/drawingml/2006/wordprocessingDrawing" xmlns:w10="urn:schemas-microsoft-com:office:word" xmlns:w="http://schemas.openxmlformats.org/wordprocessingml/2006/main" xmlns:w14="http://schemas.microsoft.com/office/word/2010/wordml" xmlns:w15="http://schemas.microsoft.com/office/word/2012/wordml" xmlns:w16cid="http://schemas.microsoft.com/office/word/2016/wordml/cid" xmlns:w16se="http://schemas.microsoft.com/office/word/2015/wordml/symex" xmlns:wpg="http://schemas.microsoft.com/office/word/2010/wordprocessingGroup" xmlns:wpi="http://schemas.microsoft.com/office/word/2010/wordprocessingInk" xmlns:wne="http://schemas.microsoft.com/office/word/2006/wordml" xmlns:wps="http://schemas.microsoft.com/office/word/2010/wordprocessingShape" mc:Ignorable="w14 w15 w16se w16cid wp14">
+<w:numbering xmlns:wpc="http://schemas.microsoft.com/office/word/2010/wordprocessingCanvas" xmlns:cx="http://schemas.microsoft.com/office/drawing/2014/chartex" xmlns:cx1="http://schemas.microsoft.com/office/drawing/2015/9/8/chartex" xmlns:cx2="http://schemas.microsoft.com/office/drawing/2015/10/21/chartex" xmlns:cx3="http://schemas.microsoft.com/office/drawing/2016/5/9/chartex" xmlns:cx4="http://schemas.microsoft.com/office/drawing/2016/5/10/chartex" xmlns:cx5="http://schemas.microsoft.com/office/drawing/2016/5/11/chartex" xmlns:cx6="http://schemas.microsoft.com/office/drawing/2016/5/12/chartex" xmlns:cx7="http://schemas.microsoft.com/office/drawing/2016/5/13/chartex" xmlns:cx8="http://schemas.microsoft.com/office/drawing/2016/5/14/chartex" xmlns:mc="http://schemas.openxmlformats.org/markup-compatibility/2006" xmlns:aink="http://schemas.microsoft.com/office/drawing/2016/ink" xmlns:am3d="http://schemas.microsoft.com/office/drawing/2017/model3d" xmlns:o="urn:schemas-microsoft-com:office:office" xmlns:r="http://schemas.openxmlformats.org/officeDocument/2006/relationships" xmlns:m="http://schemas.openxmlformats.org/officeDocument/2006/math" xmlns:v="urn:schemas-microsoft-com:vml" xmlns:wp14="http://schemas.microsoft.com/office/word/2010/wordprocessingDrawing" xmlns:wp="http://schemas.openxmlformats.org/drawingml/2006/wordprocessingDrawing" xmlns:w10="urn:schemas-microsoft-com:office:word" xmlns:w="http://schemas.openxmlformats.org/wordprocessingml/2006/main" xmlns:w14="http://schemas.microsoft.com/office/word/2010/wordml" xmlns:w15="http://schemas.microsoft.com/office/word/2012/wordml" xmlns:w16cex="http://schemas.microsoft.com/office/word/2018/wordml/cex" xmlns:w16cid="http://schemas.microsoft.com/office/word/2016/wordml/cid" xmlns:w16="http://schemas.microsoft.com/office/word/2018/wordml" xmlns:w16se="http://schemas.microsoft.com/office/word/2015/wordml/symex" xmlns:wpg="http://schemas.microsoft.com/office/word/2010/wordprocessingGroup" xmlns:wpi="http://schemas.microsoft.com/office/word/2010/wordprocessingInk" xmlns:wne="http://schemas.microsoft.com/office/word/2006/wordml" xmlns:wps="http://schemas.microsoft.com/office/word/2010/wordprocessingShape" mc:Ignorable="w14 w15 w16se w16cid w16 w16cex wp14">
   <w:abstractNum w:abstractNumId="0" w15:restartNumberingAfterBreak="0">
+    <w:nsid w:val="292F2241"/>
+    <w:multiLevelType w:val="hybridMultilevel"/>
+    <w:tmpl w:val="50FC3C0A"/>
+    <w:lvl w:ilvl="0" w:tplc="0409000F">
+      <w:start w:val="1"/>
+      <w:numFmt w:val="decimal"/>
+      <w:lvlText w:val="%1."/>
+      <w:lvlJc w:val="left"/>
+      <w:pPr>
+        <w:ind w:left="360" w:hanging="360"/>
+      </w:pPr>
+      <w:rPr>
+        <w:rFonts w:hint="default"/>
+      </w:rPr>
+    </w:lvl>
+    <w:lvl w:ilvl="1" w:tplc="04090019" w:tentative="1">
+      <w:start w:val="1"/>
+      <w:numFmt w:val="lowerLetter"/>
+      <w:lvlText w:val="%2."/>
+      <w:lvlJc w:val="left"/>
+      <w:pPr>
+        <w:ind w:left="1080" w:hanging="360"/>
+      </w:pPr>
+    </w:lvl>
+    <w:lvl w:ilvl="2" w:tplc="0409001B" w:tentative="1">
+      <w:start w:val="1"/>
+      <w:numFmt w:val="lowerRoman"/>
+      <w:lvlText w:val="%3."/>
+      <w:lvlJc w:val="right"/>
+      <w:pPr>
+        <w:ind w:left="1800" w:hanging="180"/>
+      </w:pPr>
+    </w:lvl>
+    <w:lvl w:ilvl="3" w:tplc="0409000F" w:tentative="1">
+      <w:start w:val="1"/>
+      <w:numFmt w:val="decimal"/>
+      <w:lvlText w:val="%4."/>
+      <w:lvlJc w:val="left"/>
+      <w:pPr>
+        <w:ind w:left="2520" w:hanging="360"/>
+      </w:pPr>
+    </w:lvl>
+    <w:lvl w:ilvl="4" w:tplc="04090019" w:tentative="1">
+      <w:start w:val="1"/>
+      <w:numFmt w:val="lowerLetter"/>
+      <w:lvlText w:val="%5."/>
+      <w:lvlJc w:val="left"/>
+      <w:pPr>
+        <w:ind w:left="3240" w:hanging="360"/>
+      </w:pPr>
+    </w:lvl>
+    <w:lvl w:ilvl="5" w:tplc="0409001B" w:tentative="1">
+      <w:start w:val="1"/>
+      <w:numFmt w:val="lowerRoman"/>
+      <w:lvlText w:val="%6."/>
+      <w:lvlJc w:val="right"/>
+      <w:pPr>
+        <w:ind w:left="3960" w:hanging="180"/>
+      </w:pPr>
+    </w:lvl>
+    <w:lvl w:ilvl="6" w:tplc="0409000F" w:tentative="1">
+      <w:start w:val="1"/>
+      <w:numFmt w:val="decimal"/>
+      <w:lvlText w:val="%7."/>
+      <w:lvlJc w:val="left"/>
+      <w:pPr>
+        <w:ind w:left="4680" w:hanging="360"/>
+      </w:pPr>
+    </w:lvl>
+    <w:lvl w:ilvl="7" w:tplc="04090019" w:tentative="1">
+      <w:start w:val="1"/>
+      <w:numFmt w:val="lowerLetter"/>
+      <w:lvlText w:val="%8."/>
+      <w:lvlJc w:val="left"/>
+      <w:pPr>
+        <w:ind w:left="5400" w:hanging="360"/>
+      </w:pPr>
+    </w:lvl>
+    <w:lvl w:ilvl="8" w:tplc="0409001B" w:tentative="1">
+      <w:start w:val="1"/>
+      <w:numFmt w:val="lowerRoman"/>
+      <w:lvlText w:val="%9."/>
+      <w:lvlJc w:val="right"/>
+      <w:pPr>
+        <w:ind w:left="6120" w:hanging="180"/>
+      </w:pPr>
+    </w:lvl>
+  </w:abstractNum>
+  <w:abstractNum w:abstractNumId="1" w15:restartNumberingAfterBreak="0">
     <w:nsid w:val="32315126"/>
     <w:multiLevelType w:val="hybridMultilevel"/>
     <w:tmpl w:val="9168C7A0"/>
@@ -1414,7 +2263,7 @@
       </w:pPr>
     </w:lvl>
   </w:abstractNum>
-  <w:abstractNum w:abstractNumId="1" w15:restartNumberingAfterBreak="0">
+  <w:abstractNum w:abstractNumId="2" w15:restartNumberingAfterBreak="0">
     <w:nsid w:val="3B7065EB"/>
     <w:multiLevelType w:val="hybridMultilevel"/>
     <w:tmpl w:val="96E0BC54"/>
@@ -1503,7 +2352,96 @@
       </w:pPr>
     </w:lvl>
   </w:abstractNum>
-  <w:abstractNum w:abstractNumId="2" w15:restartNumberingAfterBreak="0">
+  <w:abstractNum w:abstractNumId="3" w15:restartNumberingAfterBreak="0">
+    <w:nsid w:val="3B7663B1"/>
+    <w:multiLevelType w:val="hybridMultilevel"/>
+    <w:tmpl w:val="3008F4C2"/>
+    <w:lvl w:ilvl="0" w:tplc="0409000F">
+      <w:start w:val="1"/>
+      <w:numFmt w:val="decimal"/>
+      <w:lvlText w:val="%1."/>
+      <w:lvlJc w:val="left"/>
+      <w:pPr>
+        <w:ind w:left="360" w:hanging="360"/>
+      </w:pPr>
+      <w:rPr>
+        <w:rFonts w:hint="default"/>
+      </w:rPr>
+    </w:lvl>
+    <w:lvl w:ilvl="1" w:tplc="04090019" w:tentative="1">
+      <w:start w:val="1"/>
+      <w:numFmt w:val="lowerLetter"/>
+      <w:lvlText w:val="%2."/>
+      <w:lvlJc w:val="left"/>
+      <w:pPr>
+        <w:ind w:left="1080" w:hanging="360"/>
+      </w:pPr>
+    </w:lvl>
+    <w:lvl w:ilvl="2" w:tplc="0409001B" w:tentative="1">
+      <w:start w:val="1"/>
+      <w:numFmt w:val="lowerRoman"/>
+      <w:lvlText w:val="%3."/>
+      <w:lvlJc w:val="right"/>
+      <w:pPr>
+        <w:ind w:left="1800" w:hanging="180"/>
+      </w:pPr>
+    </w:lvl>
+    <w:lvl w:ilvl="3" w:tplc="0409000F" w:tentative="1">
+      <w:start w:val="1"/>
+      <w:numFmt w:val="decimal"/>
+      <w:lvlText w:val="%4."/>
+      <w:lvlJc w:val="left"/>
+      <w:pPr>
+        <w:ind w:left="2520" w:hanging="360"/>
+      </w:pPr>
+    </w:lvl>
+    <w:lvl w:ilvl="4" w:tplc="04090019" w:tentative="1">
+      <w:start w:val="1"/>
+      <w:numFmt w:val="lowerLetter"/>
+      <w:lvlText w:val="%5."/>
+      <w:lvlJc w:val="left"/>
+      <w:pPr>
+        <w:ind w:left="3240" w:hanging="360"/>
+      </w:pPr>
+    </w:lvl>
+    <w:lvl w:ilvl="5" w:tplc="0409001B" w:tentative="1">
+      <w:start w:val="1"/>
+      <w:numFmt w:val="lowerRoman"/>
+      <w:lvlText w:val="%6."/>
+      <w:lvlJc w:val="right"/>
+      <w:pPr>
+        <w:ind w:left="3960" w:hanging="180"/>
+      </w:pPr>
+    </w:lvl>
+    <w:lvl w:ilvl="6" w:tplc="0409000F" w:tentative="1">
+      <w:start w:val="1"/>
+      <w:numFmt w:val="decimal"/>
+      <w:lvlText w:val="%7."/>
+      <w:lvlJc w:val="left"/>
+      <w:pPr>
+        <w:ind w:left="4680" w:hanging="360"/>
+      </w:pPr>
+    </w:lvl>
+    <w:lvl w:ilvl="7" w:tplc="04090019" w:tentative="1">
+      <w:start w:val="1"/>
+      <w:numFmt w:val="lowerLetter"/>
+      <w:lvlText w:val="%8."/>
+      <w:lvlJc w:val="left"/>
+      <w:pPr>
+        <w:ind w:left="5400" w:hanging="360"/>
+      </w:pPr>
+    </w:lvl>
+    <w:lvl w:ilvl="8" w:tplc="0409001B" w:tentative="1">
+      <w:start w:val="1"/>
+      <w:numFmt w:val="lowerRoman"/>
+      <w:lvlText w:val="%9."/>
+      <w:lvlJc w:val="right"/>
+      <w:pPr>
+        <w:ind w:left="6120" w:hanging="180"/>
+      </w:pPr>
+    </w:lvl>
+  </w:abstractNum>
+  <w:abstractNum w:abstractNumId="4" w15:restartNumberingAfterBreak="0">
     <w:nsid w:val="3D326530"/>
     <w:multiLevelType w:val="hybridMultilevel"/>
     <w:tmpl w:val="0420984E"/>
@@ -1592,7 +2530,7 @@
       </w:pPr>
     </w:lvl>
   </w:abstractNum>
-  <w:abstractNum w:abstractNumId="3" w15:restartNumberingAfterBreak="0">
+  <w:abstractNum w:abstractNumId="5" w15:restartNumberingAfterBreak="0">
     <w:nsid w:val="3DC61DE0"/>
     <w:multiLevelType w:val="hybridMultilevel"/>
     <w:tmpl w:val="9168C7A0"/>
@@ -1678,7 +2616,7 @@
       </w:pPr>
     </w:lvl>
   </w:abstractNum>
-  <w:abstractNum w:abstractNumId="4" w15:restartNumberingAfterBreak="0">
+  <w:abstractNum w:abstractNumId="6" w15:restartNumberingAfterBreak="0">
     <w:nsid w:val="4AE1700C"/>
     <w:multiLevelType w:val="hybridMultilevel"/>
     <w:tmpl w:val="9168C7A0"/>
@@ -1764,7 +2702,7 @@
       </w:pPr>
     </w:lvl>
   </w:abstractNum>
-  <w:abstractNum w:abstractNumId="5" w15:restartNumberingAfterBreak="0">
+  <w:abstractNum w:abstractNumId="7" w15:restartNumberingAfterBreak="0">
     <w:nsid w:val="4BDA28CC"/>
     <w:multiLevelType w:val="hybridMultilevel"/>
     <w:tmpl w:val="A92099DC"/>
@@ -1877,7 +2815,7 @@
       </w:rPr>
     </w:lvl>
   </w:abstractNum>
-  <w:abstractNum w:abstractNumId="6" w15:restartNumberingAfterBreak="0">
+  <w:abstractNum w:abstractNumId="8" w15:restartNumberingAfterBreak="0">
     <w:nsid w:val="5E7A34CD"/>
     <w:multiLevelType w:val="hybridMultilevel"/>
     <w:tmpl w:val="B9E8A746"/>
@@ -1990,7 +2928,7 @@
       </w:rPr>
     </w:lvl>
   </w:abstractNum>
-  <w:abstractNum w:abstractNumId="7" w15:restartNumberingAfterBreak="0">
+  <w:abstractNum w:abstractNumId="9" w15:restartNumberingAfterBreak="0">
     <w:nsid w:val="734A3399"/>
     <w:multiLevelType w:val="hybridMultilevel"/>
     <w:tmpl w:val="800A8756"/>
@@ -2076,35 +3014,157 @@
       </w:pPr>
     </w:lvl>
   </w:abstractNum>
+  <w:abstractNum w:abstractNumId="10" w15:restartNumberingAfterBreak="0">
+    <w:nsid w:val="7C970FC2"/>
+    <w:multiLevelType w:val="hybridMultilevel"/>
+    <w:tmpl w:val="7CB006D4"/>
+    <w:lvl w:ilvl="0" w:tplc="04090001">
+      <w:start w:val="1"/>
+      <w:numFmt w:val="bullet"/>
+      <w:lvlText w:val=""/>
+      <w:lvlJc w:val="left"/>
+      <w:pPr>
+        <w:ind w:left="720" w:hanging="360"/>
+      </w:pPr>
+      <w:rPr>
+        <w:rFonts w:ascii="Symbol" w:hAnsi="Symbol" w:hint="default"/>
+      </w:rPr>
+    </w:lvl>
+    <w:lvl w:ilvl="1" w:tplc="04090003" w:tentative="1">
+      <w:start w:val="1"/>
+      <w:numFmt w:val="bullet"/>
+      <w:lvlText w:val="o"/>
+      <w:lvlJc w:val="left"/>
+      <w:pPr>
+        <w:ind w:left="1440" w:hanging="360"/>
+      </w:pPr>
+      <w:rPr>
+        <w:rFonts w:ascii="Courier New" w:hAnsi="Courier New" w:cs="Courier New" w:hint="default"/>
+      </w:rPr>
+    </w:lvl>
+    <w:lvl w:ilvl="2" w:tplc="04090005" w:tentative="1">
+      <w:start w:val="1"/>
+      <w:numFmt w:val="bullet"/>
+      <w:lvlText w:val=""/>
+      <w:lvlJc w:val="left"/>
+      <w:pPr>
+        <w:ind w:left="2160" w:hanging="360"/>
+      </w:pPr>
+      <w:rPr>
+        <w:rFonts w:ascii="Wingdings" w:hAnsi="Wingdings" w:hint="default"/>
+      </w:rPr>
+    </w:lvl>
+    <w:lvl w:ilvl="3" w:tplc="04090001" w:tentative="1">
+      <w:start w:val="1"/>
+      <w:numFmt w:val="bullet"/>
+      <w:lvlText w:val=""/>
+      <w:lvlJc w:val="left"/>
+      <w:pPr>
+        <w:ind w:left="2880" w:hanging="360"/>
+      </w:pPr>
+      <w:rPr>
+        <w:rFonts w:ascii="Symbol" w:hAnsi="Symbol" w:hint="default"/>
+      </w:rPr>
+    </w:lvl>
+    <w:lvl w:ilvl="4" w:tplc="04090003" w:tentative="1">
+      <w:start w:val="1"/>
+      <w:numFmt w:val="bullet"/>
+      <w:lvlText w:val="o"/>
+      <w:lvlJc w:val="left"/>
+      <w:pPr>
+        <w:ind w:left="3600" w:hanging="360"/>
+      </w:pPr>
+      <w:rPr>
+        <w:rFonts w:ascii="Courier New" w:hAnsi="Courier New" w:cs="Courier New" w:hint="default"/>
+      </w:rPr>
+    </w:lvl>
+    <w:lvl w:ilvl="5" w:tplc="04090005" w:tentative="1">
+      <w:start w:val="1"/>
+      <w:numFmt w:val="bullet"/>
+      <w:lvlText w:val=""/>
+      <w:lvlJc w:val="left"/>
+      <w:pPr>
+        <w:ind w:left="4320" w:hanging="360"/>
+      </w:pPr>
+      <w:rPr>
+        <w:rFonts w:ascii="Wingdings" w:hAnsi="Wingdings" w:hint="default"/>
+      </w:rPr>
+    </w:lvl>
+    <w:lvl w:ilvl="6" w:tplc="04090001" w:tentative="1">
+      <w:start w:val="1"/>
+      <w:numFmt w:val="bullet"/>
+      <w:lvlText w:val=""/>
+      <w:lvlJc w:val="left"/>
+      <w:pPr>
+        <w:ind w:left="5040" w:hanging="360"/>
+      </w:pPr>
+      <w:rPr>
+        <w:rFonts w:ascii="Symbol" w:hAnsi="Symbol" w:hint="default"/>
+      </w:rPr>
+    </w:lvl>
+    <w:lvl w:ilvl="7" w:tplc="04090003" w:tentative="1">
+      <w:start w:val="1"/>
+      <w:numFmt w:val="bullet"/>
+      <w:lvlText w:val="o"/>
+      <w:lvlJc w:val="left"/>
+      <w:pPr>
+        <w:ind w:left="5760" w:hanging="360"/>
+      </w:pPr>
+      <w:rPr>
+        <w:rFonts w:ascii="Courier New" w:hAnsi="Courier New" w:cs="Courier New" w:hint="default"/>
+      </w:rPr>
+    </w:lvl>
+    <w:lvl w:ilvl="8" w:tplc="04090005" w:tentative="1">
+      <w:start w:val="1"/>
+      <w:numFmt w:val="bullet"/>
+      <w:lvlText w:val=""/>
+      <w:lvlJc w:val="left"/>
+      <w:pPr>
+        <w:ind w:left="6480" w:hanging="360"/>
+      </w:pPr>
+      <w:rPr>
+        <w:rFonts w:ascii="Wingdings" w:hAnsi="Wingdings" w:hint="default"/>
+      </w:rPr>
+    </w:lvl>
+  </w:abstractNum>
   <w:num w:numId="1">
+    <w:abstractNumId w:val="8"/>
+  </w:num>
+  <w:num w:numId="2">
+    <w:abstractNumId w:val="7"/>
+  </w:num>
+  <w:num w:numId="3">
+    <w:abstractNumId w:val="2"/>
+  </w:num>
+  <w:num w:numId="4">
+    <w:abstractNumId w:val="4"/>
+  </w:num>
+  <w:num w:numId="5">
+    <w:abstractNumId w:val="5"/>
+  </w:num>
+  <w:num w:numId="6">
     <w:abstractNumId w:val="6"/>
   </w:num>
-  <w:num w:numId="2">
-    <w:abstractNumId w:val="5"/>
-  </w:num>
-  <w:num w:numId="3">
+  <w:num w:numId="7">
     <w:abstractNumId w:val="1"/>
   </w:num>
-  <w:num w:numId="4">
-    <w:abstractNumId w:val="2"/>
+  <w:num w:numId="8">
+    <w:abstractNumId w:val="9"/>
   </w:num>
-  <w:num w:numId="5">
-    <w:abstractNumId w:val="3"/>
+  <w:num w:numId="9">
+    <w:abstractNumId w:val="10"/>
   </w:num>
-  <w:num w:numId="6">
-    <w:abstractNumId w:val="4"/>
-  </w:num>
-  <w:num w:numId="7">
+  <w:num w:numId="10">
     <w:abstractNumId w:val="0"/>
   </w:num>
-  <w:num w:numId="8">
-    <w:abstractNumId w:val="7"/>
+  <w:num w:numId="11">
+    <w:abstractNumId w:val="3"/>
   </w:num>
 </w:numbering>
 </file>
 
 <file path=word/styles.xml><?xml version="1.0" encoding="utf-8"?>
-<w:styles xmlns:mc="http://schemas.openxmlformats.org/markup-compatibility/2006" xmlns:r="http://schemas.openxmlformats.org/officeDocument/2006/relationships" xmlns:w="http://schemas.openxmlformats.org/wordprocessingml/2006/main" xmlns:w14="http://schemas.microsoft.com/office/word/2010/wordml" xmlns:w15="http://schemas.microsoft.com/office/word/2012/wordml" xmlns:w16cid="http://schemas.microsoft.com/office/word/2016/wordml/cid" xmlns:w16se="http://schemas.microsoft.com/office/word/2015/wordml/symex" mc:Ignorable="w14 w15 w16se w16cid">
+<w:styles xmlns:mc="http://schemas.openxmlformats.org/markup-compatibility/2006" xmlns:r="http://schemas.openxmlformats.org/officeDocument/2006/relationships" xmlns:w="http://schemas.openxmlformats.org/wordprocessingml/2006/main" xmlns:w14="http://schemas.microsoft.com/office/word/2010/wordml" xmlns:w15="http://schemas.microsoft.com/office/word/2012/wordml" xmlns:w16cex="http://schemas.microsoft.com/office/word/2018/wordml/cex" xmlns:w16cid="http://schemas.microsoft.com/office/word/2016/wordml/cid" xmlns:w16="http://schemas.microsoft.com/office/word/2018/wordml" xmlns:w16se="http://schemas.microsoft.com/office/word/2015/wordml/symex" mc:Ignorable="w14 w15 w16se w16cid w16 w16cex">
   <w:docDefaults>
     <w:rPrDefault>
       <w:rPr>
@@ -2120,7 +3180,7 @@
       </w:pPr>
     </w:pPrDefault>
   </w:docDefaults>
-  <w:latentStyles w:defLockedState="0" w:defUIPriority="99" w:defSemiHidden="0" w:defUnhideWhenUsed="0" w:defQFormat="0" w:count="375">
+  <w:latentStyles w:defLockedState="0" w:defUIPriority="99" w:defSemiHidden="0" w:defUnhideWhenUsed="0" w:defQFormat="0" w:count="376">
     <w:lsdException w:name="Normal" w:uiPriority="0" w:qFormat="1"/>
     <w:lsdException w:name="heading 1" w:uiPriority="9" w:qFormat="1"/>
     <w:lsdException w:name="heading 2" w:semiHidden="1" w:uiPriority="9" w:unhideWhenUsed="1" w:qFormat="1"/>
@@ -2269,11 +3329,11 @@
     <w:lsdException w:name="Table Elegant" w:semiHidden="1" w:unhideWhenUsed="1"/>
     <w:lsdException w:name="Table Professional" w:semiHidden="1" w:unhideWhenUsed="1"/>
     <w:lsdException w:name="Table Subtle 1" w:semiHidden="1" w:unhideWhenUsed="1"/>
+    <w:lsdException w:name="Table Subtle 2" w:semiHidden="1" w:unhideWhenUsed="1"/>
     <w:lsdException w:name="Table Web 1" w:semiHidden="1" w:unhideWhenUsed="1"/>
     <w:lsdException w:name="Table Web 2" w:semiHidden="1" w:unhideWhenUsed="1"/>
     <w:lsdException w:name="Balloon Text" w:semiHidden="1" w:unhideWhenUsed="1"/>
     <w:lsdException w:name="Table Grid" w:uiPriority="59"/>
-    <w:lsdException w:name="Table Theme" w:semiHidden="1" w:unhideWhenUsed="1"/>
     <w:lsdException w:name="Placeholder Text" w:semiHidden="1"/>
     <w:lsdException w:name="No Spacing" w:uiPriority="1" w:qFormat="1"/>
     <w:lsdException w:name="Light Shading" w:uiPriority="60"/>
@@ -2493,6 +3553,7 @@
     <w:lsdException w:name="Smart Hyperlink" w:semiHidden="1" w:unhideWhenUsed="1"/>
     <w:lsdException w:name="Hashtag" w:semiHidden="1" w:unhideWhenUsed="1"/>
     <w:lsdException w:name="Unresolved Mention" w:semiHidden="1" w:unhideWhenUsed="1"/>
+    <w:lsdException w:name="Smart Link" w:semiHidden="1" w:unhideWhenUsed="1"/>
   </w:latentStyles>
   <w:style w:type="paragraph" w:default="1" w:styleId="Normal">
     <w:name w:val="Normal"/>
@@ -2519,6 +3580,28 @@
       <w:color w:val="365F91" w:themeColor="accent1" w:themeShade="BF"/>
       <w:sz w:val="28"/>
       <w:szCs w:val="28"/>
+    </w:rPr>
+  </w:style>
+  <w:style w:type="paragraph" w:styleId="Heading2">
+    <w:name w:val="heading 2"/>
+    <w:basedOn w:val="Normal"/>
+    <w:next w:val="Normal"/>
+    <w:link w:val="Heading2Char"/>
+    <w:uiPriority w:val="9"/>
+    <w:unhideWhenUsed/>
+    <w:qFormat/>
+    <w:rsid w:val="00DB329C"/>
+    <w:pPr>
+      <w:keepNext/>
+      <w:keepLines/>
+      <w:spacing w:before="40" w:after="0"/>
+      <w:outlineLvl w:val="1"/>
+    </w:pPr>
+    <w:rPr>
+      <w:rFonts w:asciiTheme="majorHAnsi" w:eastAsiaTheme="majorEastAsia" w:hAnsiTheme="majorHAnsi" w:cstheme="majorBidi"/>
+      <w:color w:val="365F91" w:themeColor="accent1" w:themeShade="BF"/>
+      <w:sz w:val="26"/>
+      <w:szCs w:val="26"/>
     </w:rPr>
   </w:style>
   <w:style w:type="character" w:default="1" w:styleId="DefaultParagraphFont">
@@ -2782,6 +3865,50 @@
       <w:color w:val="605E5C"/>
       <w:shd w:val="clear" w:color="auto" w:fill="E1DFDD"/>
     </w:rPr>
+  </w:style>
+  <w:style w:type="character" w:customStyle="1" w:styleId="Heading2Char">
+    <w:name w:val="Heading 2 Char"/>
+    <w:basedOn w:val="DefaultParagraphFont"/>
+    <w:link w:val="Heading2"/>
+    <w:uiPriority w:val="9"/>
+    <w:rsid w:val="00DB329C"/>
+    <w:rPr>
+      <w:rFonts w:asciiTheme="majorHAnsi" w:eastAsiaTheme="majorEastAsia" w:hAnsiTheme="majorHAnsi" w:cstheme="majorBidi"/>
+      <w:color w:val="365F91" w:themeColor="accent1" w:themeShade="BF"/>
+      <w:sz w:val="26"/>
+      <w:szCs w:val="26"/>
+    </w:rPr>
+  </w:style>
+  <w:style w:type="character" w:styleId="FollowedHyperlink">
+    <w:name w:val="FollowedHyperlink"/>
+    <w:basedOn w:val="DefaultParagraphFont"/>
+    <w:uiPriority w:val="99"/>
+    <w:semiHidden/>
+    <w:unhideWhenUsed/>
+    <w:rsid w:val="00DB329C"/>
+    <w:rPr>
+      <w:color w:val="800080" w:themeColor="followedHyperlink"/>
+      <w:u w:val="single"/>
+    </w:rPr>
+  </w:style>
+  <w:style w:type="table" w:styleId="TableGrid">
+    <w:name w:val="Table Grid"/>
+    <w:basedOn w:val="TableNormal"/>
+    <w:uiPriority w:val="59"/>
+    <w:rsid w:val="003E0AE8"/>
+    <w:pPr>
+      <w:spacing w:after="0" w:line="240" w:lineRule="auto"/>
+    </w:pPr>
+    <w:tblPr>
+      <w:tblBorders>
+        <w:top w:val="single" w:sz="4" w:space="0" w:color="auto"/>
+        <w:left w:val="single" w:sz="4" w:space="0" w:color="auto"/>
+        <w:bottom w:val="single" w:sz="4" w:space="0" w:color="auto"/>
+        <w:right w:val="single" w:sz="4" w:space="0" w:color="auto"/>
+        <w:insideH w:val="single" w:sz="4" w:space="0" w:color="auto"/>
+        <w:insideV w:val="single" w:sz="4" w:space="0" w:color="auto"/>
+      </w:tblBorders>
+    </w:tblPr>
   </w:style>
 </w:styles>
 </file>

</xml_diff>

<commit_message>
Update GIS4x07_ExerciseSetup.docx with SourceTree
To be closer to the GIS4207 setup for W21
</commit_message>
<xml_diff>
--- a/GIS4x07_ExerciseSetup.docx
+++ b/GIS4x07_ExerciseSetup.docx
@@ -1,6 +1,6 @@
 
 <file path=word/document.xml><?xml version="1.0" encoding="utf-8"?>
-<w:document xmlns:wpc="http://schemas.microsoft.com/office/word/2010/wordprocessingCanvas" xmlns:cx="http://schemas.microsoft.com/office/drawing/2014/chartex" xmlns:cx1="http://schemas.microsoft.com/office/drawing/2015/9/8/chartex" xmlns:cx2="http://schemas.microsoft.com/office/drawing/2015/10/21/chartex" xmlns:cx3="http://schemas.microsoft.com/office/drawing/2016/5/9/chartex" xmlns:cx4="http://schemas.microsoft.com/office/drawing/2016/5/10/chartex" xmlns:cx5="http://schemas.microsoft.com/office/drawing/2016/5/11/chartex" xmlns:cx6="http://schemas.microsoft.com/office/drawing/2016/5/12/chartex" xmlns:cx7="http://schemas.microsoft.com/office/drawing/2016/5/13/chartex" xmlns:cx8="http://schemas.microsoft.com/office/drawing/2016/5/14/chartex" xmlns:mc="http://schemas.openxmlformats.org/markup-compatibility/2006" xmlns:aink="http://schemas.microsoft.com/office/drawing/2016/ink" xmlns:am3d="http://schemas.microsoft.com/office/drawing/2017/model3d" xmlns:o="urn:schemas-microsoft-com:office:office" xmlns:r="http://schemas.openxmlformats.org/officeDocument/2006/relationships" xmlns:m="http://schemas.openxmlformats.org/officeDocument/2006/math" xmlns:v="urn:schemas-microsoft-com:vml" xmlns:wp14="http://schemas.microsoft.com/office/word/2010/wordprocessingDrawing" xmlns:wp="http://schemas.openxmlformats.org/drawingml/2006/wordprocessingDrawing" xmlns:w10="urn:schemas-microsoft-com:office:word" xmlns:w="http://schemas.openxmlformats.org/wordprocessingml/2006/main" xmlns:w14="http://schemas.microsoft.com/office/word/2010/wordml" xmlns:w15="http://schemas.microsoft.com/office/word/2012/wordml" xmlns:w16cid="http://schemas.microsoft.com/office/word/2016/wordml/cid" xmlns:w16se="http://schemas.microsoft.com/office/word/2015/wordml/symex" xmlns:wpg="http://schemas.microsoft.com/office/word/2010/wordprocessingGroup" xmlns:wpi="http://schemas.microsoft.com/office/word/2010/wordprocessingInk" xmlns:wne="http://schemas.microsoft.com/office/word/2006/wordml" xmlns:wps="http://schemas.microsoft.com/office/word/2010/wordprocessingShape" mc:Ignorable="w14 w15 w16se w16cid wp14">
+<w:document xmlns:wpc="http://schemas.microsoft.com/office/word/2010/wordprocessingCanvas" xmlns:cx="http://schemas.microsoft.com/office/drawing/2014/chartex" xmlns:cx1="http://schemas.microsoft.com/office/drawing/2015/9/8/chartex" xmlns:cx2="http://schemas.microsoft.com/office/drawing/2015/10/21/chartex" xmlns:cx3="http://schemas.microsoft.com/office/drawing/2016/5/9/chartex" xmlns:cx4="http://schemas.microsoft.com/office/drawing/2016/5/10/chartex" xmlns:cx5="http://schemas.microsoft.com/office/drawing/2016/5/11/chartex" xmlns:cx6="http://schemas.microsoft.com/office/drawing/2016/5/12/chartex" xmlns:cx7="http://schemas.microsoft.com/office/drawing/2016/5/13/chartex" xmlns:cx8="http://schemas.microsoft.com/office/drawing/2016/5/14/chartex" xmlns:mc="http://schemas.openxmlformats.org/markup-compatibility/2006" xmlns:aink="http://schemas.microsoft.com/office/drawing/2016/ink" xmlns:am3d="http://schemas.microsoft.com/office/drawing/2017/model3d" xmlns:o="urn:schemas-microsoft-com:office:office" xmlns:r="http://schemas.openxmlformats.org/officeDocument/2006/relationships" xmlns:m="http://schemas.openxmlformats.org/officeDocument/2006/math" xmlns:v="urn:schemas-microsoft-com:vml" xmlns:wp14="http://schemas.microsoft.com/office/word/2010/wordprocessingDrawing" xmlns:wp="http://schemas.openxmlformats.org/drawingml/2006/wordprocessingDrawing" xmlns:w10="urn:schemas-microsoft-com:office:word" xmlns:w="http://schemas.openxmlformats.org/wordprocessingml/2006/main" xmlns:w14="http://schemas.microsoft.com/office/word/2010/wordml" xmlns:w15="http://schemas.microsoft.com/office/word/2012/wordml" xmlns:w16cex="http://schemas.microsoft.com/office/word/2018/wordml/cex" xmlns:w16cid="http://schemas.microsoft.com/office/word/2016/wordml/cid" xmlns:w16="http://schemas.microsoft.com/office/word/2018/wordml" xmlns:w16se="http://schemas.microsoft.com/office/word/2015/wordml/symex" xmlns:wpg="http://schemas.microsoft.com/office/word/2010/wordprocessingGroup" xmlns:wpi="http://schemas.microsoft.com/office/word/2010/wordprocessingInk" xmlns:wne="http://schemas.microsoft.com/office/word/2006/wordml" xmlns:wps="http://schemas.microsoft.com/office/word/2010/wordprocessingShape" mc:Ignorable="w14 w15 w16se w16cid w16 w16cex wp14">
   <w:body>
     <w:p>
       <w:pPr>
@@ -10,6 +10,9 @@
       <w:bookmarkEnd w:id="0"/>
       <w:r>
         <w:t>GIS4x07 GitHub and exercise folder setup</w:t>
+      </w:r>
+      <w:r>
+        <w:t xml:space="preserve"> with SourceTree</w:t>
       </w:r>
     </w:p>
     <w:p>
@@ -29,7 +32,45 @@
     </w:p>
     <w:p>
       <w:r>
-        <w:t>This document contains the instructions for setting up a GitHub repository and cloning it to a lab exercise folder for GIS4107 or GIS4207.  This example uses gis4107-day02.  You will replace this with the appropriate course/day (e.g. gis4107-day04, gis4207-day02, etc.)</w:t>
+        <w:t>This document contains the instructions for setting up a GitHub repository and cloning it to a lab exercise folder for GIS4107 or GIS4207.  This example uses gis4</w:t>
+      </w:r>
+      <w:r>
+        <w:t>2</w:t>
+      </w:r>
+      <w:r>
+        <w:t>07-</w:t>
+      </w:r>
+      <w:r>
+        <w:t>week</w:t>
+      </w:r>
+      <w:r>
+        <w:t>02.  You will replace this with the appropriate course/</w:t>
+      </w:r>
+      <w:r>
+        <w:t>week</w:t>
+      </w:r>
+      <w:r>
+        <w:t xml:space="preserve"> (</w:t>
+      </w:r>
+      <w:proofErr w:type="gramStart"/>
+      <w:r>
+        <w:t>e.g.</w:t>
+      </w:r>
+      <w:proofErr w:type="gramEnd"/>
+      <w:r>
+        <w:t xml:space="preserve"> gis4107-</w:t>
+      </w:r>
+      <w:r>
+        <w:t>week</w:t>
+      </w:r>
+      <w:r>
+        <w:t>04, gis4207-</w:t>
+      </w:r>
+      <w:r>
+        <w:t>week</w:t>
+      </w:r>
+      <w:r>
+        <w:t>02, etc.)</w:t>
       </w:r>
     </w:p>
     <w:sdt>
@@ -90,7 +131,7 @@
           <w:r>
             <w:fldChar w:fldCharType="separate"/>
           </w:r>
-          <w:hyperlink w:anchor="_Toc493349648" w:history="1">
+          <w:hyperlink w:anchor="_Toc61899990" w:history="1">
             <w:r>
               <w:rPr>
                 <w:rStyle w:val="Hyperlink"/>
@@ -117,7 +158,7 @@
                 <w:noProof/>
                 <w:webHidden/>
               </w:rPr>
-              <w:instrText xml:space="preserve"> PAGEREF _Toc493349648 \h </w:instrText>
+              <w:instrText xml:space="preserve"> PAGEREF _Toc61899990 \h </w:instrText>
             </w:r>
             <w:r>
               <w:rPr>
@@ -159,7 +200,7 @@
               <w:noProof/>
             </w:rPr>
           </w:pPr>
-          <w:hyperlink w:anchor="_Toc493349649" w:history="1">
+          <w:hyperlink w:anchor="_Toc61899991" w:history="1">
             <w:r>
               <w:rPr>
                 <w:rStyle w:val="Hyperlink"/>
@@ -186,7 +227,7 @@
                 <w:noProof/>
                 <w:webHidden/>
               </w:rPr>
-              <w:instrText xml:space="preserve"> PAGEREF _Toc493349649 \h </w:instrText>
+              <w:instrText xml:space="preserve"> PAGEREF _Toc61899991 \h </w:instrText>
             </w:r>
             <w:r>
               <w:rPr>
@@ -228,7 +269,7 @@
               <w:noProof/>
             </w:rPr>
           </w:pPr>
-          <w:hyperlink w:anchor="_Toc493349650" w:history="1">
+          <w:hyperlink w:anchor="_Toc61899992" w:history="1">
             <w:r>
               <w:rPr>
                 <w:rStyle w:val="Hyperlink"/>
@@ -255,7 +296,7 @@
                 <w:noProof/>
                 <w:webHidden/>
               </w:rPr>
-              <w:instrText xml:space="preserve"> PAGEREF _Toc493349650 \h </w:instrText>
+              <w:instrText xml:space="preserve"> PAGEREF _Toc61899992 \h </w:instrText>
             </w:r>
             <w:r>
               <w:rPr>
@@ -317,7 +358,7 @@
       <w:pPr>
         <w:pStyle w:val="Heading1"/>
       </w:pPr>
-      <w:bookmarkStart w:id="1" w:name="_Toc493349648"/>
+      <w:bookmarkStart w:id="1" w:name="_Toc61899990"/>
       <w:r>
         <w:lastRenderedPageBreak/>
         <w:t>Create a new repository in GitHub</w:t>
@@ -367,18 +408,40 @@
       <w:r>
         <w:t>For Repository name, use the pattern “course-</w:t>
       </w:r>
-      <w:proofErr w:type="spellStart"/>
+      <w:r>
+        <w:t>week</w:t>
+      </w:r>
+      <w:r>
+        <w:t>N”</w:t>
+      </w:r>
+      <w:r>
+        <w:t xml:space="preserve"> where N is a 0-padded number</w:t>
+      </w:r>
+      <w:r>
+        <w:br/>
+      </w:r>
+      <w:r>
+        <w:t>(</w:t>
+      </w:r>
       <w:proofErr w:type="gramStart"/>
       <w:r>
-        <w:t>dayN</w:t>
-      </w:r>
-      <w:proofErr w:type="spellEnd"/>
-      <w:r>
-        <w:t>”  (</w:t>
+        <w:t>e.g.</w:t>
       </w:r>
       <w:proofErr w:type="gramEnd"/>
       <w:r>
-        <w:t>e.g. gis4107-day02)</w:t>
+        <w:t xml:space="preserve"> gis4</w:t>
+      </w:r>
+      <w:r>
+        <w:t>2</w:t>
+      </w:r>
+      <w:r>
+        <w:t>07-</w:t>
+      </w:r>
+      <w:r>
+        <w:t>week</w:t>
+      </w:r>
+      <w:r>
+        <w:t>02)</w:t>
       </w:r>
     </w:p>
     <w:p>
@@ -428,10 +491,10 @@
           <w:noProof/>
         </w:rPr>
         <w:drawing>
-          <wp:inline distT="0" distB="0" distL="0" distR="0" wp14:anchorId="290C86BD" wp14:editId="6099CA8A">
-            <wp:extent cx="5943600" cy="4478655"/>
-            <wp:effectExtent l="0" t="0" r="0" b="0"/>
-            <wp:docPr id="2" name="Picture 2"/>
+          <wp:inline distT="0" distB="0" distL="0" distR="0" wp14:anchorId="15DCF27D" wp14:editId="584F6A0B">
+            <wp:extent cx="5876925" cy="4581525"/>
+            <wp:effectExtent l="0" t="0" r="9525" b="9525"/>
+            <wp:docPr id="4" name="Picture 4"/>
             <wp:cNvGraphicFramePr>
               <a:graphicFrameLocks xmlns:a="http://schemas.openxmlformats.org/drawingml/2006/main" noChangeAspect="1"/>
             </wp:cNvGraphicFramePr>
@@ -439,7 +502,7 @@
               <a:graphicData uri="http://schemas.openxmlformats.org/drawingml/2006/picture">
                 <pic:pic xmlns:pic="http://schemas.openxmlformats.org/drawingml/2006/picture">
                   <pic:nvPicPr>
-                    <pic:cNvPr id="0" name=""/>
+                    <pic:cNvPr id="1" name=""/>
                     <pic:cNvPicPr/>
                   </pic:nvPicPr>
                   <pic:blipFill>
@@ -451,7 +514,7 @@
                   <pic:spPr>
                     <a:xfrm>
                       <a:off x="0" y="0"/>
-                      <a:ext cx="5943600" cy="4478655"/>
+                      <a:ext cx="5876925" cy="4581525"/>
                     </a:xfrm>
                     <a:prstGeom prst="rect">
                       <a:avLst/>
@@ -477,10 +540,10 @@
         </w:rPr>
         <w:lastRenderedPageBreak/>
         <w:drawing>
-          <wp:inline distT="0" distB="0" distL="0" distR="0" wp14:anchorId="06FBEDB9" wp14:editId="09DB80AB">
-            <wp:extent cx="5943600" cy="3643630"/>
-            <wp:effectExtent l="0" t="0" r="0" b="0"/>
-            <wp:docPr id="2052" name="Picture 4"/>
+          <wp:inline distT="0" distB="0" distL="0" distR="0" wp14:anchorId="304744A9" wp14:editId="49A0644B">
+            <wp:extent cx="5943600" cy="3616325"/>
+            <wp:effectExtent l="0" t="0" r="0" b="3175"/>
+            <wp:docPr id="5" name="Picture 5"/>
             <wp:cNvGraphicFramePr>
               <a:graphicFrameLocks xmlns:a="http://schemas.openxmlformats.org/drawingml/2006/main" noChangeAspect="1"/>
             </wp:cNvGraphicFramePr>
@@ -488,37 +551,23 @@
               <a:graphicData uri="http://schemas.openxmlformats.org/drawingml/2006/picture">
                 <pic:pic xmlns:pic="http://schemas.openxmlformats.org/drawingml/2006/picture">
                   <pic:nvPicPr>
-                    <pic:cNvPr id="2052" name="Picture 4"/>
-                    <pic:cNvPicPr>
-                      <a:picLocks noChangeAspect="1" noChangeArrowheads="1"/>
-                    </pic:cNvPicPr>
+                    <pic:cNvPr id="1" name=""/>
+                    <pic:cNvPicPr/>
                   </pic:nvPicPr>
                   <pic:blipFill>
-                    <a:blip r:embed="rId12">
-                      <a:extLst>
-                        <a:ext uri="{28A0092B-C50C-407E-A947-70E740481C1C}">
-                          <a14:useLocalDpi xmlns:a14="http://schemas.microsoft.com/office/drawing/2010/main" val="0"/>
-                        </a:ext>
-                      </a:extLst>
-                    </a:blip>
-                    <a:srcRect/>
+                    <a:blip r:embed="rId12"/>
                     <a:stretch>
                       <a:fillRect/>
                     </a:stretch>
                   </pic:blipFill>
-                  <pic:spPr bwMode="auto">
+                  <pic:spPr>
                     <a:xfrm>
                       <a:off x="0" y="0"/>
-                      <a:ext cx="5943600" cy="3643630"/>
+                      <a:ext cx="5943600" cy="3616325"/>
                     </a:xfrm>
                     <a:prstGeom prst="rect">
                       <a:avLst/>
                     </a:prstGeom>
-                    <a:noFill/>
-                    <a:ln>
-                      <a:noFill/>
-                    </a:ln>
-                    <a:extLst/>
                   </pic:spPr>
                 </pic:pic>
               </a:graphicData>
@@ -531,7 +580,7 @@
       <w:pPr>
         <w:pStyle w:val="Heading1"/>
       </w:pPr>
-      <w:bookmarkStart w:id="2" w:name="_Toc493349649"/>
+      <w:bookmarkStart w:id="2" w:name="_Toc61899991"/>
       <w:r>
         <w:t>Add Collaborators</w:t>
       </w:r>
@@ -539,15 +588,7 @@
     </w:p>
     <w:p>
       <w:r>
-        <w:t xml:space="preserve">You have now successfully created a Private repository and it will be the active repository.  Add </w:t>
-      </w:r>
-      <w:proofErr w:type="spellStart"/>
-      <w:r>
-        <w:t>viljoed</w:t>
-      </w:r>
-      <w:proofErr w:type="spellEnd"/>
-      <w:r>
-        <w:t xml:space="preserve"> and your partner as collaborators as follows:</w:t>
+        <w:t>You have now successfully created a Private repository and it will be the active repository.  Add viljoed and your partner as collaborators as follows:</w:t>
       </w:r>
     </w:p>
     <w:p>
@@ -738,7 +779,7 @@
       <w:pPr>
         <w:pStyle w:val="Heading1"/>
       </w:pPr>
-      <w:bookmarkStart w:id="3" w:name="_Toc493349650"/>
+      <w:bookmarkStart w:id="3" w:name="_Toc61899992"/>
       <w:r>
         <w:t>Clone the GitHub repository to a local repository</w:t>
       </w:r>
@@ -757,7 +798,19 @@
         <w:t xml:space="preserve"> hidden folder in a folder of your choosing.  In this example, </w:t>
       </w:r>
       <w:r>
-        <w:t>E:\acgis\gis4107_Intro2Prog\day02\lab</w:t>
+        <w:t>E:\acgis\gis4</w:t>
+      </w:r>
+      <w:r>
+        <w:t>2</w:t>
+      </w:r>
+      <w:r>
+        <w:t>07\</w:t>
+      </w:r>
+      <w:r>
+        <w:t>week</w:t>
+      </w:r>
+      <w:r>
+        <w:t>02\lab</w:t>
       </w:r>
       <w:r>
         <w:t xml:space="preserve">.  </w:t>
@@ -774,10 +827,10 @@
           <w:noProof/>
         </w:rPr>
         <w:drawing>
-          <wp:inline distT="0" distB="0" distL="0" distR="0" wp14:anchorId="23E5341E" wp14:editId="2B0D3266">
-            <wp:extent cx="4257675" cy="2562225"/>
-            <wp:effectExtent l="76200" t="76200" r="85725" b="85725"/>
-            <wp:docPr id="7" name="Picture 7"/>
+          <wp:inline distT="0" distB="0" distL="0" distR="0" wp14:anchorId="79B9ACA4" wp14:editId="57775827">
+            <wp:extent cx="4391025" cy="2682984"/>
+            <wp:effectExtent l="0" t="0" r="0" b="3175"/>
+            <wp:docPr id="12" name="Picture 12"/>
             <wp:cNvGraphicFramePr>
               <a:graphicFrameLocks xmlns:a="http://schemas.openxmlformats.org/drawingml/2006/main" noChangeAspect="1"/>
             </wp:cNvGraphicFramePr>
@@ -785,7 +838,7 @@
               <a:graphicData uri="http://schemas.openxmlformats.org/drawingml/2006/picture">
                 <pic:pic xmlns:pic="http://schemas.openxmlformats.org/drawingml/2006/picture">
                   <pic:nvPicPr>
-                    <pic:cNvPr id="0" name=""/>
+                    <pic:cNvPr id="1" name=""/>
                     <pic:cNvPicPr/>
                   </pic:nvPicPr>
                   <pic:blipFill>
@@ -797,19 +850,11 @@
                   <pic:spPr>
                     <a:xfrm>
                       <a:off x="0" y="0"/>
-                      <a:ext cx="4257675" cy="2562225"/>
+                      <a:ext cx="4395058" cy="2685448"/>
                     </a:xfrm>
                     <a:prstGeom prst="rect">
                       <a:avLst/>
                     </a:prstGeom>
-                    <a:effectLst>
-                      <a:glow rad="63500">
-                        <a:schemeClr val="accent1">
-                          <a:satMod val="175000"/>
-                          <a:alpha val="40000"/>
-                        </a:schemeClr>
-                      </a:glow>
-                    </a:effectLst>
                   </pic:spPr>
                 </pic:pic>
               </a:graphicData>
@@ -820,8 +865,13 @@
     </w:p>
     <w:p>
       <w:r>
-        <w:t>In SourceTree, click the Clone button</w:t>
-      </w:r>
+        <w:t xml:space="preserve">In SourceTree, click the Clone </w:t>
+      </w:r>
+      <w:proofErr w:type="gramStart"/>
+      <w:r>
+        <w:t>button</w:t>
+      </w:r>
+      <w:proofErr w:type="gramEnd"/>
     </w:p>
     <w:p>
       <w:r>
@@ -876,126 +926,25 @@
     </w:p>
     <w:p>
       <w:r>
-        <w:t>Fill out the Clone dialog shown below with the details that match your GitHub repo and local repository folder.  “Lab 2” in the dialog is the label that will be on the SourceTree tab.</w:t>
-      </w:r>
-    </w:p>
-    <w:p>
-      <w:r>
-        <w:rPr>
-          <w:noProof/>
-        </w:rPr>
-        <mc:AlternateContent>
-          <mc:Choice Requires="wps">
-            <w:drawing>
-              <wp:anchor distT="45720" distB="45720" distL="114300" distR="114300" simplePos="0" relativeHeight="251659264" behindDoc="0" locked="0" layoutInCell="1" allowOverlap="1" wp14:anchorId="2986D750" wp14:editId="34FED73A">
-                <wp:simplePos x="0" y="0"/>
-                <wp:positionH relativeFrom="column">
-                  <wp:posOffset>390525</wp:posOffset>
-                </wp:positionH>
-                <wp:positionV relativeFrom="paragraph">
-                  <wp:posOffset>2010410</wp:posOffset>
-                </wp:positionV>
-                <wp:extent cx="571500" cy="190500"/>
-                <wp:effectExtent l="0" t="0" r="0" b="0"/>
-                <wp:wrapNone/>
-                <wp:docPr id="217" name="Text Box 2"/>
-                <wp:cNvGraphicFramePr>
-                  <a:graphicFrameLocks xmlns:a="http://schemas.openxmlformats.org/drawingml/2006/main"/>
-                </wp:cNvGraphicFramePr>
-                <a:graphic xmlns:a="http://schemas.openxmlformats.org/drawingml/2006/main">
-                  <a:graphicData uri="http://schemas.microsoft.com/office/word/2010/wordprocessingShape">
-                    <wps:wsp>
-                      <wps:cNvSpPr txBox="1">
-                        <a:spLocks noChangeArrowheads="1"/>
-                      </wps:cNvSpPr>
-                      <wps:spPr bwMode="auto">
-                        <a:xfrm>
-                          <a:off x="0" y="0"/>
-                          <a:ext cx="571500" cy="190500"/>
-                        </a:xfrm>
-                        <a:prstGeom prst="rect">
-                          <a:avLst/>
-                        </a:prstGeom>
-                        <a:solidFill>
-                          <a:srgbClr val="FFFFFF"/>
-                        </a:solidFill>
-                        <a:ln w="9525">
-                          <a:noFill/>
-                          <a:miter lim="800000"/>
-                          <a:headEnd/>
-                          <a:tailEnd/>
-                        </a:ln>
-                      </wps:spPr>
-                      <wps:txbx>
-                        <w:txbxContent>
-                          <w:p>
-                            <w:pPr>
-                              <w:rPr>
-                                <w:sz w:val="24"/>
-                              </w:rPr>
-                            </w:pPr>
-                            <w:r>
-                              <w:rPr>
-                                <w:sz w:val="24"/>
-                              </w:rPr>
-                              <w:t>Lab 2</w:t>
-                            </w:r>
-                          </w:p>
-                        </w:txbxContent>
-                      </wps:txbx>
-                      <wps:bodyPr rot="0" vert="horz" wrap="square" lIns="0" tIns="0" rIns="0" bIns="0" anchor="t" anchorCtr="0">
-                        <a:noAutofit/>
-                      </wps:bodyPr>
-                    </wps:wsp>
-                  </a:graphicData>
-                </a:graphic>
-                <wp14:sizeRelH relativeFrom="margin">
-                  <wp14:pctWidth>0</wp14:pctWidth>
-                </wp14:sizeRelH>
-                <wp14:sizeRelV relativeFrom="margin">
-                  <wp14:pctHeight>0</wp14:pctHeight>
-                </wp14:sizeRelV>
-              </wp:anchor>
-            </w:drawing>
-          </mc:Choice>
-          <mc:Fallback>
-            <w:pict>
-              <v:shapetype w14:anchorId="220B3538" id="_x0000_t202" coordsize="21600,21600" o:spt="202" path="m,l,21600r21600,l21600,xe">
-                <v:stroke joinstyle="miter"/>
-                <v:path gradientshapeok="t" o:connecttype="rect"/>
-              </v:shapetype>
-              <v:shape id="Text Box 2" o:spid="_x0000_s1026" type="#_x0000_t202" style="position:absolute;margin-left:30.75pt;margin-top:158.3pt;width:45pt;height:15pt;z-index:251659264;visibility:visible;mso-wrap-style:square;mso-width-percent:0;mso-height-percent:0;mso-wrap-distance-left:9pt;mso-wrap-distance-top:3.6pt;mso-wrap-distance-right:9pt;mso-wrap-distance-bottom:3.6pt;mso-position-horizontal:absolute;mso-position-horizontal-relative:text;mso-position-vertical:absolute;mso-position-vertical-relative:text;mso-width-percent:0;mso-height-percent:0;mso-width-relative:margin;mso-height-relative:margin;v-text-anchor:top" o:gfxdata="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" stroked="f">
-                <v:textbox inset="0,0,0,0">
-                  <w:txbxContent>
-                    <w:p>
-                      <w:pPr>
-                        <w:rPr>
-                          <w:sz w:val="24"/>
-                        </w:rPr>
-                      </w:pPr>
-                      <w:r>
-                        <w:rPr>
-                          <w:sz w:val="24"/>
-                        </w:rPr>
-                        <w:t>Lab 2</w:t>
-                      </w:r>
-                    </w:p>
-                  </w:txbxContent>
-                </v:textbox>
-              </v:shape>
-            </w:pict>
-          </mc:Fallback>
-        </mc:AlternateContent>
-      </w:r>
+        <w:t>Fill out the Clone dialog shown below with the details that match your GitHub repo and local repository folder.  “</w:t>
+      </w:r>
+      <w:r>
+        <w:t>Week 2 Lab</w:t>
+      </w:r>
+      <w:r>
+        <w:t>” in the dialog is the label that will be on the SourceTree tab.</w:t>
+      </w:r>
+    </w:p>
+    <w:p>
       <w:r>
         <w:rPr>
           <w:noProof/>
         </w:rPr>
         <w:drawing>
-          <wp:inline distT="0" distB="0" distL="0" distR="0" wp14:anchorId="2F93AAA2" wp14:editId="4F05C52B">
-            <wp:extent cx="5943600" cy="3915410"/>
-            <wp:effectExtent l="76200" t="76200" r="76200" b="85090"/>
-            <wp:docPr id="9" name="Picture 9"/>
+          <wp:inline distT="0" distB="0" distL="0" distR="0" wp14:anchorId="2FD3F1D6" wp14:editId="0CA253A6">
+            <wp:extent cx="5943600" cy="3965575"/>
+            <wp:effectExtent l="0" t="0" r="0" b="0"/>
+            <wp:docPr id="16" name="Picture 16"/>
             <wp:cNvGraphicFramePr>
               <a:graphicFrameLocks xmlns:a="http://schemas.openxmlformats.org/drawingml/2006/main" noChangeAspect="1"/>
             </wp:cNvGraphicFramePr>
@@ -1003,7 +952,7 @@
               <a:graphicData uri="http://schemas.openxmlformats.org/drawingml/2006/picture">
                 <pic:pic xmlns:pic="http://schemas.openxmlformats.org/drawingml/2006/picture">
                   <pic:nvPicPr>
-                    <pic:cNvPr id="0" name=""/>
+                    <pic:cNvPr id="1" name=""/>
                     <pic:cNvPicPr/>
                   </pic:nvPicPr>
                   <pic:blipFill>
@@ -1015,7 +964,57 @@
                   <pic:spPr>
                     <a:xfrm>
                       <a:off x="0" y="0"/>
-                      <a:ext cx="5943600" cy="3915410"/>
+                      <a:ext cx="5943600" cy="3965575"/>
+                    </a:xfrm>
+                    <a:prstGeom prst="rect">
+                      <a:avLst/>
+                    </a:prstGeom>
+                  </pic:spPr>
+                </pic:pic>
+              </a:graphicData>
+            </a:graphic>
+          </wp:inline>
+        </w:drawing>
+      </w:r>
+    </w:p>
+    <w:p>
+      <w:r>
+        <w:t xml:space="preserve">Click Clone and the GitHub repository will be cloned to your local repository folder.  </w:t>
+      </w:r>
+      <w:r>
+        <w:t>The tab will appear in SourceTree:</w:t>
+      </w:r>
+    </w:p>
+    <w:p>
+      <w:r>
+        <w:rPr>
+          <w:noProof/>
+        </w:rPr>
+        <w:drawing>
+          <wp:inline distT="0" distB="0" distL="0" distR="0" wp14:anchorId="657A7259" wp14:editId="6BBF4F9C">
+            <wp:extent cx="2152650" cy="1209675"/>
+            <wp:effectExtent l="76200" t="76200" r="76200" b="85725"/>
+            <wp:docPr id="18" name="Picture 18"/>
+            <wp:cNvGraphicFramePr>
+              <a:graphicFrameLocks xmlns:a="http://schemas.openxmlformats.org/drawingml/2006/main" noChangeAspect="1"/>
+            </wp:cNvGraphicFramePr>
+            <a:graphic xmlns:a="http://schemas.openxmlformats.org/drawingml/2006/main">
+              <a:graphicData uri="http://schemas.openxmlformats.org/drawingml/2006/picture">
+                <pic:pic xmlns:pic="http://schemas.openxmlformats.org/drawingml/2006/picture">
+                  <pic:nvPicPr>
+                    <pic:cNvPr id="1" name=""/>
+                    <pic:cNvPicPr/>
+                  </pic:nvPicPr>
+                  <pic:blipFill>
+                    <a:blip r:embed="rId20"/>
+                    <a:stretch>
+                      <a:fillRect/>
+                    </a:stretch>
+                  </pic:blipFill>
+                  <pic:spPr>
+                    <a:xfrm>
+                      <a:off x="0" y="0"/>
+                      <a:ext cx="2152650" cy="1209675"/>
                     </a:xfrm>
                     <a:prstGeom prst="rect">
                       <a:avLst/>
@@ -1038,7 +1037,11 @@
     </w:p>
     <w:p>
       <w:r>
-        <w:t>Click Clone and the GitHub repository will be cloned to your local repository folder.  It should look something like the following:</w:t>
+        <w:lastRenderedPageBreak/>
+        <w:t>The folder</w:t>
+      </w:r>
+      <w:r>
+        <w:t xml:space="preserve"> should look something like the following:</w:t>
       </w:r>
     </w:p>
     <w:p>
@@ -1047,10 +1050,10 @@
           <w:noProof/>
         </w:rPr>
         <w:drawing>
-          <wp:inline distT="0" distB="0" distL="0" distR="0" wp14:anchorId="2B69E4EE" wp14:editId="18803DEE">
-            <wp:extent cx="981075" cy="1123950"/>
+          <wp:inline distT="0" distB="0" distL="0" distR="0" wp14:anchorId="15508C08" wp14:editId="4F0DA4C9">
+            <wp:extent cx="2581275" cy="1047750"/>
             <wp:effectExtent l="76200" t="76200" r="85725" b="76200"/>
-            <wp:docPr id="10" name="Picture 10"/>
+            <wp:docPr id="14" name="Picture 14"/>
             <wp:cNvGraphicFramePr>
               <a:graphicFrameLocks xmlns:a="http://schemas.openxmlformats.org/drawingml/2006/main" noChangeAspect="1"/>
             </wp:cNvGraphicFramePr>
@@ -1058,11 +1061,11 @@
               <a:graphicData uri="http://schemas.openxmlformats.org/drawingml/2006/picture">
                 <pic:pic xmlns:pic="http://schemas.openxmlformats.org/drawingml/2006/picture">
                   <pic:nvPicPr>
-                    <pic:cNvPr id="0" name=""/>
+                    <pic:cNvPr id="1" name=""/>
                     <pic:cNvPicPr/>
                   </pic:nvPicPr>
                   <pic:blipFill>
-                    <a:blip r:embed="rId20"/>
+                    <a:blip r:embed="rId21"/>
                     <a:stretch>
                       <a:fillRect/>
                     </a:stretch>
@@ -1070,7 +1073,7 @@
                   <pic:spPr>
                     <a:xfrm>
                       <a:off x="0" y="0"/>
-                      <a:ext cx="981075" cy="1123950"/>
+                      <a:ext cx="2581275" cy="1047750"/>
                     </a:xfrm>
                     <a:prstGeom prst="rect">
                       <a:avLst/>
@@ -1093,8 +1096,16 @@
     </w:p>
     <w:p>
       <w:r>
-        <w:lastRenderedPageBreak/>
-        <w:t xml:space="preserve">Create a folder in this working directory (tree) for you and your partner, e.g. </w:t>
+        <w:t xml:space="preserve">You have been provided with the folder name for you and your partner.  </w:t>
+      </w:r>
+      <w:r>
+        <w:t xml:space="preserve">Create a folder in this working directory (tree) </w:t>
+      </w:r>
+      <w:r>
+        <w:t>with that name</w:t>
+      </w:r>
+      <w:r>
+        <w:t xml:space="preserve">, e.g. </w:t>
       </w:r>
     </w:p>
     <w:p>
@@ -1118,7 +1129,7 @@
                     <pic:cNvPicPr/>
                   </pic:nvPicPr>
                   <pic:blipFill>
-                    <a:blip r:embed="rId21"/>
+                    <a:blip r:embed="rId22"/>
                     <a:stretch>
                       <a:fillRect/>
                     </a:stretch>
@@ -1149,24 +1160,73 @@
     </w:p>
     <w:p>
       <w:r>
-        <w:t xml:space="preserve">Where </w:t>
-      </w:r>
-      <w:proofErr w:type="spellStart"/>
-      <w:r>
-        <w:t>UserAandUserB</w:t>
-      </w:r>
-      <w:proofErr w:type="spellEnd"/>
-      <w:r>
-        <w:t xml:space="preserve"> will be replaced with the first and last initial of you</w:t>
-      </w:r>
-      <w:bookmarkStart w:id="4" w:name="_GoBack"/>
-      <w:bookmarkEnd w:id="4"/>
-      <w:r>
-        <w:t xml:space="preserve"> and your partner.  This folder will need a file before you stage, commit, and push to GitHub.</w:t>
+        <w:t xml:space="preserve">This </w:t>
+      </w:r>
+      <w:r>
+        <w:t>“UserAandUserB”</w:t>
+      </w:r>
+      <w:r>
+        <w:t xml:space="preserve"> will need </w:t>
+      </w:r>
+      <w:r>
+        <w:t>to contain at least one</w:t>
+      </w:r>
+      <w:r>
+        <w:t xml:space="preserve"> file before you stage, commit, and push to GitHub.</w:t>
+      </w:r>
+    </w:p>
+    <w:p>
+      <w:r>
+        <w:rPr>
+          <w:noProof/>
+        </w:rPr>
+        <w:drawing>
+          <wp:inline distT="0" distB="0" distL="0" distR="0" wp14:anchorId="08A713C3" wp14:editId="441364A9">
+            <wp:extent cx="2552700" cy="1219200"/>
+            <wp:effectExtent l="76200" t="76200" r="76200" b="76200"/>
+            <wp:docPr id="15" name="Picture 15"/>
+            <wp:cNvGraphicFramePr>
+              <a:graphicFrameLocks xmlns:a="http://schemas.openxmlformats.org/drawingml/2006/main" noChangeAspect="1"/>
+            </wp:cNvGraphicFramePr>
+            <a:graphic xmlns:a="http://schemas.openxmlformats.org/drawingml/2006/main">
+              <a:graphicData uri="http://schemas.openxmlformats.org/drawingml/2006/picture">
+                <pic:pic xmlns:pic="http://schemas.openxmlformats.org/drawingml/2006/picture">
+                  <pic:nvPicPr>
+                    <pic:cNvPr id="1" name=""/>
+                    <pic:cNvPicPr/>
+                  </pic:nvPicPr>
+                  <pic:blipFill>
+                    <a:blip r:embed="rId23"/>
+                    <a:stretch>
+                      <a:fillRect/>
+                    </a:stretch>
+                  </pic:blipFill>
+                  <pic:spPr>
+                    <a:xfrm>
+                      <a:off x="0" y="0"/>
+                      <a:ext cx="2552700" cy="1219200"/>
+                    </a:xfrm>
+                    <a:prstGeom prst="rect">
+                      <a:avLst/>
+                    </a:prstGeom>
+                    <a:effectLst>
+                      <a:glow rad="63500">
+                        <a:schemeClr val="accent1">
+                          <a:satMod val="175000"/>
+                          <a:alpha val="40000"/>
+                        </a:schemeClr>
+                      </a:glow>
+                    </a:effectLst>
+                  </pic:spPr>
+                </pic:pic>
+              </a:graphicData>
+            </a:graphic>
+          </wp:inline>
+        </w:drawing>
       </w:r>
     </w:p>
     <w:sectPr>
-      <w:footerReference w:type="default" r:id="rId22"/>
+      <w:footerReference w:type="default" r:id="rId24"/>
       <w:pgSz w:w="12240" w:h="15840"/>
       <w:pgMar w:top="1440" w:right="1440" w:bottom="1440" w:left="1440" w:header="720" w:footer="720" w:gutter="0"/>
       <w:cols w:space="720"/>
@@ -1177,7 +1237,7 @@
 </file>
 
 <file path=word/endnotes.xml><?xml version="1.0" encoding="utf-8"?>
-<w:endnotes xmlns:wpc="http://schemas.microsoft.com/office/word/2010/wordprocessingCanvas" xmlns:cx="http://schemas.microsoft.com/office/drawing/2014/chartex" xmlns:cx1="http://schemas.microsoft.com/office/drawing/2015/9/8/chartex" xmlns:cx2="http://schemas.microsoft.com/office/drawing/2015/10/21/chartex" xmlns:cx3="http://schemas.microsoft.com/office/drawing/2016/5/9/chartex" xmlns:cx4="http://schemas.microsoft.com/office/drawing/2016/5/10/chartex" xmlns:cx5="http://schemas.microsoft.com/office/drawing/2016/5/11/chartex" xmlns:cx6="http://schemas.microsoft.com/office/drawing/2016/5/12/chartex" xmlns:cx7="http://schemas.microsoft.com/office/drawing/2016/5/13/chartex" xmlns:cx8="http://schemas.microsoft.com/office/drawing/2016/5/14/chartex" xmlns:mc="http://schemas.openxmlformats.org/markup-compatibility/2006" xmlns:aink="http://schemas.microsoft.com/office/drawing/2016/ink" xmlns:am3d="http://schemas.microsoft.com/office/drawing/2017/model3d" xmlns:o="urn:schemas-microsoft-com:office:office" xmlns:r="http://schemas.openxmlformats.org/officeDocument/2006/relationships" xmlns:m="http://schemas.openxmlformats.org/officeDocument/2006/math" xmlns:v="urn:schemas-microsoft-com:vml" xmlns:wp14="http://schemas.microsoft.com/office/word/2010/wordprocessingDrawing" xmlns:wp="http://schemas.openxmlformats.org/drawingml/2006/wordprocessingDrawing" xmlns:w10="urn:schemas-microsoft-com:office:word" xmlns:w="http://schemas.openxmlformats.org/wordprocessingml/2006/main" xmlns:w14="http://schemas.microsoft.com/office/word/2010/wordml" xmlns:w15="http://schemas.microsoft.com/office/word/2012/wordml" xmlns:w16cid="http://schemas.microsoft.com/office/word/2016/wordml/cid" xmlns:w16se="http://schemas.microsoft.com/office/word/2015/wordml/symex" xmlns:wpg="http://schemas.microsoft.com/office/word/2010/wordprocessingGroup" xmlns:wpi="http://schemas.microsoft.com/office/word/2010/wordprocessingInk" xmlns:wne="http://schemas.microsoft.com/office/word/2006/wordml" xmlns:wps="http://schemas.microsoft.com/office/word/2010/wordprocessingShape" mc:Ignorable="w14 w15 w16se w16cid wp14">
+<w:endnotes xmlns:wpc="http://schemas.microsoft.com/office/word/2010/wordprocessingCanvas" xmlns:cx="http://schemas.microsoft.com/office/drawing/2014/chartex" xmlns:cx1="http://schemas.microsoft.com/office/drawing/2015/9/8/chartex" xmlns:cx2="http://schemas.microsoft.com/office/drawing/2015/10/21/chartex" xmlns:cx3="http://schemas.microsoft.com/office/drawing/2016/5/9/chartex" xmlns:cx4="http://schemas.microsoft.com/office/drawing/2016/5/10/chartex" xmlns:cx5="http://schemas.microsoft.com/office/drawing/2016/5/11/chartex" xmlns:cx6="http://schemas.microsoft.com/office/drawing/2016/5/12/chartex" xmlns:cx7="http://schemas.microsoft.com/office/drawing/2016/5/13/chartex" xmlns:cx8="http://schemas.microsoft.com/office/drawing/2016/5/14/chartex" xmlns:mc="http://schemas.openxmlformats.org/markup-compatibility/2006" xmlns:aink="http://schemas.microsoft.com/office/drawing/2016/ink" xmlns:am3d="http://schemas.microsoft.com/office/drawing/2017/model3d" xmlns:o="urn:schemas-microsoft-com:office:office" xmlns:r="http://schemas.openxmlformats.org/officeDocument/2006/relationships" xmlns:m="http://schemas.openxmlformats.org/officeDocument/2006/math" xmlns:v="urn:schemas-microsoft-com:vml" xmlns:wp14="http://schemas.microsoft.com/office/word/2010/wordprocessingDrawing" xmlns:wp="http://schemas.openxmlformats.org/drawingml/2006/wordprocessingDrawing" xmlns:w10="urn:schemas-microsoft-com:office:word" xmlns:w="http://schemas.openxmlformats.org/wordprocessingml/2006/main" xmlns:w14="http://schemas.microsoft.com/office/word/2010/wordml" xmlns:w15="http://schemas.microsoft.com/office/word/2012/wordml" xmlns:w16cex="http://schemas.microsoft.com/office/word/2018/wordml/cex" xmlns:w16cid="http://schemas.microsoft.com/office/word/2016/wordml/cid" xmlns:w16="http://schemas.microsoft.com/office/word/2018/wordml" xmlns:w16se="http://schemas.microsoft.com/office/word/2015/wordml/symex" xmlns:wpg="http://schemas.microsoft.com/office/word/2010/wordprocessingGroup" xmlns:wpi="http://schemas.microsoft.com/office/word/2010/wordprocessingInk" xmlns:wne="http://schemas.microsoft.com/office/word/2006/wordml" xmlns:wps="http://schemas.microsoft.com/office/word/2010/wordprocessingShape" mc:Ignorable="w14 w15 w16se w16cid w16 w16cex wp14">
   <w:endnote w:type="separator" w:id="-1">
     <w:p>
       <w:pPr>
@@ -1202,7 +1262,7 @@
 </file>
 
 <file path=word/footer1.xml><?xml version="1.0" encoding="utf-8"?>
-<w:ftr xmlns:wpc="http://schemas.microsoft.com/office/word/2010/wordprocessingCanvas" xmlns:cx="http://schemas.microsoft.com/office/drawing/2014/chartex" xmlns:cx1="http://schemas.microsoft.com/office/drawing/2015/9/8/chartex" xmlns:cx2="http://schemas.microsoft.com/office/drawing/2015/10/21/chartex" xmlns:cx3="http://schemas.microsoft.com/office/drawing/2016/5/9/chartex" xmlns:cx4="http://schemas.microsoft.com/office/drawing/2016/5/10/chartex" xmlns:cx5="http://schemas.microsoft.com/office/drawing/2016/5/11/chartex" xmlns:cx6="http://schemas.microsoft.com/office/drawing/2016/5/12/chartex" xmlns:cx7="http://schemas.microsoft.com/office/drawing/2016/5/13/chartex" xmlns:cx8="http://schemas.microsoft.com/office/drawing/2016/5/14/chartex" xmlns:mc="http://schemas.openxmlformats.org/markup-compatibility/2006" xmlns:aink="http://schemas.microsoft.com/office/drawing/2016/ink" xmlns:am3d="http://schemas.microsoft.com/office/drawing/2017/model3d" xmlns:o="urn:schemas-microsoft-com:office:office" xmlns:r="http://schemas.openxmlformats.org/officeDocument/2006/relationships" xmlns:m="http://schemas.openxmlformats.org/officeDocument/2006/math" xmlns:v="urn:schemas-microsoft-com:vml" xmlns:wp14="http://schemas.microsoft.com/office/word/2010/wordprocessingDrawing" xmlns:wp="http://schemas.openxmlformats.org/drawingml/2006/wordprocessingDrawing" xmlns:w10="urn:schemas-microsoft-com:office:word" xmlns:w="http://schemas.openxmlformats.org/wordprocessingml/2006/main" xmlns:w14="http://schemas.microsoft.com/office/word/2010/wordml" xmlns:w15="http://schemas.microsoft.com/office/word/2012/wordml" xmlns:w16cid="http://schemas.microsoft.com/office/word/2016/wordml/cid" xmlns:w16se="http://schemas.microsoft.com/office/word/2015/wordml/symex" xmlns:wpg="http://schemas.microsoft.com/office/word/2010/wordprocessingGroup" xmlns:wpi="http://schemas.microsoft.com/office/word/2010/wordprocessingInk" xmlns:wne="http://schemas.microsoft.com/office/word/2006/wordml" xmlns:wps="http://schemas.microsoft.com/office/word/2010/wordprocessingShape" mc:Ignorable="w14 w15 w16se w16cid wp14">
+<w:ftr xmlns:wpc="http://schemas.microsoft.com/office/word/2010/wordprocessingCanvas" xmlns:cx="http://schemas.microsoft.com/office/drawing/2014/chartex" xmlns:cx1="http://schemas.microsoft.com/office/drawing/2015/9/8/chartex" xmlns:cx2="http://schemas.microsoft.com/office/drawing/2015/10/21/chartex" xmlns:cx3="http://schemas.microsoft.com/office/drawing/2016/5/9/chartex" xmlns:cx4="http://schemas.microsoft.com/office/drawing/2016/5/10/chartex" xmlns:cx5="http://schemas.microsoft.com/office/drawing/2016/5/11/chartex" xmlns:cx6="http://schemas.microsoft.com/office/drawing/2016/5/12/chartex" xmlns:cx7="http://schemas.microsoft.com/office/drawing/2016/5/13/chartex" xmlns:cx8="http://schemas.microsoft.com/office/drawing/2016/5/14/chartex" xmlns:mc="http://schemas.openxmlformats.org/markup-compatibility/2006" xmlns:aink="http://schemas.microsoft.com/office/drawing/2016/ink" xmlns:am3d="http://schemas.microsoft.com/office/drawing/2017/model3d" xmlns:o="urn:schemas-microsoft-com:office:office" xmlns:r="http://schemas.openxmlformats.org/officeDocument/2006/relationships" xmlns:m="http://schemas.openxmlformats.org/officeDocument/2006/math" xmlns:v="urn:schemas-microsoft-com:vml" xmlns:wp14="http://schemas.microsoft.com/office/word/2010/wordprocessingDrawing" xmlns:wp="http://schemas.openxmlformats.org/drawingml/2006/wordprocessingDrawing" xmlns:w10="urn:schemas-microsoft-com:office:word" xmlns:w="http://schemas.openxmlformats.org/wordprocessingml/2006/main" xmlns:w14="http://schemas.microsoft.com/office/word/2010/wordml" xmlns:w15="http://schemas.microsoft.com/office/word/2012/wordml" xmlns:w16cex="http://schemas.microsoft.com/office/word/2018/wordml/cex" xmlns:w16cid="http://schemas.microsoft.com/office/word/2016/wordml/cid" xmlns:w16="http://schemas.microsoft.com/office/word/2018/wordml" xmlns:w16se="http://schemas.microsoft.com/office/word/2015/wordml/symex" xmlns:wpg="http://schemas.microsoft.com/office/word/2010/wordprocessingGroup" xmlns:wpi="http://schemas.microsoft.com/office/word/2010/wordprocessingInk" xmlns:wne="http://schemas.microsoft.com/office/word/2006/wordml" xmlns:wps="http://schemas.microsoft.com/office/word/2010/wordprocessingShape" mc:Ignorable="w14 w15 w16se w16cid w16 w16cex wp14">
   <w:p>
     <w:pPr>
       <w:pStyle w:val="Footer"/>
@@ -1240,7 +1300,7 @@
 </file>
 
 <file path=word/footer2.xml><?xml version="1.0" encoding="utf-8"?>
-<w:ftr xmlns:wpc="http://schemas.microsoft.com/office/word/2010/wordprocessingCanvas" xmlns:cx="http://schemas.microsoft.com/office/drawing/2014/chartex" xmlns:cx1="http://schemas.microsoft.com/office/drawing/2015/9/8/chartex" xmlns:cx2="http://schemas.microsoft.com/office/drawing/2015/10/21/chartex" xmlns:cx3="http://schemas.microsoft.com/office/drawing/2016/5/9/chartex" xmlns:cx4="http://schemas.microsoft.com/office/drawing/2016/5/10/chartex" xmlns:cx5="http://schemas.microsoft.com/office/drawing/2016/5/11/chartex" xmlns:cx6="http://schemas.microsoft.com/office/drawing/2016/5/12/chartex" xmlns:cx7="http://schemas.microsoft.com/office/drawing/2016/5/13/chartex" xmlns:cx8="http://schemas.microsoft.com/office/drawing/2016/5/14/chartex" xmlns:mc="http://schemas.openxmlformats.org/markup-compatibility/2006" xmlns:aink="http://schemas.microsoft.com/office/drawing/2016/ink" xmlns:am3d="http://schemas.microsoft.com/office/drawing/2017/model3d" xmlns:o="urn:schemas-microsoft-com:office:office" xmlns:r="http://schemas.openxmlformats.org/officeDocument/2006/relationships" xmlns:m="http://schemas.openxmlformats.org/officeDocument/2006/math" xmlns:v="urn:schemas-microsoft-com:vml" xmlns:wp14="http://schemas.microsoft.com/office/word/2010/wordprocessingDrawing" xmlns:wp="http://schemas.openxmlformats.org/drawingml/2006/wordprocessingDrawing" xmlns:w10="urn:schemas-microsoft-com:office:word" xmlns:w="http://schemas.openxmlformats.org/wordprocessingml/2006/main" xmlns:w14="http://schemas.microsoft.com/office/word/2010/wordml" xmlns:w15="http://schemas.microsoft.com/office/word/2012/wordml" xmlns:w16cid="http://schemas.microsoft.com/office/word/2016/wordml/cid" xmlns:w16se="http://schemas.microsoft.com/office/word/2015/wordml/symex" xmlns:wpg="http://schemas.microsoft.com/office/word/2010/wordprocessingGroup" xmlns:wpi="http://schemas.microsoft.com/office/word/2010/wordprocessingInk" xmlns:wne="http://schemas.microsoft.com/office/word/2006/wordml" xmlns:wps="http://schemas.microsoft.com/office/word/2010/wordprocessingShape" mc:Ignorable="w14 w15 w16se w16cid wp14">
+<w:ftr xmlns:wpc="http://schemas.microsoft.com/office/word/2010/wordprocessingCanvas" xmlns:cx="http://schemas.microsoft.com/office/drawing/2014/chartex" xmlns:cx1="http://schemas.microsoft.com/office/drawing/2015/9/8/chartex" xmlns:cx2="http://schemas.microsoft.com/office/drawing/2015/10/21/chartex" xmlns:cx3="http://schemas.microsoft.com/office/drawing/2016/5/9/chartex" xmlns:cx4="http://schemas.microsoft.com/office/drawing/2016/5/10/chartex" xmlns:cx5="http://schemas.microsoft.com/office/drawing/2016/5/11/chartex" xmlns:cx6="http://schemas.microsoft.com/office/drawing/2016/5/12/chartex" xmlns:cx7="http://schemas.microsoft.com/office/drawing/2016/5/13/chartex" xmlns:cx8="http://schemas.microsoft.com/office/drawing/2016/5/14/chartex" xmlns:mc="http://schemas.openxmlformats.org/markup-compatibility/2006" xmlns:aink="http://schemas.microsoft.com/office/drawing/2016/ink" xmlns:am3d="http://schemas.microsoft.com/office/drawing/2017/model3d" xmlns:o="urn:schemas-microsoft-com:office:office" xmlns:r="http://schemas.openxmlformats.org/officeDocument/2006/relationships" xmlns:m="http://schemas.openxmlformats.org/officeDocument/2006/math" xmlns:v="urn:schemas-microsoft-com:vml" xmlns:wp14="http://schemas.microsoft.com/office/word/2010/wordprocessingDrawing" xmlns:wp="http://schemas.openxmlformats.org/drawingml/2006/wordprocessingDrawing" xmlns:w10="urn:schemas-microsoft-com:office:word" xmlns:w="http://schemas.openxmlformats.org/wordprocessingml/2006/main" xmlns:w14="http://schemas.microsoft.com/office/word/2010/wordml" xmlns:w15="http://schemas.microsoft.com/office/word/2012/wordml" xmlns:w16cex="http://schemas.microsoft.com/office/word/2018/wordml/cex" xmlns:w16cid="http://schemas.microsoft.com/office/word/2016/wordml/cid" xmlns:w16="http://schemas.microsoft.com/office/word/2018/wordml" xmlns:w16se="http://schemas.microsoft.com/office/word/2015/wordml/symex" xmlns:wpg="http://schemas.microsoft.com/office/word/2010/wordprocessingGroup" xmlns:wpi="http://schemas.microsoft.com/office/word/2010/wordprocessingInk" xmlns:wne="http://schemas.microsoft.com/office/word/2006/wordml" xmlns:wps="http://schemas.microsoft.com/office/word/2010/wordprocessingShape" mc:Ignorable="w14 w15 w16se w16cid w16 w16cex wp14">
   <w:p>
     <w:pPr>
       <w:pStyle w:val="Footer"/>
@@ -1251,7 +1311,7 @@
 </file>
 
 <file path=word/footer3.xml><?xml version="1.0" encoding="utf-8"?>
-<w:ftr xmlns:wpc="http://schemas.microsoft.com/office/word/2010/wordprocessingCanvas" xmlns:cx="http://schemas.microsoft.com/office/drawing/2014/chartex" xmlns:cx1="http://schemas.microsoft.com/office/drawing/2015/9/8/chartex" xmlns:cx2="http://schemas.microsoft.com/office/drawing/2015/10/21/chartex" xmlns:cx3="http://schemas.microsoft.com/office/drawing/2016/5/9/chartex" xmlns:cx4="http://schemas.microsoft.com/office/drawing/2016/5/10/chartex" xmlns:cx5="http://schemas.microsoft.com/office/drawing/2016/5/11/chartex" xmlns:cx6="http://schemas.microsoft.com/office/drawing/2016/5/12/chartex" xmlns:cx7="http://schemas.microsoft.com/office/drawing/2016/5/13/chartex" xmlns:cx8="http://schemas.microsoft.com/office/drawing/2016/5/14/chartex" xmlns:mc="http://schemas.openxmlformats.org/markup-compatibility/2006" xmlns:aink="http://schemas.microsoft.com/office/drawing/2016/ink" xmlns:am3d="http://schemas.microsoft.com/office/drawing/2017/model3d" xmlns:o="urn:schemas-microsoft-com:office:office" xmlns:r="http://schemas.openxmlformats.org/officeDocument/2006/relationships" xmlns:m="http://schemas.openxmlformats.org/officeDocument/2006/math" xmlns:v="urn:schemas-microsoft-com:vml" xmlns:wp14="http://schemas.microsoft.com/office/word/2010/wordprocessingDrawing" xmlns:wp="http://schemas.openxmlformats.org/drawingml/2006/wordprocessingDrawing" xmlns:w10="urn:schemas-microsoft-com:office:word" xmlns:w="http://schemas.openxmlformats.org/wordprocessingml/2006/main" xmlns:w14="http://schemas.microsoft.com/office/word/2010/wordml" xmlns:w15="http://schemas.microsoft.com/office/word/2012/wordml" xmlns:w16cid="http://schemas.microsoft.com/office/word/2016/wordml/cid" xmlns:w16se="http://schemas.microsoft.com/office/word/2015/wordml/symex" xmlns:wpg="http://schemas.microsoft.com/office/word/2010/wordprocessingGroup" xmlns:wpi="http://schemas.microsoft.com/office/word/2010/wordprocessingInk" xmlns:wne="http://schemas.microsoft.com/office/word/2006/wordml" xmlns:wps="http://schemas.microsoft.com/office/word/2010/wordprocessingShape" mc:Ignorable="w14 w15 w16se w16cid wp14">
+<w:ftr xmlns:wpc="http://schemas.microsoft.com/office/word/2010/wordprocessingCanvas" xmlns:cx="http://schemas.microsoft.com/office/drawing/2014/chartex" xmlns:cx1="http://schemas.microsoft.com/office/drawing/2015/9/8/chartex" xmlns:cx2="http://schemas.microsoft.com/office/drawing/2015/10/21/chartex" xmlns:cx3="http://schemas.microsoft.com/office/drawing/2016/5/9/chartex" xmlns:cx4="http://schemas.microsoft.com/office/drawing/2016/5/10/chartex" xmlns:cx5="http://schemas.microsoft.com/office/drawing/2016/5/11/chartex" xmlns:cx6="http://schemas.microsoft.com/office/drawing/2016/5/12/chartex" xmlns:cx7="http://schemas.microsoft.com/office/drawing/2016/5/13/chartex" xmlns:cx8="http://schemas.microsoft.com/office/drawing/2016/5/14/chartex" xmlns:mc="http://schemas.openxmlformats.org/markup-compatibility/2006" xmlns:aink="http://schemas.microsoft.com/office/drawing/2016/ink" xmlns:am3d="http://schemas.microsoft.com/office/drawing/2017/model3d" xmlns:o="urn:schemas-microsoft-com:office:office" xmlns:r="http://schemas.openxmlformats.org/officeDocument/2006/relationships" xmlns:m="http://schemas.openxmlformats.org/officeDocument/2006/math" xmlns:v="urn:schemas-microsoft-com:vml" xmlns:wp14="http://schemas.microsoft.com/office/word/2010/wordprocessingDrawing" xmlns:wp="http://schemas.openxmlformats.org/drawingml/2006/wordprocessingDrawing" xmlns:w10="urn:schemas-microsoft-com:office:word" xmlns:w="http://schemas.openxmlformats.org/wordprocessingml/2006/main" xmlns:w14="http://schemas.microsoft.com/office/word/2010/wordml" xmlns:w15="http://schemas.microsoft.com/office/word/2012/wordml" xmlns:w16cex="http://schemas.microsoft.com/office/word/2018/wordml/cex" xmlns:w16cid="http://schemas.microsoft.com/office/word/2016/wordml/cid" xmlns:w16="http://schemas.microsoft.com/office/word/2018/wordml" xmlns:w16se="http://schemas.microsoft.com/office/word/2015/wordml/symex" xmlns:wpg="http://schemas.microsoft.com/office/word/2010/wordprocessingGroup" xmlns:wpi="http://schemas.microsoft.com/office/word/2010/wordprocessingInk" xmlns:wne="http://schemas.microsoft.com/office/word/2006/wordml" xmlns:wps="http://schemas.microsoft.com/office/word/2010/wordprocessingShape" mc:Ignorable="w14 w15 w16se w16cid w16 w16cex wp14">
   <w:p>
     <w:pPr>
       <w:pStyle w:val="Footer"/>
@@ -1302,7 +1362,7 @@
 </file>
 
 <file path=word/footnotes.xml><?xml version="1.0" encoding="utf-8"?>
-<w:footnotes xmlns:wpc="http://schemas.microsoft.com/office/word/2010/wordprocessingCanvas" xmlns:cx="http://schemas.microsoft.com/office/drawing/2014/chartex" xmlns:cx1="http://schemas.microsoft.com/office/drawing/2015/9/8/chartex" xmlns:cx2="http://schemas.microsoft.com/office/drawing/2015/10/21/chartex" xmlns:cx3="http://schemas.microsoft.com/office/drawing/2016/5/9/chartex" xmlns:cx4="http://schemas.microsoft.com/office/drawing/2016/5/10/chartex" xmlns:cx5="http://schemas.microsoft.com/office/drawing/2016/5/11/chartex" xmlns:cx6="http://schemas.microsoft.com/office/drawing/2016/5/12/chartex" xmlns:cx7="http://schemas.microsoft.com/office/drawing/2016/5/13/chartex" xmlns:cx8="http://schemas.microsoft.com/office/drawing/2016/5/14/chartex" xmlns:mc="http://schemas.openxmlformats.org/markup-compatibility/2006" xmlns:aink="http://schemas.microsoft.com/office/drawing/2016/ink" xmlns:am3d="http://schemas.microsoft.com/office/drawing/2017/model3d" xmlns:o="urn:schemas-microsoft-com:office:office" xmlns:r="http://schemas.openxmlformats.org/officeDocument/2006/relationships" xmlns:m="http://schemas.openxmlformats.org/officeDocument/2006/math" xmlns:v="urn:schemas-microsoft-com:vml" xmlns:wp14="http://schemas.microsoft.com/office/word/2010/wordprocessingDrawing" xmlns:wp="http://schemas.openxmlformats.org/drawingml/2006/wordprocessingDrawing" xmlns:w10="urn:schemas-microsoft-com:office:word" xmlns:w="http://schemas.openxmlformats.org/wordprocessingml/2006/main" xmlns:w14="http://schemas.microsoft.com/office/word/2010/wordml" xmlns:w15="http://schemas.microsoft.com/office/word/2012/wordml" xmlns:w16cid="http://schemas.microsoft.com/office/word/2016/wordml/cid" xmlns:w16se="http://schemas.microsoft.com/office/word/2015/wordml/symex" xmlns:wpg="http://schemas.microsoft.com/office/word/2010/wordprocessingGroup" xmlns:wpi="http://schemas.microsoft.com/office/word/2010/wordprocessingInk" xmlns:wne="http://schemas.microsoft.com/office/word/2006/wordml" xmlns:wps="http://schemas.microsoft.com/office/word/2010/wordprocessingShape" mc:Ignorable="w14 w15 w16se w16cid wp14">
+<w:footnotes xmlns:wpc="http://schemas.microsoft.com/office/word/2010/wordprocessingCanvas" xmlns:cx="http://schemas.microsoft.com/office/drawing/2014/chartex" xmlns:cx1="http://schemas.microsoft.com/office/drawing/2015/9/8/chartex" xmlns:cx2="http://schemas.microsoft.com/office/drawing/2015/10/21/chartex" xmlns:cx3="http://schemas.microsoft.com/office/drawing/2016/5/9/chartex" xmlns:cx4="http://schemas.microsoft.com/office/drawing/2016/5/10/chartex" xmlns:cx5="http://schemas.microsoft.com/office/drawing/2016/5/11/chartex" xmlns:cx6="http://schemas.microsoft.com/office/drawing/2016/5/12/chartex" xmlns:cx7="http://schemas.microsoft.com/office/drawing/2016/5/13/chartex" xmlns:cx8="http://schemas.microsoft.com/office/drawing/2016/5/14/chartex" xmlns:mc="http://schemas.openxmlformats.org/markup-compatibility/2006" xmlns:aink="http://schemas.microsoft.com/office/drawing/2016/ink" xmlns:am3d="http://schemas.microsoft.com/office/drawing/2017/model3d" xmlns:o="urn:schemas-microsoft-com:office:office" xmlns:r="http://schemas.openxmlformats.org/officeDocument/2006/relationships" xmlns:m="http://schemas.openxmlformats.org/officeDocument/2006/math" xmlns:v="urn:schemas-microsoft-com:vml" xmlns:wp14="http://schemas.microsoft.com/office/word/2010/wordprocessingDrawing" xmlns:wp="http://schemas.openxmlformats.org/drawingml/2006/wordprocessingDrawing" xmlns:w10="urn:schemas-microsoft-com:office:word" xmlns:w="http://schemas.openxmlformats.org/wordprocessingml/2006/main" xmlns:w14="http://schemas.microsoft.com/office/word/2010/wordml" xmlns:w15="http://schemas.microsoft.com/office/word/2012/wordml" xmlns:w16cex="http://schemas.microsoft.com/office/word/2018/wordml/cex" xmlns:w16cid="http://schemas.microsoft.com/office/word/2016/wordml/cid" xmlns:w16="http://schemas.microsoft.com/office/word/2018/wordml" xmlns:w16se="http://schemas.microsoft.com/office/word/2015/wordml/symex" xmlns:wpg="http://schemas.microsoft.com/office/word/2010/wordprocessingGroup" xmlns:wpi="http://schemas.microsoft.com/office/word/2010/wordprocessingInk" xmlns:wne="http://schemas.microsoft.com/office/word/2006/wordml" xmlns:wps="http://schemas.microsoft.com/office/word/2010/wordprocessingShape" mc:Ignorable="w14 w15 w16se w16cid w16 w16cex wp14">
   <w:footnote w:type="separator" w:id="-1">
     <w:p>
       <w:pPr>
@@ -1327,7 +1387,7 @@
 </file>
 
 <file path=word/numbering.xml><?xml version="1.0" encoding="utf-8"?>
-<w:numbering xmlns:wpc="http://schemas.microsoft.com/office/word/2010/wordprocessingCanvas" xmlns:cx="http://schemas.microsoft.com/office/drawing/2014/chartex" xmlns:cx1="http://schemas.microsoft.com/office/drawing/2015/9/8/chartex" xmlns:cx2="http://schemas.microsoft.com/office/drawing/2015/10/21/chartex" xmlns:cx3="http://schemas.microsoft.com/office/drawing/2016/5/9/chartex" xmlns:cx4="http://schemas.microsoft.com/office/drawing/2016/5/10/chartex" xmlns:cx5="http://schemas.microsoft.com/office/drawing/2016/5/11/chartex" xmlns:cx6="http://schemas.microsoft.com/office/drawing/2016/5/12/chartex" xmlns:cx7="http://schemas.microsoft.com/office/drawing/2016/5/13/chartex" xmlns:cx8="http://schemas.microsoft.com/office/drawing/2016/5/14/chartex" xmlns:mc="http://schemas.openxmlformats.org/markup-compatibility/2006" xmlns:aink="http://schemas.microsoft.com/office/drawing/2016/ink" xmlns:am3d="http://schemas.microsoft.com/office/drawing/2017/model3d" xmlns:o="urn:schemas-microsoft-com:office:office" xmlns:r="http://schemas.openxmlformats.org/officeDocument/2006/relationships" xmlns:m="http://schemas.openxmlformats.org/officeDocument/2006/math" xmlns:v="urn:schemas-microsoft-com:vml" xmlns:wp14="http://schemas.microsoft.com/office/word/2010/wordprocessingDrawing" xmlns:wp="http://schemas.openxmlformats.org/drawingml/2006/wordprocessingDrawing" xmlns:w10="urn:schemas-microsoft-com:office:word" xmlns:w="http://schemas.openxmlformats.org/wordprocessingml/2006/main" xmlns:w14="http://schemas.microsoft.com/office/word/2010/wordml" xmlns:w15="http://schemas.microsoft.com/office/word/2012/wordml" xmlns:w16cid="http://schemas.microsoft.com/office/word/2016/wordml/cid" xmlns:w16se="http://schemas.microsoft.com/office/word/2015/wordml/symex" xmlns:wpg="http://schemas.microsoft.com/office/word/2010/wordprocessingGroup" xmlns:wpi="http://schemas.microsoft.com/office/word/2010/wordprocessingInk" xmlns:wne="http://schemas.microsoft.com/office/word/2006/wordml" xmlns:wps="http://schemas.microsoft.com/office/word/2010/wordprocessingShape" mc:Ignorable="w14 w15 w16se w16cid wp14">
+<w:numbering xmlns:wpc="http://schemas.microsoft.com/office/word/2010/wordprocessingCanvas" xmlns:cx="http://schemas.microsoft.com/office/drawing/2014/chartex" xmlns:cx1="http://schemas.microsoft.com/office/drawing/2015/9/8/chartex" xmlns:cx2="http://schemas.microsoft.com/office/drawing/2015/10/21/chartex" xmlns:cx3="http://schemas.microsoft.com/office/drawing/2016/5/9/chartex" xmlns:cx4="http://schemas.microsoft.com/office/drawing/2016/5/10/chartex" xmlns:cx5="http://schemas.microsoft.com/office/drawing/2016/5/11/chartex" xmlns:cx6="http://schemas.microsoft.com/office/drawing/2016/5/12/chartex" xmlns:cx7="http://schemas.microsoft.com/office/drawing/2016/5/13/chartex" xmlns:cx8="http://schemas.microsoft.com/office/drawing/2016/5/14/chartex" xmlns:mc="http://schemas.openxmlformats.org/markup-compatibility/2006" xmlns:aink="http://schemas.microsoft.com/office/drawing/2016/ink" xmlns:am3d="http://schemas.microsoft.com/office/drawing/2017/model3d" xmlns:o="urn:schemas-microsoft-com:office:office" xmlns:r="http://schemas.openxmlformats.org/officeDocument/2006/relationships" xmlns:m="http://schemas.openxmlformats.org/officeDocument/2006/math" xmlns:v="urn:schemas-microsoft-com:vml" xmlns:wp14="http://schemas.microsoft.com/office/word/2010/wordprocessingDrawing" xmlns:wp="http://schemas.openxmlformats.org/drawingml/2006/wordprocessingDrawing" xmlns:w10="urn:schemas-microsoft-com:office:word" xmlns:w="http://schemas.openxmlformats.org/wordprocessingml/2006/main" xmlns:w14="http://schemas.microsoft.com/office/word/2010/wordml" xmlns:w15="http://schemas.microsoft.com/office/word/2012/wordml" xmlns:w16cex="http://schemas.microsoft.com/office/word/2018/wordml/cex" xmlns:w16cid="http://schemas.microsoft.com/office/word/2016/wordml/cid" xmlns:w16="http://schemas.microsoft.com/office/word/2018/wordml" xmlns:w16se="http://schemas.microsoft.com/office/word/2015/wordml/symex" xmlns:wpg="http://schemas.microsoft.com/office/word/2010/wordprocessingGroup" xmlns:wpi="http://schemas.microsoft.com/office/word/2010/wordprocessingInk" xmlns:wne="http://schemas.microsoft.com/office/word/2006/wordml" xmlns:wps="http://schemas.microsoft.com/office/word/2010/wordprocessingShape" mc:Ignorable="w14 w15 w16se w16cid w16 w16cex wp14">
   <w:abstractNum w:abstractNumId="0" w15:restartNumberingAfterBreak="0">
     <w:nsid w:val="32315126"/>
     <w:multiLevelType w:val="hybridMultilevel"/>
@@ -2104,7 +2164,7 @@
 </file>
 
 <file path=word/styles.xml><?xml version="1.0" encoding="utf-8"?>
-<w:styles xmlns:mc="http://schemas.openxmlformats.org/markup-compatibility/2006" xmlns:r="http://schemas.openxmlformats.org/officeDocument/2006/relationships" xmlns:w="http://schemas.openxmlformats.org/wordprocessingml/2006/main" xmlns:w14="http://schemas.microsoft.com/office/word/2010/wordml" xmlns:w15="http://schemas.microsoft.com/office/word/2012/wordml" xmlns:w16cid="http://schemas.microsoft.com/office/word/2016/wordml/cid" xmlns:w16se="http://schemas.microsoft.com/office/word/2015/wordml/symex" mc:Ignorable="w14 w15 w16se w16cid">
+<w:styles xmlns:mc="http://schemas.openxmlformats.org/markup-compatibility/2006" xmlns:r="http://schemas.openxmlformats.org/officeDocument/2006/relationships" xmlns:w="http://schemas.openxmlformats.org/wordprocessingml/2006/main" xmlns:w14="http://schemas.microsoft.com/office/word/2010/wordml" xmlns:w15="http://schemas.microsoft.com/office/word/2012/wordml" xmlns:w16cex="http://schemas.microsoft.com/office/word/2018/wordml/cex" xmlns:w16cid="http://schemas.microsoft.com/office/word/2016/wordml/cid" xmlns:w16="http://schemas.microsoft.com/office/word/2018/wordml" xmlns:w16se="http://schemas.microsoft.com/office/word/2015/wordml/symex" mc:Ignorable="w14 w15 w16se w16cid w16 w16cex">
   <w:docDefaults>
     <w:rPrDefault>
       <w:rPr>
@@ -2120,7 +2180,7 @@
       </w:pPr>
     </w:pPrDefault>
   </w:docDefaults>
-  <w:latentStyles w:defLockedState="0" w:defUIPriority="99" w:defSemiHidden="0" w:defUnhideWhenUsed="0" w:defQFormat="0" w:count="375">
+  <w:latentStyles w:defLockedState="0" w:defUIPriority="99" w:defSemiHidden="0" w:defUnhideWhenUsed="0" w:defQFormat="0" w:count="376">
     <w:lsdException w:name="Normal" w:uiPriority="0" w:qFormat="1"/>
     <w:lsdException w:name="heading 1" w:uiPriority="9" w:qFormat="1"/>
     <w:lsdException w:name="heading 2" w:semiHidden="1" w:uiPriority="9" w:unhideWhenUsed="1" w:qFormat="1"/>
@@ -2269,11 +2329,11 @@
     <w:lsdException w:name="Table Elegant" w:semiHidden="1" w:unhideWhenUsed="1"/>
     <w:lsdException w:name="Table Professional" w:semiHidden="1" w:unhideWhenUsed="1"/>
     <w:lsdException w:name="Table Subtle 1" w:semiHidden="1" w:unhideWhenUsed="1"/>
+    <w:lsdException w:name="Table Subtle 2" w:semiHidden="1" w:unhideWhenUsed="1"/>
     <w:lsdException w:name="Table Web 1" w:semiHidden="1" w:unhideWhenUsed="1"/>
     <w:lsdException w:name="Table Web 2" w:semiHidden="1" w:unhideWhenUsed="1"/>
     <w:lsdException w:name="Balloon Text" w:semiHidden="1" w:unhideWhenUsed="1"/>
     <w:lsdException w:name="Table Grid" w:uiPriority="59"/>
-    <w:lsdException w:name="Table Theme" w:semiHidden="1" w:unhideWhenUsed="1"/>
     <w:lsdException w:name="Placeholder Text" w:semiHidden="1"/>
     <w:lsdException w:name="No Spacing" w:uiPriority="1" w:qFormat="1"/>
     <w:lsdException w:name="Light Shading" w:uiPriority="60"/>
@@ -2493,6 +2553,7 @@
     <w:lsdException w:name="Smart Hyperlink" w:semiHidden="1" w:unhideWhenUsed="1"/>
     <w:lsdException w:name="Hashtag" w:semiHidden="1" w:unhideWhenUsed="1"/>
     <w:lsdException w:name="Unresolved Mention" w:semiHidden="1" w:unhideWhenUsed="1"/>
+    <w:lsdException w:name="Smart Link" w:semiHidden="1" w:unhideWhenUsed="1"/>
   </w:latentStyles>
   <w:style w:type="paragraph" w:default="1" w:styleId="Normal">
     <w:name w:val="Normal"/>

</xml_diff>

<commit_message>
Fixed typo in order to test staging and commiting for docx files in VS Code
</commit_message>
<xml_diff>
--- a/GIS4x07_ExerciseSetup.docx
+++ b/GIS4x07_ExerciseSetup.docx
@@ -1,6 +1,6 @@
 
 <file path=word/document.xml><?xml version="1.0" encoding="utf-8"?>
-<w:document xmlns:wpc="http://schemas.microsoft.com/office/word/2010/wordprocessingCanvas" xmlns:cx="http://schemas.microsoft.com/office/drawing/2014/chartex" xmlns:cx1="http://schemas.microsoft.com/office/drawing/2015/9/8/chartex" xmlns:cx2="http://schemas.microsoft.com/office/drawing/2015/10/21/chartex" xmlns:cx3="http://schemas.microsoft.com/office/drawing/2016/5/9/chartex" xmlns:cx4="http://schemas.microsoft.com/office/drawing/2016/5/10/chartex" xmlns:cx5="http://schemas.microsoft.com/office/drawing/2016/5/11/chartex" xmlns:cx6="http://schemas.microsoft.com/office/drawing/2016/5/12/chartex" xmlns:cx7="http://schemas.microsoft.com/office/drawing/2016/5/13/chartex" xmlns:cx8="http://schemas.microsoft.com/office/drawing/2016/5/14/chartex" xmlns:mc="http://schemas.openxmlformats.org/markup-compatibility/2006" xmlns:aink="http://schemas.microsoft.com/office/drawing/2016/ink" xmlns:am3d="http://schemas.microsoft.com/office/drawing/2017/model3d" xmlns:o="urn:schemas-microsoft-com:office:office" xmlns:r="http://schemas.openxmlformats.org/officeDocument/2006/relationships" xmlns:m="http://schemas.openxmlformats.org/officeDocument/2006/math" xmlns:v="urn:schemas-microsoft-com:vml" xmlns:wp14="http://schemas.microsoft.com/office/word/2010/wordprocessingDrawing" xmlns:wp="http://schemas.openxmlformats.org/drawingml/2006/wordprocessingDrawing" xmlns:w10="urn:schemas-microsoft-com:office:word" xmlns:w="http://schemas.openxmlformats.org/wordprocessingml/2006/main" xmlns:w14="http://schemas.microsoft.com/office/word/2010/wordml" xmlns:w15="http://schemas.microsoft.com/office/word/2012/wordml" xmlns:w16cex="http://schemas.microsoft.com/office/word/2018/wordml/cex" xmlns:w16cid="http://schemas.microsoft.com/office/word/2016/wordml/cid" xmlns:w16="http://schemas.microsoft.com/office/word/2018/wordml" xmlns:w16se="http://schemas.microsoft.com/office/word/2015/wordml/symex" xmlns:wpg="http://schemas.microsoft.com/office/word/2010/wordprocessingGroup" xmlns:wpi="http://schemas.microsoft.com/office/word/2010/wordprocessingInk" xmlns:wne="http://schemas.microsoft.com/office/word/2006/wordml" xmlns:wps="http://schemas.microsoft.com/office/word/2010/wordprocessingShape" mc:Ignorable="w14 w15 w16se w16cid w16 w16cex wp14">
+<w:document xmlns:wpc="http://schemas.microsoft.com/office/word/2010/wordprocessingCanvas" xmlns:cx="http://schemas.microsoft.com/office/drawing/2014/chartex" xmlns:cx1="http://schemas.microsoft.com/office/drawing/2015/9/8/chartex" xmlns:mc="http://schemas.openxmlformats.org/markup-compatibility/2006" xmlns:o="urn:schemas-microsoft-com:office:office" xmlns:r="http://schemas.openxmlformats.org/officeDocument/2006/relationships" xmlns:m="http://schemas.openxmlformats.org/officeDocument/2006/math" xmlns:v="urn:schemas-microsoft-com:vml" xmlns:wp14="http://schemas.microsoft.com/office/word/2010/wordprocessingDrawing" xmlns:wp="http://schemas.openxmlformats.org/drawingml/2006/wordprocessingDrawing" xmlns:w10="urn:schemas-microsoft-com:office:word" xmlns:w="http://schemas.openxmlformats.org/wordprocessingml/2006/main" xmlns:w14="http://schemas.microsoft.com/office/word/2010/wordml" xmlns:w15="http://schemas.microsoft.com/office/word/2012/wordml" xmlns:w16se="http://schemas.microsoft.com/office/word/2015/wordml/symex" xmlns:wpg="http://schemas.microsoft.com/office/word/2010/wordprocessingGroup" xmlns:wpi="http://schemas.microsoft.com/office/word/2010/wordprocessingInk" xmlns:wne="http://schemas.microsoft.com/office/word/2006/wordml" xmlns:wps="http://schemas.microsoft.com/office/word/2010/wordprocessingShape" mc:Ignorable="w14 w15 w16se wp14">
   <w:body>
     <w:p>
       <w:pPr>
@@ -40,15 +40,22 @@
         <w:t>2</w:t>
       </w:r>
       <w:r>
-        <w:t>07-day02.  You will replace this with the appropriate course/day (</w:t>
-      </w:r>
-      <w:proofErr w:type="gramStart"/>
-      <w:r>
-        <w:t>e.g.</w:t>
-      </w:r>
-      <w:proofErr w:type="gramEnd"/>
-      <w:r>
-        <w:t xml:space="preserve"> gis4107-day04, gis4207-day02, etc.)</w:t>
+        <w:t>07-week</w:t>
+      </w:r>
+      <w:r>
+        <w:t>02.  You will replace this with the appropriate course/day (e.g.</w:t>
+      </w:r>
+      <w:r>
+        <w:t xml:space="preserve"> gis4107-week</w:t>
+      </w:r>
+      <w:r>
+        <w:t>04, gis4207-</w:t>
+      </w:r>
+      <w:r>
+        <w:t>week</w:t>
+      </w:r>
+      <w:r>
+        <w:t>02, etc.)</w:t>
       </w:r>
       <w:r>
         <w:t xml:space="preserve"> as specified in the exercise documentation.</w:t>
@@ -72,7 +79,13 @@
     </w:p>
     <w:p>
       <w:r>
-        <w:t>The repository owner specified by the instructor will do the Initial repository setup.  Their partner will standby</w:t>
+        <w:t xml:space="preserve">The repository owner specified by the instructor will do the </w:t>
+      </w:r>
+      <w:r>
+        <w:t>i</w:t>
+      </w:r>
+      <w:r>
+        <w:t>nitial repository setup.  Their partner will standby</w:t>
       </w:r>
       <w:r>
         <w:t>/observe</w:t>
@@ -99,7 +112,12 @@
       </w:r>
       <w:proofErr w:type="spellStart"/>
       <w:r>
-        <w:t>GitKraken</w:t>
+        <w:t>GitKr</w:t>
+      </w:r>
+      <w:bookmarkStart w:id="2" w:name="_GoBack"/>
+      <w:bookmarkEnd w:id="2"/>
+      <w:r>
+        <w:t>aken</w:t>
       </w:r>
       <w:proofErr w:type="spellEnd"/>
     </w:p>
@@ -164,15 +182,7 @@
         </w:numPr>
       </w:pPr>
       <w:r>
-        <w:t>Select your Account (</w:t>
-      </w:r>
-      <w:proofErr w:type="gramStart"/>
-      <w:r>
-        <w:t>e.g.</w:t>
-      </w:r>
-      <w:proofErr w:type="gramEnd"/>
-      <w:r>
-        <w:t xml:space="preserve"> acgis-abcd1234)</w:t>
+        <w:t>Select your Account (e.g. acgis-abcd1234)</w:t>
       </w:r>
     </w:p>
     <w:p>
@@ -289,7 +299,6 @@
           <w:numId w:val="9"/>
         </w:numPr>
       </w:pPr>
-      <w:proofErr w:type="gramStart"/>
       <w:r>
         <w:t>For .</w:t>
       </w:r>
@@ -298,7 +307,6 @@
         <w:t>gitignore</w:t>
       </w:r>
       <w:proofErr w:type="spellEnd"/>
-      <w:proofErr w:type="gramEnd"/>
       <w:r>
         <w:t xml:space="preserve"> Template, choose Python.  This will ensure folders like </w:t>
       </w:r>
@@ -334,15 +342,7 @@
         </w:numPr>
       </w:pPr>
       <w:r>
-        <w:t xml:space="preserve">Leave License unselected or pick one if you are interested.  GNU General Public License v3.0 is popular for </w:t>
-      </w:r>
-      <w:proofErr w:type="gramStart"/>
-      <w:r>
-        <w:t>open source</w:t>
-      </w:r>
-      <w:proofErr w:type="gramEnd"/>
-      <w:r>
-        <w:t xml:space="preserve"> projects.</w:t>
+        <w:t>Leave License unselected or pick one if you are interested.  GNU General Public License v3.0 is popular for open source projects.</w:t>
       </w:r>
     </w:p>
     <w:p>
@@ -520,15 +520,15 @@
       </w:r>
       <w:proofErr w:type="spellEnd"/>
       <w:r>
-        <w:t xml:space="preserve"> will be replaced with the GitHub username of the repository owner (</w:t>
+        <w:t xml:space="preserve"> </w:t>
       </w:r>
       <w:proofErr w:type="gramStart"/>
       <w:r>
-        <w:t>e.g.</w:t>
+        <w:t>will be replaced</w:t>
       </w:r>
       <w:proofErr w:type="gramEnd"/>
       <w:r>
-        <w:t xml:space="preserve"> abcd1234)</w:t>
+        <w:t xml:space="preserve"> with the GitHub username of the repository owner (e.g. abcd1234)</w:t>
       </w:r>
     </w:p>
     <w:p>
@@ -773,7 +773,15 @@
     </w:p>
     <w:p>
       <w:r>
-        <w:t xml:space="preserve">On your local computer you will find the local repository in the folder you specified with </w:t>
+        <w:t xml:space="preserve">On your local </w:t>
+      </w:r>
+      <w:proofErr w:type="gramStart"/>
+      <w:r>
+        <w:t>computer</w:t>
+      </w:r>
+      <w:proofErr w:type="gramEnd"/>
+      <w:r>
+        <w:t xml:space="preserve"> you will find the local repository in the folder you specified with </w:t>
       </w:r>
       <w:proofErr w:type="spellStart"/>
       <w:r>
@@ -781,15 +789,7 @@
       </w:r>
       <w:proofErr w:type="spellEnd"/>
       <w:r>
-        <w:t xml:space="preserve">, </w:t>
-      </w:r>
-      <w:proofErr w:type="gramStart"/>
-      <w:r>
-        <w:t>e.g.</w:t>
-      </w:r>
-      <w:proofErr w:type="gramEnd"/>
-      <w:r>
-        <w:t xml:space="preserve"> </w:t>
+        <w:t xml:space="preserve">, e.g. </w:t>
       </w:r>
       <w:r>
         <w:t>E:\acgis\gis4207\day02\lab\gis4207-day02</w:t>
@@ -848,34 +848,14 @@
     <w:p>
       <w:r>
         <w:lastRenderedPageBreak/>
-        <w:t xml:space="preserve">If you do not see </w:t>
-      </w:r>
-      <w:proofErr w:type="gramStart"/>
-      <w:r>
-        <w:t>the .git</w:t>
-      </w:r>
-      <w:proofErr w:type="gramEnd"/>
-      <w:r>
-        <w:t xml:space="preserve"> folder, refer to “</w:t>
+        <w:t>If you do not see the .git folder, refer to “</w:t>
       </w:r>
       <w:hyperlink w:anchor="_Show_hidden_files," w:history="1">
         <w:r>
           <w:rPr>
             <w:rStyle w:val="Hyperlink"/>
           </w:rPr>
-          <w:t xml:space="preserve">Show hidden </w:t>
-        </w:r>
-        <w:r>
-          <w:rPr>
-            <w:rStyle w:val="Hyperlink"/>
-          </w:rPr>
-          <w:t>f</w:t>
-        </w:r>
-        <w:r>
-          <w:rPr>
-            <w:rStyle w:val="Hyperlink"/>
-          </w:rPr>
-          <w:t>iles, folders, and drives</w:t>
+          <w:t>Show hidden files, folders, and drives</w:t>
         </w:r>
       </w:hyperlink>
       <w:r>
@@ -947,7 +927,15 @@
       </w:r>
       <w:proofErr w:type="spellEnd"/>
       <w:r>
-        <w:t xml:space="preserve"> will be replaced with the first</w:t>
+        <w:t xml:space="preserve"> </w:t>
+      </w:r>
+      <w:proofErr w:type="gramStart"/>
+      <w:r>
+        <w:t>will be replaced</w:t>
+      </w:r>
+      <w:proofErr w:type="gramEnd"/>
+      <w:r>
+        <w:t xml:space="preserve"> with the first</w:t>
       </w:r>
       <w:r>
         <w:t xml:space="preserve"> name</w:t>
@@ -956,15 +944,7 @@
         <w:t xml:space="preserve"> and last initial of you and your partner</w:t>
       </w:r>
       <w:r>
-        <w:t xml:space="preserve"> (</w:t>
-      </w:r>
-      <w:proofErr w:type="gramStart"/>
-      <w:r>
-        <w:t>e.g.</w:t>
-      </w:r>
-      <w:proofErr w:type="gramEnd"/>
-      <w:r>
-        <w:t xml:space="preserve"> </w:t>
+        <w:t xml:space="preserve"> (e.g. </w:t>
       </w:r>
       <w:proofErr w:type="spellStart"/>
       <w:r>
@@ -1181,10 +1161,7 @@
         <w:t>specifying that</w:t>
       </w:r>
       <w:r>
-        <w:t xml:space="preserve"> the </w:t>
-      </w:r>
-      <w:r>
-        <w:t>added/modified/deleted</w:t>
+        <w:t xml:space="preserve"> the added/modified/deleted</w:t>
       </w:r>
       <w:r>
         <w:t xml:space="preserve"> file will be included in the next commit.</w:t>
@@ -1324,15 +1301,15 @@
     </w:p>
     <w:p>
       <w:r>
-        <w:t>You will also notice to the left, that the main branch in local is “1 ahead” (</w:t>
+        <w:t xml:space="preserve">You will also notice to the left, that the main branch in local is “1 ahead” (i.e. </w:t>
       </w:r>
       <w:proofErr w:type="gramStart"/>
       <w:r>
-        <w:t>i.e.</w:t>
+        <w:t>1</w:t>
       </w:r>
       <w:proofErr w:type="gramEnd"/>
       <w:r>
-        <w:t xml:space="preserve"> 1 commit ahead) of the remote repository.  This indicates you need to push your changes to the remote.  </w:t>
+        <w:t xml:space="preserve"> commit ahead) of the remote repository.  This indicates you need to push your changes to the remote.  </w:t>
       </w:r>
     </w:p>
     <w:tbl>
@@ -1562,15 +1539,7 @@
         <w:br/>
       </w:r>
       <w:r>
-        <w:t>To push the changes to the remote (</w:t>
-      </w:r>
-      <w:proofErr w:type="gramStart"/>
-      <w:r>
-        <w:t>i.e.</w:t>
-      </w:r>
-      <w:proofErr w:type="gramEnd"/>
-      <w:r>
-        <w:t xml:space="preserve"> origin/main)</w:t>
+        <w:t>To push the changes to the remote (i.e. origin/main)</w:t>
       </w:r>
     </w:p>
     <w:p/>
@@ -1651,26 +1620,18 @@
       <w:pPr>
         <w:pStyle w:val="Heading1"/>
       </w:pPr>
-      <w:bookmarkStart w:id="2" w:name="_Show_hidden_files,"/>
-      <w:bookmarkStart w:id="3" w:name="_Toc60867050"/>
-      <w:bookmarkEnd w:id="2"/>
+      <w:bookmarkStart w:id="3" w:name="_Show_hidden_files,"/>
+      <w:bookmarkStart w:id="4" w:name="_Toc60867050"/>
+      <w:bookmarkEnd w:id="3"/>
       <w:r>
         <w:lastRenderedPageBreak/>
         <w:t>Show hidden files, folders, and drives</w:t>
       </w:r>
-      <w:bookmarkEnd w:id="3"/>
-    </w:p>
-    <w:p>
-      <w:r>
-        <w:t xml:space="preserve">Local git repositories are stored in </w:t>
-      </w:r>
-      <w:proofErr w:type="gramStart"/>
-      <w:r>
-        <w:t>a .git</w:t>
-      </w:r>
-      <w:proofErr w:type="gramEnd"/>
-      <w:r>
-        <w:t xml:space="preserve"> sub-folder.  If you do not see it in File Explorer, e.g.</w:t>
+      <w:bookmarkEnd w:id="4"/>
+    </w:p>
+    <w:p>
+      <w:r>
+        <w:t>Local git repositories are stored in a .git sub-folder.  If you do not see it in File Explorer, e.g.</w:t>
       </w:r>
     </w:p>
     <w:p>
@@ -1913,13 +1874,8 @@
       <w:r>
         <w:t xml:space="preserve">Click Apply to see the change and click Ok to close the Folder Options dialog.  The </w:t>
       </w:r>
-      <w:proofErr w:type="gramStart"/>
-      <w:r>
-        <w:t>hidden .git</w:t>
-      </w:r>
-      <w:proofErr w:type="gramEnd"/>
-      <w:r>
-        <w:t xml:space="preserve"> folder will display with a slightly faded icon</w:t>
+      <w:r>
+        <w:t>hidden .git folder will display with a slightly faded icon</w:t>
       </w:r>
     </w:p>
     <w:p>
@@ -1986,7 +1942,7 @@
 </file>
 
 <file path=word/endnotes.xml><?xml version="1.0" encoding="utf-8"?>
-<w:endnotes xmlns:wpc="http://schemas.microsoft.com/office/word/2010/wordprocessingCanvas" xmlns:cx="http://schemas.microsoft.com/office/drawing/2014/chartex" xmlns:cx1="http://schemas.microsoft.com/office/drawing/2015/9/8/chartex" xmlns:cx2="http://schemas.microsoft.com/office/drawing/2015/10/21/chartex" xmlns:cx3="http://schemas.microsoft.com/office/drawing/2016/5/9/chartex" xmlns:cx4="http://schemas.microsoft.com/office/drawing/2016/5/10/chartex" xmlns:cx5="http://schemas.microsoft.com/office/drawing/2016/5/11/chartex" xmlns:cx6="http://schemas.microsoft.com/office/drawing/2016/5/12/chartex" xmlns:cx7="http://schemas.microsoft.com/office/drawing/2016/5/13/chartex" xmlns:cx8="http://schemas.microsoft.com/office/drawing/2016/5/14/chartex" xmlns:mc="http://schemas.openxmlformats.org/markup-compatibility/2006" xmlns:aink="http://schemas.microsoft.com/office/drawing/2016/ink" xmlns:am3d="http://schemas.microsoft.com/office/drawing/2017/model3d" xmlns:o="urn:schemas-microsoft-com:office:office" xmlns:r="http://schemas.openxmlformats.org/officeDocument/2006/relationships" xmlns:m="http://schemas.openxmlformats.org/officeDocument/2006/math" xmlns:v="urn:schemas-microsoft-com:vml" xmlns:wp14="http://schemas.microsoft.com/office/word/2010/wordprocessingDrawing" xmlns:wp="http://schemas.openxmlformats.org/drawingml/2006/wordprocessingDrawing" xmlns:w10="urn:schemas-microsoft-com:office:word" xmlns:w="http://schemas.openxmlformats.org/wordprocessingml/2006/main" xmlns:w14="http://schemas.microsoft.com/office/word/2010/wordml" xmlns:w15="http://schemas.microsoft.com/office/word/2012/wordml" xmlns:w16cex="http://schemas.microsoft.com/office/word/2018/wordml/cex" xmlns:w16cid="http://schemas.microsoft.com/office/word/2016/wordml/cid" xmlns:w16="http://schemas.microsoft.com/office/word/2018/wordml" xmlns:w16se="http://schemas.microsoft.com/office/word/2015/wordml/symex" xmlns:wpg="http://schemas.microsoft.com/office/word/2010/wordprocessingGroup" xmlns:wpi="http://schemas.microsoft.com/office/word/2010/wordprocessingInk" xmlns:wne="http://schemas.microsoft.com/office/word/2006/wordml" xmlns:wps="http://schemas.microsoft.com/office/word/2010/wordprocessingShape" mc:Ignorable="w14 w15 w16se w16cid w16 w16cex wp14">
+<w:endnotes xmlns:wpc="http://schemas.microsoft.com/office/word/2010/wordprocessingCanvas" xmlns:cx="http://schemas.microsoft.com/office/drawing/2014/chartex" xmlns:cx1="http://schemas.microsoft.com/office/drawing/2015/9/8/chartex" xmlns:mc="http://schemas.openxmlformats.org/markup-compatibility/2006" xmlns:o="urn:schemas-microsoft-com:office:office" xmlns:r="http://schemas.openxmlformats.org/officeDocument/2006/relationships" xmlns:m="http://schemas.openxmlformats.org/officeDocument/2006/math" xmlns:v="urn:schemas-microsoft-com:vml" xmlns:wp14="http://schemas.microsoft.com/office/word/2010/wordprocessingDrawing" xmlns:wp="http://schemas.openxmlformats.org/drawingml/2006/wordprocessingDrawing" xmlns:w10="urn:schemas-microsoft-com:office:word" xmlns:w="http://schemas.openxmlformats.org/wordprocessingml/2006/main" xmlns:w14="http://schemas.microsoft.com/office/word/2010/wordml" xmlns:w15="http://schemas.microsoft.com/office/word/2012/wordml" xmlns:w16se="http://schemas.microsoft.com/office/word/2015/wordml/symex" xmlns:wpg="http://schemas.microsoft.com/office/word/2010/wordprocessingGroup" xmlns:wpi="http://schemas.microsoft.com/office/word/2010/wordprocessingInk" xmlns:wne="http://schemas.microsoft.com/office/word/2006/wordml" xmlns:wps="http://schemas.microsoft.com/office/word/2010/wordprocessingShape" mc:Ignorable="w14 w15 w16se wp14">
   <w:endnote w:type="separator" w:id="-1">
     <w:p>
       <w:pPr>
@@ -2011,7 +1967,7 @@
 </file>
 
 <file path=word/footer1.xml><?xml version="1.0" encoding="utf-8"?>
-<w:ftr xmlns:wpc="http://schemas.microsoft.com/office/word/2010/wordprocessingCanvas" xmlns:cx="http://schemas.microsoft.com/office/drawing/2014/chartex" xmlns:cx1="http://schemas.microsoft.com/office/drawing/2015/9/8/chartex" xmlns:cx2="http://schemas.microsoft.com/office/drawing/2015/10/21/chartex" xmlns:cx3="http://schemas.microsoft.com/office/drawing/2016/5/9/chartex" xmlns:cx4="http://schemas.microsoft.com/office/drawing/2016/5/10/chartex" xmlns:cx5="http://schemas.microsoft.com/office/drawing/2016/5/11/chartex" xmlns:cx6="http://schemas.microsoft.com/office/drawing/2016/5/12/chartex" xmlns:cx7="http://schemas.microsoft.com/office/drawing/2016/5/13/chartex" xmlns:cx8="http://schemas.microsoft.com/office/drawing/2016/5/14/chartex" xmlns:mc="http://schemas.openxmlformats.org/markup-compatibility/2006" xmlns:aink="http://schemas.microsoft.com/office/drawing/2016/ink" xmlns:am3d="http://schemas.microsoft.com/office/drawing/2017/model3d" xmlns:o="urn:schemas-microsoft-com:office:office" xmlns:r="http://schemas.openxmlformats.org/officeDocument/2006/relationships" xmlns:m="http://schemas.openxmlformats.org/officeDocument/2006/math" xmlns:v="urn:schemas-microsoft-com:vml" xmlns:wp14="http://schemas.microsoft.com/office/word/2010/wordprocessingDrawing" xmlns:wp="http://schemas.openxmlformats.org/drawingml/2006/wordprocessingDrawing" xmlns:w10="urn:schemas-microsoft-com:office:word" xmlns:w="http://schemas.openxmlformats.org/wordprocessingml/2006/main" xmlns:w14="http://schemas.microsoft.com/office/word/2010/wordml" xmlns:w15="http://schemas.microsoft.com/office/word/2012/wordml" xmlns:w16cex="http://schemas.microsoft.com/office/word/2018/wordml/cex" xmlns:w16cid="http://schemas.microsoft.com/office/word/2016/wordml/cid" xmlns:w16="http://schemas.microsoft.com/office/word/2018/wordml" xmlns:w16se="http://schemas.microsoft.com/office/word/2015/wordml/symex" xmlns:wpg="http://schemas.microsoft.com/office/word/2010/wordprocessingGroup" xmlns:wpi="http://schemas.microsoft.com/office/word/2010/wordprocessingInk" xmlns:wne="http://schemas.microsoft.com/office/word/2006/wordml" xmlns:wps="http://schemas.microsoft.com/office/word/2010/wordprocessingShape" mc:Ignorable="w14 w15 w16se w16cid w16 w16cex wp14">
+<w:ftr xmlns:wpc="http://schemas.microsoft.com/office/word/2010/wordprocessingCanvas" xmlns:cx="http://schemas.microsoft.com/office/drawing/2014/chartex" xmlns:cx1="http://schemas.microsoft.com/office/drawing/2015/9/8/chartex" xmlns:mc="http://schemas.openxmlformats.org/markup-compatibility/2006" xmlns:o="urn:schemas-microsoft-com:office:office" xmlns:r="http://schemas.openxmlformats.org/officeDocument/2006/relationships" xmlns:m="http://schemas.openxmlformats.org/officeDocument/2006/math" xmlns:v="urn:schemas-microsoft-com:vml" xmlns:wp14="http://schemas.microsoft.com/office/word/2010/wordprocessingDrawing" xmlns:wp="http://schemas.openxmlformats.org/drawingml/2006/wordprocessingDrawing" xmlns:w10="urn:schemas-microsoft-com:office:word" xmlns:w="http://schemas.openxmlformats.org/wordprocessingml/2006/main" xmlns:w14="http://schemas.microsoft.com/office/word/2010/wordml" xmlns:w15="http://schemas.microsoft.com/office/word/2012/wordml" xmlns:w16se="http://schemas.microsoft.com/office/word/2015/wordml/symex" xmlns:wpg="http://schemas.microsoft.com/office/word/2010/wordprocessingGroup" xmlns:wpi="http://schemas.microsoft.com/office/word/2010/wordprocessingInk" xmlns:wne="http://schemas.microsoft.com/office/word/2006/wordml" xmlns:wps="http://schemas.microsoft.com/office/word/2010/wordprocessingShape" mc:Ignorable="w14 w15 w16se wp14">
   <w:p>
     <w:pPr>
       <w:pStyle w:val="Footer"/>
@@ -2043,7 +1999,7 @@
         <w:rStyle w:val="PageNumber"/>
         <w:noProof/>
       </w:rPr>
-      <w:t>2</w:t>
+      <w:t>1</w:t>
     </w:r>
     <w:r>
       <w:rPr>
@@ -2062,7 +2018,7 @@
 </file>
 
 <file path=word/footnotes.xml><?xml version="1.0" encoding="utf-8"?>
-<w:footnotes xmlns:wpc="http://schemas.microsoft.com/office/word/2010/wordprocessingCanvas" xmlns:cx="http://schemas.microsoft.com/office/drawing/2014/chartex" xmlns:cx1="http://schemas.microsoft.com/office/drawing/2015/9/8/chartex" xmlns:cx2="http://schemas.microsoft.com/office/drawing/2015/10/21/chartex" xmlns:cx3="http://schemas.microsoft.com/office/drawing/2016/5/9/chartex" xmlns:cx4="http://schemas.microsoft.com/office/drawing/2016/5/10/chartex" xmlns:cx5="http://schemas.microsoft.com/office/drawing/2016/5/11/chartex" xmlns:cx6="http://schemas.microsoft.com/office/drawing/2016/5/12/chartex" xmlns:cx7="http://schemas.microsoft.com/office/drawing/2016/5/13/chartex" xmlns:cx8="http://schemas.microsoft.com/office/drawing/2016/5/14/chartex" xmlns:mc="http://schemas.openxmlformats.org/markup-compatibility/2006" xmlns:aink="http://schemas.microsoft.com/office/drawing/2016/ink" xmlns:am3d="http://schemas.microsoft.com/office/drawing/2017/model3d" xmlns:o="urn:schemas-microsoft-com:office:office" xmlns:r="http://schemas.openxmlformats.org/officeDocument/2006/relationships" xmlns:m="http://schemas.openxmlformats.org/officeDocument/2006/math" xmlns:v="urn:schemas-microsoft-com:vml" xmlns:wp14="http://schemas.microsoft.com/office/word/2010/wordprocessingDrawing" xmlns:wp="http://schemas.openxmlformats.org/drawingml/2006/wordprocessingDrawing" xmlns:w10="urn:schemas-microsoft-com:office:word" xmlns:w="http://schemas.openxmlformats.org/wordprocessingml/2006/main" xmlns:w14="http://schemas.microsoft.com/office/word/2010/wordml" xmlns:w15="http://schemas.microsoft.com/office/word/2012/wordml" xmlns:w16cex="http://schemas.microsoft.com/office/word/2018/wordml/cex" xmlns:w16cid="http://schemas.microsoft.com/office/word/2016/wordml/cid" xmlns:w16="http://schemas.microsoft.com/office/word/2018/wordml" xmlns:w16se="http://schemas.microsoft.com/office/word/2015/wordml/symex" xmlns:wpg="http://schemas.microsoft.com/office/word/2010/wordprocessingGroup" xmlns:wpi="http://schemas.microsoft.com/office/word/2010/wordprocessingInk" xmlns:wne="http://schemas.microsoft.com/office/word/2006/wordml" xmlns:wps="http://schemas.microsoft.com/office/word/2010/wordprocessingShape" mc:Ignorable="w14 w15 w16se w16cid w16 w16cex wp14">
+<w:footnotes xmlns:wpc="http://schemas.microsoft.com/office/word/2010/wordprocessingCanvas" xmlns:cx="http://schemas.microsoft.com/office/drawing/2014/chartex" xmlns:cx1="http://schemas.microsoft.com/office/drawing/2015/9/8/chartex" xmlns:mc="http://schemas.openxmlformats.org/markup-compatibility/2006" xmlns:o="urn:schemas-microsoft-com:office:office" xmlns:r="http://schemas.openxmlformats.org/officeDocument/2006/relationships" xmlns:m="http://schemas.openxmlformats.org/officeDocument/2006/math" xmlns:v="urn:schemas-microsoft-com:vml" xmlns:wp14="http://schemas.microsoft.com/office/word/2010/wordprocessingDrawing" xmlns:wp="http://schemas.openxmlformats.org/drawingml/2006/wordprocessingDrawing" xmlns:w10="urn:schemas-microsoft-com:office:word" xmlns:w="http://schemas.openxmlformats.org/wordprocessingml/2006/main" xmlns:w14="http://schemas.microsoft.com/office/word/2010/wordml" xmlns:w15="http://schemas.microsoft.com/office/word/2012/wordml" xmlns:w16se="http://schemas.microsoft.com/office/word/2015/wordml/symex" xmlns:wpg="http://schemas.microsoft.com/office/word/2010/wordprocessingGroup" xmlns:wpi="http://schemas.microsoft.com/office/word/2010/wordprocessingInk" xmlns:wne="http://schemas.microsoft.com/office/word/2006/wordml" xmlns:wps="http://schemas.microsoft.com/office/word/2010/wordprocessingShape" mc:Ignorable="w14 w15 w16se wp14">
   <w:footnote w:type="separator" w:id="-1">
     <w:p>
       <w:pPr>
@@ -2087,7 +2043,7 @@
 </file>
 
 <file path=word/numbering.xml><?xml version="1.0" encoding="utf-8"?>
-<w:numbering xmlns:wpc="http://schemas.microsoft.com/office/word/2010/wordprocessingCanvas" xmlns:cx="http://schemas.microsoft.com/office/drawing/2014/chartex" xmlns:cx1="http://schemas.microsoft.com/office/drawing/2015/9/8/chartex" xmlns:cx2="http://schemas.microsoft.com/office/drawing/2015/10/21/chartex" xmlns:cx3="http://schemas.microsoft.com/office/drawing/2016/5/9/chartex" xmlns:cx4="http://schemas.microsoft.com/office/drawing/2016/5/10/chartex" xmlns:cx5="http://schemas.microsoft.com/office/drawing/2016/5/11/chartex" xmlns:cx6="http://schemas.microsoft.com/office/drawing/2016/5/12/chartex" xmlns:cx7="http://schemas.microsoft.com/office/drawing/2016/5/13/chartex" xmlns:cx8="http://schemas.microsoft.com/office/drawing/2016/5/14/chartex" xmlns:mc="http://schemas.openxmlformats.org/markup-compatibility/2006" xmlns:aink="http://schemas.microsoft.com/office/drawing/2016/ink" xmlns:am3d="http://schemas.microsoft.com/office/drawing/2017/model3d" xmlns:o="urn:schemas-microsoft-com:office:office" xmlns:r="http://schemas.openxmlformats.org/officeDocument/2006/relationships" xmlns:m="http://schemas.openxmlformats.org/officeDocument/2006/math" xmlns:v="urn:schemas-microsoft-com:vml" xmlns:wp14="http://schemas.microsoft.com/office/word/2010/wordprocessingDrawing" xmlns:wp="http://schemas.openxmlformats.org/drawingml/2006/wordprocessingDrawing" xmlns:w10="urn:schemas-microsoft-com:office:word" xmlns:w="http://schemas.openxmlformats.org/wordprocessingml/2006/main" xmlns:w14="http://schemas.microsoft.com/office/word/2010/wordml" xmlns:w15="http://schemas.microsoft.com/office/word/2012/wordml" xmlns:w16cex="http://schemas.microsoft.com/office/word/2018/wordml/cex" xmlns:w16cid="http://schemas.microsoft.com/office/word/2016/wordml/cid" xmlns:w16="http://schemas.microsoft.com/office/word/2018/wordml" xmlns:w16se="http://schemas.microsoft.com/office/word/2015/wordml/symex" xmlns:wpg="http://schemas.microsoft.com/office/word/2010/wordprocessingGroup" xmlns:wpi="http://schemas.microsoft.com/office/word/2010/wordprocessingInk" xmlns:wne="http://schemas.microsoft.com/office/word/2006/wordml" xmlns:wps="http://schemas.microsoft.com/office/word/2010/wordprocessingShape" mc:Ignorable="w14 w15 w16se w16cid w16 w16cex wp14">
+<w:numbering xmlns:wpc="http://schemas.microsoft.com/office/word/2010/wordprocessingCanvas" xmlns:cx="http://schemas.microsoft.com/office/drawing/2014/chartex" xmlns:cx1="http://schemas.microsoft.com/office/drawing/2015/9/8/chartex" xmlns:mc="http://schemas.openxmlformats.org/markup-compatibility/2006" xmlns:o="urn:schemas-microsoft-com:office:office" xmlns:r="http://schemas.openxmlformats.org/officeDocument/2006/relationships" xmlns:m="http://schemas.openxmlformats.org/officeDocument/2006/math" xmlns:v="urn:schemas-microsoft-com:vml" xmlns:wp14="http://schemas.microsoft.com/office/word/2010/wordprocessingDrawing" xmlns:wp="http://schemas.openxmlformats.org/drawingml/2006/wordprocessingDrawing" xmlns:w10="urn:schemas-microsoft-com:office:word" xmlns:w="http://schemas.openxmlformats.org/wordprocessingml/2006/main" xmlns:w14="http://schemas.microsoft.com/office/word/2010/wordml" xmlns:w15="http://schemas.microsoft.com/office/word/2012/wordml" xmlns:w16se="http://schemas.microsoft.com/office/word/2015/wordml/symex" xmlns:wpg="http://schemas.microsoft.com/office/word/2010/wordprocessingGroup" xmlns:wpi="http://schemas.microsoft.com/office/word/2010/wordprocessingInk" xmlns:wne="http://schemas.microsoft.com/office/word/2006/wordml" xmlns:wps="http://schemas.microsoft.com/office/word/2010/wordprocessingShape" mc:Ignorable="w14 w15 w16se wp14">
   <w:abstractNum w:abstractNumId="0" w15:restartNumberingAfterBreak="0">
     <w:nsid w:val="292F2241"/>
     <w:multiLevelType w:val="hybridMultilevel"/>
@@ -3164,7 +3120,7 @@
 </file>
 
 <file path=word/styles.xml><?xml version="1.0" encoding="utf-8"?>
-<w:styles xmlns:mc="http://schemas.openxmlformats.org/markup-compatibility/2006" xmlns:r="http://schemas.openxmlformats.org/officeDocument/2006/relationships" xmlns:w="http://schemas.openxmlformats.org/wordprocessingml/2006/main" xmlns:w14="http://schemas.microsoft.com/office/word/2010/wordml" xmlns:w15="http://schemas.microsoft.com/office/word/2012/wordml" xmlns:w16cex="http://schemas.microsoft.com/office/word/2018/wordml/cex" xmlns:w16cid="http://schemas.microsoft.com/office/word/2016/wordml/cid" xmlns:w16="http://schemas.microsoft.com/office/word/2018/wordml" xmlns:w16se="http://schemas.microsoft.com/office/word/2015/wordml/symex" mc:Ignorable="w14 w15 w16se w16cid w16 w16cex">
+<w:styles xmlns:mc="http://schemas.openxmlformats.org/markup-compatibility/2006" xmlns:r="http://schemas.openxmlformats.org/officeDocument/2006/relationships" xmlns:w="http://schemas.openxmlformats.org/wordprocessingml/2006/main" xmlns:w14="http://schemas.microsoft.com/office/word/2010/wordml" xmlns:w15="http://schemas.microsoft.com/office/word/2012/wordml" xmlns:w16se="http://schemas.microsoft.com/office/word/2015/wordml/symex" mc:Ignorable="w14 w15 w16se">
   <w:docDefaults>
     <w:rPrDefault>
       <w:rPr>
@@ -3180,7 +3136,7 @@
       </w:pPr>
     </w:pPrDefault>
   </w:docDefaults>
-  <w:latentStyles w:defLockedState="0" w:defUIPriority="99" w:defSemiHidden="0" w:defUnhideWhenUsed="0" w:defQFormat="0" w:count="376">
+  <w:latentStyles w:defLockedState="0" w:defUIPriority="99" w:defSemiHidden="0" w:defUnhideWhenUsed="0" w:defQFormat="0" w:count="371">
     <w:lsdException w:name="Normal" w:uiPriority="0" w:qFormat="1"/>
     <w:lsdException w:name="heading 1" w:uiPriority="9" w:qFormat="1"/>
     <w:lsdException w:name="heading 2" w:semiHidden="1" w:uiPriority="9" w:unhideWhenUsed="1" w:qFormat="1"/>
@@ -3286,6 +3242,7 @@
     <w:lsdException w:name="HTML Sample" w:semiHidden="1" w:unhideWhenUsed="1"/>
     <w:lsdException w:name="HTML Typewriter" w:semiHidden="1" w:unhideWhenUsed="1"/>
     <w:lsdException w:name="HTML Variable" w:semiHidden="1" w:unhideWhenUsed="1"/>
+    <w:lsdException w:name="Normal Table" w:semiHidden="1" w:unhideWhenUsed="1"/>
     <w:lsdException w:name="annotation subject" w:semiHidden="1" w:unhideWhenUsed="1"/>
     <w:lsdException w:name="No List" w:semiHidden="1" w:unhideWhenUsed="1"/>
     <w:lsdException w:name="Outline List 1" w:semiHidden="1" w:unhideWhenUsed="1"/>
@@ -3332,8 +3289,10 @@
     <w:lsdException w:name="Table Subtle 2" w:semiHidden="1" w:unhideWhenUsed="1"/>
     <w:lsdException w:name="Table Web 1" w:semiHidden="1" w:unhideWhenUsed="1"/>
     <w:lsdException w:name="Table Web 2" w:semiHidden="1" w:unhideWhenUsed="1"/>
+    <w:lsdException w:name="Table Web 3" w:semiHidden="1" w:unhideWhenUsed="1"/>
     <w:lsdException w:name="Balloon Text" w:semiHidden="1" w:unhideWhenUsed="1"/>
     <w:lsdException w:name="Table Grid" w:uiPriority="59"/>
+    <w:lsdException w:name="Table Theme" w:semiHidden="1" w:unhideWhenUsed="1"/>
     <w:lsdException w:name="Placeholder Text" w:semiHidden="1"/>
     <w:lsdException w:name="No Spacing" w:uiPriority="1" w:qFormat="1"/>
     <w:lsdException w:name="Light Shading" w:uiPriority="60"/>
@@ -3549,11 +3508,6 @@
     <w:lsdException w:name="List Table 5 Dark Accent 6" w:uiPriority="50"/>
     <w:lsdException w:name="List Table 6 Colorful Accent 6" w:uiPriority="51"/>
     <w:lsdException w:name="List Table 7 Colorful Accent 6" w:uiPriority="52"/>
-    <w:lsdException w:name="Mention" w:semiHidden="1" w:unhideWhenUsed="1"/>
-    <w:lsdException w:name="Smart Hyperlink" w:semiHidden="1" w:unhideWhenUsed="1"/>
-    <w:lsdException w:name="Hashtag" w:semiHidden="1" w:unhideWhenUsed="1"/>
-    <w:lsdException w:name="Unresolved Mention" w:semiHidden="1" w:unhideWhenUsed="1"/>
-    <w:lsdException w:name="Smart Link" w:semiHidden="1" w:unhideWhenUsed="1"/>
   </w:latentStyles>
   <w:style w:type="paragraph" w:default="1" w:styleId="Normal">
     <w:name w:val="Normal"/>
@@ -3854,7 +3808,7 @@
       <w:spacing w:after="100"/>
     </w:pPr>
   </w:style>
-  <w:style w:type="character" w:styleId="UnresolvedMention">
+  <w:style w:type="character" w:customStyle="1" w:styleId="UnresolvedMention">
     <w:name w:val="Unresolved Mention"/>
     <w:basedOn w:val="DefaultParagraphFont"/>
     <w:uiPriority w:val="99"/>
@@ -4203,7 +4157,7 @@
 </file>
 
 <file path=customXml/itemProps1.xml><?xml version="1.0" encoding="utf-8"?>
-<ds:datastoreItem xmlns:ds="http://schemas.openxmlformats.org/officeDocument/2006/customXml" ds:itemID="{B6452D0B-8734-4624-A1DC-B9ED35037036}">
+<ds:datastoreItem xmlns:ds="http://schemas.openxmlformats.org/officeDocument/2006/customXml" ds:itemID="{A110F039-8FDB-4B01-B518-2A86088D1284}">
   <ds:schemaRefs>
     <ds:schemaRef ds:uri="http://schemas.openxmlformats.org/officeDocument/2006/bibliography"/>
   </ds:schemaRefs>

</xml_diff>

<commit_message>
Incorporated VS Code, deleted GitKraken
</commit_message>
<xml_diff>
--- a/GIS4x07_ExerciseSetup.docx
+++ b/GIS4x07_ExerciseSetup.docx
@@ -25,7 +25,13 @@
         <w:t xml:space="preserve">This document contains the instructions for </w:t>
       </w:r>
       <w:r>
-        <w:t>creating local and remote</w:t>
+        <w:t>creating remote</w:t>
+      </w:r>
+      <w:r>
+        <w:t xml:space="preserve"> and </w:t>
+      </w:r>
+      <w:r>
+        <w:t>local</w:t>
       </w:r>
       <w:r>
         <w:t xml:space="preserve"> GitHub repositor</w:t>
@@ -43,7 +49,13 @@
         <w:t>07-week</w:t>
       </w:r>
       <w:r>
-        <w:t>02.  You will replace this with the appropriate course/day (e.g.</w:t>
+        <w:t>02.  You will replace this with the appropriate course/</w:t>
+      </w:r>
+      <w:r>
+        <w:t>week</w:t>
+      </w:r>
+      <w:r>
+        <w:t xml:space="preserve"> (e.g.</w:t>
       </w:r>
       <w:r>
         <w:t xml:space="preserve"> gis4107-week</w:t>
@@ -108,18 +120,20 @@
         </w:numPr>
       </w:pPr>
       <w:r>
-        <w:t xml:space="preserve">Open </w:t>
-      </w:r>
-      <w:proofErr w:type="spellStart"/>
-      <w:r>
-        <w:t>GitKr</w:t>
-      </w:r>
-      <w:bookmarkStart w:id="2" w:name="_GoBack"/>
-      <w:bookmarkEnd w:id="2"/>
-      <w:r>
-        <w:t>aken</w:t>
-      </w:r>
-      <w:proofErr w:type="spellEnd"/>
+        <w:t>Navigate to GitHub</w:t>
+      </w:r>
+      <w:r>
+        <w:t>.com</w:t>
+      </w:r>
+      <w:r>
+        <w:t xml:space="preserve"> and sign in with </w:t>
+      </w:r>
+      <w:r>
+        <w:t>their</w:t>
+      </w:r>
+      <w:r>
+        <w:t xml:space="preserve"> credentials.</w:t>
+      </w:r>
     </w:p>
     <w:p>
       <w:pPr>
@@ -130,256 +144,97 @@
         </w:numPr>
       </w:pPr>
       <w:r>
-        <w:t xml:space="preserve">Press </w:t>
-      </w:r>
-      <w:proofErr w:type="spellStart"/>
-      <w:r>
-        <w:rPr>
-          <w:rFonts w:ascii="Courier New" w:hAnsi="Courier New" w:cs="Courier New"/>
-          <w:b/>
-          <w:bCs/>
-        </w:rPr>
-        <w:t>Ctrl+I</w:t>
-      </w:r>
-      <w:proofErr w:type="spellEnd"/>
-      <w:r>
-        <w:t xml:space="preserve"> to initialize a repository</w:t>
-      </w:r>
-      <w:r>
-        <w:t xml:space="preserve"> (or Init Repo under the File menu).  This opens the “Repository Management” page with Init selected.  </w:t>
-      </w:r>
-    </w:p>
-    <w:p>
-      <w:pPr>
-        <w:pStyle w:val="ListParagraph"/>
-        <w:numPr>
-          <w:ilvl w:val="0"/>
-          <w:numId w:val="10"/>
-        </w:numPr>
-      </w:pPr>
-      <w:r>
-        <w:t>Select GitHub.com as the remote host.</w:t>
-      </w:r>
-    </w:p>
-    <w:p>
-      <w:pPr>
-        <w:pStyle w:val="ListParagraph"/>
-        <w:numPr>
-          <w:ilvl w:val="0"/>
-          <w:numId w:val="10"/>
-        </w:numPr>
-      </w:pPr>
-      <w:r>
-        <w:t>In the “Initialize a Repo” panel:</w:t>
-      </w:r>
-    </w:p>
-    <w:p>
-      <w:pPr>
-        <w:pStyle w:val="ListParagraph"/>
-        <w:numPr>
-          <w:ilvl w:val="0"/>
-          <w:numId w:val="9"/>
-        </w:numPr>
-      </w:pPr>
-      <w:r>
-        <w:t>Select your Account (e.g. acgis-abcd1234)</w:t>
-      </w:r>
-    </w:p>
-    <w:p>
-      <w:pPr>
-        <w:pStyle w:val="ListParagraph"/>
-        <w:numPr>
-          <w:ilvl w:val="0"/>
-          <w:numId w:val="9"/>
-        </w:numPr>
-      </w:pPr>
-      <w:r>
-        <w:t>Specify a name for the local and remote repository exactly as specified in the exercise documentation.  In the example shown below, gis4207-day02.</w:t>
-      </w:r>
-    </w:p>
-    <w:p>
-      <w:pPr>
-        <w:pStyle w:val="ListParagraph"/>
-        <w:numPr>
-          <w:ilvl w:val="0"/>
-          <w:numId w:val="9"/>
-        </w:numPr>
-      </w:pPr>
-      <w:r>
-        <w:t>Description is optional</w:t>
-      </w:r>
-    </w:p>
-    <w:p>
-      <w:pPr>
-        <w:pStyle w:val="ListParagraph"/>
-        <w:numPr>
-          <w:ilvl w:val="0"/>
-          <w:numId w:val="9"/>
-        </w:numPr>
-      </w:pPr>
-      <w:r>
-        <w:t>Access is Private.  Public repositories are visible to all GitHub users.</w:t>
-      </w:r>
-    </w:p>
-    <w:p>
-      <w:pPr>
-        <w:pStyle w:val="ListParagraph"/>
-        <w:numPr>
-          <w:ilvl w:val="0"/>
-          <w:numId w:val="9"/>
-        </w:numPr>
-      </w:pPr>
-      <w:r>
-        <w:t xml:space="preserve">“Clone after </w:t>
-      </w:r>
-      <w:proofErr w:type="spellStart"/>
-      <w:r>
-        <w:t>init</w:t>
-      </w:r>
-      <w:proofErr w:type="spellEnd"/>
-      <w:r>
-        <w:t>” should be checked by default. Leave it checked.</w:t>
-      </w:r>
-    </w:p>
-    <w:p>
-      <w:pPr>
-        <w:pStyle w:val="ListParagraph"/>
-        <w:numPr>
-          <w:ilvl w:val="0"/>
-          <w:numId w:val="9"/>
-        </w:numPr>
-      </w:pPr>
-      <w:r>
-        <w:t>“</w:t>
-      </w:r>
-      <w:r>
-        <w:t>Where to clone to</w:t>
-      </w:r>
-      <w:r>
-        <w:t>”</w:t>
-      </w:r>
-      <w:r>
-        <w:t xml:space="preserve"> should be the “lab” folder specified in the exercise documentation.  </w:t>
-      </w:r>
-      <w:r>
-        <w:t>In the example shown below, “</w:t>
-      </w:r>
-      <w:r>
-        <w:t>E:\</w:t>
-      </w:r>
-      <w:proofErr w:type="spellStart"/>
-      <w:r>
-        <w:t>acgis</w:t>
-      </w:r>
-      <w:proofErr w:type="spellEnd"/>
-      <w:r>
-        <w:t>\gis4207\day02\lab</w:t>
-      </w:r>
-      <w:r>
-        <w:t>”</w:t>
-      </w:r>
-    </w:p>
-    <w:p>
-      <w:pPr>
-        <w:pStyle w:val="ListParagraph"/>
-        <w:numPr>
-          <w:ilvl w:val="0"/>
-          <w:numId w:val="9"/>
-        </w:numPr>
-      </w:pPr>
-      <w:r>
-        <w:t>Leave “Full Path” and “Default branch name” as their default values</w:t>
-      </w:r>
-    </w:p>
-    <w:p>
-      <w:pPr>
-        <w:pStyle w:val="ListParagraph"/>
-        <w:numPr>
-          <w:ilvl w:val="0"/>
-          <w:numId w:val="9"/>
-        </w:numPr>
-      </w:pPr>
-      <w:r>
-        <w:t>For .</w:t>
-      </w:r>
-      <w:proofErr w:type="spellStart"/>
-      <w:r>
-        <w:t>gitignore</w:t>
-      </w:r>
-      <w:proofErr w:type="spellEnd"/>
-      <w:r>
-        <w:t xml:space="preserve"> Template, choose Python.  This will ensure folders like </w:t>
-      </w:r>
-      <w:r>
-        <w:t>__</w:t>
-      </w:r>
-      <w:proofErr w:type="spellStart"/>
-      <w:r>
-        <w:t>pycache</w:t>
-      </w:r>
-      <w:proofErr w:type="spellEnd"/>
-      <w:r>
-        <w:t>__</w:t>
-      </w:r>
-      <w:r>
-        <w:t xml:space="preserve"> and files like *.</w:t>
-      </w:r>
-      <w:proofErr w:type="spellStart"/>
-      <w:r>
-        <w:t>pyc</w:t>
-      </w:r>
-      <w:proofErr w:type="spellEnd"/>
-      <w:r>
-        <w:t xml:space="preserve"> are not included in the repository.  There is no value in having these under version control.</w:t>
-      </w:r>
-    </w:p>
-    <w:p>
-      <w:pPr>
-        <w:pStyle w:val="ListParagraph"/>
-        <w:numPr>
-          <w:ilvl w:val="0"/>
-          <w:numId w:val="9"/>
-        </w:numPr>
-      </w:pPr>
-      <w:r>
-        <w:t>Leave License unselected or pick one if you are interested.  GNU General Public License v3.0 is popular for open source projects.</w:t>
-      </w:r>
-    </w:p>
-    <w:p>
-      <w:pPr>
-        <w:pStyle w:val="ListParagraph"/>
-        <w:numPr>
-          <w:ilvl w:val="0"/>
-          <w:numId w:val="9"/>
-        </w:numPr>
-      </w:pPr>
-      <w:r>
-        <w:t>Leave Initialize with LFS unchecked.  No large files will be under version control in these exercises so there is no need to initialize the repository with support for “Large File Storage”</w:t>
-      </w:r>
-    </w:p>
-    <w:p>
-      <w:pPr>
-        <w:pStyle w:val="ListParagraph"/>
-        <w:numPr>
-          <w:ilvl w:val="0"/>
-          <w:numId w:val="9"/>
-        </w:numPr>
-      </w:pPr>
-      <w:r>
-        <w:t>Click “Create Repository and Clone”</w:t>
-      </w:r>
-    </w:p>
-    <w:p>
+        <w:t>Click ‘New’ in the upper left of the web page to create a new repository.</w:t>
+      </w:r>
+    </w:p>
+    <w:p>
+      <w:pPr>
+        <w:pStyle w:val="ListParagraph"/>
+        <w:ind w:left="360"/>
+      </w:pPr>
       <w:r>
         <w:rPr>
           <w:noProof/>
         </w:rPr>
-        <w:lastRenderedPageBreak/>
+        <mc:AlternateContent>
+          <mc:Choice Requires="wps">
+            <w:drawing>
+              <wp:anchor distT="0" distB="0" distL="114300" distR="114300" simplePos="0" relativeHeight="251660288" behindDoc="0" locked="0" layoutInCell="1" allowOverlap="1" wp14:anchorId="7E0EFB8E" wp14:editId="29B2D222">
+                <wp:simplePos x="0" y="0"/>
+                <wp:positionH relativeFrom="column">
+                  <wp:posOffset>2408942</wp:posOffset>
+                </wp:positionH>
+                <wp:positionV relativeFrom="paragraph">
+                  <wp:posOffset>861999</wp:posOffset>
+                </wp:positionV>
+                <wp:extent cx="811033" cy="326003"/>
+                <wp:effectExtent l="0" t="0" r="27305" b="17145"/>
+                <wp:wrapNone/>
+                <wp:docPr id="3" name="Rectangle 3"/>
+                <wp:cNvGraphicFramePr/>
+                <a:graphic xmlns:a="http://schemas.openxmlformats.org/drawingml/2006/main">
+                  <a:graphicData uri="http://schemas.microsoft.com/office/word/2010/wordprocessingShape">
+                    <wps:wsp>
+                      <wps:cNvSpPr/>
+                      <wps:spPr>
+                        <a:xfrm>
+                          <a:off x="0" y="0"/>
+                          <a:ext cx="811033" cy="326003"/>
+                        </a:xfrm>
+                        <a:prstGeom prst="rect">
+                          <a:avLst/>
+                        </a:prstGeom>
+                        <a:noFill/>
+                        <a:ln>
+                          <a:solidFill>
+                            <a:srgbClr val="FF0000"/>
+                          </a:solidFill>
+                        </a:ln>
+                      </wps:spPr>
+                      <wps:style>
+                        <a:lnRef idx="2">
+                          <a:schemeClr val="accent1">
+                            <a:shade val="50000"/>
+                          </a:schemeClr>
+                        </a:lnRef>
+                        <a:fillRef idx="1">
+                          <a:schemeClr val="accent1"/>
+                        </a:fillRef>
+                        <a:effectRef idx="0">
+                          <a:schemeClr val="accent1"/>
+                        </a:effectRef>
+                        <a:fontRef idx="minor">
+                          <a:schemeClr val="lt1"/>
+                        </a:fontRef>
+                      </wps:style>
+                      <wps:bodyPr rot="0" spcFirstLastPara="0" vertOverflow="overflow" horzOverflow="overflow" vert="horz" wrap="square" lIns="91440" tIns="45720" rIns="91440" bIns="45720" numCol="1" spcCol="0" rtlCol="0" fromWordArt="0" anchor="ctr" anchorCtr="0" forceAA="0" compatLnSpc="1">
+                        <a:prstTxWarp prst="textNoShape">
+                          <a:avLst/>
+                        </a:prstTxWarp>
+                        <a:noAutofit/>
+                      </wps:bodyPr>
+                    </wps:wsp>
+                  </a:graphicData>
+                </a:graphic>
+              </wp:anchor>
+            </w:drawing>
+          </mc:Choice>
+          <mc:Fallback>
+            <w:pict>
+              <v:rect w14:anchorId="369F3444" id="Rectangle 3" o:spid="_x0000_s1026" style="position:absolute;margin-left:189.7pt;margin-top:67.85pt;width:63.85pt;height:25.65pt;z-index:251660288;visibility:visible;mso-wrap-style:square;mso-wrap-distance-left:9pt;mso-wrap-distance-top:0;mso-wrap-distance-right:9pt;mso-wrap-distance-bottom:0;mso-position-horizontal:absolute;mso-position-horizontal-relative:text;mso-position-vertical:absolute;mso-position-vertical-relative:text;v-text-anchor:middle" o:gfxdata="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" filled="f" strokecolor="red" strokeweight="2pt"/>
+            </w:pict>
+          </mc:Fallback>
+        </mc:AlternateContent>
+      </w:r>
+      <w:r>
+        <w:rPr>
+          <w:noProof/>
+        </w:rPr>
         <w:drawing>
-          <wp:inline distT="0" distB="0" distL="0" distR="0" wp14:anchorId="65E1E9B6" wp14:editId="397AAF07">
-            <wp:extent cx="5943600" cy="4778375"/>
-            <wp:effectExtent l="0" t="0" r="0" b="3175"/>
-            <wp:docPr id="4" name="Picture 4"/>
+          <wp:inline distT="0" distB="0" distL="0" distR="0" wp14:anchorId="7816FA63" wp14:editId="4C342DF4">
+            <wp:extent cx="3486150" cy="1704975"/>
+            <wp:effectExtent l="0" t="0" r="0" b="9525"/>
+            <wp:docPr id="2" name="Picture 2"/>
             <wp:cNvGraphicFramePr>
               <a:graphicFrameLocks xmlns:a="http://schemas.openxmlformats.org/drawingml/2006/main" noChangeAspect="1"/>
             </wp:cNvGraphicFramePr>
@@ -399,7 +254,7 @@
                   <pic:spPr>
                     <a:xfrm>
                       <a:off x="0" y="0"/>
-                      <a:ext cx="5943600" cy="4778375"/>
+                      <a:ext cx="3486150" cy="1704975"/>
                     </a:xfrm>
                     <a:prstGeom prst="rect">
                       <a:avLst/>
@@ -413,15 +268,102 @@
       </w:r>
     </w:p>
     <w:p>
+      <w:pPr>
+        <w:pStyle w:val="ListParagraph"/>
+        <w:numPr>
+          <w:ilvl w:val="0"/>
+          <w:numId w:val="10"/>
+        </w:numPr>
+      </w:pPr>
+      <w:r>
+        <w:t>S</w:t>
+      </w:r>
+      <w:r>
+        <w:t>pecify the name a</w:t>
+      </w:r>
+      <w:r>
+        <w:t>s instructed (e.g. gis4107-week02)</w:t>
+      </w:r>
+    </w:p>
+    <w:p>
+      <w:pPr>
+        <w:pStyle w:val="ListParagraph"/>
+        <w:numPr>
+          <w:ilvl w:val="0"/>
+          <w:numId w:val="10"/>
+        </w:numPr>
+      </w:pPr>
+      <w:r>
+        <w:t>Select ‘Private’</w:t>
+      </w:r>
+    </w:p>
+    <w:p>
+      <w:pPr>
+        <w:pStyle w:val="ListParagraph"/>
+        <w:numPr>
+          <w:ilvl w:val="0"/>
+          <w:numId w:val="10"/>
+        </w:numPr>
+      </w:pPr>
+      <w:r>
+        <w:t>Check the box for ‘Add a README file’</w:t>
+      </w:r>
+    </w:p>
+    <w:p>
+      <w:pPr>
+        <w:pStyle w:val="ListParagraph"/>
+        <w:numPr>
+          <w:ilvl w:val="0"/>
+          <w:numId w:val="10"/>
+        </w:numPr>
+      </w:pPr>
+      <w:r>
+        <w:t>Check the box for ‘Add a .</w:t>
+      </w:r>
+      <w:proofErr w:type="spellStart"/>
+      <w:r>
+        <w:t>gitignore</w:t>
+      </w:r>
+      <w:proofErr w:type="spellEnd"/>
+      <w:r>
+        <w:t>’</w:t>
+      </w:r>
+    </w:p>
+    <w:p>
+      <w:pPr>
+        <w:pStyle w:val="ListParagraph"/>
+        <w:numPr>
+          <w:ilvl w:val="0"/>
+          <w:numId w:val="10"/>
+        </w:numPr>
+      </w:pPr>
+      <w:r>
+        <w:t>For the .</w:t>
+      </w:r>
+      <w:proofErr w:type="spellStart"/>
+      <w:r>
+        <w:t>gitignore</w:t>
+      </w:r>
+      <w:proofErr w:type="spellEnd"/>
+      <w:r>
+        <w:t xml:space="preserve"> template type ‘Python’ in the filter or select it from the drop-down list.</w:t>
+      </w:r>
+    </w:p>
+    <w:p>
+      <w:pPr>
+        <w:pStyle w:val="ListParagraph"/>
+        <w:ind w:left="360"/>
+      </w:pPr>
       <w:r>
         <w:rPr>
           <w:noProof/>
         </w:rPr>
+        <w:lastRenderedPageBreak/>
         <w:drawing>
-          <wp:inline distT="0" distB="0" distL="0" distR="0" wp14:anchorId="203B816E" wp14:editId="25E12DB5">
-            <wp:extent cx="3038475" cy="1838325"/>
-            <wp:effectExtent l="0" t="0" r="9525" b="9525"/>
-            <wp:docPr id="12" name="Picture 12"/>
+          <wp:inline distT="0" distB="0" distL="0" distR="0" wp14:anchorId="55E339D9" wp14:editId="08D3CE0C">
+            <wp:extent cx="5450194" cy="5144494"/>
+            <wp:effectExtent l="0" t="0" r="0" b="0"/>
+            <wp:docPr id="6" name="Picture 6"/>
             <wp:cNvGraphicFramePr>
               <a:graphicFrameLocks xmlns:a="http://schemas.openxmlformats.org/drawingml/2006/main" noChangeAspect="1"/>
             </wp:cNvGraphicFramePr>
@@ -441,7 +383,7 @@
                   <pic:spPr>
                     <a:xfrm>
                       <a:off x="0" y="0"/>
-                      <a:ext cx="3038475" cy="1838325"/>
+                      <a:ext cx="5455411" cy="5149418"/>
                     </a:xfrm>
                     <a:prstGeom prst="rect">
                       <a:avLst/>
@@ -456,7 +398,21 @@
     </w:p>
     <w:p>
       <w:r>
-        <w:t>In GitHub you will see the new repository as shown below.</w:t>
+        <w:br w:type="page"/>
+      </w:r>
+    </w:p>
+    <w:p>
+      <w:r>
+        <w:lastRenderedPageBreak/>
+        <w:t xml:space="preserve">In </w:t>
+      </w:r>
+      <w:proofErr w:type="gramStart"/>
+      <w:r>
+        <w:t>GitHub</w:t>
+      </w:r>
+      <w:proofErr w:type="gramEnd"/>
+      <w:r>
+        <w:t xml:space="preserve"> you will see the new repository as shown below.</w:t>
       </w:r>
     </w:p>
     <w:p>
@@ -464,12 +420,11 @@
         <w:rPr>
           <w:noProof/>
         </w:rPr>
-        <w:lastRenderedPageBreak/>
         <w:drawing>
-          <wp:inline distT="0" distB="0" distL="0" distR="0" wp14:anchorId="64521BD6" wp14:editId="53336AB4">
-            <wp:extent cx="5943600" cy="2994660"/>
-            <wp:effectExtent l="76200" t="76200" r="76200" b="72390"/>
-            <wp:docPr id="14" name="Picture 14"/>
+          <wp:inline distT="0" distB="0" distL="0" distR="0" wp14:anchorId="1A419D13" wp14:editId="4094651F">
+            <wp:extent cx="5943600" cy="2934970"/>
+            <wp:effectExtent l="0" t="0" r="0" b="0"/>
+            <wp:docPr id="7" name="Picture 7"/>
             <wp:cNvGraphicFramePr>
               <a:graphicFrameLocks xmlns:a="http://schemas.openxmlformats.org/drawingml/2006/main" noChangeAspect="1"/>
             </wp:cNvGraphicFramePr>
@@ -489,19 +444,11 @@
                   <pic:spPr>
                     <a:xfrm>
                       <a:off x="0" y="0"/>
-                      <a:ext cx="5943600" cy="2994660"/>
+                      <a:ext cx="5943600" cy="2934970"/>
                     </a:xfrm>
                     <a:prstGeom prst="rect">
                       <a:avLst/>
                     </a:prstGeom>
-                    <a:effectLst>
-                      <a:glow rad="63500">
-                        <a:schemeClr val="accent1">
-                          <a:satMod val="175000"/>
-                          <a:alpha val="40000"/>
-                        </a:schemeClr>
-                      </a:glow>
-                    </a:effectLst>
                   </pic:spPr>
                 </pic:pic>
               </a:graphicData>
@@ -516,7 +463,7 @@
       </w:r>
       <w:proofErr w:type="spellStart"/>
       <w:r>
-        <w:t>viljoed</w:t>
+        <w:t>dimayuj</w:t>
       </w:r>
       <w:proofErr w:type="spellEnd"/>
       <w:r>
@@ -555,7 +502,7 @@
           <w:noProof/>
         </w:rPr>
         <w:drawing>
-          <wp:inline distT="0" distB="0" distL="0" distR="0" wp14:anchorId="7C6E435A" wp14:editId="5295E8CC">
+          <wp:inline distT="0" distB="0" distL="0" distR="0" wp14:anchorId="7C6E435A" wp14:editId="17F82A09">
             <wp:extent cx="4200000" cy="1600000"/>
             <wp:effectExtent l="76200" t="76200" r="67310" b="76835"/>
             <wp:docPr id="1" name="Picture 1"/>
@@ -616,7 +563,7 @@
           <w:noProof/>
         </w:rPr>
         <w:drawing>
-          <wp:inline distT="0" distB="0" distL="0" distR="0" wp14:anchorId="0E9C02E7" wp14:editId="50CA0CDC">
+          <wp:inline distT="0" distB="0" distL="0" distR="0" wp14:anchorId="0E9C02E7" wp14:editId="26715198">
             <wp:extent cx="2647619" cy="1190476"/>
             <wp:effectExtent l="76200" t="76200" r="76835" b="67310"/>
             <wp:docPr id="15" name="Picture 15"/>
@@ -672,7 +619,7 @@
           <w:noProof/>
         </w:rPr>
         <w:drawing>
-          <wp:inline distT="0" distB="0" distL="0" distR="0" wp14:anchorId="58C1336C" wp14:editId="43C89471">
+          <wp:inline distT="0" distB="0" distL="0" distR="0" wp14:anchorId="58C1336C" wp14:editId="64540224">
             <wp:extent cx="3961905" cy="1933333"/>
             <wp:effectExtent l="76200" t="76200" r="76835" b="67310"/>
             <wp:docPr id="16" name="Picture 16"/>
@@ -727,10 +674,10 @@
           <w:noProof/>
         </w:rPr>
         <w:drawing>
-          <wp:inline distT="0" distB="0" distL="0" distR="0" wp14:anchorId="71134DAF" wp14:editId="0C982A17">
-            <wp:extent cx="4286250" cy="2409825"/>
-            <wp:effectExtent l="0" t="0" r="0" b="9525"/>
-            <wp:docPr id="17" name="Picture 17"/>
+          <wp:inline distT="0" distB="0" distL="0" distR="0" wp14:anchorId="37E646CF" wp14:editId="05E31BB0">
+            <wp:extent cx="4267200" cy="2381250"/>
+            <wp:effectExtent l="0" t="0" r="0" b="0"/>
+            <wp:docPr id="8" name="Picture 8"/>
             <wp:cNvGraphicFramePr>
               <a:graphicFrameLocks xmlns:a="http://schemas.openxmlformats.org/drawingml/2006/main" noChangeAspect="1"/>
             </wp:cNvGraphicFramePr>
@@ -750,7 +697,7 @@
                   <pic:spPr>
                     <a:xfrm>
                       <a:off x="0" y="0"/>
-                      <a:ext cx="4286250" cy="2409825"/>
+                      <a:ext cx="4267200" cy="2381250"/>
                     </a:xfrm>
                     <a:prstGeom prst="rect">
                       <a:avLst/>
@@ -773,38 +720,84 @@
     </w:p>
     <w:p>
       <w:r>
-        <w:t xml:space="preserve">On your local </w:t>
-      </w:r>
-      <w:proofErr w:type="gramStart"/>
-      <w:r>
-        <w:t>computer</w:t>
-      </w:r>
-      <w:proofErr w:type="gramEnd"/>
-      <w:r>
-        <w:t xml:space="preserve"> you will find the local repository in the folder you specified with </w:t>
+        <w:br w:type="page"/>
+      </w:r>
+    </w:p>
+    <w:p>
+      <w:pPr>
+        <w:pStyle w:val="Heading1"/>
+      </w:pPr>
+      <w:bookmarkStart w:id="2" w:name="_Show_hidden_files,"/>
+      <w:bookmarkStart w:id="3" w:name="_Toc60867050"/>
+      <w:bookmarkEnd w:id="2"/>
+      <w:r>
+        <w:lastRenderedPageBreak/>
+        <w:t>Cloning the repository to your local drive</w:t>
+      </w:r>
+    </w:p>
+    <w:p>
+      <w:r>
+        <w:t xml:space="preserve">Now </w:t>
+      </w:r>
+      <w:r>
+        <w:t>that we have an existing (albeit empty) remote repository, we will use VS Code to clone that remote repository, locally.</w:t>
+      </w:r>
+    </w:p>
+    <w:p>
+      <w:r>
+        <w:t>The owner will:</w:t>
+      </w:r>
+    </w:p>
+    <w:p>
+      <w:pPr>
+        <w:pStyle w:val="ListParagraph"/>
+        <w:numPr>
+          <w:ilvl w:val="0"/>
+          <w:numId w:val="12"/>
+        </w:numPr>
+      </w:pPr>
+      <w:r>
+        <w:t>Open up VS Code</w:t>
+      </w:r>
+    </w:p>
+    <w:p>
+      <w:pPr>
+        <w:pStyle w:val="ListParagraph"/>
+        <w:numPr>
+          <w:ilvl w:val="0"/>
+          <w:numId w:val="12"/>
+        </w:numPr>
+      </w:pPr>
+      <w:r>
+        <w:t xml:space="preserve">Show the Command Palette by pressing either F1 or </w:t>
       </w:r>
       <w:proofErr w:type="spellStart"/>
       <w:r>
-        <w:t>GitKraken</w:t>
+        <w:t>Ctrl+Shift+P</w:t>
       </w:r>
       <w:proofErr w:type="spellEnd"/>
       <w:r>
-        <w:t xml:space="preserve">, e.g. </w:t>
-      </w:r>
-      <w:r>
-        <w:t>E:\acgis\gis4207\day02\lab\gis4207-day02</w:t>
-      </w:r>
-    </w:p>
-    <w:p>
+        <w:t>. It should look like this at the very top with some drop-down options:</w:t>
+      </w:r>
+    </w:p>
+    <w:p>
+      <w:pPr>
+        <w:pStyle w:val="ListParagraph"/>
+      </w:pPr>
+    </w:p>
+    <w:p>
+      <w:pPr>
+        <w:pStyle w:val="ListParagraph"/>
+      </w:pPr>
       <w:r>
         <w:rPr>
           <w:noProof/>
         </w:rPr>
         <w:drawing>
-          <wp:inline distT="0" distB="0" distL="0" distR="0" wp14:anchorId="6E88D124" wp14:editId="7C83C25F">
-            <wp:extent cx="1905000" cy="1362075"/>
-            <wp:effectExtent l="76200" t="76200" r="76200" b="85725"/>
-            <wp:docPr id="18" name="Picture 18"/>
+          <wp:inline distT="0" distB="0" distL="0" distR="0" wp14:anchorId="2C055066" wp14:editId="74A9E508">
+            <wp:extent cx="5462546" cy="354832"/>
+            <wp:effectExtent l="0" t="0" r="0" b="7620"/>
+            <wp:docPr id="9" name="Picture 9"/>
             <wp:cNvGraphicFramePr>
               <a:graphicFrameLocks xmlns:a="http://schemas.openxmlformats.org/drawingml/2006/main" noChangeAspect="1"/>
             </wp:cNvGraphicFramePr>
@@ -824,19 +817,11 @@
                   <pic:spPr>
                     <a:xfrm>
                       <a:off x="0" y="0"/>
-                      <a:ext cx="1905000" cy="1362075"/>
+                      <a:ext cx="5489849" cy="356606"/>
                     </a:xfrm>
                     <a:prstGeom prst="rect">
                       <a:avLst/>
                     </a:prstGeom>
-                    <a:effectLst>
-                      <a:glow rad="63500">
-                        <a:schemeClr val="accent1">
-                          <a:satMod val="175000"/>
-                          <a:alpha val="40000"/>
-                        </a:schemeClr>
-                      </a:glow>
-                    </a:effectLst>
                   </pic:spPr>
                 </pic:pic>
               </a:graphicData>
@@ -846,37 +831,48 @@
       </w:r>
     </w:p>
     <w:p>
-      <w:r>
-        <w:lastRenderedPageBreak/>
-        <w:t>If you do not see the .git folder, refer to “</w:t>
-      </w:r>
-      <w:hyperlink w:anchor="_Show_hidden_files," w:history="1">
-        <w:r>
-          <w:rPr>
-            <w:rStyle w:val="Hyperlink"/>
-          </w:rPr>
-          <w:t>Show hidden files, folders, and drives</w:t>
-        </w:r>
-      </w:hyperlink>
-      <w:r>
-        <w:t>” at the end of this document.</w:t>
-      </w:r>
-    </w:p>
-    <w:p>
-      <w:r>
-        <w:t xml:space="preserve">Create a folder in this working directory (tree) for you and your partner, e.g. </w:t>
-      </w:r>
-    </w:p>
-    <w:p>
+      <w:pPr>
+        <w:pStyle w:val="ListParagraph"/>
+      </w:pPr>
+    </w:p>
+    <w:p>
+      <w:pPr>
+        <w:pStyle w:val="ListParagraph"/>
+        <w:numPr>
+          <w:ilvl w:val="0"/>
+          <w:numId w:val="12"/>
+        </w:numPr>
+      </w:pPr>
+      <w:r>
+        <w:t xml:space="preserve">Start typing ‘clone’ and the Command Palette should autocomplete to </w:t>
+      </w:r>
+      <w:proofErr w:type="spellStart"/>
+      <w:r>
+        <w:t>Git</w:t>
+      </w:r>
+      <w:proofErr w:type="spellEnd"/>
+      <w:r>
+        <w:t>: Clone as seen below:</w:t>
+      </w:r>
+    </w:p>
+    <w:p>
+      <w:pPr>
+        <w:pStyle w:val="ListParagraph"/>
+      </w:pPr>
+    </w:p>
+    <w:p>
+      <w:pPr>
+        <w:pStyle w:val="ListParagraph"/>
+      </w:pPr>
       <w:r>
         <w:rPr>
           <w:noProof/>
         </w:rPr>
         <w:drawing>
-          <wp:inline distT="0" distB="0" distL="0" distR="0" wp14:anchorId="4CF8A6CE" wp14:editId="72449CB7">
-            <wp:extent cx="1914525" cy="1504950"/>
-            <wp:effectExtent l="76200" t="76200" r="85725" b="76200"/>
-            <wp:docPr id="19" name="Picture 19"/>
+          <wp:inline distT="0" distB="0" distL="0" distR="0" wp14:anchorId="76A74E61" wp14:editId="34C469A7">
+            <wp:extent cx="5462270" cy="824009"/>
+            <wp:effectExtent l="0" t="0" r="5080" b="0"/>
+            <wp:docPr id="10" name="Picture 10"/>
             <wp:cNvGraphicFramePr>
               <a:graphicFrameLocks xmlns:a="http://schemas.openxmlformats.org/drawingml/2006/main" noChangeAspect="1"/>
             </wp:cNvGraphicFramePr>
@@ -896,19 +892,11 @@
                   <pic:spPr>
                     <a:xfrm>
                       <a:off x="0" y="0"/>
-                      <a:ext cx="1914525" cy="1504950"/>
+                      <a:ext cx="5501002" cy="829852"/>
                     </a:xfrm>
                     <a:prstGeom prst="rect">
                       <a:avLst/>
                     </a:prstGeom>
-                    <a:effectLst>
-                      <a:glow rad="63500">
-                        <a:schemeClr val="accent1">
-                          <a:satMod val="175000"/>
-                          <a:alpha val="40000"/>
-                        </a:schemeClr>
-                      </a:glow>
-                    </a:effectLst>
                   </pic:spPr>
                 </pic:pic>
               </a:graphicData>
@@ -918,68 +906,42 @@
       </w:r>
     </w:p>
     <w:p>
-      <w:r>
-        <w:t xml:space="preserve">Where </w:t>
-      </w:r>
-      <w:proofErr w:type="spellStart"/>
-      <w:r>
-        <w:t>UserA_UserB</w:t>
-      </w:r>
-      <w:proofErr w:type="spellEnd"/>
-      <w:r>
-        <w:t xml:space="preserve"> </w:t>
-      </w:r>
-      <w:proofErr w:type="gramStart"/>
-      <w:r>
-        <w:t>will be replaced</w:t>
-      </w:r>
-      <w:proofErr w:type="gramEnd"/>
-      <w:r>
-        <w:t xml:space="preserve"> with the first</w:t>
-      </w:r>
-      <w:r>
-        <w:t xml:space="preserve"> name</w:t>
-      </w:r>
-      <w:r>
-        <w:t xml:space="preserve"> and last initial of you and your partner</w:t>
-      </w:r>
-      <w:r>
-        <w:t xml:space="preserve"> (e.g. </w:t>
-      </w:r>
-      <w:proofErr w:type="spellStart"/>
-      <w:r>
-        <w:t>ElliotA_CarlyC</w:t>
-      </w:r>
-      <w:proofErr w:type="spellEnd"/>
-      <w:r>
-        <w:t>)</w:t>
-      </w:r>
-      <w:r>
-        <w:t>.  This folder will need a file</w:t>
-      </w:r>
-      <w:r>
-        <w:t xml:space="preserve"> in that folder</w:t>
-      </w:r>
-      <w:r>
-        <w:t xml:space="preserve"> before you stage, commit, and push to GitHub.</w:t>
-      </w:r>
-      <w:r>
-        <w:t xml:space="preserve">  </w:t>
-      </w:r>
-      <w:r>
-        <w:t>Create an empty file with the name of the first script in the exercise.  If it was “script1.py”, then your folder would now look like:</w:t>
-      </w:r>
-    </w:p>
-    <w:p>
+      <w:pPr>
+        <w:pStyle w:val="ListParagraph"/>
+      </w:pPr>
+    </w:p>
+    <w:p>
+      <w:pPr>
+        <w:pStyle w:val="ListParagraph"/>
+        <w:numPr>
+          <w:ilvl w:val="0"/>
+          <w:numId w:val="12"/>
+        </w:numPr>
+      </w:pPr>
+      <w:r>
+        <w:t>Press ‘Enter’</w:t>
+      </w:r>
+    </w:p>
+    <w:p>
+      <w:pPr>
+        <w:pStyle w:val="ListParagraph"/>
+        <w:numPr>
+          <w:ilvl w:val="0"/>
+          <w:numId w:val="12"/>
+        </w:numPr>
+      </w:pPr>
+      <w:r>
+        <w:t>You should now be prompted for a repository URL or source</w:t>
+      </w:r>
       <w:r>
         <w:rPr>
           <w:noProof/>
         </w:rPr>
         <w:drawing>
-          <wp:inline distT="0" distB="0" distL="0" distR="0" wp14:anchorId="4E526773" wp14:editId="33B72525">
-            <wp:extent cx="2619375" cy="876300"/>
-            <wp:effectExtent l="76200" t="76200" r="85725" b="76200"/>
-            <wp:docPr id="2053" name="Picture 2053"/>
+          <wp:inline distT="0" distB="0" distL="0" distR="0" wp14:anchorId="250EE4A6" wp14:editId="6E160E59">
+            <wp:extent cx="5462270" cy="591746"/>
+            <wp:effectExtent l="0" t="0" r="0" b="0"/>
+            <wp:docPr id="11" name="Picture 11"/>
             <wp:cNvGraphicFramePr>
               <a:graphicFrameLocks xmlns:a="http://schemas.openxmlformats.org/drawingml/2006/main" noChangeAspect="1"/>
             </wp:cNvGraphicFramePr>
@@ -999,19 +961,11 @@
                   <pic:spPr>
                     <a:xfrm>
                       <a:off x="0" y="0"/>
-                      <a:ext cx="2619375" cy="876300"/>
+                      <a:ext cx="5574493" cy="603904"/>
                     </a:xfrm>
                     <a:prstGeom prst="rect">
                       <a:avLst/>
                     </a:prstGeom>
-                    <a:effectLst>
-                      <a:glow rad="63500">
-                        <a:schemeClr val="accent1">
-                          <a:satMod val="175000"/>
-                          <a:alpha val="40000"/>
-                        </a:schemeClr>
-                      </a:glow>
-                    </a:effectLst>
                   </pic:spPr>
                 </pic:pic>
               </a:graphicData>
@@ -1021,28 +975,130 @@
       </w:r>
     </w:p>
     <w:p>
-      <w:r>
-        <w:t xml:space="preserve">In </w:t>
-      </w:r>
-      <w:proofErr w:type="spellStart"/>
-      <w:r>
-        <w:t>GitKraken</w:t>
-      </w:r>
-      <w:proofErr w:type="spellEnd"/>
-      <w:r>
-        <w:t>, above the Initial commit, you will see a +1 signifying that one new file has been added:</w:t>
-      </w:r>
-    </w:p>
-    <w:p>
+      <w:pPr>
+        <w:pStyle w:val="ListParagraph"/>
+        <w:numPr>
+          <w:ilvl w:val="0"/>
+          <w:numId w:val="12"/>
+        </w:numPr>
+      </w:pPr>
+      <w:r>
+        <w:t>Go back to GitHub.com and find the repository you created in the initial repository set up.</w:t>
+      </w:r>
+    </w:p>
+    <w:p>
+      <w:pPr>
+        <w:pStyle w:val="ListParagraph"/>
+        <w:numPr>
+          <w:ilvl w:val="0"/>
+          <w:numId w:val="12"/>
+        </w:numPr>
+      </w:pPr>
+      <w:r>
+        <w:t xml:space="preserve">In the ‘Code’ </w:t>
+      </w:r>
+      <w:proofErr w:type="gramStart"/>
+      <w:r>
+        <w:t>tab</w:t>
+      </w:r>
+      <w:proofErr w:type="gramEnd"/>
+      <w:r>
+        <w:t xml:space="preserve"> you will find a green ‘Code’ drop-down. Click it then select the Copy to Clipboard icon to the right of the URL.</w:t>
+      </w:r>
+    </w:p>
+    <w:p>
+      <w:pPr>
+        <w:pStyle w:val="ListParagraph"/>
+      </w:pPr>
+      <w:r>
+        <w:rPr>
+          <w:noProof/>
+        </w:rPr>
+        <mc:AlternateContent>
+          <mc:Choice Requires="wps">
+            <w:drawing>
+              <wp:anchor distT="0" distB="0" distL="114300" distR="114300" simplePos="0" relativeHeight="251662336" behindDoc="0" locked="0" layoutInCell="1" allowOverlap="1" wp14:anchorId="6BDD8F8E" wp14:editId="5F314EA3">
+                <wp:simplePos x="0" y="0"/>
+                <wp:positionH relativeFrom="column">
+                  <wp:posOffset>5454318</wp:posOffset>
+                </wp:positionH>
+                <wp:positionV relativeFrom="paragraph">
+                  <wp:posOffset>1416133</wp:posOffset>
+                </wp:positionV>
+                <wp:extent cx="365622" cy="238539"/>
+                <wp:effectExtent l="0" t="0" r="15875" b="28575"/>
+                <wp:wrapNone/>
+                <wp:docPr id="20" name="Rectangle 20"/>
+                <wp:cNvGraphicFramePr/>
+                <a:graphic xmlns:a="http://schemas.openxmlformats.org/drawingml/2006/main">
+                  <a:graphicData uri="http://schemas.microsoft.com/office/word/2010/wordprocessingShape">
+                    <wps:wsp>
+                      <wps:cNvSpPr/>
+                      <wps:spPr>
+                        <a:xfrm>
+                          <a:off x="0" y="0"/>
+                          <a:ext cx="365622" cy="238539"/>
+                        </a:xfrm>
+                        <a:prstGeom prst="rect">
+                          <a:avLst/>
+                        </a:prstGeom>
+                        <a:noFill/>
+                        <a:ln>
+                          <a:solidFill>
+                            <a:srgbClr val="FF0000"/>
+                          </a:solidFill>
+                        </a:ln>
+                      </wps:spPr>
+                      <wps:style>
+                        <a:lnRef idx="2">
+                          <a:schemeClr val="accent1">
+                            <a:shade val="50000"/>
+                          </a:schemeClr>
+                        </a:lnRef>
+                        <a:fillRef idx="1">
+                          <a:schemeClr val="accent1"/>
+                        </a:fillRef>
+                        <a:effectRef idx="0">
+                          <a:schemeClr val="accent1"/>
+                        </a:effectRef>
+                        <a:fontRef idx="minor">
+                          <a:schemeClr val="lt1"/>
+                        </a:fontRef>
+                      </wps:style>
+                      <wps:bodyPr rot="0" spcFirstLastPara="0" vertOverflow="overflow" horzOverflow="overflow" vert="horz" wrap="square" lIns="91440" tIns="45720" rIns="91440" bIns="45720" numCol="1" spcCol="0" rtlCol="0" fromWordArt="0" anchor="ctr" anchorCtr="0" forceAA="0" compatLnSpc="1">
+                        <a:prstTxWarp prst="textNoShape">
+                          <a:avLst/>
+                        </a:prstTxWarp>
+                        <a:noAutofit/>
+                      </wps:bodyPr>
+                    </wps:wsp>
+                  </a:graphicData>
+                </a:graphic>
+                <wp14:sizeRelH relativeFrom="margin">
+                  <wp14:pctWidth>0</wp14:pctWidth>
+                </wp14:sizeRelH>
+                <wp14:sizeRelV relativeFrom="margin">
+                  <wp14:pctHeight>0</wp14:pctHeight>
+                </wp14:sizeRelV>
+              </wp:anchor>
+            </w:drawing>
+          </mc:Choice>
+          <mc:Fallback>
+            <w:pict>
+              <v:rect w14:anchorId="12003347" id="Rectangle 20" o:spid="_x0000_s1026" style="position:absolute;margin-left:429.45pt;margin-top:111.5pt;width:28.8pt;height:18.8pt;z-index:251662336;visibility:visible;mso-wrap-style:square;mso-width-percent:0;mso-height-percent:0;mso-wrap-distance-left:9pt;mso-wrap-distance-top:0;mso-wrap-distance-right:9pt;mso-wrap-distance-bottom:0;mso-position-horizontal:absolute;mso-position-horizontal-relative:text;mso-position-vertical:absolute;mso-position-vertical-relative:text;mso-width-percent:0;mso-height-percent:0;mso-width-relative:margin;mso-height-relative:margin;v-text-anchor:middle" o:gfxdata="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" filled="f" strokecolor="red" strokeweight="2pt"/>
+            </w:pict>
+          </mc:Fallback>
+        </mc:AlternateContent>
+      </w:r>
       <w:r>
         <w:rPr>
           <w:noProof/>
         </w:rPr>
         <w:drawing>
-          <wp:inline distT="0" distB="0" distL="0" distR="0" wp14:anchorId="581B31EB" wp14:editId="2656F883">
-            <wp:extent cx="3923809" cy="914286"/>
-            <wp:effectExtent l="0" t="0" r="635" b="635"/>
-            <wp:docPr id="22" name="Picture 22"/>
+          <wp:inline distT="0" distB="0" distL="0" distR="0" wp14:anchorId="14DC325B" wp14:editId="01A2A90C">
+            <wp:extent cx="5462270" cy="2581156"/>
+            <wp:effectExtent l="0" t="0" r="5080" b="0"/>
+            <wp:docPr id="13" name="Picture 13"/>
             <wp:cNvGraphicFramePr>
               <a:graphicFrameLocks xmlns:a="http://schemas.openxmlformats.org/drawingml/2006/main" noChangeAspect="1"/>
             </wp:cNvGraphicFramePr>
@@ -1062,7 +1118,7 @@
                   <pic:spPr>
                     <a:xfrm>
                       <a:off x="0" y="0"/>
-                      <a:ext cx="3923809" cy="914286"/>
+                      <a:ext cx="5469754" cy="2584693"/>
                     </a:xfrm>
                     <a:prstGeom prst="rect">
                       <a:avLst/>
@@ -1076,37 +1132,31 @@
       </w:r>
     </w:p>
     <w:p>
-      <w:r>
-        <w:t>If you click the “+1”, the side panel show below will be displayed:</w:t>
-      </w:r>
-    </w:p>
-    <w:p>
+      <w:pPr>
+        <w:pStyle w:val="ListParagraph"/>
+        <w:numPr>
+          <w:ilvl w:val="0"/>
+          <w:numId w:val="12"/>
+        </w:numPr>
+      </w:pPr>
+      <w:r>
+        <w:lastRenderedPageBreak/>
+        <w:t>Paste this URL into VS Code</w:t>
+      </w:r>
+    </w:p>
+    <w:p>
+      <w:pPr>
+        <w:pStyle w:val="ListParagraph"/>
+      </w:pPr>
       <w:r>
         <w:rPr>
           <w:noProof/>
         </w:rPr>
-        <w:lastRenderedPageBreak/>
         <w:drawing>
-          <wp:anchor distT="0" distB="0" distL="114300" distR="114300" simplePos="0" relativeHeight="251658240" behindDoc="1" locked="0" layoutInCell="1" allowOverlap="1" wp14:anchorId="2E4111A8" wp14:editId="082BC6A5">
-            <wp:simplePos x="0" y="0"/>
-            <wp:positionH relativeFrom="column">
-              <wp:posOffset>0</wp:posOffset>
-            </wp:positionH>
-            <wp:positionV relativeFrom="paragraph">
-              <wp:posOffset>0</wp:posOffset>
-            </wp:positionV>
-            <wp:extent cx="3819048" cy="7428571"/>
-            <wp:effectExtent l="0" t="0" r="0" b="1270"/>
-            <wp:wrapTight wrapText="bothSides">
-              <wp:wrapPolygon edited="0">
-                <wp:start x="0" y="0"/>
-                <wp:lineTo x="0" y="21548"/>
-                <wp:lineTo x="21442" y="21548"/>
-                <wp:lineTo x="21442" y="0"/>
-                <wp:lineTo x="0" y="0"/>
-              </wp:wrapPolygon>
-            </wp:wrapTight>
-            <wp:docPr id="24" name="Picture 24"/>
+          <wp:inline distT="0" distB="0" distL="0" distR="0" wp14:anchorId="7C5A4C72" wp14:editId="583BDF11">
+            <wp:extent cx="5375081" cy="855074"/>
+            <wp:effectExtent l="0" t="0" r="0" b="2540"/>
+            <wp:docPr id="21" name="Picture 21"/>
             <wp:cNvGraphicFramePr>
               <a:graphicFrameLocks xmlns:a="http://schemas.openxmlformats.org/drawingml/2006/main" noChangeAspect="1"/>
             </wp:cNvGraphicFramePr>
@@ -1118,13 +1168,7 @@
                     <pic:cNvPicPr/>
                   </pic:nvPicPr>
                   <pic:blipFill>
-                    <a:blip r:embed="rId19">
-                      <a:extLst>
-                        <a:ext uri="{28A0092B-C50C-407E-A947-70E740481C1C}">
-                          <a14:useLocalDpi xmlns:a14="http://schemas.microsoft.com/office/drawing/2010/main" val="0"/>
-                        </a:ext>
-                      </a:extLst>
-                    </a:blip>
+                    <a:blip r:embed="rId19"/>
                     <a:stretch>
                       <a:fillRect/>
                     </a:stretch>
@@ -1132,7 +1176,7 @@
                   <pic:spPr>
                     <a:xfrm>
                       <a:off x="0" y="0"/>
-                      <a:ext cx="3819048" cy="7428571"/>
+                      <a:ext cx="5434151" cy="864471"/>
                     </a:xfrm>
                     <a:prstGeom prst="rect">
                       <a:avLst/>
@@ -1141,85 +1185,185 @@
                 </pic:pic>
               </a:graphicData>
             </a:graphic>
-          </wp:anchor>
+          </wp:inline>
         </w:drawing>
       </w:r>
-      <w:r>
-        <w:t>The trash can in the upper left allows you to discard all changes since the last commit.  You do not want to do that in this case.</w:t>
-      </w:r>
-    </w:p>
-    <w:p>
-      <w:r>
-        <w:t xml:space="preserve">If you mouse over the new file, you have the option to stage that file.  If you had added/modified/deleted more than one file, you could stage them individually.  </w:t>
-      </w:r>
-    </w:p>
-    <w:p>
-      <w:r>
-        <w:t xml:space="preserve">Recall, staging is </w:t>
-      </w:r>
-      <w:r>
-        <w:t>specifying that</w:t>
-      </w:r>
-      <w:r>
-        <w:t xml:space="preserve"> the added/modified/deleted</w:t>
-      </w:r>
-      <w:r>
-        <w:t xml:space="preserve"> file will be included in the next commit.</w:t>
-      </w:r>
-    </w:p>
-    <w:p>
-      <w:r>
-        <w:t>In this case, “Stage all changes” or “Stage File” will have the same result since there has only been one change (adding script1.py).</w:t>
-      </w:r>
-    </w:p>
-    <w:p>
-      <w:r>
-        <w:t>After staging, you do have the option to “</w:t>
+    </w:p>
+    <w:p>
+      <w:pPr>
+        <w:pStyle w:val="ListParagraph"/>
+        <w:numPr>
+          <w:ilvl w:val="0"/>
+          <w:numId w:val="12"/>
+        </w:numPr>
+      </w:pPr>
+      <w:r>
+        <w:t xml:space="preserve">Press ‘Enter’. You </w:t>
+      </w:r>
+      <w:proofErr w:type="gramStart"/>
+      <w:r>
+        <w:t>should be prompted</w:t>
+      </w:r>
+      <w:proofErr w:type="gramEnd"/>
+      <w:r>
+        <w:t xml:space="preserve"> to specify a target directory for the local repository.</w:t>
+      </w:r>
+    </w:p>
+    <w:p>
+      <w:pPr>
+        <w:pStyle w:val="ListParagraph"/>
+        <w:numPr>
+          <w:ilvl w:val="0"/>
+          <w:numId w:val="12"/>
+        </w:numPr>
+      </w:pPr>
+      <w:r>
+        <w:t>Navigate to …\</w:t>
       </w:r>
       <w:proofErr w:type="spellStart"/>
       <w:r>
-        <w:t>Unstage</w:t>
+        <w:t>acgis</w:t>
       </w:r>
       <w:proofErr w:type="spellEnd"/>
       <w:r>
-        <w:t xml:space="preserve"> all changes” or “</w:t>
+        <w:t>\GIS4107\Week02\lab and select that as your repository location.</w:t>
+      </w:r>
+    </w:p>
+    <w:p>
+      <w:pPr>
+        <w:pStyle w:val="ListParagraph"/>
+        <w:numPr>
+          <w:ilvl w:val="0"/>
+          <w:numId w:val="12"/>
+        </w:numPr>
+      </w:pPr>
+      <w:r>
+        <w:t>VS Code will prompt you, giving you options to open, etc. Just select open.</w:t>
+      </w:r>
+    </w:p>
+    <w:p>
+      <w:pPr>
+        <w:pStyle w:val="ListParagraph"/>
+        <w:numPr>
+          <w:ilvl w:val="0"/>
+          <w:numId w:val="12"/>
+        </w:numPr>
+      </w:pPr>
+      <w:r>
+        <w:t>You have now successfully cloned your repository on your local drive!</w:t>
+      </w:r>
+    </w:p>
+    <w:p>
+      <w:pPr>
+        <w:pStyle w:val="ListParagraph"/>
+        <w:numPr>
+          <w:ilvl w:val="0"/>
+          <w:numId w:val="12"/>
+        </w:numPr>
+      </w:pPr>
+      <w:r>
+        <w:t xml:space="preserve">Inside of this local </w:t>
+      </w:r>
+      <w:proofErr w:type="gramStart"/>
+      <w:r>
+        <w:t>repository</w:t>
+      </w:r>
+      <w:proofErr w:type="gramEnd"/>
+      <w:r>
+        <w:t xml:space="preserve"> create a folder called </w:t>
       </w:r>
       <w:proofErr w:type="spellStart"/>
       <w:r>
-        <w:t>Unstage</w:t>
+        <w:t>usera_userb</w:t>
       </w:r>
       <w:proofErr w:type="spellEnd"/>
       <w:r>
-        <w:t xml:space="preserve"> file”.</w:t>
-      </w:r>
-    </w:p>
-    <w:p>
-      <w:r>
-        <w:t>Next step is to commit the change to the local repository.  Clicking on “Summary” in the “Commit Message” pane shows the number of remaining characters in the Summary (max 72).  As soon as you start typing, the word “Summary” disappears.</w:t>
-      </w:r>
-    </w:p>
-    <w:p>
-      <w:r>
-        <w:t xml:space="preserve">For such a simple commit, a summary is all that is required.  A more detailed description is optional.  </w:t>
-      </w:r>
-    </w:p>
-    <w:p>
-      <w:r>
-        <w:t>You commit message might look like the following:</w:t>
+        <w:t xml:space="preserve"> (e.g. </w:t>
+      </w:r>
+      <w:proofErr w:type="spellStart"/>
+      <w:r>
+        <w:t>viljoend_dimayugaj</w:t>
+      </w:r>
+      <w:proofErr w:type="spellEnd"/>
+      <w:r>
+        <w:t>)</w:t>
+      </w:r>
+      <w:r>
+        <w:t>. This will be your working folder for your exercises.</w:t>
       </w:r>
     </w:p>
     <w:p/>
-    <w:p>
+    <w:p/>
+    <w:p>
+      <w:pPr>
+        <w:rPr>
+          <w:rFonts w:asciiTheme="majorHAnsi" w:eastAsiaTheme="majorEastAsia" w:hAnsiTheme="majorHAnsi" w:cstheme="majorBidi"/>
+          <w:b/>
+          <w:bCs/>
+          <w:color w:val="365F91" w:themeColor="accent1" w:themeShade="BF"/>
+          <w:sz w:val="28"/>
+          <w:szCs w:val="28"/>
+        </w:rPr>
+      </w:pPr>
+      <w:r>
+        <w:br w:type="page"/>
+      </w:r>
+    </w:p>
+    <w:p>
+      <w:pPr>
+        <w:pStyle w:val="Heading1"/>
+      </w:pPr>
+      <w:r>
+        <w:lastRenderedPageBreak/>
+        <w:t>Pushing changes to the remote repository</w:t>
+      </w:r>
+    </w:p>
+    <w:p>
+      <w:r>
+        <w:t>There are many ways to commit changes from your local repository to your remote repository.</w:t>
+      </w:r>
+    </w:p>
+    <w:p>
+      <w:r>
+        <w:t xml:space="preserve">One way is to </w:t>
+      </w:r>
+      <w:r>
+        <w:t xml:space="preserve">administer your changes in the local repository and ‘push’ those changes back up to the remote repository. To illustrate how this will work, create a file for the first exercise this week in your working folder. For this example, </w:t>
+      </w:r>
+      <w:proofErr w:type="gramStart"/>
+      <w:r>
+        <w:t>let’s</w:t>
+      </w:r>
+      <w:proofErr w:type="gramEnd"/>
+      <w:r>
+        <w:t xml:space="preserve"> use exercise1.py.</w:t>
+      </w:r>
+    </w:p>
+    <w:p>
+      <w:r>
+        <w:t>The owner will:</w:t>
+      </w:r>
+    </w:p>
+    <w:p>
+      <w:pPr>
+        <w:pStyle w:val="ListParagraph"/>
+        <w:numPr>
+          <w:ilvl w:val="0"/>
+          <w:numId w:val="13"/>
+        </w:numPr>
+      </w:pPr>
+      <w:r>
+        <w:t xml:space="preserve">Create the file (e.g. exercise1.py) in the working folder. I created mine in VS code. </w:t>
+      </w:r>
       <w:r>
         <w:rPr>
           <w:noProof/>
         </w:rPr>
-        <w:lastRenderedPageBreak/>
         <w:drawing>
-          <wp:inline distT="0" distB="0" distL="0" distR="0" wp14:anchorId="6DE85EAA" wp14:editId="068491E1">
-            <wp:extent cx="3790476" cy="2171429"/>
-            <wp:effectExtent l="0" t="0" r="635" b="635"/>
-            <wp:docPr id="25" name="Picture 25"/>
+          <wp:inline distT="0" distB="0" distL="0" distR="0" wp14:anchorId="11E7E8CA" wp14:editId="0BE96160">
+            <wp:extent cx="2905125" cy="1200150"/>
+            <wp:effectExtent l="0" t="0" r="9525" b="0"/>
+            <wp:docPr id="23" name="Picture 23"/>
             <wp:cNvGraphicFramePr>
               <a:graphicFrameLocks xmlns:a="http://schemas.openxmlformats.org/drawingml/2006/main" noChangeAspect="1"/>
             </wp:cNvGraphicFramePr>
@@ -1239,7 +1383,7 @@
                   <pic:spPr>
                     <a:xfrm>
                       <a:off x="0" y="0"/>
-                      <a:ext cx="3790476" cy="2171429"/>
+                      <a:ext cx="2905125" cy="1200150"/>
                     </a:xfrm>
                     <a:prstGeom prst="rect">
                       <a:avLst/>
@@ -1254,19 +1398,199 @@
     </w:p>
     <w:p>
       <w:r>
-        <w:t>Click “Commit changes to 1 file” button to commit the change to the local repository.  Now you will see the first commit in the main branch:</w:t>
-      </w:r>
-    </w:p>
-    <w:p>
+        <w:t xml:space="preserve">In order to push the changes back up to the remote repository we must stage the changes, commit those changes, and then push them. </w:t>
+      </w:r>
+    </w:p>
+    <w:p>
+      <w:pPr>
+        <w:pStyle w:val="ListParagraph"/>
+        <w:numPr>
+          <w:ilvl w:val="0"/>
+          <w:numId w:val="13"/>
+        </w:numPr>
+      </w:pPr>
+      <w:r>
+        <w:t>Click ‘Source Control’ on the left-hand menu.</w:t>
+      </w:r>
+    </w:p>
+    <w:p>
+      <w:pPr>
+        <w:pStyle w:val="ListParagraph"/>
+      </w:pPr>
+    </w:p>
+    <w:p>
+      <w:pPr>
+        <w:pStyle w:val="ListParagraph"/>
+      </w:pPr>
+      <w:r>
+        <w:rPr>
+          <w:noProof/>
+        </w:rPr>
+        <mc:AlternateContent>
+          <mc:Choice Requires="wpg">
+            <w:drawing>
+              <wp:inline distT="0" distB="0" distL="0" distR="0" wp14:anchorId="59FB252E" wp14:editId="12CE4369">
+                <wp:extent cx="504190" cy="1816735"/>
+                <wp:effectExtent l="0" t="0" r="0" b="0"/>
+                <wp:docPr id="2058" name="Group 2058"/>
+                <wp:cNvGraphicFramePr/>
+                <a:graphic xmlns:a="http://schemas.openxmlformats.org/drawingml/2006/main">
+                  <a:graphicData uri="http://schemas.microsoft.com/office/word/2010/wordprocessingGroup">
+                    <wpg:wgp>
+                      <wpg:cNvGrpSpPr/>
+                      <wpg:grpSpPr>
+                        <a:xfrm>
+                          <a:off x="0" y="0"/>
+                          <a:ext cx="504190" cy="1816735"/>
+                          <a:chOff x="0" y="0"/>
+                          <a:chExt cx="504190" cy="1816735"/>
+                        </a:xfrm>
+                      </wpg:grpSpPr>
+                      <pic:pic xmlns:pic="http://schemas.openxmlformats.org/drawingml/2006/picture">
+                        <pic:nvPicPr>
+                          <pic:cNvPr id="30" name="Picture 30"/>
+                          <pic:cNvPicPr>
+                            <a:picLocks noChangeAspect="1"/>
+                          </pic:cNvPicPr>
+                        </pic:nvPicPr>
+                        <pic:blipFill>
+                          <a:blip r:embed="rId21">
+                            <a:extLst>
+                              <a:ext uri="{28A0092B-C50C-407E-A947-70E740481C1C}">
+                                <a14:useLocalDpi xmlns:a14="http://schemas.microsoft.com/office/drawing/2010/main" val="0"/>
+                              </a:ext>
+                            </a:extLst>
+                          </a:blip>
+                          <a:stretch>
+                            <a:fillRect/>
+                          </a:stretch>
+                        </pic:blipFill>
+                        <pic:spPr>
+                          <a:xfrm>
+                            <a:off x="0" y="0"/>
+                            <a:ext cx="504190" cy="1816735"/>
+                          </a:xfrm>
+                          <a:prstGeom prst="rect">
+                            <a:avLst/>
+                          </a:prstGeom>
+                        </pic:spPr>
+                      </pic:pic>
+                      <wps:wsp>
+                        <wps:cNvPr id="2051" name="Rectangle 2051"/>
+                        <wps:cNvSpPr/>
+                        <wps:spPr>
+                          <a:xfrm>
+                            <a:off x="0" y="906448"/>
+                            <a:ext cx="437322" cy="413468"/>
+                          </a:xfrm>
+                          <a:prstGeom prst="rect">
+                            <a:avLst/>
+                          </a:prstGeom>
+                          <a:noFill/>
+                          <a:ln>
+                            <a:solidFill>
+                              <a:srgbClr val="FF0000"/>
+                            </a:solidFill>
+                          </a:ln>
+                        </wps:spPr>
+                        <wps:style>
+                          <a:lnRef idx="2">
+                            <a:schemeClr val="accent1">
+                              <a:shade val="50000"/>
+                            </a:schemeClr>
+                          </a:lnRef>
+                          <a:fillRef idx="1">
+                            <a:schemeClr val="accent1"/>
+                          </a:fillRef>
+                          <a:effectRef idx="0">
+                            <a:schemeClr val="accent1"/>
+                          </a:effectRef>
+                          <a:fontRef idx="minor">
+                            <a:schemeClr val="lt1"/>
+                          </a:fontRef>
+                        </wps:style>
+                        <wps:bodyPr rot="0" spcFirstLastPara="0" vertOverflow="overflow" horzOverflow="overflow" vert="horz" wrap="square" lIns="91440" tIns="45720" rIns="91440" bIns="45720" numCol="1" spcCol="0" rtlCol="0" fromWordArt="0" anchor="ctr" anchorCtr="0" forceAA="0" compatLnSpc="1">
+                          <a:prstTxWarp prst="textNoShape">
+                            <a:avLst/>
+                          </a:prstTxWarp>
+                          <a:noAutofit/>
+                        </wps:bodyPr>
+                      </wps:wsp>
+                    </wpg:wgp>
+                  </a:graphicData>
+                </a:graphic>
+              </wp:inline>
+            </w:drawing>
+          </mc:Choice>
+          <mc:Fallback>
+            <w:pict>
+              <v:group w14:anchorId="0D41DC25" id="Group 2058" o:spid="_x0000_s1026" style="width:39.7pt;height:143.05pt;mso-position-horizontal-relative:char;mso-position-vertical-relative:line" coordsize="5041,18167" o:gfxdata="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">
+                <v:shapetype id="_x0000_t75" coordsize="21600,21600" o:spt="75" o:preferrelative="t" path="m@4@5l@4@11@9@11@9@5xe" filled="f" stroked="f">
+                  <v:stroke joinstyle="miter"/>
+                  <v:formulas>
+                    <v:f eqn="if lineDrawn pixelLineWidth 0"/>
+                    <v:f eqn="sum @0 1 0"/>
+                    <v:f eqn="sum 0 0 @1"/>
+                    <v:f eqn="prod @2 1 2"/>
+                    <v:f eqn="prod @3 21600 pixelWidth"/>
+                    <v:f eqn="prod @3 21600 pixelHeight"/>
+                    <v:f eqn="sum @0 0 1"/>
+                    <v:f eqn="prod @6 1 2"/>
+                    <v:f eqn="prod @7 21600 pixelWidth"/>
+                    <v:f eqn="sum @8 21600 0"/>
+                    <v:f eqn="prod @7 21600 pixelHeight"/>
+                    <v:f eqn="sum @10 21600 0"/>
+                  </v:formulas>
+                  <v:path o:extrusionok="f" gradientshapeok="t" o:connecttype="rect"/>
+                  <o:lock v:ext="edit" aspectratio="t"/>
+                </v:shapetype>
+                <v:shape id="Picture 30" o:spid="_x0000_s1027" type="#_x0000_t75" style="position:absolute;width:5041;height:18167;visibility:visible;mso-wrap-style:square" o:gfxdata="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">
+                  <v:imagedata r:id="rId22" o:title=""/>
+                  <v:path arrowok="t"/>
+                </v:shape>
+                <v:rect id="Rectangle 2051" o:spid="_x0000_s1028" style="position:absolute;top:9064;width:4373;height:4135;visibility:visible;mso-wrap-style:square;v-text-anchor:middle" o:gfxdata="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" filled="f" strokecolor="red" strokeweight="2pt"/>
+                <w10:anchorlock/>
+              </v:group>
+            </w:pict>
+          </mc:Fallback>
+        </mc:AlternateContent>
+      </w:r>
+    </w:p>
+    <w:p>
+      <w:pPr>
+        <w:pStyle w:val="ListParagraph"/>
+      </w:pPr>
+    </w:p>
+    <w:p>
+      <w:pPr>
+        <w:pStyle w:val="ListParagraph"/>
+        <w:numPr>
+          <w:ilvl w:val="0"/>
+          <w:numId w:val="13"/>
+        </w:numPr>
+      </w:pPr>
+      <w:r>
+        <w:t>Click on the ‘Source Control’ menu and have a look inside ‘Changes’</w:t>
+      </w:r>
+    </w:p>
+    <w:p>
+      <w:pPr>
+        <w:pStyle w:val="ListParagraph"/>
+      </w:pPr>
+    </w:p>
+    <w:p>
+      <w:pPr>
+        <w:pStyle w:val="ListParagraph"/>
+      </w:pPr>
       <w:r>
         <w:rPr>
           <w:noProof/>
         </w:rPr>
         <w:drawing>
-          <wp:inline distT="0" distB="0" distL="0" distR="0" wp14:anchorId="0F80B61E" wp14:editId="57D7650E">
-            <wp:extent cx="3914775" cy="866775"/>
-            <wp:effectExtent l="0" t="0" r="9525" b="9525"/>
-            <wp:docPr id="26" name="Picture 26"/>
+          <wp:inline distT="0" distB="0" distL="0" distR="0" wp14:anchorId="728B93D4" wp14:editId="395A43CE">
+            <wp:extent cx="2914650" cy="1362075"/>
+            <wp:effectExtent l="0" t="0" r="0" b="9525"/>
+            <wp:docPr id="2052" name="Picture 2052"/>
             <wp:cNvGraphicFramePr>
               <a:graphicFrameLocks xmlns:a="http://schemas.openxmlformats.org/drawingml/2006/main" noChangeAspect="1"/>
             </wp:cNvGraphicFramePr>
@@ -1278,7 +1602,7 @@
                     <pic:cNvPicPr/>
                   </pic:nvPicPr>
                   <pic:blipFill>
-                    <a:blip r:embed="rId21"/>
+                    <a:blip r:embed="rId23"/>
                     <a:stretch>
                       <a:fillRect/>
                     </a:stretch>
@@ -1286,7 +1610,7 @@
                   <pic:spPr>
                     <a:xfrm>
                       <a:off x="0" y="0"/>
-                      <a:ext cx="3914775" cy="866775"/>
+                      <a:ext cx="2914650" cy="1362075"/>
                     </a:xfrm>
                     <a:prstGeom prst="rect">
                       <a:avLst/>
@@ -1300,204 +1624,38 @@
       </w:r>
     </w:p>
     <w:p>
-      <w:r>
-        <w:t xml:space="preserve">You will also notice to the left, that the main branch in local is “1 ahead” (i.e. </w:t>
-      </w:r>
-      <w:proofErr w:type="gramStart"/>
-      <w:r>
-        <w:t>1</w:t>
-      </w:r>
-      <w:proofErr w:type="gramEnd"/>
-      <w:r>
-        <w:t xml:space="preserve"> commit ahead) of the remote repository.  This indicates you need to push your changes to the remote.  </w:t>
-      </w:r>
-    </w:p>
-    <w:tbl>
-      <w:tblPr>
-        <w:tblStyle w:val="TableGrid"/>
-        <w:tblW w:w="0" w:type="auto"/>
-        <w:tblBorders>
-          <w:top w:val="none" w:sz="0" w:space="0" w:color="auto"/>
-          <w:left w:val="none" w:sz="0" w:space="0" w:color="auto"/>
-          <w:bottom w:val="none" w:sz="0" w:space="0" w:color="auto"/>
-          <w:right w:val="none" w:sz="0" w:space="0" w:color="auto"/>
-          <w:insideH w:val="none" w:sz="0" w:space="0" w:color="auto"/>
-          <w:insideV w:val="none" w:sz="0" w:space="0" w:color="auto"/>
-        </w:tblBorders>
-        <w:tblLook w:val="04A0" w:firstRow="1" w:lastRow="0" w:firstColumn="1" w:lastColumn="0" w:noHBand="0" w:noVBand="1"/>
-      </w:tblPr>
-      <w:tblGrid>
-        <w:gridCol w:w="4675"/>
-        <w:gridCol w:w="4675"/>
-      </w:tblGrid>
-      <w:tr>
-        <w:tc>
-          <w:tcPr>
-            <w:tcW w:w="4675" w:type="dxa"/>
-          </w:tcPr>
-          <w:p>
-            <w:pPr>
-              <w:rPr>
-                <w:noProof/>
-              </w:rPr>
-            </w:pPr>
-            <w:r>
-              <w:rPr>
-                <w:noProof/>
-              </w:rPr>
-              <w:t>Before Push:</w:t>
-            </w:r>
-          </w:p>
-        </w:tc>
-        <w:tc>
-          <w:tcPr>
-            <w:tcW w:w="4675" w:type="dxa"/>
-          </w:tcPr>
-          <w:p>
-            <w:pPr>
-              <w:rPr>
-                <w:noProof/>
-              </w:rPr>
-            </w:pPr>
-            <w:r>
-              <w:rPr>
-                <w:noProof/>
-              </w:rPr>
-              <w:t>After Push:</w:t>
-            </w:r>
-          </w:p>
-        </w:tc>
-      </w:tr>
-      <w:tr>
-        <w:tc>
-          <w:tcPr>
-            <w:tcW w:w="4675" w:type="dxa"/>
-          </w:tcPr>
-          <w:p>
-            <w:r>
-              <w:rPr>
-                <w:noProof/>
-              </w:rPr>
-              <w:drawing>
-                <wp:inline distT="0" distB="0" distL="0" distR="0" wp14:anchorId="04FC5C0A" wp14:editId="088494AA">
-                  <wp:extent cx="2589517" cy="1294765"/>
-                  <wp:effectExtent l="0" t="0" r="1905" b="635"/>
-                  <wp:docPr id="27" name="Picture 27"/>
-                  <wp:cNvGraphicFramePr>
-                    <a:graphicFrameLocks xmlns:a="http://schemas.openxmlformats.org/drawingml/2006/main" noChangeAspect="1"/>
-                  </wp:cNvGraphicFramePr>
-                  <a:graphic xmlns:a="http://schemas.openxmlformats.org/drawingml/2006/main">
-                    <a:graphicData uri="http://schemas.openxmlformats.org/drawingml/2006/picture">
-                      <pic:pic xmlns:pic="http://schemas.openxmlformats.org/drawingml/2006/picture">
-                        <pic:nvPicPr>
-                          <pic:cNvPr id="1" name=""/>
-                          <pic:cNvPicPr/>
-                        </pic:nvPicPr>
-                        <pic:blipFill rotWithShape="1">
-                          <a:blip r:embed="rId22"/>
-                          <a:srcRect l="1091"/>
-                          <a:stretch/>
-                        </pic:blipFill>
-                        <pic:spPr bwMode="auto">
-                          <a:xfrm>
-                            <a:off x="0" y="0"/>
-                            <a:ext cx="2590463" cy="1295238"/>
-                          </a:xfrm>
-                          <a:prstGeom prst="rect">
-                            <a:avLst/>
-                          </a:prstGeom>
-                          <a:ln>
-                            <a:noFill/>
-                          </a:ln>
-                          <a:extLst>
-                            <a:ext uri="{53640926-AAD7-44D8-BBD7-CCE9431645EC}">
-                              <a14:shadowObscured xmlns:a14="http://schemas.microsoft.com/office/drawing/2010/main"/>
-                            </a:ext>
-                          </a:extLst>
-                        </pic:spPr>
-                      </pic:pic>
-                    </a:graphicData>
-                  </a:graphic>
-                </wp:inline>
-              </w:drawing>
-            </w:r>
-          </w:p>
-        </w:tc>
-        <w:tc>
-          <w:tcPr>
-            <w:tcW w:w="4675" w:type="dxa"/>
-          </w:tcPr>
-          <w:p>
-            <w:r>
-              <w:rPr>
-                <w:noProof/>
-              </w:rPr>
-              <w:drawing>
-                <wp:inline distT="0" distB="0" distL="0" distR="0" wp14:anchorId="0102354D" wp14:editId="4CC38950">
-                  <wp:extent cx="1962150" cy="1238250"/>
-                  <wp:effectExtent l="0" t="0" r="0" b="0"/>
-                  <wp:docPr id="31" name="Picture 31"/>
-                  <wp:cNvGraphicFramePr>
-                    <a:graphicFrameLocks xmlns:a="http://schemas.openxmlformats.org/drawingml/2006/main" noChangeAspect="1"/>
-                  </wp:cNvGraphicFramePr>
-                  <a:graphic xmlns:a="http://schemas.openxmlformats.org/drawingml/2006/main">
-                    <a:graphicData uri="http://schemas.openxmlformats.org/drawingml/2006/picture">
-                      <pic:pic xmlns:pic="http://schemas.openxmlformats.org/drawingml/2006/picture">
-                        <pic:nvPicPr>
-                          <pic:cNvPr id="1" name=""/>
-                          <pic:cNvPicPr/>
-                        </pic:nvPicPr>
-                        <pic:blipFill>
-                          <a:blip r:embed="rId23"/>
-                          <a:stretch>
-                            <a:fillRect/>
-                          </a:stretch>
-                        </pic:blipFill>
-                        <pic:spPr>
-                          <a:xfrm>
-                            <a:off x="0" y="0"/>
-                            <a:ext cx="1962150" cy="1238250"/>
-                          </a:xfrm>
-                          <a:prstGeom prst="rect">
-                            <a:avLst/>
-                          </a:prstGeom>
-                        </pic:spPr>
-                      </pic:pic>
-                    </a:graphicData>
-                  </a:graphic>
-                </wp:inline>
-              </w:drawing>
-            </w:r>
-          </w:p>
-        </w:tc>
-      </w:tr>
-    </w:tbl>
-    <w:p>
+      <w:pPr>
+        <w:pStyle w:val="ListParagraph"/>
+      </w:pPr>
+      <w:bookmarkStart w:id="4" w:name="_GoBack"/>
+      <w:bookmarkEnd w:id="4"/>
+    </w:p>
+    <w:p>
+      <w:pPr>
+        <w:pStyle w:val="ListParagraph"/>
+        <w:numPr>
+          <w:ilvl w:val="0"/>
+          <w:numId w:val="13"/>
+        </w:numPr>
+      </w:pPr>
+      <w:r>
+        <w:lastRenderedPageBreak/>
+        <w:t>If you hover over the exercise file you just created, you will see an option to ‘Stage Changes’</w:t>
+      </w:r>
+    </w:p>
+    <w:p>
+      <w:pPr>
+        <w:pStyle w:val="ListParagraph"/>
+      </w:pPr>
       <w:r>
         <w:rPr>
           <w:noProof/>
         </w:rPr>
         <w:drawing>
-          <wp:anchor distT="0" distB="0" distL="114300" distR="114300" simplePos="0" relativeHeight="251659264" behindDoc="1" locked="0" layoutInCell="1" allowOverlap="1" wp14:anchorId="610A6F59" wp14:editId="1A6DF04A">
-            <wp:simplePos x="0" y="0"/>
-            <wp:positionH relativeFrom="column">
-              <wp:posOffset>3133725</wp:posOffset>
-            </wp:positionH>
-            <wp:positionV relativeFrom="paragraph">
-              <wp:posOffset>191135</wp:posOffset>
-            </wp:positionV>
-            <wp:extent cx="2790476" cy="752381"/>
-            <wp:effectExtent l="0" t="0" r="0" b="0"/>
-            <wp:wrapTight wrapText="bothSides">
-              <wp:wrapPolygon edited="0">
-                <wp:start x="0" y="0"/>
-                <wp:lineTo x="0" y="20797"/>
-                <wp:lineTo x="21384" y="20797"/>
-                <wp:lineTo x="21384" y="0"/>
-                <wp:lineTo x="0" y="0"/>
-              </wp:wrapPolygon>
-            </wp:wrapTight>
-            <wp:docPr id="28" name="Picture 28"/>
+          <wp:inline distT="0" distB="0" distL="0" distR="0" wp14:anchorId="1A492717" wp14:editId="036D4B5E">
+            <wp:extent cx="3667125" cy="876300"/>
+            <wp:effectExtent l="0" t="0" r="9525" b="0"/>
+            <wp:docPr id="2056" name="Picture 2056"/>
             <wp:cNvGraphicFramePr>
               <a:graphicFrameLocks xmlns:a="http://schemas.openxmlformats.org/drawingml/2006/main" noChangeAspect="1"/>
             </wp:cNvGraphicFramePr>
@@ -1509,13 +1667,7 @@
                     <pic:cNvPicPr/>
                   </pic:nvPicPr>
                   <pic:blipFill>
-                    <a:blip r:embed="rId24">
-                      <a:extLst>
-                        <a:ext uri="{28A0092B-C50C-407E-A947-70E740481C1C}">
-                          <a14:useLocalDpi xmlns:a14="http://schemas.microsoft.com/office/drawing/2010/main" val="0"/>
-                        </a:ext>
-                      </a:extLst>
-                    </a:blip>
+                    <a:blip r:embed="rId24"/>
                     <a:stretch>
                       <a:fillRect/>
                     </a:stretch>
@@ -1523,7 +1675,7 @@
                   <pic:spPr>
                     <a:xfrm>
                       <a:off x="0" y="0"/>
-                      <a:ext cx="2790476" cy="752381"/>
+                      <a:ext cx="3667125" cy="876300"/>
                     </a:xfrm>
                     <a:prstGeom prst="rect">
                       <a:avLst/>
@@ -1532,44 +1684,57 @@
                 </pic:pic>
               </a:graphicData>
             </a:graphic>
-          </wp:anchor>
+          </wp:inline>
         </w:drawing>
       </w:r>
-      <w:r>
-        <w:br/>
-      </w:r>
-      <w:r>
-        <w:t>To push the changes to the remote (i.e. origin/main)</w:t>
-      </w:r>
-    </w:p>
-    <w:p/>
-    <w:p/>
-    <w:p>
+    </w:p>
+    <w:p>
+      <w:pPr>
+        <w:pStyle w:val="ListParagraph"/>
+        <w:numPr>
+          <w:ilvl w:val="0"/>
+          <w:numId w:val="13"/>
+        </w:numPr>
+      </w:pPr>
+      <w:r>
+        <w:t xml:space="preserve">Click </w:t>
+      </w:r>
+      <w:r>
+        <w:t xml:space="preserve">the plus icon </w:t>
+      </w:r>
+      <w:r>
+        <w:t xml:space="preserve">to stage changes. Notice how the menu changes. You can always </w:t>
+      </w:r>
+      <w:proofErr w:type="spellStart"/>
+      <w:r>
+        <w:t>unstage</w:t>
+      </w:r>
+      <w:proofErr w:type="spellEnd"/>
+      <w:r>
+        <w:t xml:space="preserve"> changes if you need to by clicking on the </w:t>
+      </w:r>
+      <w:proofErr w:type="spellStart"/>
+      <w:r>
+        <w:t>unstage</w:t>
+      </w:r>
+      <w:proofErr w:type="spellEnd"/>
+      <w:r>
+        <w:t xml:space="preserve"> option.</w:t>
+      </w:r>
+    </w:p>
+    <w:p>
+      <w:pPr>
+        <w:pStyle w:val="ListParagraph"/>
+      </w:pPr>
       <w:r>
         <w:rPr>
           <w:noProof/>
         </w:rPr>
         <w:drawing>
-          <wp:anchor distT="0" distB="0" distL="114300" distR="114300" simplePos="0" relativeHeight="251660288" behindDoc="1" locked="0" layoutInCell="1" allowOverlap="1" wp14:anchorId="7EF5F9B0" wp14:editId="054ECDDA">
-            <wp:simplePos x="0" y="0"/>
-            <wp:positionH relativeFrom="margin">
-              <wp:align>right</wp:align>
-            </wp:positionH>
-            <wp:positionV relativeFrom="paragraph">
-              <wp:posOffset>6350</wp:posOffset>
-            </wp:positionV>
-            <wp:extent cx="2952750" cy="838200"/>
-            <wp:effectExtent l="0" t="0" r="0" b="0"/>
-            <wp:wrapTight wrapText="bothSides">
-              <wp:wrapPolygon edited="0">
-                <wp:start x="0" y="0"/>
-                <wp:lineTo x="0" y="21109"/>
-                <wp:lineTo x="21461" y="21109"/>
-                <wp:lineTo x="21461" y="0"/>
-                <wp:lineTo x="0" y="0"/>
-              </wp:wrapPolygon>
-            </wp:wrapTight>
-            <wp:docPr id="29" name="Picture 29"/>
+          <wp:inline distT="0" distB="0" distL="0" distR="0" wp14:anchorId="6CE3AF7A" wp14:editId="75CFCA96">
+            <wp:extent cx="2981325" cy="1562100"/>
+            <wp:effectExtent l="0" t="0" r="9525" b="0"/>
+            <wp:docPr id="2059" name="Picture 2059"/>
             <wp:cNvGraphicFramePr>
               <a:graphicFrameLocks xmlns:a="http://schemas.openxmlformats.org/drawingml/2006/main" noChangeAspect="1"/>
             </wp:cNvGraphicFramePr>
@@ -1581,13 +1746,7 @@
                     <pic:cNvPicPr/>
                   </pic:nvPicPr>
                   <pic:blipFill>
-                    <a:blip r:embed="rId25">
-                      <a:extLst>
-                        <a:ext uri="{28A0092B-C50C-407E-A947-70E740481C1C}">
-                          <a14:useLocalDpi xmlns:a14="http://schemas.microsoft.com/office/drawing/2010/main" val="0"/>
-                        </a:ext>
-                      </a:extLst>
-                    </a:blip>
+                    <a:blip r:embed="rId25"/>
                     <a:stretch>
                       <a:fillRect/>
                     </a:stretch>
@@ -1595,7 +1754,7 @@
                   <pic:spPr>
                     <a:xfrm>
                       <a:off x="0" y="0"/>
-                      <a:ext cx="2952750" cy="838200"/>
+                      <a:ext cx="2981325" cy="1562100"/>
                     </a:xfrm>
                     <a:prstGeom prst="rect">
                       <a:avLst/>
@@ -1604,30 +1763,242 @@
                 </pic:pic>
               </a:graphicData>
             </a:graphic>
-          </wp:anchor>
+          </wp:inline>
         </w:drawing>
       </w:r>
-      <w:r>
-        <w:t>After the push is complete, an information message box will appear in the lower left corner</w:t>
-      </w:r>
-    </w:p>
-    <w:p>
-      <w:r>
-        <w:t>Collaborators can now fork or clone this repository.  More on forking/cloning in the exercise documentation.</w:t>
+    </w:p>
+    <w:p>
+      <w:pPr>
+        <w:pStyle w:val="ListParagraph"/>
+      </w:pPr>
+    </w:p>
+    <w:p>
+      <w:pPr>
+        <w:pStyle w:val="ListParagraph"/>
+        <w:numPr>
+          <w:ilvl w:val="0"/>
+          <w:numId w:val="13"/>
+        </w:numPr>
+      </w:pPr>
+      <w:r>
+        <w:t>To commit the changes</w:t>
+      </w:r>
+      <w:r>
+        <w:t xml:space="preserve"> to your local repository</w:t>
+      </w:r>
+      <w:r>
+        <w:t xml:space="preserve">, hover </w:t>
+      </w:r>
+      <w:r>
+        <w:t>near Source Control and click on the check mark.</w:t>
+      </w:r>
+    </w:p>
+    <w:p>
+      <w:pPr>
+        <w:pStyle w:val="ListParagraph"/>
+      </w:pPr>
+      <w:r>
+        <w:rPr>
+          <w:noProof/>
+        </w:rPr>
+        <w:drawing>
+          <wp:inline distT="0" distB="0" distL="0" distR="0" wp14:anchorId="319D026E" wp14:editId="6F7304DC">
+            <wp:extent cx="2857500" cy="1647825"/>
+            <wp:effectExtent l="0" t="0" r="0" b="9525"/>
+            <wp:docPr id="2060" name="Picture 2060"/>
+            <wp:cNvGraphicFramePr>
+              <a:graphicFrameLocks xmlns:a="http://schemas.openxmlformats.org/drawingml/2006/main" noChangeAspect="1"/>
+            </wp:cNvGraphicFramePr>
+            <a:graphic xmlns:a="http://schemas.openxmlformats.org/drawingml/2006/main">
+              <a:graphicData uri="http://schemas.openxmlformats.org/drawingml/2006/picture">
+                <pic:pic xmlns:pic="http://schemas.openxmlformats.org/drawingml/2006/picture">
+                  <pic:nvPicPr>
+                    <pic:cNvPr id="1" name=""/>
+                    <pic:cNvPicPr/>
+                  </pic:nvPicPr>
+                  <pic:blipFill>
+                    <a:blip r:embed="rId26"/>
+                    <a:stretch>
+                      <a:fillRect/>
+                    </a:stretch>
+                  </pic:blipFill>
+                  <pic:spPr>
+                    <a:xfrm>
+                      <a:off x="0" y="0"/>
+                      <a:ext cx="2857500" cy="1647825"/>
+                    </a:xfrm>
+                    <a:prstGeom prst="rect">
+                      <a:avLst/>
+                    </a:prstGeom>
+                  </pic:spPr>
+                </pic:pic>
+              </a:graphicData>
+            </a:graphic>
+          </wp:inline>
+        </w:drawing>
+      </w:r>
+    </w:p>
+    <w:p>
+      <w:pPr>
+        <w:pStyle w:val="ListParagraph"/>
+        <w:numPr>
+          <w:ilvl w:val="0"/>
+          <w:numId w:val="13"/>
+        </w:numPr>
+      </w:pPr>
+      <w:r>
+        <w:t>VS Code will prompt you for a commit message. Add something meaningful to document what you are committing to the local repository.</w:t>
+      </w:r>
+    </w:p>
+    <w:p>
+      <w:pPr>
+        <w:pStyle w:val="ListParagraph"/>
+      </w:pPr>
+      <w:r>
+        <w:rPr>
+          <w:noProof/>
+        </w:rPr>
+        <w:drawing>
+          <wp:inline distT="0" distB="0" distL="0" distR="0" wp14:anchorId="07A807E5" wp14:editId="38464259">
+            <wp:extent cx="5943600" cy="614045"/>
+            <wp:effectExtent l="0" t="0" r="0" b="0"/>
+            <wp:docPr id="2061" name="Picture 2061"/>
+            <wp:cNvGraphicFramePr>
+              <a:graphicFrameLocks xmlns:a="http://schemas.openxmlformats.org/drawingml/2006/main" noChangeAspect="1"/>
+            </wp:cNvGraphicFramePr>
+            <a:graphic xmlns:a="http://schemas.openxmlformats.org/drawingml/2006/main">
+              <a:graphicData uri="http://schemas.openxmlformats.org/drawingml/2006/picture">
+                <pic:pic xmlns:pic="http://schemas.openxmlformats.org/drawingml/2006/picture">
+                  <pic:nvPicPr>
+                    <pic:cNvPr id="1" name=""/>
+                    <pic:cNvPicPr/>
+                  </pic:nvPicPr>
+                  <pic:blipFill>
+                    <a:blip r:embed="rId27"/>
+                    <a:stretch>
+                      <a:fillRect/>
+                    </a:stretch>
+                  </pic:blipFill>
+                  <pic:spPr>
+                    <a:xfrm>
+                      <a:off x="0" y="0"/>
+                      <a:ext cx="5943600" cy="614045"/>
+                    </a:xfrm>
+                    <a:prstGeom prst="rect">
+                      <a:avLst/>
+                    </a:prstGeom>
+                  </pic:spPr>
+                </pic:pic>
+              </a:graphicData>
+            </a:graphic>
+          </wp:inline>
+        </w:drawing>
+      </w:r>
+    </w:p>
+    <w:p>
+      <w:pPr>
+        <w:pStyle w:val="ListParagraph"/>
+        <w:numPr>
+          <w:ilvl w:val="0"/>
+          <w:numId w:val="13"/>
+        </w:numPr>
+      </w:pPr>
+      <w:r>
+        <w:lastRenderedPageBreak/>
+        <w:t xml:space="preserve">Lastly, in order to push these changes to the remote repository we need to click on the ‘…’ beside the Source Control menu and select ‘Push’. </w:t>
+      </w:r>
+      <w:r>
+        <w:rPr>
+          <w:noProof/>
+        </w:rPr>
+        <w:drawing>
+          <wp:inline distT="0" distB="0" distL="0" distR="0" wp14:anchorId="2B2A2F3B" wp14:editId="0C62C4CD">
+            <wp:extent cx="4657725" cy="1800225"/>
+            <wp:effectExtent l="0" t="0" r="9525" b="9525"/>
+            <wp:docPr id="2062" name="Picture 2062"/>
+            <wp:cNvGraphicFramePr>
+              <a:graphicFrameLocks xmlns:a="http://schemas.openxmlformats.org/drawingml/2006/main" noChangeAspect="1"/>
+            </wp:cNvGraphicFramePr>
+            <a:graphic xmlns:a="http://schemas.openxmlformats.org/drawingml/2006/main">
+              <a:graphicData uri="http://schemas.openxmlformats.org/drawingml/2006/picture">
+                <pic:pic xmlns:pic="http://schemas.openxmlformats.org/drawingml/2006/picture">
+                  <pic:nvPicPr>
+                    <pic:cNvPr id="1" name=""/>
+                    <pic:cNvPicPr/>
+                  </pic:nvPicPr>
+                  <pic:blipFill>
+                    <a:blip r:embed="rId28"/>
+                    <a:stretch>
+                      <a:fillRect/>
+                    </a:stretch>
+                  </pic:blipFill>
+                  <pic:spPr>
+                    <a:xfrm>
+                      <a:off x="0" y="0"/>
+                      <a:ext cx="4657725" cy="1800225"/>
+                    </a:xfrm>
+                    <a:prstGeom prst="rect">
+                      <a:avLst/>
+                    </a:prstGeom>
+                  </pic:spPr>
+                </pic:pic>
+              </a:graphicData>
+            </a:graphic>
+          </wp:inline>
+        </w:drawing>
+      </w:r>
+    </w:p>
+    <w:p>
+      <w:pPr>
+        <w:pStyle w:val="ListParagraph"/>
+        <w:numPr>
+          <w:ilvl w:val="0"/>
+          <w:numId w:val="13"/>
+        </w:numPr>
+      </w:pPr>
+      <w:r>
+        <w:t xml:space="preserve">The changes </w:t>
+      </w:r>
+      <w:proofErr w:type="gramStart"/>
+      <w:r>
+        <w:t>will be reflected</w:t>
+      </w:r>
+      <w:proofErr w:type="gramEnd"/>
+      <w:r>
+        <w:t xml:space="preserve"> in the remote repository now.</w:t>
+      </w:r>
+    </w:p>
+    <w:p>
+      <w:r>
+        <w:t xml:space="preserve">Collaborators can now </w:t>
+      </w:r>
+      <w:r>
+        <w:t>branch</w:t>
+      </w:r>
+      <w:r>
+        <w:t xml:space="preserve"> or clone this repository.  More on </w:t>
+      </w:r>
+      <w:r>
+        <w:t>branching</w:t>
+      </w:r>
+      <w:r>
+        <w:t>/cloning in the exercise documentation.</w:t>
+      </w:r>
+    </w:p>
+    <w:p>
+      <w:r>
+        <w:br w:type="page"/>
       </w:r>
     </w:p>
     <w:p>
       <w:pPr>
         <w:pStyle w:val="Heading1"/>
       </w:pPr>
-      <w:bookmarkStart w:id="3" w:name="_Show_hidden_files,"/>
-      <w:bookmarkStart w:id="4" w:name="_Toc60867050"/>
-      <w:bookmarkEnd w:id="3"/>
       <w:r>
         <w:lastRenderedPageBreak/>
         <w:t>Show hidden files, folders, and drives</w:t>
       </w:r>
-      <w:bookmarkEnd w:id="4"/>
+      <w:bookmarkEnd w:id="3"/>
     </w:p>
     <w:p>
       <w:r>
@@ -1655,7 +2026,7 @@
                     <pic:cNvPicPr/>
                   </pic:nvPicPr>
                   <pic:blipFill>
-                    <a:blip r:embed="rId26"/>
+                    <a:blip r:embed="rId29"/>
                     <a:stretch>
                       <a:fillRect/>
                     </a:stretch>
@@ -1717,7 +2088,7 @@
                     <pic:cNvPicPr/>
                   </pic:nvPicPr>
                   <pic:blipFill>
-                    <a:blip r:embed="rId27"/>
+                    <a:blip r:embed="rId30"/>
                     <a:stretch>
                       <a:fillRect/>
                     </a:stretch>
@@ -1779,7 +2150,7 @@
                     <pic:cNvPicPr/>
                   </pic:nvPicPr>
                   <pic:blipFill>
-                    <a:blip r:embed="rId28"/>
+                    <a:blip r:embed="rId31"/>
                     <a:stretch>
                       <a:fillRect/>
                     </a:stretch>
@@ -1842,7 +2213,7 @@
                     <pic:cNvPicPr/>
                   </pic:nvPicPr>
                   <pic:blipFill>
-                    <a:blip r:embed="rId29"/>
+                    <a:blip r:embed="rId32"/>
                     <a:stretch>
                       <a:fillRect/>
                     </a:stretch>
@@ -1899,7 +2270,7 @@
                     <pic:cNvPicPr/>
                   </pic:nvPicPr>
                   <pic:blipFill>
-                    <a:blip r:embed="rId30"/>
+                    <a:blip r:embed="rId33"/>
                     <a:stretch>
                       <a:fillRect/>
                     </a:stretch>
@@ -1931,7 +2302,7 @@
     <w:p/>
     <w:p/>
     <w:sectPr>
-      <w:footerReference w:type="default" r:id="rId31"/>
+      <w:footerReference w:type="default" r:id="rId34"/>
       <w:pgSz w:w="12240" w:h="15840"/>
       <w:pgMar w:top="1440" w:right="1440" w:bottom="1440" w:left="1440" w:header="720" w:footer="720" w:gutter="0"/>
       <w:cols w:space="720"/>
@@ -1999,7 +2370,7 @@
         <w:rStyle w:val="PageNumber"/>
         <w:noProof/>
       </w:rPr>
-      <w:t>1</w:t>
+      <w:t>9</w:t>
     </w:r>
     <w:r>
       <w:rPr>
@@ -2045,6 +2416,95 @@
 <file path=word/numbering.xml><?xml version="1.0" encoding="utf-8"?>
 <w:numbering xmlns:wpc="http://schemas.microsoft.com/office/word/2010/wordprocessingCanvas" xmlns:cx="http://schemas.microsoft.com/office/drawing/2014/chartex" xmlns:cx1="http://schemas.microsoft.com/office/drawing/2015/9/8/chartex" xmlns:mc="http://schemas.openxmlformats.org/markup-compatibility/2006" xmlns:o="urn:schemas-microsoft-com:office:office" xmlns:r="http://schemas.openxmlformats.org/officeDocument/2006/relationships" xmlns:m="http://schemas.openxmlformats.org/officeDocument/2006/math" xmlns:v="urn:schemas-microsoft-com:vml" xmlns:wp14="http://schemas.microsoft.com/office/word/2010/wordprocessingDrawing" xmlns:wp="http://schemas.openxmlformats.org/drawingml/2006/wordprocessingDrawing" xmlns:w10="urn:schemas-microsoft-com:office:word" xmlns:w="http://schemas.openxmlformats.org/wordprocessingml/2006/main" xmlns:w14="http://schemas.microsoft.com/office/word/2010/wordml" xmlns:w15="http://schemas.microsoft.com/office/word/2012/wordml" xmlns:w16se="http://schemas.microsoft.com/office/word/2015/wordml/symex" xmlns:wpg="http://schemas.microsoft.com/office/word/2010/wordprocessingGroup" xmlns:wpi="http://schemas.microsoft.com/office/word/2010/wordprocessingInk" xmlns:wne="http://schemas.microsoft.com/office/word/2006/wordml" xmlns:wps="http://schemas.microsoft.com/office/word/2010/wordprocessingShape" mc:Ignorable="w14 w15 w16se wp14">
   <w:abstractNum w:abstractNumId="0" w15:restartNumberingAfterBreak="0">
+    <w:nsid w:val="10431EA4"/>
+    <w:multiLevelType w:val="hybridMultilevel"/>
+    <w:tmpl w:val="9FF64EFA"/>
+    <w:lvl w:ilvl="0" w:tplc="0409000F">
+      <w:start w:val="1"/>
+      <w:numFmt w:val="decimal"/>
+      <w:lvlText w:val="%1."/>
+      <w:lvlJc w:val="left"/>
+      <w:pPr>
+        <w:ind w:left="720" w:hanging="360"/>
+      </w:pPr>
+      <w:rPr>
+        <w:rFonts w:hint="default"/>
+      </w:rPr>
+    </w:lvl>
+    <w:lvl w:ilvl="1" w:tplc="04090019" w:tentative="1">
+      <w:start w:val="1"/>
+      <w:numFmt w:val="lowerLetter"/>
+      <w:lvlText w:val="%2."/>
+      <w:lvlJc w:val="left"/>
+      <w:pPr>
+        <w:ind w:left="1440" w:hanging="360"/>
+      </w:pPr>
+    </w:lvl>
+    <w:lvl w:ilvl="2" w:tplc="0409001B" w:tentative="1">
+      <w:start w:val="1"/>
+      <w:numFmt w:val="lowerRoman"/>
+      <w:lvlText w:val="%3."/>
+      <w:lvlJc w:val="right"/>
+      <w:pPr>
+        <w:ind w:left="2160" w:hanging="180"/>
+      </w:pPr>
+    </w:lvl>
+    <w:lvl w:ilvl="3" w:tplc="0409000F" w:tentative="1">
+      <w:start w:val="1"/>
+      <w:numFmt w:val="decimal"/>
+      <w:lvlText w:val="%4."/>
+      <w:lvlJc w:val="left"/>
+      <w:pPr>
+        <w:ind w:left="2880" w:hanging="360"/>
+      </w:pPr>
+    </w:lvl>
+    <w:lvl w:ilvl="4" w:tplc="04090019" w:tentative="1">
+      <w:start w:val="1"/>
+      <w:numFmt w:val="lowerLetter"/>
+      <w:lvlText w:val="%5."/>
+      <w:lvlJc w:val="left"/>
+      <w:pPr>
+        <w:ind w:left="3600" w:hanging="360"/>
+      </w:pPr>
+    </w:lvl>
+    <w:lvl w:ilvl="5" w:tplc="0409001B" w:tentative="1">
+      <w:start w:val="1"/>
+      <w:numFmt w:val="lowerRoman"/>
+      <w:lvlText w:val="%6."/>
+      <w:lvlJc w:val="right"/>
+      <w:pPr>
+        <w:ind w:left="4320" w:hanging="180"/>
+      </w:pPr>
+    </w:lvl>
+    <w:lvl w:ilvl="6" w:tplc="0409000F" w:tentative="1">
+      <w:start w:val="1"/>
+      <w:numFmt w:val="decimal"/>
+      <w:lvlText w:val="%7."/>
+      <w:lvlJc w:val="left"/>
+      <w:pPr>
+        <w:ind w:left="5040" w:hanging="360"/>
+      </w:pPr>
+    </w:lvl>
+    <w:lvl w:ilvl="7" w:tplc="04090019" w:tentative="1">
+      <w:start w:val="1"/>
+      <w:numFmt w:val="lowerLetter"/>
+      <w:lvlText w:val="%8."/>
+      <w:lvlJc w:val="left"/>
+      <w:pPr>
+        <w:ind w:left="5760" w:hanging="360"/>
+      </w:pPr>
+    </w:lvl>
+    <w:lvl w:ilvl="8" w:tplc="0409001B" w:tentative="1">
+      <w:start w:val="1"/>
+      <w:numFmt w:val="lowerRoman"/>
+      <w:lvlText w:val="%9."/>
+      <w:lvlJc w:val="right"/>
+      <w:pPr>
+        <w:ind w:left="6480" w:hanging="180"/>
+      </w:pPr>
+    </w:lvl>
+  </w:abstractNum>
+  <w:abstractNum w:abstractNumId="1" w15:restartNumberingAfterBreak="0">
     <w:nsid w:val="292F2241"/>
     <w:multiLevelType w:val="hybridMultilevel"/>
     <w:tmpl w:val="50FC3C0A"/>
@@ -2133,7 +2593,7 @@
       </w:pPr>
     </w:lvl>
   </w:abstractNum>
-  <w:abstractNum w:abstractNumId="1" w15:restartNumberingAfterBreak="0">
+  <w:abstractNum w:abstractNumId="2" w15:restartNumberingAfterBreak="0">
     <w:nsid w:val="32315126"/>
     <w:multiLevelType w:val="hybridMultilevel"/>
     <w:tmpl w:val="9168C7A0"/>
@@ -2219,7 +2679,7 @@
       </w:pPr>
     </w:lvl>
   </w:abstractNum>
-  <w:abstractNum w:abstractNumId="2" w15:restartNumberingAfterBreak="0">
+  <w:abstractNum w:abstractNumId="3" w15:restartNumberingAfterBreak="0">
     <w:nsid w:val="3B7065EB"/>
     <w:multiLevelType w:val="hybridMultilevel"/>
     <w:tmpl w:val="96E0BC54"/>
@@ -2308,7 +2768,7 @@
       </w:pPr>
     </w:lvl>
   </w:abstractNum>
-  <w:abstractNum w:abstractNumId="3" w15:restartNumberingAfterBreak="0">
+  <w:abstractNum w:abstractNumId="4" w15:restartNumberingAfterBreak="0">
     <w:nsid w:val="3B7663B1"/>
     <w:multiLevelType w:val="hybridMultilevel"/>
     <w:tmpl w:val="3008F4C2"/>
@@ -2397,7 +2857,7 @@
       </w:pPr>
     </w:lvl>
   </w:abstractNum>
-  <w:abstractNum w:abstractNumId="4" w15:restartNumberingAfterBreak="0">
+  <w:abstractNum w:abstractNumId="5" w15:restartNumberingAfterBreak="0">
     <w:nsid w:val="3D326530"/>
     <w:multiLevelType w:val="hybridMultilevel"/>
     <w:tmpl w:val="0420984E"/>
@@ -2486,7 +2946,7 @@
       </w:pPr>
     </w:lvl>
   </w:abstractNum>
-  <w:abstractNum w:abstractNumId="5" w15:restartNumberingAfterBreak="0">
+  <w:abstractNum w:abstractNumId="6" w15:restartNumberingAfterBreak="0">
     <w:nsid w:val="3DC61DE0"/>
     <w:multiLevelType w:val="hybridMultilevel"/>
     <w:tmpl w:val="9168C7A0"/>
@@ -2572,7 +3032,7 @@
       </w:pPr>
     </w:lvl>
   </w:abstractNum>
-  <w:abstractNum w:abstractNumId="6" w15:restartNumberingAfterBreak="0">
+  <w:abstractNum w:abstractNumId="7" w15:restartNumberingAfterBreak="0">
     <w:nsid w:val="4AE1700C"/>
     <w:multiLevelType w:val="hybridMultilevel"/>
     <w:tmpl w:val="9168C7A0"/>
@@ -2658,7 +3118,7 @@
       </w:pPr>
     </w:lvl>
   </w:abstractNum>
-  <w:abstractNum w:abstractNumId="7" w15:restartNumberingAfterBreak="0">
+  <w:abstractNum w:abstractNumId="8" w15:restartNumberingAfterBreak="0">
     <w:nsid w:val="4BDA28CC"/>
     <w:multiLevelType w:val="hybridMultilevel"/>
     <w:tmpl w:val="A92099DC"/>
@@ -2771,7 +3231,7 @@
       </w:rPr>
     </w:lvl>
   </w:abstractNum>
-  <w:abstractNum w:abstractNumId="8" w15:restartNumberingAfterBreak="0">
+  <w:abstractNum w:abstractNumId="9" w15:restartNumberingAfterBreak="0">
     <w:nsid w:val="5E7A34CD"/>
     <w:multiLevelType w:val="hybridMultilevel"/>
     <w:tmpl w:val="B9E8A746"/>
@@ -2884,7 +3344,96 @@
       </w:rPr>
     </w:lvl>
   </w:abstractNum>
-  <w:abstractNum w:abstractNumId="9" w15:restartNumberingAfterBreak="0">
+  <w:abstractNum w:abstractNumId="10" w15:restartNumberingAfterBreak="0">
+    <w:nsid w:val="700F3E9C"/>
+    <w:multiLevelType w:val="hybridMultilevel"/>
+    <w:tmpl w:val="DB1C5958"/>
+    <w:lvl w:ilvl="0" w:tplc="0409000F">
+      <w:start w:val="1"/>
+      <w:numFmt w:val="decimal"/>
+      <w:lvlText w:val="%1."/>
+      <w:lvlJc w:val="left"/>
+      <w:pPr>
+        <w:ind w:left="720" w:hanging="360"/>
+      </w:pPr>
+      <w:rPr>
+        <w:rFonts w:hint="default"/>
+      </w:rPr>
+    </w:lvl>
+    <w:lvl w:ilvl="1" w:tplc="04090019" w:tentative="1">
+      <w:start w:val="1"/>
+      <w:numFmt w:val="lowerLetter"/>
+      <w:lvlText w:val="%2."/>
+      <w:lvlJc w:val="left"/>
+      <w:pPr>
+        <w:ind w:left="1440" w:hanging="360"/>
+      </w:pPr>
+    </w:lvl>
+    <w:lvl w:ilvl="2" w:tplc="0409001B" w:tentative="1">
+      <w:start w:val="1"/>
+      <w:numFmt w:val="lowerRoman"/>
+      <w:lvlText w:val="%3."/>
+      <w:lvlJc w:val="right"/>
+      <w:pPr>
+        <w:ind w:left="2160" w:hanging="180"/>
+      </w:pPr>
+    </w:lvl>
+    <w:lvl w:ilvl="3" w:tplc="0409000F" w:tentative="1">
+      <w:start w:val="1"/>
+      <w:numFmt w:val="decimal"/>
+      <w:lvlText w:val="%4."/>
+      <w:lvlJc w:val="left"/>
+      <w:pPr>
+        <w:ind w:left="2880" w:hanging="360"/>
+      </w:pPr>
+    </w:lvl>
+    <w:lvl w:ilvl="4" w:tplc="04090019" w:tentative="1">
+      <w:start w:val="1"/>
+      <w:numFmt w:val="lowerLetter"/>
+      <w:lvlText w:val="%5."/>
+      <w:lvlJc w:val="left"/>
+      <w:pPr>
+        <w:ind w:left="3600" w:hanging="360"/>
+      </w:pPr>
+    </w:lvl>
+    <w:lvl w:ilvl="5" w:tplc="0409001B" w:tentative="1">
+      <w:start w:val="1"/>
+      <w:numFmt w:val="lowerRoman"/>
+      <w:lvlText w:val="%6."/>
+      <w:lvlJc w:val="right"/>
+      <w:pPr>
+        <w:ind w:left="4320" w:hanging="180"/>
+      </w:pPr>
+    </w:lvl>
+    <w:lvl w:ilvl="6" w:tplc="0409000F" w:tentative="1">
+      <w:start w:val="1"/>
+      <w:numFmt w:val="decimal"/>
+      <w:lvlText w:val="%7."/>
+      <w:lvlJc w:val="left"/>
+      <w:pPr>
+        <w:ind w:left="5040" w:hanging="360"/>
+      </w:pPr>
+    </w:lvl>
+    <w:lvl w:ilvl="7" w:tplc="04090019" w:tentative="1">
+      <w:start w:val="1"/>
+      <w:numFmt w:val="lowerLetter"/>
+      <w:lvlText w:val="%8."/>
+      <w:lvlJc w:val="left"/>
+      <w:pPr>
+        <w:ind w:left="5760" w:hanging="360"/>
+      </w:pPr>
+    </w:lvl>
+    <w:lvl w:ilvl="8" w:tplc="0409001B" w:tentative="1">
+      <w:start w:val="1"/>
+      <w:numFmt w:val="lowerRoman"/>
+      <w:lvlText w:val="%9."/>
+      <w:lvlJc w:val="right"/>
+      <w:pPr>
+        <w:ind w:left="6480" w:hanging="180"/>
+      </w:pPr>
+    </w:lvl>
+  </w:abstractNum>
+  <w:abstractNum w:abstractNumId="11" w15:restartNumberingAfterBreak="0">
     <w:nsid w:val="734A3399"/>
     <w:multiLevelType w:val="hybridMultilevel"/>
     <w:tmpl w:val="800A8756"/>
@@ -2970,7 +3519,7 @@
       </w:pPr>
     </w:lvl>
   </w:abstractNum>
-  <w:abstractNum w:abstractNumId="10" w15:restartNumberingAfterBreak="0">
+  <w:abstractNum w:abstractNumId="12" w15:restartNumberingAfterBreak="0">
     <w:nsid w:val="7C970FC2"/>
     <w:multiLevelType w:val="hybridMultilevel"/>
     <w:tmpl w:val="7CB006D4"/>
@@ -3084,37 +3633,43 @@
     </w:lvl>
   </w:abstractNum>
   <w:num w:numId="1">
+    <w:abstractNumId w:val="9"/>
+  </w:num>
+  <w:num w:numId="2">
     <w:abstractNumId w:val="8"/>
   </w:num>
-  <w:num w:numId="2">
+  <w:num w:numId="3">
+    <w:abstractNumId w:val="3"/>
+  </w:num>
+  <w:num w:numId="4">
+    <w:abstractNumId w:val="5"/>
+  </w:num>
+  <w:num w:numId="5">
+    <w:abstractNumId w:val="6"/>
+  </w:num>
+  <w:num w:numId="6">
     <w:abstractNumId w:val="7"/>
   </w:num>
-  <w:num w:numId="3">
+  <w:num w:numId="7">
     <w:abstractNumId w:val="2"/>
   </w:num>
-  <w:num w:numId="4">
+  <w:num w:numId="8">
+    <w:abstractNumId w:val="11"/>
+  </w:num>
+  <w:num w:numId="9">
+    <w:abstractNumId w:val="12"/>
+  </w:num>
+  <w:num w:numId="10">
+    <w:abstractNumId w:val="1"/>
+  </w:num>
+  <w:num w:numId="11">
     <w:abstractNumId w:val="4"/>
   </w:num>
-  <w:num w:numId="5">
-    <w:abstractNumId w:val="5"/>
-  </w:num>
-  <w:num w:numId="6">
-    <w:abstractNumId w:val="6"/>
-  </w:num>
-  <w:num w:numId="7">
-    <w:abstractNumId w:val="1"/>
-  </w:num>
-  <w:num w:numId="8">
-    <w:abstractNumId w:val="9"/>
-  </w:num>
-  <w:num w:numId="9">
-    <w:abstractNumId w:val="10"/>
-  </w:num>
-  <w:num w:numId="10">
+  <w:num w:numId="12">
     <w:abstractNumId w:val="0"/>
   </w:num>
-  <w:num w:numId="11">
-    <w:abstractNumId w:val="3"/>
+  <w:num w:numId="13">
+    <w:abstractNumId w:val="10"/>
   </w:num>
 </w:numbering>
 </file>
@@ -4157,7 +4712,7 @@
 </file>
 
 <file path=customXml/itemProps1.xml><?xml version="1.0" encoding="utf-8"?>
-<ds:datastoreItem xmlns:ds="http://schemas.openxmlformats.org/officeDocument/2006/customXml" ds:itemID="{A110F039-8FDB-4B01-B518-2A86088D1284}">
+<ds:datastoreItem xmlns:ds="http://schemas.openxmlformats.org/officeDocument/2006/customXml" ds:itemID="{692ED782-EEC1-4A39-8D03-B3AEB8E192E9}">
   <ds:schemaRefs>
     <ds:schemaRef ds:uri="http://schemas.openxmlformats.org/officeDocument/2006/bibliography"/>
   </ds:schemaRefs>

</xml_diff>

<commit_message>
Add TOC and make some minor changes
</commit_message>
<xml_diff>
--- a/GIS4x07_ExerciseSetup.docx
+++ b/GIS4x07_ExerciseSetup.docx
@@ -1,6 +1,6 @@
 
 <file path=word/document.xml><?xml version="1.0" encoding="utf-8"?>
-<w:document xmlns:wpc="http://schemas.microsoft.com/office/word/2010/wordprocessingCanvas" xmlns:cx="http://schemas.microsoft.com/office/drawing/2014/chartex" xmlns:cx1="http://schemas.microsoft.com/office/drawing/2015/9/8/chartex" xmlns:mc="http://schemas.openxmlformats.org/markup-compatibility/2006" xmlns:o="urn:schemas-microsoft-com:office:office" xmlns:r="http://schemas.openxmlformats.org/officeDocument/2006/relationships" xmlns:m="http://schemas.openxmlformats.org/officeDocument/2006/math" xmlns:v="urn:schemas-microsoft-com:vml" xmlns:wp14="http://schemas.microsoft.com/office/word/2010/wordprocessingDrawing" xmlns:wp="http://schemas.openxmlformats.org/drawingml/2006/wordprocessingDrawing" xmlns:w10="urn:schemas-microsoft-com:office:word" xmlns:w="http://schemas.openxmlformats.org/wordprocessingml/2006/main" xmlns:w14="http://schemas.microsoft.com/office/word/2010/wordml" xmlns:w15="http://schemas.microsoft.com/office/word/2012/wordml" xmlns:w16se="http://schemas.microsoft.com/office/word/2015/wordml/symex" xmlns:wpg="http://schemas.microsoft.com/office/word/2010/wordprocessingGroup" xmlns:wpi="http://schemas.microsoft.com/office/word/2010/wordprocessingInk" xmlns:wne="http://schemas.microsoft.com/office/word/2006/wordml" xmlns:wps="http://schemas.microsoft.com/office/word/2010/wordprocessingShape" mc:Ignorable="w14 w15 w16se wp14">
+<w:document xmlns:wpc="http://schemas.microsoft.com/office/word/2010/wordprocessingCanvas" xmlns:cx="http://schemas.microsoft.com/office/drawing/2014/chartex" xmlns:cx1="http://schemas.microsoft.com/office/drawing/2015/9/8/chartex" xmlns:cx2="http://schemas.microsoft.com/office/drawing/2015/10/21/chartex" xmlns:cx3="http://schemas.microsoft.com/office/drawing/2016/5/9/chartex" xmlns:cx4="http://schemas.microsoft.com/office/drawing/2016/5/10/chartex" xmlns:cx5="http://schemas.microsoft.com/office/drawing/2016/5/11/chartex" xmlns:cx6="http://schemas.microsoft.com/office/drawing/2016/5/12/chartex" xmlns:cx7="http://schemas.microsoft.com/office/drawing/2016/5/13/chartex" xmlns:cx8="http://schemas.microsoft.com/office/drawing/2016/5/14/chartex" xmlns:mc="http://schemas.openxmlformats.org/markup-compatibility/2006" xmlns:aink="http://schemas.microsoft.com/office/drawing/2016/ink" xmlns:am3d="http://schemas.microsoft.com/office/drawing/2017/model3d" xmlns:o="urn:schemas-microsoft-com:office:office" xmlns:r="http://schemas.openxmlformats.org/officeDocument/2006/relationships" xmlns:m="http://schemas.openxmlformats.org/officeDocument/2006/math" xmlns:v="urn:schemas-microsoft-com:vml" xmlns:wp14="http://schemas.microsoft.com/office/word/2010/wordprocessingDrawing" xmlns:wp="http://schemas.openxmlformats.org/drawingml/2006/wordprocessingDrawing" xmlns:w10="urn:schemas-microsoft-com:office:word" xmlns:w="http://schemas.openxmlformats.org/wordprocessingml/2006/main" xmlns:w14="http://schemas.microsoft.com/office/word/2010/wordml" xmlns:w15="http://schemas.microsoft.com/office/word/2012/wordml" xmlns:w16cex="http://schemas.microsoft.com/office/word/2018/wordml/cex" xmlns:w16cid="http://schemas.microsoft.com/office/word/2016/wordml/cid" xmlns:w16="http://schemas.microsoft.com/office/word/2018/wordml" xmlns:w16sdtdh="http://schemas.microsoft.com/office/word/2020/wordml/sdtdatahash" xmlns:w16se="http://schemas.microsoft.com/office/word/2015/wordml/symex" xmlns:wpg="http://schemas.microsoft.com/office/word/2010/wordprocessingGroup" xmlns:wpi="http://schemas.microsoft.com/office/word/2010/wordprocessingInk" xmlns:wne="http://schemas.microsoft.com/office/word/2006/wordml" xmlns:wps="http://schemas.microsoft.com/office/word/2010/wordprocessingShape" mc:Ignorable="w14 w15 w16se w16cid w16 w16cex w16sdtdh wp14">
   <w:body>
     <w:p>
       <w:pPr>
@@ -12,13 +12,898 @@
         <w:t>GIS4x07 GitHub and exercise folder setup</w:t>
       </w:r>
     </w:p>
+    <w:sdt>
+      <w:sdtPr>
+        <w:id w:val="766814001"/>
+        <w:docPartObj>
+          <w:docPartGallery w:val="Table of Contents"/>
+          <w:docPartUnique/>
+        </w:docPartObj>
+      </w:sdtPr>
+      <w:sdtEndPr>
+        <w:rPr>
+          <w:rFonts w:asciiTheme="minorHAnsi" w:eastAsiaTheme="minorHAnsi" w:hAnsiTheme="minorHAnsi" w:cstheme="minorBidi"/>
+          <w:noProof/>
+          <w:color w:val="auto"/>
+          <w:sz w:val="22"/>
+          <w:szCs w:val="22"/>
+          <w:lang w:eastAsia="en-US"/>
+        </w:rPr>
+      </w:sdtEndPr>
+      <w:sdtContent>
+        <w:p>
+          <w:pPr>
+            <w:pStyle w:val="TOCHeading"/>
+          </w:pPr>
+          <w:r>
+            <w:t>Contents</w:t>
+          </w:r>
+        </w:p>
+        <w:p>
+          <w:pPr>
+            <w:pStyle w:val="TOC1"/>
+            <w:tabs>
+              <w:tab w:val="right" w:leader="dot" w:pos="9350"/>
+            </w:tabs>
+            <w:rPr>
+              <w:rFonts w:eastAsiaTheme="minorEastAsia"/>
+              <w:noProof/>
+            </w:rPr>
+          </w:pPr>
+          <w:r>
+            <w:fldChar w:fldCharType="begin"/>
+          </w:r>
+          <w:r>
+            <w:instrText xml:space="preserve"> TOC \o "1-3" \h \z \u </w:instrText>
+          </w:r>
+          <w:r>
+            <w:fldChar w:fldCharType="separate"/>
+          </w:r>
+          <w:hyperlink w:anchor="_Toc80780192" w:history="1">
+            <w:r>
+              <w:rPr>
+                <w:rStyle w:val="Hyperlink"/>
+                <w:noProof/>
+              </w:rPr>
+              <w:t>Intro</w:t>
+            </w:r>
+            <w:r>
+              <w:rPr>
+                <w:noProof/>
+                <w:webHidden/>
+              </w:rPr>
+              <w:tab/>
+            </w:r>
+            <w:r>
+              <w:rPr>
+                <w:noProof/>
+                <w:webHidden/>
+              </w:rPr>
+              <w:fldChar w:fldCharType="begin"/>
+            </w:r>
+            <w:r>
+              <w:rPr>
+                <w:noProof/>
+                <w:webHidden/>
+              </w:rPr>
+              <w:instrText xml:space="preserve"> PAGEREF _Toc80780192 \h </w:instrText>
+            </w:r>
+            <w:r>
+              <w:rPr>
+                <w:noProof/>
+                <w:webHidden/>
+              </w:rPr>
+            </w:r>
+            <w:r>
+              <w:rPr>
+                <w:noProof/>
+                <w:webHidden/>
+              </w:rPr>
+              <w:fldChar w:fldCharType="separate"/>
+            </w:r>
+            <w:r>
+              <w:rPr>
+                <w:noProof/>
+                <w:webHidden/>
+              </w:rPr>
+              <w:t>1</w:t>
+            </w:r>
+            <w:r>
+              <w:rPr>
+                <w:noProof/>
+                <w:webHidden/>
+              </w:rPr>
+              <w:fldChar w:fldCharType="end"/>
+            </w:r>
+          </w:hyperlink>
+        </w:p>
+        <w:p>
+          <w:pPr>
+            <w:pStyle w:val="TOC1"/>
+            <w:tabs>
+              <w:tab w:val="right" w:leader="dot" w:pos="9350"/>
+            </w:tabs>
+            <w:rPr>
+              <w:rFonts w:eastAsiaTheme="minorEastAsia"/>
+              <w:noProof/>
+            </w:rPr>
+          </w:pPr>
+          <w:hyperlink w:anchor="_Toc80780193" w:history="1">
+            <w:r>
+              <w:rPr>
+                <w:rStyle w:val="Hyperlink"/>
+                <w:noProof/>
+              </w:rPr>
+              <w:t>Initial repository setup</w:t>
+            </w:r>
+            <w:r>
+              <w:rPr>
+                <w:noProof/>
+                <w:webHidden/>
+              </w:rPr>
+              <w:tab/>
+            </w:r>
+            <w:r>
+              <w:rPr>
+                <w:noProof/>
+                <w:webHidden/>
+              </w:rPr>
+              <w:fldChar w:fldCharType="begin"/>
+            </w:r>
+            <w:r>
+              <w:rPr>
+                <w:noProof/>
+                <w:webHidden/>
+              </w:rPr>
+              <w:instrText xml:space="preserve"> PAGEREF _Toc80780193 \h </w:instrText>
+            </w:r>
+            <w:r>
+              <w:rPr>
+                <w:noProof/>
+                <w:webHidden/>
+              </w:rPr>
+            </w:r>
+            <w:r>
+              <w:rPr>
+                <w:noProof/>
+                <w:webHidden/>
+              </w:rPr>
+              <w:fldChar w:fldCharType="separate"/>
+            </w:r>
+            <w:r>
+              <w:rPr>
+                <w:noProof/>
+                <w:webHidden/>
+              </w:rPr>
+              <w:t>1</w:t>
+            </w:r>
+            <w:r>
+              <w:rPr>
+                <w:noProof/>
+                <w:webHidden/>
+              </w:rPr>
+              <w:fldChar w:fldCharType="end"/>
+            </w:r>
+          </w:hyperlink>
+        </w:p>
+        <w:p>
+          <w:pPr>
+            <w:pStyle w:val="TOC2"/>
+            <w:tabs>
+              <w:tab w:val="right" w:leader="dot" w:pos="9350"/>
+            </w:tabs>
+            <w:rPr>
+              <w:rFonts w:eastAsiaTheme="minorEastAsia"/>
+              <w:noProof/>
+            </w:rPr>
+          </w:pPr>
+          <w:hyperlink w:anchor="_Toc80780194" w:history="1">
+            <w:r>
+              <w:rPr>
+                <w:rStyle w:val="Hyperlink"/>
+                <w:noProof/>
+              </w:rPr>
+              <w:t>Create the GitHub repository</w:t>
+            </w:r>
+            <w:r>
+              <w:rPr>
+                <w:noProof/>
+                <w:webHidden/>
+              </w:rPr>
+              <w:tab/>
+            </w:r>
+            <w:r>
+              <w:rPr>
+                <w:noProof/>
+                <w:webHidden/>
+              </w:rPr>
+              <w:fldChar w:fldCharType="begin"/>
+            </w:r>
+            <w:r>
+              <w:rPr>
+                <w:noProof/>
+                <w:webHidden/>
+              </w:rPr>
+              <w:instrText xml:space="preserve"> PAGEREF _Toc80780194 \h </w:instrText>
+            </w:r>
+            <w:r>
+              <w:rPr>
+                <w:noProof/>
+                <w:webHidden/>
+              </w:rPr>
+            </w:r>
+            <w:r>
+              <w:rPr>
+                <w:noProof/>
+                <w:webHidden/>
+              </w:rPr>
+              <w:fldChar w:fldCharType="separate"/>
+            </w:r>
+            <w:r>
+              <w:rPr>
+                <w:noProof/>
+                <w:webHidden/>
+              </w:rPr>
+              <w:t>1</w:t>
+            </w:r>
+            <w:r>
+              <w:rPr>
+                <w:noProof/>
+                <w:webHidden/>
+              </w:rPr>
+              <w:fldChar w:fldCharType="end"/>
+            </w:r>
+          </w:hyperlink>
+        </w:p>
+        <w:p>
+          <w:pPr>
+            <w:pStyle w:val="TOC2"/>
+            <w:tabs>
+              <w:tab w:val="right" w:leader="dot" w:pos="9350"/>
+            </w:tabs>
+            <w:rPr>
+              <w:rFonts w:eastAsiaTheme="minorEastAsia"/>
+              <w:noProof/>
+            </w:rPr>
+          </w:pPr>
+          <w:hyperlink w:anchor="_Toc80780195" w:history="1">
+            <w:r>
+              <w:rPr>
+                <w:rStyle w:val="Hyperlink"/>
+                <w:noProof/>
+              </w:rPr>
+              <w:t>Add collaborators</w:t>
+            </w:r>
+            <w:r>
+              <w:rPr>
+                <w:noProof/>
+                <w:webHidden/>
+              </w:rPr>
+              <w:tab/>
+            </w:r>
+            <w:r>
+              <w:rPr>
+                <w:noProof/>
+                <w:webHidden/>
+              </w:rPr>
+              <w:fldChar w:fldCharType="begin"/>
+            </w:r>
+            <w:r>
+              <w:rPr>
+                <w:noProof/>
+                <w:webHidden/>
+              </w:rPr>
+              <w:instrText xml:space="preserve"> PAGEREF _Toc80780195 \h </w:instrText>
+            </w:r>
+            <w:r>
+              <w:rPr>
+                <w:noProof/>
+                <w:webHidden/>
+              </w:rPr>
+            </w:r>
+            <w:r>
+              <w:rPr>
+                <w:noProof/>
+                <w:webHidden/>
+              </w:rPr>
+              <w:fldChar w:fldCharType="separate"/>
+            </w:r>
+            <w:r>
+              <w:rPr>
+                <w:noProof/>
+                <w:webHidden/>
+              </w:rPr>
+              <w:t>4</w:t>
+            </w:r>
+            <w:r>
+              <w:rPr>
+                <w:noProof/>
+                <w:webHidden/>
+              </w:rPr>
+              <w:fldChar w:fldCharType="end"/>
+            </w:r>
+          </w:hyperlink>
+        </w:p>
+        <w:p>
+          <w:pPr>
+            <w:pStyle w:val="TOC2"/>
+            <w:tabs>
+              <w:tab w:val="right" w:leader="dot" w:pos="9350"/>
+            </w:tabs>
+            <w:rPr>
+              <w:rFonts w:eastAsiaTheme="minorEastAsia"/>
+              <w:noProof/>
+            </w:rPr>
+          </w:pPr>
+          <w:hyperlink w:anchor="_Toc80780196" w:history="1">
+            <w:r>
+              <w:rPr>
+                <w:rStyle w:val="Hyperlink"/>
+                <w:noProof/>
+              </w:rPr>
+              <w:t>Prepare for cloning</w:t>
+            </w:r>
+            <w:r>
+              <w:rPr>
+                <w:noProof/>
+                <w:webHidden/>
+              </w:rPr>
+              <w:tab/>
+            </w:r>
+            <w:r>
+              <w:rPr>
+                <w:noProof/>
+                <w:webHidden/>
+              </w:rPr>
+              <w:fldChar w:fldCharType="begin"/>
+            </w:r>
+            <w:r>
+              <w:rPr>
+                <w:noProof/>
+                <w:webHidden/>
+              </w:rPr>
+              <w:instrText xml:space="preserve"> PAGEREF _Toc80780196 \h </w:instrText>
+            </w:r>
+            <w:r>
+              <w:rPr>
+                <w:noProof/>
+                <w:webHidden/>
+              </w:rPr>
+            </w:r>
+            <w:r>
+              <w:rPr>
+                <w:noProof/>
+                <w:webHidden/>
+              </w:rPr>
+              <w:fldChar w:fldCharType="separate"/>
+            </w:r>
+            <w:r>
+              <w:rPr>
+                <w:noProof/>
+                <w:webHidden/>
+              </w:rPr>
+              <w:t>5</w:t>
+            </w:r>
+            <w:r>
+              <w:rPr>
+                <w:noProof/>
+                <w:webHidden/>
+              </w:rPr>
+              <w:fldChar w:fldCharType="end"/>
+            </w:r>
+          </w:hyperlink>
+        </w:p>
+        <w:p>
+          <w:pPr>
+            <w:pStyle w:val="TOC1"/>
+            <w:tabs>
+              <w:tab w:val="right" w:leader="dot" w:pos="9350"/>
+            </w:tabs>
+            <w:rPr>
+              <w:rFonts w:eastAsiaTheme="minorEastAsia"/>
+              <w:noProof/>
+            </w:rPr>
+          </w:pPr>
+          <w:hyperlink w:anchor="_Toc80780197" w:history="1">
+            <w:r>
+              <w:rPr>
+                <w:rStyle w:val="Hyperlink"/>
+                <w:noProof/>
+              </w:rPr>
+              <w:t>Cloning the repository from GitHub to a local repository</w:t>
+            </w:r>
+            <w:r>
+              <w:rPr>
+                <w:noProof/>
+                <w:webHidden/>
+              </w:rPr>
+              <w:tab/>
+            </w:r>
+            <w:r>
+              <w:rPr>
+                <w:noProof/>
+                <w:webHidden/>
+              </w:rPr>
+              <w:fldChar w:fldCharType="begin"/>
+            </w:r>
+            <w:r>
+              <w:rPr>
+                <w:noProof/>
+                <w:webHidden/>
+              </w:rPr>
+              <w:instrText xml:space="preserve"> PAGEREF _Toc80780197 \h </w:instrText>
+            </w:r>
+            <w:r>
+              <w:rPr>
+                <w:noProof/>
+                <w:webHidden/>
+              </w:rPr>
+            </w:r>
+            <w:r>
+              <w:rPr>
+                <w:noProof/>
+                <w:webHidden/>
+              </w:rPr>
+              <w:fldChar w:fldCharType="separate"/>
+            </w:r>
+            <w:r>
+              <w:rPr>
+                <w:noProof/>
+                <w:webHidden/>
+              </w:rPr>
+              <w:t>6</w:t>
+            </w:r>
+            <w:r>
+              <w:rPr>
+                <w:noProof/>
+                <w:webHidden/>
+              </w:rPr>
+              <w:fldChar w:fldCharType="end"/>
+            </w:r>
+          </w:hyperlink>
+        </w:p>
+        <w:p>
+          <w:pPr>
+            <w:pStyle w:val="TOC1"/>
+            <w:tabs>
+              <w:tab w:val="right" w:leader="dot" w:pos="9350"/>
+            </w:tabs>
+            <w:rPr>
+              <w:rFonts w:eastAsiaTheme="minorEastAsia"/>
+              <w:noProof/>
+            </w:rPr>
+          </w:pPr>
+          <w:hyperlink w:anchor="_Toc80780198" w:history="1">
+            <w:r>
+              <w:rPr>
+                <w:rStyle w:val="Hyperlink"/>
+                <w:noProof/>
+              </w:rPr>
+              <w:t>Pushing changes to the remote repository</w:t>
+            </w:r>
+            <w:r>
+              <w:rPr>
+                <w:noProof/>
+                <w:webHidden/>
+              </w:rPr>
+              <w:tab/>
+            </w:r>
+            <w:r>
+              <w:rPr>
+                <w:noProof/>
+                <w:webHidden/>
+              </w:rPr>
+              <w:fldChar w:fldCharType="begin"/>
+            </w:r>
+            <w:r>
+              <w:rPr>
+                <w:noProof/>
+                <w:webHidden/>
+              </w:rPr>
+              <w:instrText xml:space="preserve"> PAGEREF _Toc80780198 \h </w:instrText>
+            </w:r>
+            <w:r>
+              <w:rPr>
+                <w:noProof/>
+                <w:webHidden/>
+              </w:rPr>
+            </w:r>
+            <w:r>
+              <w:rPr>
+                <w:noProof/>
+                <w:webHidden/>
+              </w:rPr>
+              <w:fldChar w:fldCharType="separate"/>
+            </w:r>
+            <w:r>
+              <w:rPr>
+                <w:noProof/>
+                <w:webHidden/>
+              </w:rPr>
+              <w:t>8</w:t>
+            </w:r>
+            <w:r>
+              <w:rPr>
+                <w:noProof/>
+                <w:webHidden/>
+              </w:rPr>
+              <w:fldChar w:fldCharType="end"/>
+            </w:r>
+          </w:hyperlink>
+        </w:p>
+        <w:p>
+          <w:pPr>
+            <w:pStyle w:val="TOC2"/>
+            <w:tabs>
+              <w:tab w:val="right" w:leader="dot" w:pos="9350"/>
+            </w:tabs>
+            <w:rPr>
+              <w:rFonts w:eastAsiaTheme="minorEastAsia"/>
+              <w:noProof/>
+            </w:rPr>
+          </w:pPr>
+          <w:hyperlink w:anchor="_Toc80780199" w:history="1">
+            <w:r>
+              <w:rPr>
+                <w:rStyle w:val="Hyperlink"/>
+                <w:noProof/>
+              </w:rPr>
+              <w:t>Stage changes</w:t>
+            </w:r>
+            <w:r>
+              <w:rPr>
+                <w:noProof/>
+                <w:webHidden/>
+              </w:rPr>
+              <w:tab/>
+            </w:r>
+            <w:r>
+              <w:rPr>
+                <w:noProof/>
+                <w:webHidden/>
+              </w:rPr>
+              <w:fldChar w:fldCharType="begin"/>
+            </w:r>
+            <w:r>
+              <w:rPr>
+                <w:noProof/>
+                <w:webHidden/>
+              </w:rPr>
+              <w:instrText xml:space="preserve"> PAGEREF _Toc80780199 \h </w:instrText>
+            </w:r>
+            <w:r>
+              <w:rPr>
+                <w:noProof/>
+                <w:webHidden/>
+              </w:rPr>
+            </w:r>
+            <w:r>
+              <w:rPr>
+                <w:noProof/>
+                <w:webHidden/>
+              </w:rPr>
+              <w:fldChar w:fldCharType="separate"/>
+            </w:r>
+            <w:r>
+              <w:rPr>
+                <w:noProof/>
+                <w:webHidden/>
+              </w:rPr>
+              <w:t>8</w:t>
+            </w:r>
+            <w:r>
+              <w:rPr>
+                <w:noProof/>
+                <w:webHidden/>
+              </w:rPr>
+              <w:fldChar w:fldCharType="end"/>
+            </w:r>
+          </w:hyperlink>
+        </w:p>
+        <w:p>
+          <w:pPr>
+            <w:pStyle w:val="TOC2"/>
+            <w:tabs>
+              <w:tab w:val="right" w:leader="dot" w:pos="9350"/>
+            </w:tabs>
+            <w:rPr>
+              <w:rFonts w:eastAsiaTheme="minorEastAsia"/>
+              <w:noProof/>
+            </w:rPr>
+          </w:pPr>
+          <w:hyperlink w:anchor="_Toc80780200" w:history="1">
+            <w:r>
+              <w:rPr>
+                <w:rStyle w:val="Hyperlink"/>
+                <w:noProof/>
+              </w:rPr>
+              <w:t>Commit changes</w:t>
+            </w:r>
+            <w:r>
+              <w:rPr>
+                <w:noProof/>
+                <w:webHidden/>
+              </w:rPr>
+              <w:tab/>
+            </w:r>
+            <w:r>
+              <w:rPr>
+                <w:noProof/>
+                <w:webHidden/>
+              </w:rPr>
+              <w:fldChar w:fldCharType="begin"/>
+            </w:r>
+            <w:r>
+              <w:rPr>
+                <w:noProof/>
+                <w:webHidden/>
+              </w:rPr>
+              <w:instrText xml:space="preserve"> PAGEREF _Toc80780200 \h </w:instrText>
+            </w:r>
+            <w:r>
+              <w:rPr>
+                <w:noProof/>
+                <w:webHidden/>
+              </w:rPr>
+            </w:r>
+            <w:r>
+              <w:rPr>
+                <w:noProof/>
+                <w:webHidden/>
+              </w:rPr>
+              <w:fldChar w:fldCharType="separate"/>
+            </w:r>
+            <w:r>
+              <w:rPr>
+                <w:noProof/>
+                <w:webHidden/>
+              </w:rPr>
+              <w:t>9</w:t>
+            </w:r>
+            <w:r>
+              <w:rPr>
+                <w:noProof/>
+                <w:webHidden/>
+              </w:rPr>
+              <w:fldChar w:fldCharType="end"/>
+            </w:r>
+          </w:hyperlink>
+        </w:p>
+        <w:p>
+          <w:pPr>
+            <w:pStyle w:val="TOC2"/>
+            <w:tabs>
+              <w:tab w:val="right" w:leader="dot" w:pos="9350"/>
+            </w:tabs>
+            <w:rPr>
+              <w:rFonts w:eastAsiaTheme="minorEastAsia"/>
+              <w:noProof/>
+            </w:rPr>
+          </w:pPr>
+          <w:hyperlink w:anchor="_Toc80780201" w:history="1">
+            <w:r>
+              <w:rPr>
+                <w:rStyle w:val="Hyperlink"/>
+                <w:noProof/>
+              </w:rPr>
+              <w:t>Push changes</w:t>
+            </w:r>
+            <w:r>
+              <w:rPr>
+                <w:noProof/>
+                <w:webHidden/>
+              </w:rPr>
+              <w:tab/>
+            </w:r>
+            <w:r>
+              <w:rPr>
+                <w:noProof/>
+                <w:webHidden/>
+              </w:rPr>
+              <w:fldChar w:fldCharType="begin"/>
+            </w:r>
+            <w:r>
+              <w:rPr>
+                <w:noProof/>
+                <w:webHidden/>
+              </w:rPr>
+              <w:instrText xml:space="preserve"> PAGEREF _Toc80780201 \h </w:instrText>
+            </w:r>
+            <w:r>
+              <w:rPr>
+                <w:noProof/>
+                <w:webHidden/>
+              </w:rPr>
+            </w:r>
+            <w:r>
+              <w:rPr>
+                <w:noProof/>
+                <w:webHidden/>
+              </w:rPr>
+              <w:fldChar w:fldCharType="separate"/>
+            </w:r>
+            <w:r>
+              <w:rPr>
+                <w:noProof/>
+                <w:webHidden/>
+              </w:rPr>
+              <w:t>10</w:t>
+            </w:r>
+            <w:r>
+              <w:rPr>
+                <w:noProof/>
+                <w:webHidden/>
+              </w:rPr>
+              <w:fldChar w:fldCharType="end"/>
+            </w:r>
+          </w:hyperlink>
+        </w:p>
+        <w:p>
+          <w:pPr>
+            <w:pStyle w:val="TOC2"/>
+            <w:tabs>
+              <w:tab w:val="right" w:leader="dot" w:pos="9350"/>
+            </w:tabs>
+            <w:rPr>
+              <w:rFonts w:eastAsiaTheme="minorEastAsia"/>
+              <w:noProof/>
+            </w:rPr>
+          </w:pPr>
+          <w:hyperlink w:anchor="_Toc80780202" w:history="1">
+            <w:r>
+              <w:rPr>
+                <w:rStyle w:val="Hyperlink"/>
+                <w:noProof/>
+              </w:rPr>
+              <w:t>Pull changes</w:t>
+            </w:r>
+            <w:r>
+              <w:rPr>
+                <w:noProof/>
+                <w:webHidden/>
+              </w:rPr>
+              <w:tab/>
+            </w:r>
+            <w:r>
+              <w:rPr>
+                <w:noProof/>
+                <w:webHidden/>
+              </w:rPr>
+              <w:fldChar w:fldCharType="begin"/>
+            </w:r>
+            <w:r>
+              <w:rPr>
+                <w:noProof/>
+                <w:webHidden/>
+              </w:rPr>
+              <w:instrText xml:space="preserve"> PAGEREF _Toc80780202 \h </w:instrText>
+            </w:r>
+            <w:r>
+              <w:rPr>
+                <w:noProof/>
+                <w:webHidden/>
+              </w:rPr>
+            </w:r>
+            <w:r>
+              <w:rPr>
+                <w:noProof/>
+                <w:webHidden/>
+              </w:rPr>
+              <w:fldChar w:fldCharType="separate"/>
+            </w:r>
+            <w:r>
+              <w:rPr>
+                <w:noProof/>
+                <w:webHidden/>
+              </w:rPr>
+              <w:t>10</w:t>
+            </w:r>
+            <w:r>
+              <w:rPr>
+                <w:noProof/>
+                <w:webHidden/>
+              </w:rPr>
+              <w:fldChar w:fldCharType="end"/>
+            </w:r>
+          </w:hyperlink>
+        </w:p>
+        <w:p>
+          <w:pPr>
+            <w:pStyle w:val="TOC1"/>
+            <w:tabs>
+              <w:tab w:val="right" w:leader="dot" w:pos="9350"/>
+            </w:tabs>
+            <w:rPr>
+              <w:rFonts w:eastAsiaTheme="minorEastAsia"/>
+              <w:noProof/>
+            </w:rPr>
+          </w:pPr>
+          <w:hyperlink w:anchor="_Toc80780203" w:history="1">
+            <w:r>
+              <w:rPr>
+                <w:rStyle w:val="Hyperlink"/>
+                <w:noProof/>
+              </w:rPr>
+              <w:t>Show hidden files, folders, and drives</w:t>
+            </w:r>
+            <w:r>
+              <w:rPr>
+                <w:noProof/>
+                <w:webHidden/>
+              </w:rPr>
+              <w:tab/>
+            </w:r>
+            <w:r>
+              <w:rPr>
+                <w:noProof/>
+                <w:webHidden/>
+              </w:rPr>
+              <w:fldChar w:fldCharType="begin"/>
+            </w:r>
+            <w:r>
+              <w:rPr>
+                <w:noProof/>
+                <w:webHidden/>
+              </w:rPr>
+              <w:instrText xml:space="preserve"> PAGEREF _Toc80780203 \h </w:instrText>
+            </w:r>
+            <w:r>
+              <w:rPr>
+                <w:noProof/>
+                <w:webHidden/>
+              </w:rPr>
+            </w:r>
+            <w:r>
+              <w:rPr>
+                <w:noProof/>
+                <w:webHidden/>
+              </w:rPr>
+              <w:fldChar w:fldCharType="separate"/>
+            </w:r>
+            <w:r>
+              <w:rPr>
+                <w:noProof/>
+                <w:webHidden/>
+              </w:rPr>
+              <w:t>11</w:t>
+            </w:r>
+            <w:r>
+              <w:rPr>
+                <w:noProof/>
+                <w:webHidden/>
+              </w:rPr>
+              <w:fldChar w:fldCharType="end"/>
+            </w:r>
+          </w:hyperlink>
+        </w:p>
+        <w:p>
+          <w:pPr>
+            <w:rPr>
+              <w:b/>
+              <w:bCs/>
+              <w:noProof/>
+            </w:rPr>
+          </w:pPr>
+          <w:r>
+            <w:rPr>
+              <w:b/>
+              <w:bCs/>
+              <w:noProof/>
+            </w:rPr>
+            <w:fldChar w:fldCharType="end"/>
+          </w:r>
+        </w:p>
+      </w:sdtContent>
+    </w:sdt>
     <w:p>
       <w:pPr>
         <w:pStyle w:val="Heading1"/>
       </w:pPr>
+      <w:bookmarkStart w:id="1" w:name="_Toc80780192"/>
       <w:r>
         <w:t>Intro</w:t>
       </w:r>
+      <w:bookmarkEnd w:id="1"/>
     </w:p>
     <w:p>
       <w:r>
@@ -28,13 +913,25 @@
         <w:t>creating remote</w:t>
       </w:r>
       <w:r>
-        <w:t xml:space="preserve"> and </w:t>
-      </w:r>
-      <w:r>
-        <w:t>local</w:t>
-      </w:r>
-      <w:r>
-        <w:t xml:space="preserve"> GitHub repositor</w:t>
+        <w:t xml:space="preserve"> </w:t>
+      </w:r>
+      <w:r>
+        <w:t>(</w:t>
+      </w:r>
+      <w:r>
+        <w:t>GitHub</w:t>
+      </w:r>
+      <w:r>
+        <w:t>)</w:t>
+      </w:r>
+      <w:r>
+        <w:t xml:space="preserve"> </w:t>
+      </w:r>
+      <w:r>
+        <w:t>and local</w:t>
+      </w:r>
+      <w:r>
+        <w:t xml:space="preserve"> repositor</w:t>
       </w:r>
       <w:r>
         <w:t xml:space="preserve">ies for GIS4x07 exercises.  </w:t>
@@ -43,7 +940,7 @@
         <w:t>This example uses gis4</w:t>
       </w:r>
       <w:r>
-        <w:t>2</w:t>
+        <w:t>1</w:t>
       </w:r>
       <w:r>
         <w:t>07-week</w:t>
@@ -77,7 +974,8 @@
       <w:pPr>
         <w:pStyle w:val="Heading1"/>
       </w:pPr>
-      <w:bookmarkStart w:id="1" w:name="_Toc60867049"/>
+      <w:bookmarkStart w:id="2" w:name="_Toc60867049"/>
+      <w:bookmarkStart w:id="3" w:name="_Toc80780193"/>
       <w:r>
         <w:t xml:space="preserve">Initial </w:t>
       </w:r>
@@ -87,7 +985,8 @@
       <w:r>
         <w:t>setup</w:t>
       </w:r>
-      <w:bookmarkEnd w:id="1"/>
+      <w:bookmarkEnd w:id="2"/>
+      <w:bookmarkEnd w:id="3"/>
     </w:p>
     <w:p>
       <w:r>
@@ -97,7 +996,13 @@
         <w:t>i</w:t>
       </w:r>
       <w:r>
-        <w:t>nitial repository setup.  Their partner will standby</w:t>
+        <w:t xml:space="preserve">nitial repository setup.  </w:t>
+      </w:r>
+      <w:r>
+        <w:t>Ideally, the Owner would have done this before class.  If not, t</w:t>
+      </w:r>
+      <w:r>
+        <w:t>heir partner will standby</w:t>
       </w:r>
       <w:r>
         <w:t>/observe</w:t>
@@ -105,6 +1010,16 @@
       <w:r>
         <w:t xml:space="preserve"> until this process is complete.</w:t>
       </w:r>
+    </w:p>
+    <w:p>
+      <w:pPr>
+        <w:pStyle w:val="Heading2"/>
+      </w:pPr>
+      <w:bookmarkStart w:id="4" w:name="_Toc80780194"/>
+      <w:r>
+        <w:t>Create the GitHub repository</w:t>
+      </w:r>
+      <w:bookmarkEnd w:id="4"/>
     </w:p>
     <w:p>
       <w:r>
@@ -156,16 +1071,17 @@
         <w:rPr>
           <w:noProof/>
         </w:rPr>
+        <w:lastRenderedPageBreak/>
         <mc:AlternateContent>
           <mc:Choice Requires="wps">
             <w:drawing>
-              <wp:anchor distT="0" distB="0" distL="114300" distR="114300" simplePos="0" relativeHeight="251660288" behindDoc="0" locked="0" layoutInCell="1" allowOverlap="1" wp14:anchorId="7E0EFB8E" wp14:editId="29B2D222">
+              <wp:anchor distT="0" distB="0" distL="114300" distR="114300" simplePos="0" relativeHeight="251660288" behindDoc="0" locked="0" layoutInCell="1" allowOverlap="1" wp14:anchorId="7E0EFB8E" wp14:editId="0E83941E">
                 <wp:simplePos x="0" y="0"/>
                 <wp:positionH relativeFrom="column">
-                  <wp:posOffset>2408942</wp:posOffset>
+                  <wp:posOffset>1608455</wp:posOffset>
                 </wp:positionH>
                 <wp:positionV relativeFrom="paragraph">
-                  <wp:posOffset>861999</wp:posOffset>
+                  <wp:posOffset>566420</wp:posOffset>
                 </wp:positionV>
                 <wp:extent cx="811033" cy="326003"/>
                 <wp:effectExtent l="0" t="0" r="27305" b="17145"/>
@@ -221,7 +1137,7 @@
           </mc:Choice>
           <mc:Fallback>
             <w:pict>
-              <v:rect w14:anchorId="369F3444" id="Rectangle 3" o:spid="_x0000_s1026" style="position:absolute;margin-left:189.7pt;margin-top:67.85pt;width:63.85pt;height:25.65pt;z-index:251660288;visibility:visible;mso-wrap-style:square;mso-wrap-distance-left:9pt;mso-wrap-distance-top:0;mso-wrap-distance-right:9pt;mso-wrap-distance-bottom:0;mso-position-horizontal:absolute;mso-position-horizontal-relative:text;mso-position-vertical:absolute;mso-position-vertical-relative:text;v-text-anchor:middle" o:gfxdata="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" filled="f" strokecolor="red" strokeweight="2pt"/>
+              <v:rect w14:anchorId="776AE203" id="Rectangle 3" o:spid="_x0000_s1026" style="position:absolute;margin-left:126.65pt;margin-top:44.6pt;width:63.85pt;height:25.65pt;z-index:251660288;visibility:visible;mso-wrap-style:square;mso-wrap-distance-left:9pt;mso-wrap-distance-top:0;mso-wrap-distance-right:9pt;mso-wrap-distance-bottom:0;mso-position-horizontal:absolute;mso-position-horizontal-relative:text;mso-position-vertical:absolute;mso-position-vertical-relative:text;v-text-anchor:middle" o:gfxdata="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" filled="f" strokecolor="red" strokeweight="2pt"/>
             </w:pict>
           </mc:Fallback>
         </mc:AlternateContent>
@@ -231,9 +1147,9 @@
           <w:noProof/>
         </w:rPr>
         <w:drawing>
-          <wp:inline distT="0" distB="0" distL="0" distR="0" wp14:anchorId="7816FA63" wp14:editId="4C342DF4">
-            <wp:extent cx="3486150" cy="1704975"/>
-            <wp:effectExtent l="0" t="0" r="0" b="9525"/>
+          <wp:inline distT="0" distB="0" distL="0" distR="0" wp14:anchorId="7816FA63" wp14:editId="2B9A58D9">
+            <wp:extent cx="2428875" cy="1187892"/>
+            <wp:effectExtent l="0" t="0" r="0" b="0"/>
             <wp:docPr id="2" name="Picture 2"/>
             <wp:cNvGraphicFramePr>
               <a:graphicFrameLocks xmlns:a="http://schemas.openxmlformats.org/drawingml/2006/main" noChangeAspect="1"/>
@@ -254,7 +1170,7 @@
                   <pic:spPr>
                     <a:xfrm>
                       <a:off x="0" y="0"/>
-                      <a:ext cx="3486150" cy="1704975"/>
+                      <a:ext cx="2430258" cy="1188568"/>
                     </a:xfrm>
                     <a:prstGeom prst="rect">
                       <a:avLst/>
@@ -282,7 +1198,15 @@
         <w:t>pecify the name a</w:t>
       </w:r>
       <w:r>
-        <w:t>s instructed (e.g. gis4107-week02)</w:t>
+        <w:t>s instructed (</w:t>
+      </w:r>
+      <w:proofErr w:type="gramStart"/>
+      <w:r>
+        <w:t>e.g.</w:t>
+      </w:r>
+      <w:proofErr w:type="gramEnd"/>
+      <w:r>
+        <w:t xml:space="preserve"> gis4107-week02)</w:t>
       </w:r>
     </w:p>
     <w:p>
@@ -318,15 +1242,23 @@
         </w:numPr>
       </w:pPr>
       <w:r>
-        <w:t>Check the box for ‘Add a .</w:t>
+        <w:t xml:space="preserve">Check the box for ‘Add </w:t>
+      </w:r>
+      <w:proofErr w:type="gramStart"/>
+      <w:r>
+        <w:t>a .</w:t>
       </w:r>
       <w:proofErr w:type="spellStart"/>
       <w:r>
         <w:t>gitignore</w:t>
       </w:r>
       <w:proofErr w:type="spellEnd"/>
+      <w:proofErr w:type="gramEnd"/>
       <w:r>
         <w:t>’</w:t>
+      </w:r>
+      <w:r>
+        <w:t xml:space="preserve"> file</w:t>
       </w:r>
     </w:p>
     <w:p>
@@ -338,30 +1270,28 @@
         </w:numPr>
       </w:pPr>
       <w:r>
-        <w:t>For the .</w:t>
+        <w:t xml:space="preserve">For </w:t>
+      </w:r>
+      <w:proofErr w:type="gramStart"/>
+      <w:r>
+        <w:t>the .</w:t>
       </w:r>
       <w:proofErr w:type="spellStart"/>
       <w:r>
         <w:t>gitignore</w:t>
       </w:r>
       <w:proofErr w:type="spellEnd"/>
+      <w:proofErr w:type="gramEnd"/>
       <w:r>
         <w:t xml:space="preserve"> template type ‘Python’ in the filter or select it from the drop-down list.</w:t>
       </w:r>
-    </w:p>
-    <w:p>
-      <w:pPr>
-        <w:pStyle w:val="ListParagraph"/>
-        <w:ind w:left="360"/>
-      </w:pPr>
       <w:r>
         <w:rPr>
           <w:noProof/>
         </w:rPr>
-        <w:lastRenderedPageBreak/>
         <w:drawing>
-          <wp:inline distT="0" distB="0" distL="0" distR="0" wp14:anchorId="55E339D9" wp14:editId="08D3CE0C">
-            <wp:extent cx="5450194" cy="5144494"/>
+          <wp:inline distT="0" distB="0" distL="0" distR="0" wp14:anchorId="55E339D9" wp14:editId="2BE47054">
+            <wp:extent cx="4218039" cy="3981450"/>
             <wp:effectExtent l="0" t="0" r="0" b="0"/>
             <wp:docPr id="6" name="Picture 6"/>
             <wp:cNvGraphicFramePr>
@@ -383,7 +1313,7 @@
                   <pic:spPr>
                     <a:xfrm>
                       <a:off x="0" y="0"/>
-                      <a:ext cx="5455411" cy="5149418"/>
+                      <a:ext cx="4228982" cy="3991779"/>
                     </a:xfrm>
                     <a:prstGeom prst="rect">
                       <a:avLst/>
@@ -395,36 +1325,33 @@
           </wp:inline>
         </w:drawing>
       </w:r>
-    </w:p>
-    <w:p>
-      <w:r>
-        <w:br w:type="page"/>
-      </w:r>
-    </w:p>
-    <w:p>
-      <w:r>
-        <w:lastRenderedPageBreak/>
-        <w:t xml:space="preserve">In </w:t>
-      </w:r>
-      <w:proofErr w:type="gramStart"/>
-      <w:r>
-        <w:t>GitHub</w:t>
-      </w:r>
-      <w:proofErr w:type="gramEnd"/>
-      <w:r>
-        <w:t xml:space="preserve"> you will see the new repository as shown below.</w:t>
-      </w:r>
-    </w:p>
-    <w:p>
+      <w:r>
+        <w:br/>
+      </w:r>
+    </w:p>
+    <w:p>
+      <w:pPr>
+        <w:pStyle w:val="ListParagraph"/>
+        <w:numPr>
+          <w:ilvl w:val="0"/>
+          <w:numId w:val="10"/>
+        </w:numPr>
+      </w:pPr>
+      <w:r>
+        <w:t>Click Create Repository</w:t>
+      </w:r>
+      <w:r>
+        <w:br/>
+      </w:r>
       <w:r>
         <w:rPr>
           <w:noProof/>
         </w:rPr>
         <w:drawing>
-          <wp:inline distT="0" distB="0" distL="0" distR="0" wp14:anchorId="1A419D13" wp14:editId="4094651F">
-            <wp:extent cx="5943600" cy="2934970"/>
-            <wp:effectExtent l="0" t="0" r="0" b="0"/>
-            <wp:docPr id="7" name="Picture 7"/>
+          <wp:inline distT="0" distB="0" distL="0" distR="0" wp14:anchorId="0C560875" wp14:editId="5B8F1A50">
+            <wp:extent cx="1619048" cy="619048"/>
+            <wp:effectExtent l="0" t="0" r="635" b="0"/>
+            <wp:docPr id="4" name="Picture 4"/>
             <wp:cNvGraphicFramePr>
               <a:graphicFrameLocks xmlns:a="http://schemas.openxmlformats.org/drawingml/2006/main" noChangeAspect="1"/>
             </wp:cNvGraphicFramePr>
@@ -444,7 +1371,7 @@
                   <pic:spPr>
                     <a:xfrm>
                       <a:off x="0" y="0"/>
-                      <a:ext cx="5943600" cy="2934970"/>
+                      <a:ext cx="1619048" cy="619048"/>
                     </a:xfrm>
                     <a:prstGeom prst="rect">
                       <a:avLst/>
@@ -456,44 +1383,13 @@
           </wp:inline>
         </w:drawing>
       </w:r>
-    </w:p>
-    <w:p>
-      <w:r>
-        <w:t xml:space="preserve">Note:  </w:t>
-      </w:r>
-      <w:proofErr w:type="spellStart"/>
-      <w:r>
-        <w:t>dimayuj</w:t>
-      </w:r>
-      <w:proofErr w:type="spellEnd"/>
-      <w:r>
-        <w:t xml:space="preserve"> </w:t>
-      </w:r>
-      <w:proofErr w:type="gramStart"/>
-      <w:r>
-        <w:t>will be replaced</w:t>
-      </w:r>
-      <w:proofErr w:type="gramEnd"/>
-      <w:r>
-        <w:t xml:space="preserve"> with the GitHub username of the repository owner (e.g. abcd1234)</w:t>
-      </w:r>
-    </w:p>
-    <w:p>
-      <w:r>
-        <w:t xml:space="preserve">You have now successfully created a Private repository.  Add </w:t>
-      </w:r>
-      <w:proofErr w:type="spellStart"/>
-      <w:r>
-        <w:t>viljoed</w:t>
-      </w:r>
-      <w:proofErr w:type="spellEnd"/>
-      <w:r>
-        <w:t xml:space="preserve"> and your partner as collaborators as follows:</w:t>
-      </w:r>
-    </w:p>
-    <w:p>
-      <w:r>
-        <w:t>Select the Settings tab for the repository …</w:t>
+      <w:r>
+        <w:br w:type="page"/>
+      </w:r>
+    </w:p>
+    <w:p>
+      <w:r>
+        <w:t>In GitHub you will see the new repository as shown below.</w:t>
       </w:r>
     </w:p>
     <w:p>
@@ -502,10 +1398,10 @@
           <w:noProof/>
         </w:rPr>
         <w:drawing>
-          <wp:inline distT="0" distB="0" distL="0" distR="0" wp14:anchorId="7C6E435A" wp14:editId="17F82A09">
-            <wp:extent cx="4200000" cy="1600000"/>
-            <wp:effectExtent l="76200" t="76200" r="67310" b="76835"/>
-            <wp:docPr id="1" name="Picture 1"/>
+          <wp:inline distT="0" distB="0" distL="0" distR="0" wp14:anchorId="1A419D13" wp14:editId="585F045F">
+            <wp:extent cx="5943600" cy="2934970"/>
+            <wp:effectExtent l="76200" t="76200" r="76200" b="74930"/>
+            <wp:docPr id="7" name="Picture 7"/>
             <wp:cNvGraphicFramePr>
               <a:graphicFrameLocks xmlns:a="http://schemas.openxmlformats.org/drawingml/2006/main" noChangeAspect="1"/>
             </wp:cNvGraphicFramePr>
@@ -525,7 +1421,7 @@
                   <pic:spPr>
                     <a:xfrm>
                       <a:off x="0" y="0"/>
-                      <a:ext cx="4200000" cy="1600000"/>
+                      <a:ext cx="5943600" cy="2934970"/>
                     </a:xfrm>
                     <a:prstGeom prst="rect">
                       <a:avLst/>
@@ -548,13 +1444,88 @@
     </w:p>
     <w:p>
       <w:r>
-        <w:t xml:space="preserve">Select </w:t>
-      </w:r>
-      <w:r>
-        <w:t>“Manage access”</w:t>
-      </w:r>
-      <w:r>
-        <w:t xml:space="preserve"> from left menu …</w:t>
+        <w:t xml:space="preserve">Note:  </w:t>
+      </w:r>
+      <w:proofErr w:type="spellStart"/>
+      <w:r>
+        <w:t>dimayuj</w:t>
+      </w:r>
+      <w:proofErr w:type="spellEnd"/>
+      <w:r>
+        <w:t xml:space="preserve"> will be replaced with the GitHub username of the repository owner (</w:t>
+      </w:r>
+      <w:proofErr w:type="gramStart"/>
+      <w:r>
+        <w:t>e.g.</w:t>
+      </w:r>
+      <w:proofErr w:type="gramEnd"/>
+      <w:r>
+        <w:t xml:space="preserve"> </w:t>
+      </w:r>
+      <w:r>
+        <w:t>acgis-</w:t>
+      </w:r>
+      <w:r>
+        <w:t>abcd1234)</w:t>
+      </w:r>
+    </w:p>
+    <w:p>
+      <w:r>
+        <w:t xml:space="preserve">You have now successfully created a Private </w:t>
+      </w:r>
+      <w:r>
+        <w:t xml:space="preserve">remote </w:t>
+      </w:r>
+      <w:r>
+        <w:t>repository</w:t>
+      </w:r>
+      <w:r>
+        <w:t xml:space="preserve"> in GitHub</w:t>
+      </w:r>
+      <w:r>
+        <w:t xml:space="preserve">.  </w:t>
+      </w:r>
+    </w:p>
+    <w:p>
+      <w:pPr>
+        <w:pStyle w:val="Heading2"/>
+      </w:pPr>
+      <w:bookmarkStart w:id="5" w:name="_Toc80780195"/>
+      <w:r>
+        <w:t>Add collaborators</w:t>
+      </w:r>
+      <w:bookmarkEnd w:id="5"/>
+    </w:p>
+    <w:p>
+      <w:pPr>
+        <w:pStyle w:val="ListParagraph"/>
+        <w:numPr>
+          <w:ilvl w:val="0"/>
+          <w:numId w:val="10"/>
+        </w:numPr>
+      </w:pPr>
+      <w:r>
+        <w:t xml:space="preserve">Add </w:t>
+      </w:r>
+      <w:proofErr w:type="spellStart"/>
+      <w:r>
+        <w:t>viljoed</w:t>
+      </w:r>
+      <w:proofErr w:type="spellEnd"/>
+      <w:r>
+        <w:t xml:space="preserve"> and your partner as collaborators as follows</w:t>
+      </w:r>
+      <w:r>
+        <w:t>:</w:t>
+      </w:r>
+      <w:r>
+        <w:br/>
+      </w:r>
+      <w:r>
+        <w:br/>
+      </w:r>
+      <w:r>
+        <w:t>Select the Settings tab for the repository …</w:t>
       </w:r>
     </w:p>
     <w:p>
@@ -563,10 +1534,10 @@
           <w:noProof/>
         </w:rPr>
         <w:drawing>
-          <wp:inline distT="0" distB="0" distL="0" distR="0" wp14:anchorId="0E9C02E7" wp14:editId="26715198">
-            <wp:extent cx="2647619" cy="1190476"/>
-            <wp:effectExtent l="76200" t="76200" r="76835" b="67310"/>
-            <wp:docPr id="15" name="Picture 15"/>
+          <wp:inline distT="0" distB="0" distL="0" distR="0" wp14:anchorId="7C6E435A" wp14:editId="6AA6236C">
+            <wp:extent cx="3076575" cy="1172029"/>
+            <wp:effectExtent l="76200" t="76200" r="66675" b="85725"/>
+            <wp:docPr id="1" name="Picture 1"/>
             <wp:cNvGraphicFramePr>
               <a:graphicFrameLocks xmlns:a="http://schemas.openxmlformats.org/drawingml/2006/main" noChangeAspect="1"/>
             </wp:cNvGraphicFramePr>
@@ -586,7 +1557,7 @@
                   <pic:spPr>
                     <a:xfrm>
                       <a:off x="0" y="0"/>
-                      <a:ext cx="2647619" cy="1190476"/>
+                      <a:ext cx="3080832" cy="1173651"/>
                     </a:xfrm>
                     <a:prstGeom prst="rect">
                       <a:avLst/>
@@ -608,9 +1579,21 @@
       </w:r>
     </w:p>
     <w:p>
-      <w:r>
-        <w:lastRenderedPageBreak/>
-        <w:t>Click “Invite a collaborator”</w:t>
+      <w:pPr>
+        <w:pStyle w:val="ListParagraph"/>
+        <w:numPr>
+          <w:ilvl w:val="0"/>
+          <w:numId w:val="10"/>
+        </w:numPr>
+      </w:pPr>
+      <w:r>
+        <w:t xml:space="preserve">Select </w:t>
+      </w:r>
+      <w:r>
+        <w:t>“Manage access”</w:t>
+      </w:r>
+      <w:r>
+        <w:t xml:space="preserve"> from left menu …</w:t>
       </w:r>
     </w:p>
     <w:p>
@@ -619,10 +1602,10 @@
           <w:noProof/>
         </w:rPr>
         <w:drawing>
-          <wp:inline distT="0" distB="0" distL="0" distR="0" wp14:anchorId="58C1336C" wp14:editId="64540224">
-            <wp:extent cx="3961905" cy="1933333"/>
-            <wp:effectExtent l="76200" t="76200" r="76835" b="67310"/>
-            <wp:docPr id="16" name="Picture 16"/>
+          <wp:inline distT="0" distB="0" distL="0" distR="0" wp14:anchorId="0E9C02E7" wp14:editId="5AB195DB">
+            <wp:extent cx="1990725" cy="895110"/>
+            <wp:effectExtent l="76200" t="76200" r="66675" b="76835"/>
+            <wp:docPr id="15" name="Picture 15"/>
             <wp:cNvGraphicFramePr>
               <a:graphicFrameLocks xmlns:a="http://schemas.openxmlformats.org/drawingml/2006/main" noChangeAspect="1"/>
             </wp:cNvGraphicFramePr>
@@ -642,7 +1625,7 @@
                   <pic:spPr>
                     <a:xfrm>
                       <a:off x="0" y="0"/>
-                      <a:ext cx="3961905" cy="1933333"/>
+                      <a:ext cx="1997907" cy="898339"/>
                     </a:xfrm>
                     <a:prstGeom prst="rect">
                       <a:avLst/>
@@ -664,8 +1647,15 @@
       </w:r>
     </w:p>
     <w:p>
-      <w:r>
-        <w:t>Search / select /add collaborator …</w:t>
+      <w:pPr>
+        <w:pStyle w:val="ListParagraph"/>
+        <w:numPr>
+          <w:ilvl w:val="0"/>
+          <w:numId w:val="10"/>
+        </w:numPr>
+      </w:pPr>
+      <w:r>
+        <w:t>Click “Invite a collaborator”</w:t>
       </w:r>
     </w:p>
     <w:p>
@@ -674,10 +1664,10 @@
           <w:noProof/>
         </w:rPr>
         <w:drawing>
-          <wp:inline distT="0" distB="0" distL="0" distR="0" wp14:anchorId="37E646CF" wp14:editId="05E31BB0">
-            <wp:extent cx="4267200" cy="2381250"/>
-            <wp:effectExtent l="0" t="0" r="0" b="0"/>
-            <wp:docPr id="8" name="Picture 8"/>
+          <wp:inline distT="0" distB="0" distL="0" distR="0" wp14:anchorId="58C1336C" wp14:editId="7DF370AB">
+            <wp:extent cx="3240190" cy="1581150"/>
+            <wp:effectExtent l="76200" t="76200" r="74930" b="76200"/>
+            <wp:docPr id="16" name="Picture 16"/>
             <wp:cNvGraphicFramePr>
               <a:graphicFrameLocks xmlns:a="http://schemas.openxmlformats.org/drawingml/2006/main" noChangeAspect="1"/>
             </wp:cNvGraphicFramePr>
@@ -697,11 +1687,19 @@
                   <pic:spPr>
                     <a:xfrm>
                       <a:off x="0" y="0"/>
-                      <a:ext cx="4267200" cy="2381250"/>
+                      <a:ext cx="3249549" cy="1585717"/>
                     </a:xfrm>
                     <a:prstGeom prst="rect">
                       <a:avLst/>
                     </a:prstGeom>
+                    <a:effectLst>
+                      <a:glow rad="63500">
+                        <a:schemeClr val="accent1">
+                          <a:satMod val="175000"/>
+                          <a:alpha val="40000"/>
+                        </a:schemeClr>
+                      </a:glow>
+                    </a:effectLst>
                   </pic:spPr>
                 </pic:pic>
               </a:graphicData>
@@ -711,93 +1709,27 @@
       </w:r>
     </w:p>
     <w:p>
-      <w:r>
-        <w:t>Search / select / add your partner</w:t>
-      </w:r>
-      <w:r>
-        <w:t xml:space="preserve"> as a collaborator.</w:t>
-      </w:r>
-    </w:p>
-    <w:p>
-      <w:r>
-        <w:br w:type="page"/>
-      </w:r>
-    </w:p>
-    <w:p>
-      <w:pPr>
-        <w:pStyle w:val="Heading1"/>
-      </w:pPr>
-      <w:bookmarkStart w:id="2" w:name="_Show_hidden_files,"/>
-      <w:bookmarkStart w:id="3" w:name="_Toc60867050"/>
-      <w:bookmarkEnd w:id="2"/>
-      <w:r>
-        <w:lastRenderedPageBreak/>
-        <w:t>Cloning the repository to your local drive</w:t>
-      </w:r>
-    </w:p>
-    <w:p>
-      <w:r>
-        <w:t xml:space="preserve">Now </w:t>
-      </w:r>
-      <w:r>
-        <w:t>that we have an existing (albeit empty) remote repository, we will use VS Code to clone that remote repository, locally.</w:t>
-      </w:r>
-    </w:p>
-    <w:p>
-      <w:r>
-        <w:t>The owner will:</w:t>
-      </w:r>
-    </w:p>
-    <w:p>
       <w:pPr>
         <w:pStyle w:val="ListParagraph"/>
         <w:numPr>
           <w:ilvl w:val="0"/>
-          <w:numId w:val="12"/>
+          <w:numId w:val="10"/>
         </w:numPr>
       </w:pPr>
       <w:r>
-        <w:t>Open up VS Code</w:t>
-      </w:r>
-    </w:p>
-    <w:p>
-      <w:pPr>
-        <w:pStyle w:val="ListParagraph"/>
-        <w:numPr>
-          <w:ilvl w:val="0"/>
-          <w:numId w:val="12"/>
-        </w:numPr>
-      </w:pPr>
-      <w:r>
-        <w:t xml:space="preserve">Show the Command Palette by pressing either F1 or </w:t>
-      </w:r>
-      <w:proofErr w:type="spellStart"/>
-      <w:r>
-        <w:t>Ctrl+Shift+P</w:t>
-      </w:r>
-      <w:proofErr w:type="spellEnd"/>
-      <w:r>
-        <w:t>. It should look like this at the very top with some drop-down options:</w:t>
-      </w:r>
-    </w:p>
-    <w:p>
-      <w:pPr>
-        <w:pStyle w:val="ListParagraph"/>
-      </w:pPr>
-    </w:p>
-    <w:p>
-      <w:pPr>
-        <w:pStyle w:val="ListParagraph"/>
-      </w:pPr>
+        <w:t>Search / select /add collaborator …</w:t>
+      </w:r>
+    </w:p>
+    <w:p>
       <w:r>
         <w:rPr>
           <w:noProof/>
         </w:rPr>
         <w:drawing>
-          <wp:inline distT="0" distB="0" distL="0" distR="0" wp14:anchorId="2C055066" wp14:editId="74A9E508">
-            <wp:extent cx="5462546" cy="354832"/>
-            <wp:effectExtent l="0" t="0" r="0" b="7620"/>
-            <wp:docPr id="9" name="Picture 9"/>
+          <wp:inline distT="0" distB="0" distL="0" distR="0" wp14:anchorId="37E646CF" wp14:editId="4A99E6F0">
+            <wp:extent cx="3438525" cy="1918820"/>
+            <wp:effectExtent l="76200" t="76200" r="66675" b="81915"/>
+            <wp:docPr id="8" name="Picture 8"/>
             <wp:cNvGraphicFramePr>
               <a:graphicFrameLocks xmlns:a="http://schemas.openxmlformats.org/drawingml/2006/main" noChangeAspect="1"/>
             </wp:cNvGraphicFramePr>
@@ -817,11 +1749,19 @@
                   <pic:spPr>
                     <a:xfrm>
                       <a:off x="0" y="0"/>
-                      <a:ext cx="5489849" cy="356606"/>
+                      <a:ext cx="3440954" cy="1920175"/>
                     </a:xfrm>
                     <a:prstGeom prst="rect">
                       <a:avLst/>
                     </a:prstGeom>
+                    <a:effectLst>
+                      <a:glow rad="63500">
+                        <a:schemeClr val="accent1">
+                          <a:satMod val="175000"/>
+                          <a:alpha val="40000"/>
+                        </a:schemeClr>
+                      </a:glow>
+                    </a:effectLst>
                   </pic:spPr>
                 </pic:pic>
               </a:graphicData>
@@ -833,177 +1773,46 @@
     <w:p>
       <w:pPr>
         <w:pStyle w:val="ListParagraph"/>
-      </w:pPr>
+        <w:numPr>
+          <w:ilvl w:val="0"/>
+          <w:numId w:val="10"/>
+        </w:numPr>
+      </w:pPr>
+      <w:r>
+        <w:t>Search / select / add your partner</w:t>
+      </w:r>
+      <w:r>
+        <w:t xml:space="preserve"> as a collaborator.</w:t>
+      </w:r>
+    </w:p>
+    <w:p>
+      <w:pPr>
+        <w:pStyle w:val="Heading2"/>
+      </w:pPr>
+      <w:bookmarkStart w:id="6" w:name="_Toc80780196"/>
+      <w:r>
+        <w:t>Prepare for cloning</w:t>
+      </w:r>
+      <w:bookmarkEnd w:id="6"/>
+      <w:r>
+        <w:t xml:space="preserve"> </w:t>
+      </w:r>
+    </w:p>
+    <w:p>
+      <w:r>
+        <w:t>Copy the URL for the GitHub repository to your clipboard.  You will use this for cloning in VS Code.</w:t>
+      </w:r>
     </w:p>
     <w:p>
       <w:pPr>
         <w:pStyle w:val="ListParagraph"/>
         <w:numPr>
           <w:ilvl w:val="0"/>
-          <w:numId w:val="12"/>
+          <w:numId w:val="10"/>
         </w:numPr>
       </w:pPr>
       <w:r>
-        <w:t xml:space="preserve">Start typing ‘clone’ and the Command Palette should autocomplete to </w:t>
-      </w:r>
-      <w:proofErr w:type="spellStart"/>
-      <w:r>
-        <w:t>Git</w:t>
-      </w:r>
-      <w:proofErr w:type="spellEnd"/>
-      <w:r>
-        <w:t>: Clone as seen below:</w:t>
-      </w:r>
-    </w:p>
-    <w:p>
-      <w:pPr>
-        <w:pStyle w:val="ListParagraph"/>
-      </w:pPr>
-    </w:p>
-    <w:p>
-      <w:pPr>
-        <w:pStyle w:val="ListParagraph"/>
-      </w:pPr>
-      <w:r>
-        <w:rPr>
-          <w:noProof/>
-        </w:rPr>
-        <w:drawing>
-          <wp:inline distT="0" distB="0" distL="0" distR="0" wp14:anchorId="76A74E61" wp14:editId="34C469A7">
-            <wp:extent cx="5462270" cy="824009"/>
-            <wp:effectExtent l="0" t="0" r="5080" b="0"/>
-            <wp:docPr id="10" name="Picture 10"/>
-            <wp:cNvGraphicFramePr>
-              <a:graphicFrameLocks xmlns:a="http://schemas.openxmlformats.org/drawingml/2006/main" noChangeAspect="1"/>
-            </wp:cNvGraphicFramePr>
-            <a:graphic xmlns:a="http://schemas.openxmlformats.org/drawingml/2006/main">
-              <a:graphicData uri="http://schemas.openxmlformats.org/drawingml/2006/picture">
-                <pic:pic xmlns:pic="http://schemas.openxmlformats.org/drawingml/2006/picture">
-                  <pic:nvPicPr>
-                    <pic:cNvPr id="1" name=""/>
-                    <pic:cNvPicPr/>
-                  </pic:nvPicPr>
-                  <pic:blipFill>
-                    <a:blip r:embed="rId16"/>
-                    <a:stretch>
-                      <a:fillRect/>
-                    </a:stretch>
-                  </pic:blipFill>
-                  <pic:spPr>
-                    <a:xfrm>
-                      <a:off x="0" y="0"/>
-                      <a:ext cx="5501002" cy="829852"/>
-                    </a:xfrm>
-                    <a:prstGeom prst="rect">
-                      <a:avLst/>
-                    </a:prstGeom>
-                  </pic:spPr>
-                </pic:pic>
-              </a:graphicData>
-            </a:graphic>
-          </wp:inline>
-        </w:drawing>
-      </w:r>
-    </w:p>
-    <w:p>
-      <w:pPr>
-        <w:pStyle w:val="ListParagraph"/>
-      </w:pPr>
-    </w:p>
-    <w:p>
-      <w:pPr>
-        <w:pStyle w:val="ListParagraph"/>
-        <w:numPr>
-          <w:ilvl w:val="0"/>
-          <w:numId w:val="12"/>
-        </w:numPr>
-      </w:pPr>
-      <w:r>
-        <w:t>Press ‘Enter’</w:t>
-      </w:r>
-    </w:p>
-    <w:p>
-      <w:pPr>
-        <w:pStyle w:val="ListParagraph"/>
-        <w:numPr>
-          <w:ilvl w:val="0"/>
-          <w:numId w:val="12"/>
-        </w:numPr>
-      </w:pPr>
-      <w:r>
-        <w:t>You should now be prompted for a repository URL or source</w:t>
-      </w:r>
-      <w:r>
-        <w:rPr>
-          <w:noProof/>
-        </w:rPr>
-        <w:drawing>
-          <wp:inline distT="0" distB="0" distL="0" distR="0" wp14:anchorId="250EE4A6" wp14:editId="6E160E59">
-            <wp:extent cx="5462270" cy="591746"/>
-            <wp:effectExtent l="0" t="0" r="0" b="0"/>
-            <wp:docPr id="11" name="Picture 11"/>
-            <wp:cNvGraphicFramePr>
-              <a:graphicFrameLocks xmlns:a="http://schemas.openxmlformats.org/drawingml/2006/main" noChangeAspect="1"/>
-            </wp:cNvGraphicFramePr>
-            <a:graphic xmlns:a="http://schemas.openxmlformats.org/drawingml/2006/main">
-              <a:graphicData uri="http://schemas.openxmlformats.org/drawingml/2006/picture">
-                <pic:pic xmlns:pic="http://schemas.openxmlformats.org/drawingml/2006/picture">
-                  <pic:nvPicPr>
-                    <pic:cNvPr id="1" name=""/>
-                    <pic:cNvPicPr/>
-                  </pic:nvPicPr>
-                  <pic:blipFill>
-                    <a:blip r:embed="rId17"/>
-                    <a:stretch>
-                      <a:fillRect/>
-                    </a:stretch>
-                  </pic:blipFill>
-                  <pic:spPr>
-                    <a:xfrm>
-                      <a:off x="0" y="0"/>
-                      <a:ext cx="5574493" cy="603904"/>
-                    </a:xfrm>
-                    <a:prstGeom prst="rect">
-                      <a:avLst/>
-                    </a:prstGeom>
-                  </pic:spPr>
-                </pic:pic>
-              </a:graphicData>
-            </a:graphic>
-          </wp:inline>
-        </w:drawing>
-      </w:r>
-    </w:p>
-    <w:p>
-      <w:pPr>
-        <w:pStyle w:val="ListParagraph"/>
-        <w:numPr>
-          <w:ilvl w:val="0"/>
-          <w:numId w:val="12"/>
-        </w:numPr>
-      </w:pPr>
-      <w:r>
-        <w:t>Go back to GitHub.com and find the repository you created in the initial repository set up.</w:t>
-      </w:r>
-    </w:p>
-    <w:p>
-      <w:pPr>
-        <w:pStyle w:val="ListParagraph"/>
-        <w:numPr>
-          <w:ilvl w:val="0"/>
-          <w:numId w:val="12"/>
-        </w:numPr>
-      </w:pPr>
-      <w:r>
-        <w:t xml:space="preserve">In the ‘Code’ </w:t>
-      </w:r>
-      <w:proofErr w:type="gramStart"/>
-      <w:r>
-        <w:t>tab</w:t>
-      </w:r>
-      <w:proofErr w:type="gramEnd"/>
-      <w:r>
-        <w:t xml:space="preserve"> you will find a green ‘Code’ drop-down. Click it then select the Copy to Clipboard icon to the right of the URL.</w:t>
+        <w:t>In the ‘Code’ tab you will find a green ‘Code’ drop-down. Click it then select the Copy to Clipboard icon to the right of the URL.</w:t>
       </w:r>
     </w:p>
     <w:p>
@@ -1017,7 +1826,7 @@
         <mc:AlternateContent>
           <mc:Choice Requires="wps">
             <w:drawing>
-              <wp:anchor distT="0" distB="0" distL="114300" distR="114300" simplePos="0" relativeHeight="251662336" behindDoc="0" locked="0" layoutInCell="1" allowOverlap="1" wp14:anchorId="6BDD8F8E" wp14:editId="5F314EA3">
+              <wp:anchor distT="0" distB="0" distL="114300" distR="114300" simplePos="0" relativeHeight="251662336" behindDoc="0" locked="0" layoutInCell="1" allowOverlap="1" wp14:anchorId="48919201" wp14:editId="139B1465">
                 <wp:simplePos x="0" y="0"/>
                 <wp:positionH relativeFrom="column">
                   <wp:posOffset>5454318</wp:posOffset>
@@ -1085,7 +1894,7 @@
           </mc:Choice>
           <mc:Fallback>
             <w:pict>
-              <v:rect w14:anchorId="12003347" id="Rectangle 20" o:spid="_x0000_s1026" style="position:absolute;margin-left:429.45pt;margin-top:111.5pt;width:28.8pt;height:18.8pt;z-index:251662336;visibility:visible;mso-wrap-style:square;mso-width-percent:0;mso-height-percent:0;mso-wrap-distance-left:9pt;mso-wrap-distance-top:0;mso-wrap-distance-right:9pt;mso-wrap-distance-bottom:0;mso-position-horizontal:absolute;mso-position-horizontal-relative:text;mso-position-vertical:absolute;mso-position-vertical-relative:text;mso-width-percent:0;mso-height-percent:0;mso-width-relative:margin;mso-height-relative:margin;v-text-anchor:middle" o:gfxdata="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" filled="f" strokecolor="red" strokeweight="2pt"/>
+              <v:rect w14:anchorId="3BA75150" id="Rectangle 20" o:spid="_x0000_s1026" style="position:absolute;margin-left:429.45pt;margin-top:111.5pt;width:28.8pt;height:18.8pt;z-index:251662336;visibility:visible;mso-wrap-style:square;mso-width-percent:0;mso-height-percent:0;mso-wrap-distance-left:9pt;mso-wrap-distance-top:0;mso-wrap-distance-right:9pt;mso-wrap-distance-bottom:0;mso-position-horizontal:absolute;mso-position-horizontal-relative:text;mso-position-vertical:absolute;mso-position-vertical-relative:text;mso-width-percent:0;mso-height-percent:0;mso-width-relative:margin;mso-height-relative:margin;v-text-anchor:middle" o:gfxdata="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" filled="f" strokecolor="red" strokeweight="2pt"/>
             </w:pict>
           </mc:Fallback>
         </mc:AlternateContent>
@@ -1095,10 +1904,199 @@
           <w:noProof/>
         </w:rPr>
         <w:drawing>
-          <wp:inline distT="0" distB="0" distL="0" distR="0" wp14:anchorId="14DC325B" wp14:editId="01A2A90C">
+          <wp:inline distT="0" distB="0" distL="0" distR="0" wp14:anchorId="3F6A2CF9" wp14:editId="674C34D4">
             <wp:extent cx="5462270" cy="2581156"/>
             <wp:effectExtent l="0" t="0" r="5080" b="0"/>
-            <wp:docPr id="13" name="Picture 13"/>
+            <wp:docPr id="13" name="Picture 13" descr="Graphical user interface, text, application, email&#10;&#10;Description automatically generated"/>
+            <wp:cNvGraphicFramePr>
+              <a:graphicFrameLocks xmlns:a="http://schemas.openxmlformats.org/drawingml/2006/main" noChangeAspect="1"/>
+            </wp:cNvGraphicFramePr>
+            <a:graphic xmlns:a="http://schemas.openxmlformats.org/drawingml/2006/main">
+              <a:graphicData uri="http://schemas.openxmlformats.org/drawingml/2006/picture">
+                <pic:pic xmlns:pic="http://schemas.openxmlformats.org/drawingml/2006/picture">
+                  <pic:nvPicPr>
+                    <pic:cNvPr id="13" name="Picture 13" descr="Graphical user interface, text, application, email&#10;&#10;Description automatically generated"/>
+                    <pic:cNvPicPr/>
+                  </pic:nvPicPr>
+                  <pic:blipFill>
+                    <a:blip r:embed="rId16"/>
+                    <a:stretch>
+                      <a:fillRect/>
+                    </a:stretch>
+                  </pic:blipFill>
+                  <pic:spPr>
+                    <a:xfrm>
+                      <a:off x="0" y="0"/>
+                      <a:ext cx="5469754" cy="2584693"/>
+                    </a:xfrm>
+                    <a:prstGeom prst="rect">
+                      <a:avLst/>
+                    </a:prstGeom>
+                  </pic:spPr>
+                </pic:pic>
+              </a:graphicData>
+            </a:graphic>
+          </wp:inline>
+        </w:drawing>
+      </w:r>
+    </w:p>
+    <w:p>
+      <w:pPr>
+        <w:pStyle w:val="Heading1"/>
+      </w:pPr>
+      <w:bookmarkStart w:id="7" w:name="_Show_hidden_files,"/>
+      <w:bookmarkStart w:id="8" w:name="_Toc60867050"/>
+      <w:bookmarkStart w:id="9" w:name="_Toc80780197"/>
+      <w:bookmarkEnd w:id="7"/>
+      <w:r>
+        <w:t xml:space="preserve">Cloning the repository </w:t>
+      </w:r>
+      <w:r>
+        <w:t>from GitHub to a local repository</w:t>
+      </w:r>
+      <w:bookmarkEnd w:id="9"/>
+    </w:p>
+    <w:p>
+      <w:r>
+        <w:t xml:space="preserve">Now </w:t>
+      </w:r>
+      <w:r>
+        <w:t>that we have a remote repository, we will use VS Code to clone that remote repository, locally.</w:t>
+      </w:r>
+    </w:p>
+    <w:p>
+      <w:r>
+        <w:t xml:space="preserve">The owner </w:t>
+      </w:r>
+      <w:r>
+        <w:t>and collaborator can both clone the GitHub repository to their computers.</w:t>
+      </w:r>
+    </w:p>
+    <w:p>
+      <w:pPr>
+        <w:pStyle w:val="ListParagraph"/>
+        <w:numPr>
+          <w:ilvl w:val="0"/>
+          <w:numId w:val="12"/>
+        </w:numPr>
+        <w:ind w:left="360"/>
+      </w:pPr>
+      <w:r>
+        <w:t>Open VS Code</w:t>
+      </w:r>
+    </w:p>
+    <w:p>
+      <w:pPr>
+        <w:pStyle w:val="ListParagraph"/>
+        <w:numPr>
+          <w:ilvl w:val="0"/>
+          <w:numId w:val="12"/>
+        </w:numPr>
+        <w:ind w:left="360"/>
+      </w:pPr>
+      <w:r>
+        <w:t xml:space="preserve">Show the Command Palette by pressing either F1 or </w:t>
+      </w:r>
+      <w:proofErr w:type="spellStart"/>
+      <w:r>
+        <w:t>Ctrl+Shift+P</w:t>
+      </w:r>
+      <w:proofErr w:type="spellEnd"/>
+      <w:r>
+        <w:t>. It should look like this at the very top with some drop-down options:</w:t>
+      </w:r>
+    </w:p>
+    <w:p>
+      <w:pPr>
+        <w:pStyle w:val="ListParagraph"/>
+        <w:ind w:left="360"/>
+      </w:pPr>
+    </w:p>
+    <w:p>
+      <w:pPr>
+        <w:pStyle w:val="ListParagraph"/>
+        <w:ind w:left="360"/>
+      </w:pPr>
+      <w:r>
+        <w:rPr>
+          <w:noProof/>
+        </w:rPr>
+        <w:drawing>
+          <wp:inline distT="0" distB="0" distL="0" distR="0" wp14:anchorId="2C055066" wp14:editId="74A9E508">
+            <wp:extent cx="5462546" cy="354832"/>
+            <wp:effectExtent l="0" t="0" r="0" b="7620"/>
+            <wp:docPr id="9" name="Picture 9"/>
+            <wp:cNvGraphicFramePr>
+              <a:graphicFrameLocks xmlns:a="http://schemas.openxmlformats.org/drawingml/2006/main" noChangeAspect="1"/>
+            </wp:cNvGraphicFramePr>
+            <a:graphic xmlns:a="http://schemas.openxmlformats.org/drawingml/2006/main">
+              <a:graphicData uri="http://schemas.openxmlformats.org/drawingml/2006/picture">
+                <pic:pic xmlns:pic="http://schemas.openxmlformats.org/drawingml/2006/picture">
+                  <pic:nvPicPr>
+                    <pic:cNvPr id="1" name=""/>
+                    <pic:cNvPicPr/>
+                  </pic:nvPicPr>
+                  <pic:blipFill>
+                    <a:blip r:embed="rId17"/>
+                    <a:stretch>
+                      <a:fillRect/>
+                    </a:stretch>
+                  </pic:blipFill>
+                  <pic:spPr>
+                    <a:xfrm>
+                      <a:off x="0" y="0"/>
+                      <a:ext cx="5489849" cy="356606"/>
+                    </a:xfrm>
+                    <a:prstGeom prst="rect">
+                      <a:avLst/>
+                    </a:prstGeom>
+                  </pic:spPr>
+                </pic:pic>
+              </a:graphicData>
+            </a:graphic>
+          </wp:inline>
+        </w:drawing>
+      </w:r>
+    </w:p>
+    <w:p>
+      <w:pPr>
+        <w:pStyle w:val="ListParagraph"/>
+        <w:ind w:left="360"/>
+      </w:pPr>
+    </w:p>
+    <w:p>
+      <w:pPr>
+        <w:pStyle w:val="ListParagraph"/>
+        <w:numPr>
+          <w:ilvl w:val="0"/>
+          <w:numId w:val="12"/>
+        </w:numPr>
+        <w:ind w:left="360"/>
+      </w:pPr>
+      <w:r>
+        <w:t>Start typing ‘clone’ and the Command Palette should autocomplete to Git: Clone as seen below:</w:t>
+      </w:r>
+    </w:p>
+    <w:p>
+      <w:pPr>
+        <w:pStyle w:val="ListParagraph"/>
+        <w:ind w:left="360"/>
+      </w:pPr>
+    </w:p>
+    <w:p>
+      <w:pPr>
+        <w:pStyle w:val="ListParagraph"/>
+        <w:ind w:left="360"/>
+      </w:pPr>
+      <w:r>
+        <w:rPr>
+          <w:noProof/>
+        </w:rPr>
+        <w:drawing>
+          <wp:inline distT="0" distB="0" distL="0" distR="0" wp14:anchorId="76A74E61" wp14:editId="34C469A7">
+            <wp:extent cx="5462270" cy="824009"/>
+            <wp:effectExtent l="0" t="0" r="5080" b="0"/>
+            <wp:docPr id="10" name="Picture 10"/>
             <wp:cNvGraphicFramePr>
               <a:graphicFrameLocks xmlns:a="http://schemas.openxmlformats.org/drawingml/2006/main" noChangeAspect="1"/>
             </wp:cNvGraphicFramePr>
@@ -1118,7 +2116,7 @@
                   <pic:spPr>
                     <a:xfrm>
                       <a:off x="0" y="0"/>
-                      <a:ext cx="5469754" cy="2584693"/>
+                      <a:ext cx="5501002" cy="829852"/>
                     </a:xfrm>
                     <a:prstGeom prst="rect">
                       <a:avLst/>
@@ -1134,19 +2132,101 @@
     <w:p>
       <w:pPr>
         <w:pStyle w:val="ListParagraph"/>
+        <w:ind w:left="360"/>
+      </w:pPr>
+    </w:p>
+    <w:p>
+      <w:pPr>
+        <w:pStyle w:val="ListParagraph"/>
         <w:numPr>
           <w:ilvl w:val="0"/>
           <w:numId w:val="12"/>
         </w:numPr>
-      </w:pPr>
-      <w:r>
-        <w:lastRenderedPageBreak/>
-        <w:t>Paste this URL into VS Code</w:t>
+        <w:ind w:left="360"/>
+      </w:pPr>
+      <w:r>
+        <w:t>Press ‘Enter’</w:t>
       </w:r>
     </w:p>
     <w:p>
       <w:pPr>
         <w:pStyle w:val="ListParagraph"/>
+        <w:numPr>
+          <w:ilvl w:val="0"/>
+          <w:numId w:val="12"/>
+        </w:numPr>
+        <w:ind w:left="360"/>
+      </w:pPr>
+      <w:r>
+        <w:t>You should now be prompted for a repository URL or source</w:t>
+      </w:r>
+      <w:r>
+        <w:rPr>
+          <w:noProof/>
+        </w:rPr>
+        <w:drawing>
+          <wp:inline distT="0" distB="0" distL="0" distR="0" wp14:anchorId="250EE4A6" wp14:editId="6E160E59">
+            <wp:extent cx="5462270" cy="591746"/>
+            <wp:effectExtent l="0" t="0" r="0" b="0"/>
+            <wp:docPr id="11" name="Picture 11"/>
+            <wp:cNvGraphicFramePr>
+              <a:graphicFrameLocks xmlns:a="http://schemas.openxmlformats.org/drawingml/2006/main" noChangeAspect="1"/>
+            </wp:cNvGraphicFramePr>
+            <a:graphic xmlns:a="http://schemas.openxmlformats.org/drawingml/2006/main">
+              <a:graphicData uri="http://schemas.openxmlformats.org/drawingml/2006/picture">
+                <pic:pic xmlns:pic="http://schemas.openxmlformats.org/drawingml/2006/picture">
+                  <pic:nvPicPr>
+                    <pic:cNvPr id="1" name=""/>
+                    <pic:cNvPicPr/>
+                  </pic:nvPicPr>
+                  <pic:blipFill>
+                    <a:blip r:embed="rId19"/>
+                    <a:stretch>
+                      <a:fillRect/>
+                    </a:stretch>
+                  </pic:blipFill>
+                  <pic:spPr>
+                    <a:xfrm>
+                      <a:off x="0" y="0"/>
+                      <a:ext cx="5574493" cy="603904"/>
+                    </a:xfrm>
+                    <a:prstGeom prst="rect">
+                      <a:avLst/>
+                    </a:prstGeom>
+                  </pic:spPr>
+                </pic:pic>
+              </a:graphicData>
+            </a:graphic>
+          </wp:inline>
+        </w:drawing>
+      </w:r>
+      <w:r>
+        <w:br/>
+      </w:r>
+    </w:p>
+    <w:p>
+      <w:pPr>
+        <w:pStyle w:val="ListParagraph"/>
+        <w:numPr>
+          <w:ilvl w:val="0"/>
+          <w:numId w:val="12"/>
+        </w:numPr>
+        <w:ind w:left="360"/>
+      </w:pPr>
+      <w:r>
+        <w:t>You copied this to the clipboard earlier.  If not, repeat</w:t>
+      </w:r>
+      <w:r>
+        <w:t xml:space="preserve"> the last step of the previous section and p</w:t>
+      </w:r>
+      <w:r>
+        <w:t>aste this URL into VS Code</w:t>
+      </w:r>
+    </w:p>
+    <w:p>
+      <w:pPr>
+        <w:pStyle w:val="ListParagraph"/>
+        <w:ind w:left="360"/>
       </w:pPr>
       <w:r>
         <w:rPr>
@@ -1168,7 +2248,7 @@
                     <pic:cNvPicPr/>
                   </pic:nvPicPr>
                   <pic:blipFill>
-                    <a:blip r:embed="rId19"/>
+                    <a:blip r:embed="rId20"/>
                     <a:stretch>
                       <a:fillRect/>
                     </a:stretch>
@@ -1188,6 +2268,9 @@
           </wp:inline>
         </w:drawing>
       </w:r>
+      <w:r>
+        <w:br/>
+      </w:r>
     </w:p>
     <w:p>
       <w:pPr>
@@ -1196,17 +2279,13 @@
           <w:ilvl w:val="0"/>
           <w:numId w:val="12"/>
         </w:numPr>
-      </w:pPr>
-      <w:r>
-        <w:t xml:space="preserve">Press ‘Enter’. You </w:t>
-      </w:r>
-      <w:proofErr w:type="gramStart"/>
-      <w:r>
-        <w:t>should be prompted</w:t>
-      </w:r>
-      <w:proofErr w:type="gramEnd"/>
-      <w:r>
-        <w:t xml:space="preserve"> to specify a target directory for the local repository.</w:t>
+        <w:ind w:left="360"/>
+      </w:pPr>
+      <w:r>
+        <w:t>Press ‘Enter’. You should be prompted to specify a target directory for the local repository.</w:t>
+      </w:r>
+      <w:r>
+        <w:br/>
       </w:r>
     </w:p>
     <w:p>
@@ -1216,9 +2295,13 @@
           <w:ilvl w:val="0"/>
           <w:numId w:val="12"/>
         </w:numPr>
-      </w:pPr>
-      <w:r>
-        <w:t>Navigate to …\</w:t>
+        <w:ind w:left="360"/>
+      </w:pPr>
+      <w:r>
+        <w:t>Navigate to</w:t>
+      </w:r>
+      <w:r>
+        <w:t xml:space="preserve"> your lab folder (D:\</w:t>
       </w:r>
       <w:proofErr w:type="spellStart"/>
       <w:r>
@@ -1226,8 +2309,38 @@
       </w:r>
       <w:proofErr w:type="spellEnd"/>
       <w:r>
-        <w:t>\GIS4107\Week02\lab and select that as your repository location.</w:t>
-      </w:r>
+        <w:t>\</w:t>
+      </w:r>
+      <w:r>
+        <w:t>gis4107</w:t>
+      </w:r>
+      <w:r>
+        <w:t>\</w:t>
+      </w:r>
+      <w:r>
+        <w:t>w</w:t>
+      </w:r>
+      <w:r>
+        <w:t>eek</w:t>
+      </w:r>
+      <w:r>
+        <w:t>_</w:t>
+      </w:r>
+      <w:r>
+        <w:t>02\lab</w:t>
+      </w:r>
+      <w:r>
+        <w:t>)</w:t>
+      </w:r>
+      <w:r>
+        <w:t xml:space="preserve"> and select that as your repository location.</w:t>
+      </w:r>
+    </w:p>
+    <w:p>
+      <w:pPr>
+        <w:pStyle w:val="ListParagraph"/>
+        <w:ind w:left="360"/>
+      </w:pPr>
     </w:p>
     <w:p>
       <w:pPr>
@@ -1236,9 +2349,13 @@
           <w:ilvl w:val="0"/>
           <w:numId w:val="12"/>
         </w:numPr>
+        <w:ind w:left="360"/>
       </w:pPr>
       <w:r>
         <w:t>VS Code will prompt you, giving you options to open, etc. Just select open.</w:t>
+      </w:r>
+      <w:r>
+        <w:br/>
       </w:r>
     </w:p>
     <w:p>
@@ -1248,9 +2365,28 @@
           <w:ilvl w:val="0"/>
           <w:numId w:val="12"/>
         </w:numPr>
-      </w:pPr>
-      <w:r>
-        <w:t>You have now successfully cloned your repository on your local drive!</w:t>
+        <w:ind w:left="360"/>
+      </w:pPr>
+      <w:r>
+        <w:t>You have now successfully cloned your repository on your local drive</w:t>
+      </w:r>
+      <w:r>
+        <w:t xml:space="preserve">.  You will find it in </w:t>
+      </w:r>
+      <w:r>
+        <w:t>D:\acgis\gis4107\week_02\lab</w:t>
+      </w:r>
+      <w:r>
+        <w:t xml:space="preserve">\gis4107-week02.  The git repository is in </w:t>
+      </w:r>
+      <w:r>
+        <w:t>D:\acgis\gis4107\week_02\lab\gis4107-week02</w:t>
+      </w:r>
+      <w:r>
+        <w:t>\.git</w:t>
+      </w:r>
+      <w:r>
+        <w:br/>
       </w:r>
     </w:p>
     <w:p>
@@ -1260,63 +2396,103 @@
           <w:ilvl w:val="0"/>
           <w:numId w:val="12"/>
         </w:numPr>
-      </w:pPr>
-      <w:r>
-        <w:t xml:space="preserve">Inside of this local </w:t>
+        <w:ind w:left="360"/>
+      </w:pPr>
+      <w:r>
+        <w:t xml:space="preserve">Inside </w:t>
+      </w:r>
+      <w:r>
+        <w:t xml:space="preserve">of </w:t>
+      </w:r>
+      <w:r>
+        <w:t>D:\acgis\gis4107\week_02\lab\gis4107-week02</w:t>
+      </w:r>
+      <w:r>
+        <w:t>,</w:t>
+      </w:r>
+      <w:r>
+        <w:t xml:space="preserve"> create a folder </w:t>
+      </w:r>
+      <w:r>
+        <w:t xml:space="preserve">with the first name and last name initial of the owner and collaborator separated by an </w:t>
       </w:r>
       <w:proofErr w:type="gramStart"/>
       <w:r>
-        <w:t>repository</w:t>
+        <w:t xml:space="preserve">underscore </w:t>
+      </w:r>
+      <w:r>
+        <w:t xml:space="preserve"> (</w:t>
       </w:r>
       <w:proofErr w:type="gramEnd"/>
       <w:r>
-        <w:t xml:space="preserve"> create a folder called </w:t>
+        <w:t xml:space="preserve">e.g. </w:t>
       </w:r>
       <w:proofErr w:type="spellStart"/>
       <w:r>
-        <w:t>usera_userb</w:t>
+        <w:t>DavidV</w:t>
+      </w:r>
+      <w:r>
+        <w:t>_</w:t>
+      </w:r>
+      <w:r>
+        <w:t>JoseD</w:t>
       </w:r>
       <w:proofErr w:type="spellEnd"/>
       <w:r>
-        <w:t xml:space="preserve"> (e.g. </w:t>
-      </w:r>
-      <w:proofErr w:type="spellStart"/>
-      <w:r>
-        <w:t>viljoend_dimayugaj</w:t>
-      </w:r>
-      <w:proofErr w:type="spellEnd"/>
-      <w:r>
         <w:t>)</w:t>
       </w:r>
       <w:r>
-        <w:t>. This will be your working folder for your exercises.</w:t>
-      </w:r>
-    </w:p>
-    <w:p/>
-    <w:p/>
-    <w:p>
-      <w:pPr>
+        <w:t xml:space="preserve">. This will be </w:t>
+      </w:r>
+      <w:r>
+        <w:t xml:space="preserve">referred to as your </w:t>
+      </w:r>
+      <w:r>
         <w:rPr>
-          <w:rFonts w:asciiTheme="majorHAnsi" w:eastAsiaTheme="majorEastAsia" w:hAnsiTheme="majorHAnsi" w:cstheme="majorBidi"/>
           <w:b/>
           <w:bCs/>
-          <w:color w:val="365F91" w:themeColor="accent1" w:themeShade="BF"/>
-          <w:sz w:val="28"/>
-          <w:szCs w:val="28"/>
         </w:rPr>
-      </w:pPr>
-      <w:r>
-        <w:br w:type="page"/>
+        <w:t>exercise folder</w:t>
+      </w:r>
+      <w:r>
+        <w:t xml:space="preserve">.  </w:t>
+      </w:r>
+      <w:proofErr w:type="gramStart"/>
+      <w:r>
+        <w:t>e.g.</w:t>
+      </w:r>
+      <w:proofErr w:type="gramEnd"/>
+      <w:r>
+        <w:br/>
+      </w:r>
+      <w:r>
+        <w:br/>
+      </w:r>
+      <w:r>
+        <w:t>D:\acgis\gis4107\week_02\lab\gis4107-week02</w:t>
+      </w:r>
+      <w:r>
+        <w:t>\DavidV_JoseD</w:t>
+      </w:r>
+      <w:r>
+        <w:br/>
+      </w:r>
+      <w:r>
+        <w:br/>
+      </w:r>
+      <w:r>
+        <w:t>This will be where all your Python code for this exercise will be saved.</w:t>
       </w:r>
     </w:p>
     <w:p>
       <w:pPr>
         <w:pStyle w:val="Heading1"/>
       </w:pPr>
-      <w:r>
-        <w:lastRenderedPageBreak/>
+      <w:bookmarkStart w:id="10" w:name="_Toc80780198"/>
+      <w:r>
         <w:t>Pushing changes to the remote repository</w:t>
       </w:r>
+      <w:bookmarkEnd w:id="10"/>
     </w:p>
     <w:p>
       <w:r>
@@ -1328,15 +2504,7 @@
         <w:t xml:space="preserve">One way is to </w:t>
       </w:r>
       <w:r>
-        <w:t xml:space="preserve">administer your changes in the local repository and ‘push’ those changes back up to the remote repository. To illustrate how this will work, create a file for the first exercise this week in your working folder. For this example, </w:t>
-      </w:r>
-      <w:proofErr w:type="gramStart"/>
-      <w:r>
-        <w:t>let’s</w:t>
-      </w:r>
-      <w:proofErr w:type="gramEnd"/>
-      <w:r>
-        <w:t xml:space="preserve"> use exercise1.py.</w:t>
+        <w:t>administer your changes in the local repository and ‘push’ those changes back up to the remote repository. To illustrate how this will work, create a file for the first exercise this week in your working folder. For this example, let’s use exercise1.py.</w:t>
       </w:r>
     </w:p>
     <w:p>
@@ -1375,7 +2543,7 @@
                     <pic:cNvPicPr/>
                   </pic:nvPicPr>
                   <pic:blipFill>
-                    <a:blip r:embed="rId20"/>
+                    <a:blip r:embed="rId21"/>
                     <a:stretch>
                       <a:fillRect/>
                     </a:stretch>
@@ -1397,9 +2565,24 @@
       </w:r>
     </w:p>
     <w:p>
-      <w:r>
-        <w:t xml:space="preserve">In order to push the changes back up to the remote repository we must stage the changes, commit those changes, and then push them. </w:t>
-      </w:r>
+      <w:proofErr w:type="gramStart"/>
+      <w:r>
+        <w:t>In order to</w:t>
+      </w:r>
+      <w:proofErr w:type="gramEnd"/>
+      <w:r>
+        <w:t xml:space="preserve"> push the changes back up to the remote repository we must stage the changes, commit those changes, and then push them. </w:t>
+      </w:r>
+    </w:p>
+    <w:p>
+      <w:pPr>
+        <w:pStyle w:val="Heading2"/>
+      </w:pPr>
+      <w:bookmarkStart w:id="11" w:name="_Toc80780199"/>
+      <w:r>
+        <w:t>Stage changes</w:t>
+      </w:r>
+      <w:bookmarkEnd w:id="11"/>
     </w:p>
     <w:p>
       <w:pPr>
@@ -1415,12 +2598,7 @@
     </w:p>
     <w:p>
       <w:pPr>
-        <w:pStyle w:val="ListParagraph"/>
-      </w:pPr>
-    </w:p>
-    <w:p>
-      <w:pPr>
-        <w:pStyle w:val="ListParagraph"/>
+        <w:ind w:firstLine="360"/>
       </w:pPr>
       <w:r>
         <w:rPr>
@@ -1454,7 +2632,7 @@
                           </pic:cNvPicPr>
                         </pic:nvPicPr>
                         <pic:blipFill>
-                          <a:blip r:embed="rId21">
+                          <a:blip r:embed="rId22">
                             <a:extLst>
                               <a:ext uri="{28A0092B-C50C-407E-A947-70E740481C1C}">
                                 <a14:useLocalDpi xmlns:a14="http://schemas.microsoft.com/office/drawing/2010/main" val="0"/>
@@ -1545,7 +2723,7 @@
                   <o:lock v:ext="edit" aspectratio="t"/>
                 </v:shapetype>
                 <v:shape id="Picture 30" o:spid="_x0000_s1027" type="#_x0000_t75" style="position:absolute;width:5041;height:18167;visibility:visible;mso-wrap-style:square" o:gfxdata="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">
-                  <v:imagedata r:id="rId22" o:title=""/>
+                  <v:imagedata r:id="rId23" o:title=""/>
                   <v:path arrowok="t"/>
                 </v:shape>
                 <v:rect id="Rectangle 2051" o:spid="_x0000_s1028" style="position:absolute;top:9064;width:4373;height:4135;visibility:visible;mso-wrap-style:square;v-text-anchor:middle" o:gfxdata="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" filled="f" strokecolor="red" strokeweight="2pt"/>
@@ -1575,12 +2753,7 @@
     </w:p>
     <w:p>
       <w:pPr>
-        <w:pStyle w:val="ListParagraph"/>
-      </w:pPr>
-    </w:p>
-    <w:p>
-      <w:pPr>
-        <w:pStyle w:val="ListParagraph"/>
+        <w:ind w:firstLine="360"/>
       </w:pPr>
       <w:r>
         <w:rPr>
@@ -1602,7 +2775,7 @@
                     <pic:cNvPicPr/>
                   </pic:nvPicPr>
                   <pic:blipFill>
-                    <a:blip r:embed="rId23"/>
+                    <a:blip r:embed="rId24"/>
                     <a:stretch>
                       <a:fillRect/>
                     </a:stretch>
@@ -1627,8 +2800,6 @@
       <w:pPr>
         <w:pStyle w:val="ListParagraph"/>
       </w:pPr>
-      <w:bookmarkStart w:id="4" w:name="_GoBack"/>
-      <w:bookmarkEnd w:id="4"/>
     </w:p>
     <w:p>
       <w:pPr>
@@ -1639,7 +2810,6 @@
         </w:numPr>
       </w:pPr>
       <w:r>
-        <w:lastRenderedPageBreak/>
         <w:t>If you hover over the exercise file you just created, you will see an option to ‘Stage Changes’</w:t>
       </w:r>
     </w:p>
@@ -1667,7 +2837,7 @@
                     <pic:cNvPicPr/>
                   </pic:nvPicPr>
                   <pic:blipFill>
-                    <a:blip r:embed="rId24"/>
+                    <a:blip r:embed="rId25"/>
                     <a:stretch>
                       <a:fillRect/>
                     </a:stretch>
@@ -1746,7 +2916,7 @@
                     <pic:cNvPicPr/>
                   </pic:nvPicPr>
                   <pic:blipFill>
-                    <a:blip r:embed="rId25"/>
+                    <a:blip r:embed="rId26"/>
                     <a:stretch>
                       <a:fillRect/>
                     </a:stretch>
@@ -1766,6 +2936,16 @@
           </wp:inline>
         </w:drawing>
       </w:r>
+    </w:p>
+    <w:p>
+      <w:pPr>
+        <w:pStyle w:val="Heading2"/>
+      </w:pPr>
+      <w:bookmarkStart w:id="12" w:name="_Toc80780200"/>
+      <w:r>
+        <w:t>Commit changes</w:t>
+      </w:r>
+      <w:bookmarkEnd w:id="12"/>
     </w:p>
     <w:p>
       <w:pPr>
@@ -1817,7 +2997,7 @@
                     <pic:cNvPicPr/>
                   </pic:nvPicPr>
                   <pic:blipFill>
-                    <a:blip r:embed="rId26"/>
+                    <a:blip r:embed="rId27"/>
                     <a:stretch>
                       <a:fillRect/>
                     </a:stretch>
@@ -1874,7 +3054,7 @@
                     <pic:cNvPicPr/>
                   </pic:nvPicPr>
                   <pic:blipFill>
-                    <a:blip r:embed="rId27"/>
+                    <a:blip r:embed="rId28"/>
                     <a:stretch>
                       <a:fillRect/>
                     </a:stretch>
@@ -1898,14 +3078,36 @@
     <w:p>
       <w:pPr>
         <w:pStyle w:val="ListParagraph"/>
+      </w:pPr>
+    </w:p>
+    <w:p>
+      <w:pPr>
+        <w:pStyle w:val="Heading2"/>
+      </w:pPr>
+      <w:bookmarkStart w:id="13" w:name="_Toc80780201"/>
+      <w:r>
+        <w:t>Push changes</w:t>
+      </w:r>
+      <w:bookmarkEnd w:id="13"/>
+    </w:p>
+    <w:p>
+      <w:pPr>
+        <w:pStyle w:val="ListParagraph"/>
         <w:numPr>
           <w:ilvl w:val="0"/>
           <w:numId w:val="13"/>
         </w:numPr>
       </w:pPr>
       <w:r>
-        <w:lastRenderedPageBreak/>
-        <w:t xml:space="preserve">Lastly, in order to push these changes to the remote repository we need to click on the ‘…’ beside the Source Control menu and select ‘Push’. </w:t>
+        <w:t xml:space="preserve">Lastly, </w:t>
+      </w:r>
+      <w:proofErr w:type="gramStart"/>
+      <w:r>
+        <w:t>in order to</w:t>
+      </w:r>
+      <w:proofErr w:type="gramEnd"/>
+      <w:r>
+        <w:t xml:space="preserve"> push these changes to the remote repository we need to click on the ‘…’ beside the Source Control menu and select ‘Push’. </w:t>
       </w:r>
       <w:r>
         <w:rPr>
@@ -1927,7 +3129,7 @@
                     <pic:cNvPicPr/>
                   </pic:nvPicPr>
                   <pic:blipFill>
-                    <a:blip r:embed="rId28"/>
+                    <a:blip r:embed="rId29"/>
                     <a:stretch>
                       <a:fillRect/>
                     </a:stretch>
@@ -1957,52 +3159,122 @@
         </w:numPr>
       </w:pPr>
       <w:r>
-        <w:t xml:space="preserve">The changes </w:t>
+        <w:t>The changes will be reflected in the remote repository now.</w:t>
+      </w:r>
+      <w:r>
+        <w:t xml:space="preserve">  Refresh the web page in GitHub and you will see these changes.</w:t>
+      </w:r>
+    </w:p>
+    <w:p>
+      <w:pPr>
+        <w:pStyle w:val="Heading2"/>
+      </w:pPr>
+      <w:bookmarkStart w:id="14" w:name="_Toc80780202"/>
+      <w:r>
+        <w:t>Pull changes</w:t>
+      </w:r>
+      <w:bookmarkEnd w:id="14"/>
+    </w:p>
+    <w:p>
+      <w:r>
+        <w:t xml:space="preserve">Assuming both the Owner and Collaborator have already cloned the repository, whoever did not </w:t>
+      </w:r>
+      <w:r>
+        <w:rPr>
+          <w:b/>
+          <w:bCs/>
+        </w:rPr>
+        <w:t>push</w:t>
+      </w:r>
+      <w:r>
+        <w:t xml:space="preserve"> the changes can </w:t>
+      </w:r>
+      <w:r>
+        <w:rPr>
+          <w:b/>
+          <w:bCs/>
+        </w:rPr>
+        <w:t>pull</w:t>
+      </w:r>
+      <w:r>
+        <w:t xml:space="preserve"> the changes to their local repository.</w:t>
+      </w:r>
+    </w:p>
+    <w:p>
+      <w:r>
+        <w:rPr>
+          <w:noProof/>
+        </w:rPr>
+        <w:drawing>
+          <wp:inline distT="0" distB="0" distL="0" distR="0" wp14:anchorId="2D07B391" wp14:editId="425B7682">
+            <wp:extent cx="5943600" cy="2001520"/>
+            <wp:effectExtent l="0" t="0" r="0" b="0"/>
+            <wp:docPr id="5" name="Picture 5" descr="Graphical user interface, text, application&#10;&#10;Description automatically generated"/>
+            <wp:cNvGraphicFramePr>
+              <a:graphicFrameLocks xmlns:a="http://schemas.openxmlformats.org/drawingml/2006/main" noChangeAspect="1"/>
+            </wp:cNvGraphicFramePr>
+            <a:graphic xmlns:a="http://schemas.openxmlformats.org/drawingml/2006/main">
+              <a:graphicData uri="http://schemas.openxmlformats.org/drawingml/2006/picture">
+                <pic:pic xmlns:pic="http://schemas.openxmlformats.org/drawingml/2006/picture">
+                  <pic:nvPicPr>
+                    <pic:cNvPr id="5" name="Picture 5" descr="Graphical user interface, text, application&#10;&#10;Description automatically generated"/>
+                    <pic:cNvPicPr/>
+                  </pic:nvPicPr>
+                  <pic:blipFill>
+                    <a:blip r:embed="rId30"/>
+                    <a:stretch>
+                      <a:fillRect/>
+                    </a:stretch>
+                  </pic:blipFill>
+                  <pic:spPr>
+                    <a:xfrm>
+                      <a:off x="0" y="0"/>
+                      <a:ext cx="5943600" cy="2001520"/>
+                    </a:xfrm>
+                    <a:prstGeom prst="rect">
+                      <a:avLst/>
+                    </a:prstGeom>
+                  </pic:spPr>
+                </pic:pic>
+              </a:graphicData>
+            </a:graphic>
+          </wp:inline>
+        </w:drawing>
+      </w:r>
+    </w:p>
+    <w:p>
+      <w:r>
+        <w:br w:type="page"/>
+      </w:r>
+    </w:p>
+    <w:p>
+      <w:pPr>
+        <w:pStyle w:val="Heading1"/>
+      </w:pPr>
+      <w:bookmarkStart w:id="15" w:name="_Toc80780203"/>
+      <w:r>
+        <w:t>Show hidden files, folders, and drives</w:t>
+      </w:r>
+      <w:bookmarkEnd w:id="8"/>
+      <w:bookmarkEnd w:id="15"/>
+    </w:p>
+    <w:p>
+      <w:r>
+        <w:t>Local git repositories are stored in a</w:t>
+      </w:r>
+      <w:r>
+        <w:t xml:space="preserve"> </w:t>
       </w:r>
       <w:proofErr w:type="gramStart"/>
       <w:r>
-        <w:t>will be reflected</w:t>
+        <w:t>hidden</w:t>
+      </w:r>
+      <w:r>
+        <w:t xml:space="preserve"> .git</w:t>
       </w:r>
       <w:proofErr w:type="gramEnd"/>
       <w:r>
-        <w:t xml:space="preserve"> in the remote repository now.</w:t>
-      </w:r>
-    </w:p>
-    <w:p>
-      <w:r>
-        <w:t xml:space="preserve">Collaborators can now </w:t>
-      </w:r>
-      <w:r>
-        <w:t>branch</w:t>
-      </w:r>
-      <w:r>
-        <w:t xml:space="preserve"> or clone this repository.  More on </w:t>
-      </w:r>
-      <w:r>
-        <w:t>branching</w:t>
-      </w:r>
-      <w:r>
-        <w:t>/cloning in the exercise documentation.</w:t>
-      </w:r>
-    </w:p>
-    <w:p>
-      <w:r>
-        <w:br w:type="page"/>
-      </w:r>
-    </w:p>
-    <w:p>
-      <w:pPr>
-        <w:pStyle w:val="Heading1"/>
-      </w:pPr>
-      <w:r>
-        <w:lastRenderedPageBreak/>
-        <w:t>Show hidden files, folders, and drives</w:t>
-      </w:r>
-      <w:bookmarkEnd w:id="3"/>
-    </w:p>
-    <w:p>
-      <w:r>
-        <w:t>Local git repositories are stored in a .git sub-folder.  If you do not see it in File Explorer, e.g.</w:t>
+        <w:t xml:space="preserve"> sub-folder.  If you do not see it in File Explorer, e.g.</w:t>
       </w:r>
     </w:p>
     <w:p>
@@ -2026,7 +3298,7 @@
                     <pic:cNvPicPr/>
                   </pic:nvPicPr>
                   <pic:blipFill>
-                    <a:blip r:embed="rId29"/>
+                    <a:blip r:embed="rId31"/>
                     <a:stretch>
                       <a:fillRect/>
                     </a:stretch>
@@ -2088,7 +3360,7 @@
                     <pic:cNvPicPr/>
                   </pic:nvPicPr>
                   <pic:blipFill>
-                    <a:blip r:embed="rId30"/>
+                    <a:blip r:embed="rId32"/>
                     <a:stretch>
                       <a:fillRect/>
                     </a:stretch>
@@ -2150,7 +3422,7 @@
                     <pic:cNvPicPr/>
                   </pic:nvPicPr>
                   <pic:blipFill>
-                    <a:blip r:embed="rId31"/>
+                    <a:blip r:embed="rId33"/>
                     <a:stretch>
                       <a:fillRect/>
                     </a:stretch>
@@ -2196,7 +3468,6 @@
         <w:rPr>
           <w:noProof/>
         </w:rPr>
-        <w:lastRenderedPageBreak/>
         <w:drawing>
           <wp:inline distT="0" distB="0" distL="0" distR="0" wp14:anchorId="4E326E2F" wp14:editId="7FB9E759">
             <wp:extent cx="3647619" cy="4552381"/>
@@ -2213,7 +3484,7 @@
                     <pic:cNvPicPr/>
                   </pic:nvPicPr>
                   <pic:blipFill>
-                    <a:blip r:embed="rId32"/>
+                    <a:blip r:embed="rId34"/>
                     <a:stretch>
                       <a:fillRect/>
                     </a:stretch>
@@ -2270,7 +3541,7 @@
                     <pic:cNvPicPr/>
                   </pic:nvPicPr>
                   <pic:blipFill>
-                    <a:blip r:embed="rId33"/>
+                    <a:blip r:embed="rId35"/>
                     <a:stretch>
                       <a:fillRect/>
                     </a:stretch>
@@ -2302,7 +3573,7 @@
     <w:p/>
     <w:p/>
     <w:sectPr>
-      <w:footerReference w:type="default" r:id="rId34"/>
+      <w:footerReference w:type="default" r:id="rId36"/>
       <w:pgSz w:w="12240" w:h="15840"/>
       <w:pgMar w:top="1440" w:right="1440" w:bottom="1440" w:left="1440" w:header="720" w:footer="720" w:gutter="0"/>
       <w:cols w:space="720"/>
@@ -2313,7 +3584,7 @@
 </file>
 
 <file path=word/endnotes.xml><?xml version="1.0" encoding="utf-8"?>
-<w:endnotes xmlns:wpc="http://schemas.microsoft.com/office/word/2010/wordprocessingCanvas" xmlns:cx="http://schemas.microsoft.com/office/drawing/2014/chartex" xmlns:cx1="http://schemas.microsoft.com/office/drawing/2015/9/8/chartex" xmlns:mc="http://schemas.openxmlformats.org/markup-compatibility/2006" xmlns:o="urn:schemas-microsoft-com:office:office" xmlns:r="http://schemas.openxmlformats.org/officeDocument/2006/relationships" xmlns:m="http://schemas.openxmlformats.org/officeDocument/2006/math" xmlns:v="urn:schemas-microsoft-com:vml" xmlns:wp14="http://schemas.microsoft.com/office/word/2010/wordprocessingDrawing" xmlns:wp="http://schemas.openxmlformats.org/drawingml/2006/wordprocessingDrawing" xmlns:w10="urn:schemas-microsoft-com:office:word" xmlns:w="http://schemas.openxmlformats.org/wordprocessingml/2006/main" xmlns:w14="http://schemas.microsoft.com/office/word/2010/wordml" xmlns:w15="http://schemas.microsoft.com/office/word/2012/wordml" xmlns:w16se="http://schemas.microsoft.com/office/word/2015/wordml/symex" xmlns:wpg="http://schemas.microsoft.com/office/word/2010/wordprocessingGroup" xmlns:wpi="http://schemas.microsoft.com/office/word/2010/wordprocessingInk" xmlns:wne="http://schemas.microsoft.com/office/word/2006/wordml" xmlns:wps="http://schemas.microsoft.com/office/word/2010/wordprocessingShape" mc:Ignorable="w14 w15 w16se wp14">
+<w:endnotes xmlns:wpc="http://schemas.microsoft.com/office/word/2010/wordprocessingCanvas" xmlns:cx="http://schemas.microsoft.com/office/drawing/2014/chartex" xmlns:cx1="http://schemas.microsoft.com/office/drawing/2015/9/8/chartex" xmlns:cx2="http://schemas.microsoft.com/office/drawing/2015/10/21/chartex" xmlns:cx3="http://schemas.microsoft.com/office/drawing/2016/5/9/chartex" xmlns:cx4="http://schemas.microsoft.com/office/drawing/2016/5/10/chartex" xmlns:cx5="http://schemas.microsoft.com/office/drawing/2016/5/11/chartex" xmlns:cx6="http://schemas.microsoft.com/office/drawing/2016/5/12/chartex" xmlns:cx7="http://schemas.microsoft.com/office/drawing/2016/5/13/chartex" xmlns:cx8="http://schemas.microsoft.com/office/drawing/2016/5/14/chartex" xmlns:mc="http://schemas.openxmlformats.org/markup-compatibility/2006" xmlns:aink="http://schemas.microsoft.com/office/drawing/2016/ink" xmlns:am3d="http://schemas.microsoft.com/office/drawing/2017/model3d" xmlns:o="urn:schemas-microsoft-com:office:office" xmlns:r="http://schemas.openxmlformats.org/officeDocument/2006/relationships" xmlns:m="http://schemas.openxmlformats.org/officeDocument/2006/math" xmlns:v="urn:schemas-microsoft-com:vml" xmlns:wp14="http://schemas.microsoft.com/office/word/2010/wordprocessingDrawing" xmlns:wp="http://schemas.openxmlformats.org/drawingml/2006/wordprocessingDrawing" xmlns:w10="urn:schemas-microsoft-com:office:word" xmlns:w="http://schemas.openxmlformats.org/wordprocessingml/2006/main" xmlns:w14="http://schemas.microsoft.com/office/word/2010/wordml" xmlns:w15="http://schemas.microsoft.com/office/word/2012/wordml" xmlns:w16cex="http://schemas.microsoft.com/office/word/2018/wordml/cex" xmlns:w16cid="http://schemas.microsoft.com/office/word/2016/wordml/cid" xmlns:w16="http://schemas.microsoft.com/office/word/2018/wordml" xmlns:w16sdtdh="http://schemas.microsoft.com/office/word/2020/wordml/sdtdatahash" xmlns:w16se="http://schemas.microsoft.com/office/word/2015/wordml/symex" xmlns:wpg="http://schemas.microsoft.com/office/word/2010/wordprocessingGroup" xmlns:wpi="http://schemas.microsoft.com/office/word/2010/wordprocessingInk" xmlns:wne="http://schemas.microsoft.com/office/word/2006/wordml" xmlns:wps="http://schemas.microsoft.com/office/word/2010/wordprocessingShape" mc:Ignorable="w14 w15 w16se w16cid w16 w16cex w16sdtdh wp14">
   <w:endnote w:type="separator" w:id="-1">
     <w:p>
       <w:pPr>
@@ -2338,7 +3609,7 @@
 </file>
 
 <file path=word/footer1.xml><?xml version="1.0" encoding="utf-8"?>
-<w:ftr xmlns:wpc="http://schemas.microsoft.com/office/word/2010/wordprocessingCanvas" xmlns:cx="http://schemas.microsoft.com/office/drawing/2014/chartex" xmlns:cx1="http://schemas.microsoft.com/office/drawing/2015/9/8/chartex" xmlns:mc="http://schemas.openxmlformats.org/markup-compatibility/2006" xmlns:o="urn:schemas-microsoft-com:office:office" xmlns:r="http://schemas.openxmlformats.org/officeDocument/2006/relationships" xmlns:m="http://schemas.openxmlformats.org/officeDocument/2006/math" xmlns:v="urn:schemas-microsoft-com:vml" xmlns:wp14="http://schemas.microsoft.com/office/word/2010/wordprocessingDrawing" xmlns:wp="http://schemas.openxmlformats.org/drawingml/2006/wordprocessingDrawing" xmlns:w10="urn:schemas-microsoft-com:office:word" xmlns:w="http://schemas.openxmlformats.org/wordprocessingml/2006/main" xmlns:w14="http://schemas.microsoft.com/office/word/2010/wordml" xmlns:w15="http://schemas.microsoft.com/office/word/2012/wordml" xmlns:w16se="http://schemas.microsoft.com/office/word/2015/wordml/symex" xmlns:wpg="http://schemas.microsoft.com/office/word/2010/wordprocessingGroup" xmlns:wpi="http://schemas.microsoft.com/office/word/2010/wordprocessingInk" xmlns:wne="http://schemas.microsoft.com/office/word/2006/wordml" xmlns:wps="http://schemas.microsoft.com/office/word/2010/wordprocessingShape" mc:Ignorable="w14 w15 w16se wp14">
+<w:ftr xmlns:wpc="http://schemas.microsoft.com/office/word/2010/wordprocessingCanvas" xmlns:cx="http://schemas.microsoft.com/office/drawing/2014/chartex" xmlns:cx1="http://schemas.microsoft.com/office/drawing/2015/9/8/chartex" xmlns:cx2="http://schemas.microsoft.com/office/drawing/2015/10/21/chartex" xmlns:cx3="http://schemas.microsoft.com/office/drawing/2016/5/9/chartex" xmlns:cx4="http://schemas.microsoft.com/office/drawing/2016/5/10/chartex" xmlns:cx5="http://schemas.microsoft.com/office/drawing/2016/5/11/chartex" xmlns:cx6="http://schemas.microsoft.com/office/drawing/2016/5/12/chartex" xmlns:cx7="http://schemas.microsoft.com/office/drawing/2016/5/13/chartex" xmlns:cx8="http://schemas.microsoft.com/office/drawing/2016/5/14/chartex" xmlns:mc="http://schemas.openxmlformats.org/markup-compatibility/2006" xmlns:aink="http://schemas.microsoft.com/office/drawing/2016/ink" xmlns:am3d="http://schemas.microsoft.com/office/drawing/2017/model3d" xmlns:o="urn:schemas-microsoft-com:office:office" xmlns:r="http://schemas.openxmlformats.org/officeDocument/2006/relationships" xmlns:m="http://schemas.openxmlformats.org/officeDocument/2006/math" xmlns:v="urn:schemas-microsoft-com:vml" xmlns:wp14="http://schemas.microsoft.com/office/word/2010/wordprocessingDrawing" xmlns:wp="http://schemas.openxmlformats.org/drawingml/2006/wordprocessingDrawing" xmlns:w10="urn:schemas-microsoft-com:office:word" xmlns:w="http://schemas.openxmlformats.org/wordprocessingml/2006/main" xmlns:w14="http://schemas.microsoft.com/office/word/2010/wordml" xmlns:w15="http://schemas.microsoft.com/office/word/2012/wordml" xmlns:w16cex="http://schemas.microsoft.com/office/word/2018/wordml/cex" xmlns:w16cid="http://schemas.microsoft.com/office/word/2016/wordml/cid" xmlns:w16="http://schemas.microsoft.com/office/word/2018/wordml" xmlns:w16sdtdh="http://schemas.microsoft.com/office/word/2020/wordml/sdtdatahash" xmlns:w16se="http://schemas.microsoft.com/office/word/2015/wordml/symex" xmlns:wpg="http://schemas.microsoft.com/office/word/2010/wordprocessingGroup" xmlns:wpi="http://schemas.microsoft.com/office/word/2010/wordprocessingInk" xmlns:wne="http://schemas.microsoft.com/office/word/2006/wordml" xmlns:wps="http://schemas.microsoft.com/office/word/2010/wordprocessingShape" mc:Ignorable="w14 w15 w16se w16cid w16 w16cex w16sdtdh wp14">
   <w:p>
     <w:pPr>
       <w:pStyle w:val="Footer"/>
@@ -2389,7 +3660,7 @@
 </file>
 
 <file path=word/footnotes.xml><?xml version="1.0" encoding="utf-8"?>
-<w:footnotes xmlns:wpc="http://schemas.microsoft.com/office/word/2010/wordprocessingCanvas" xmlns:cx="http://schemas.microsoft.com/office/drawing/2014/chartex" xmlns:cx1="http://schemas.microsoft.com/office/drawing/2015/9/8/chartex" xmlns:mc="http://schemas.openxmlformats.org/markup-compatibility/2006" xmlns:o="urn:schemas-microsoft-com:office:office" xmlns:r="http://schemas.openxmlformats.org/officeDocument/2006/relationships" xmlns:m="http://schemas.openxmlformats.org/officeDocument/2006/math" xmlns:v="urn:schemas-microsoft-com:vml" xmlns:wp14="http://schemas.microsoft.com/office/word/2010/wordprocessingDrawing" xmlns:wp="http://schemas.openxmlformats.org/drawingml/2006/wordprocessingDrawing" xmlns:w10="urn:schemas-microsoft-com:office:word" xmlns:w="http://schemas.openxmlformats.org/wordprocessingml/2006/main" xmlns:w14="http://schemas.microsoft.com/office/word/2010/wordml" xmlns:w15="http://schemas.microsoft.com/office/word/2012/wordml" xmlns:w16se="http://schemas.microsoft.com/office/word/2015/wordml/symex" xmlns:wpg="http://schemas.microsoft.com/office/word/2010/wordprocessingGroup" xmlns:wpi="http://schemas.microsoft.com/office/word/2010/wordprocessingInk" xmlns:wne="http://schemas.microsoft.com/office/word/2006/wordml" xmlns:wps="http://schemas.microsoft.com/office/word/2010/wordprocessingShape" mc:Ignorable="w14 w15 w16se wp14">
+<w:footnotes xmlns:wpc="http://schemas.microsoft.com/office/word/2010/wordprocessingCanvas" xmlns:cx="http://schemas.microsoft.com/office/drawing/2014/chartex" xmlns:cx1="http://schemas.microsoft.com/office/drawing/2015/9/8/chartex" xmlns:cx2="http://schemas.microsoft.com/office/drawing/2015/10/21/chartex" xmlns:cx3="http://schemas.microsoft.com/office/drawing/2016/5/9/chartex" xmlns:cx4="http://schemas.microsoft.com/office/drawing/2016/5/10/chartex" xmlns:cx5="http://schemas.microsoft.com/office/drawing/2016/5/11/chartex" xmlns:cx6="http://schemas.microsoft.com/office/drawing/2016/5/12/chartex" xmlns:cx7="http://schemas.microsoft.com/office/drawing/2016/5/13/chartex" xmlns:cx8="http://schemas.microsoft.com/office/drawing/2016/5/14/chartex" xmlns:mc="http://schemas.openxmlformats.org/markup-compatibility/2006" xmlns:aink="http://schemas.microsoft.com/office/drawing/2016/ink" xmlns:am3d="http://schemas.microsoft.com/office/drawing/2017/model3d" xmlns:o="urn:schemas-microsoft-com:office:office" xmlns:r="http://schemas.openxmlformats.org/officeDocument/2006/relationships" xmlns:m="http://schemas.openxmlformats.org/officeDocument/2006/math" xmlns:v="urn:schemas-microsoft-com:vml" xmlns:wp14="http://schemas.microsoft.com/office/word/2010/wordprocessingDrawing" xmlns:wp="http://schemas.openxmlformats.org/drawingml/2006/wordprocessingDrawing" xmlns:w10="urn:schemas-microsoft-com:office:word" xmlns:w="http://schemas.openxmlformats.org/wordprocessingml/2006/main" xmlns:w14="http://schemas.microsoft.com/office/word/2010/wordml" xmlns:w15="http://schemas.microsoft.com/office/word/2012/wordml" xmlns:w16cex="http://schemas.microsoft.com/office/word/2018/wordml/cex" xmlns:w16cid="http://schemas.microsoft.com/office/word/2016/wordml/cid" xmlns:w16="http://schemas.microsoft.com/office/word/2018/wordml" xmlns:w16sdtdh="http://schemas.microsoft.com/office/word/2020/wordml/sdtdatahash" xmlns:w16se="http://schemas.microsoft.com/office/word/2015/wordml/symex" xmlns:wpg="http://schemas.microsoft.com/office/word/2010/wordprocessingGroup" xmlns:wpi="http://schemas.microsoft.com/office/word/2010/wordprocessingInk" xmlns:wne="http://schemas.microsoft.com/office/word/2006/wordml" xmlns:wps="http://schemas.microsoft.com/office/word/2010/wordprocessingShape" mc:Ignorable="w14 w15 w16se w16cid w16 w16cex w16sdtdh wp14">
   <w:footnote w:type="separator" w:id="-1">
     <w:p>
       <w:pPr>
@@ -2414,7 +3685,7 @@
 </file>
 
 <file path=word/numbering.xml><?xml version="1.0" encoding="utf-8"?>
-<w:numbering xmlns:wpc="http://schemas.microsoft.com/office/word/2010/wordprocessingCanvas" xmlns:cx="http://schemas.microsoft.com/office/drawing/2014/chartex" xmlns:cx1="http://schemas.microsoft.com/office/drawing/2015/9/8/chartex" xmlns:mc="http://schemas.openxmlformats.org/markup-compatibility/2006" xmlns:o="urn:schemas-microsoft-com:office:office" xmlns:r="http://schemas.openxmlformats.org/officeDocument/2006/relationships" xmlns:m="http://schemas.openxmlformats.org/officeDocument/2006/math" xmlns:v="urn:schemas-microsoft-com:vml" xmlns:wp14="http://schemas.microsoft.com/office/word/2010/wordprocessingDrawing" xmlns:wp="http://schemas.openxmlformats.org/drawingml/2006/wordprocessingDrawing" xmlns:w10="urn:schemas-microsoft-com:office:word" xmlns:w="http://schemas.openxmlformats.org/wordprocessingml/2006/main" xmlns:w14="http://schemas.microsoft.com/office/word/2010/wordml" xmlns:w15="http://schemas.microsoft.com/office/word/2012/wordml" xmlns:w16se="http://schemas.microsoft.com/office/word/2015/wordml/symex" xmlns:wpg="http://schemas.microsoft.com/office/word/2010/wordprocessingGroup" xmlns:wpi="http://schemas.microsoft.com/office/word/2010/wordprocessingInk" xmlns:wne="http://schemas.microsoft.com/office/word/2006/wordml" xmlns:wps="http://schemas.microsoft.com/office/word/2010/wordprocessingShape" mc:Ignorable="w14 w15 w16se wp14">
+<w:numbering xmlns:wpc="http://schemas.microsoft.com/office/word/2010/wordprocessingCanvas" xmlns:cx="http://schemas.microsoft.com/office/drawing/2014/chartex" xmlns:cx1="http://schemas.microsoft.com/office/drawing/2015/9/8/chartex" xmlns:cx2="http://schemas.microsoft.com/office/drawing/2015/10/21/chartex" xmlns:cx3="http://schemas.microsoft.com/office/drawing/2016/5/9/chartex" xmlns:cx4="http://schemas.microsoft.com/office/drawing/2016/5/10/chartex" xmlns:cx5="http://schemas.microsoft.com/office/drawing/2016/5/11/chartex" xmlns:cx6="http://schemas.microsoft.com/office/drawing/2016/5/12/chartex" xmlns:cx7="http://schemas.microsoft.com/office/drawing/2016/5/13/chartex" xmlns:cx8="http://schemas.microsoft.com/office/drawing/2016/5/14/chartex" xmlns:mc="http://schemas.openxmlformats.org/markup-compatibility/2006" xmlns:aink="http://schemas.microsoft.com/office/drawing/2016/ink" xmlns:am3d="http://schemas.microsoft.com/office/drawing/2017/model3d" xmlns:o="urn:schemas-microsoft-com:office:office" xmlns:r="http://schemas.openxmlformats.org/officeDocument/2006/relationships" xmlns:m="http://schemas.openxmlformats.org/officeDocument/2006/math" xmlns:v="urn:schemas-microsoft-com:vml" xmlns:wp14="http://schemas.microsoft.com/office/word/2010/wordprocessingDrawing" xmlns:wp="http://schemas.openxmlformats.org/drawingml/2006/wordprocessingDrawing" xmlns:w10="urn:schemas-microsoft-com:office:word" xmlns:w="http://schemas.openxmlformats.org/wordprocessingml/2006/main" xmlns:w14="http://schemas.microsoft.com/office/word/2010/wordml" xmlns:w15="http://schemas.microsoft.com/office/word/2012/wordml" xmlns:w16cex="http://schemas.microsoft.com/office/word/2018/wordml/cex" xmlns:w16cid="http://schemas.microsoft.com/office/word/2016/wordml/cid" xmlns:w16="http://schemas.microsoft.com/office/word/2018/wordml" xmlns:w16sdtdh="http://schemas.microsoft.com/office/word/2020/wordml/sdtdatahash" xmlns:w16se="http://schemas.microsoft.com/office/word/2015/wordml/symex" xmlns:wpg="http://schemas.microsoft.com/office/word/2010/wordprocessingGroup" xmlns:wpi="http://schemas.microsoft.com/office/word/2010/wordprocessingInk" xmlns:wne="http://schemas.microsoft.com/office/word/2006/wordml" xmlns:wps="http://schemas.microsoft.com/office/word/2010/wordprocessingShape" mc:Ignorable="w14 w15 w16se w16cid w16 w16cex w16sdtdh wp14">
   <w:abstractNum w:abstractNumId="0" w15:restartNumberingAfterBreak="0">
     <w:nsid w:val="10431EA4"/>
     <w:multiLevelType w:val="hybridMultilevel"/>
@@ -2505,9 +3776,95 @@
     </w:lvl>
   </w:abstractNum>
   <w:abstractNum w:abstractNumId="1" w15:restartNumberingAfterBreak="0">
+    <w:nsid w:val="251E2938"/>
+    <w:multiLevelType w:val="hybridMultilevel"/>
+    <w:tmpl w:val="FA7C2D8A"/>
+    <w:lvl w:ilvl="0" w:tplc="0409000F">
+      <w:start w:val="1"/>
+      <w:numFmt w:val="decimal"/>
+      <w:lvlText w:val="%1."/>
+      <w:lvlJc w:val="left"/>
+      <w:pPr>
+        <w:ind w:left="360" w:hanging="360"/>
+      </w:pPr>
+    </w:lvl>
+    <w:lvl w:ilvl="1" w:tplc="04090019" w:tentative="1">
+      <w:start w:val="1"/>
+      <w:numFmt w:val="lowerLetter"/>
+      <w:lvlText w:val="%2."/>
+      <w:lvlJc w:val="left"/>
+      <w:pPr>
+        <w:ind w:left="1080" w:hanging="360"/>
+      </w:pPr>
+    </w:lvl>
+    <w:lvl w:ilvl="2" w:tplc="0409001B" w:tentative="1">
+      <w:start w:val="1"/>
+      <w:numFmt w:val="lowerRoman"/>
+      <w:lvlText w:val="%3."/>
+      <w:lvlJc w:val="right"/>
+      <w:pPr>
+        <w:ind w:left="1800" w:hanging="180"/>
+      </w:pPr>
+    </w:lvl>
+    <w:lvl w:ilvl="3" w:tplc="0409000F" w:tentative="1">
+      <w:start w:val="1"/>
+      <w:numFmt w:val="decimal"/>
+      <w:lvlText w:val="%4."/>
+      <w:lvlJc w:val="left"/>
+      <w:pPr>
+        <w:ind w:left="2520" w:hanging="360"/>
+      </w:pPr>
+    </w:lvl>
+    <w:lvl w:ilvl="4" w:tplc="04090019" w:tentative="1">
+      <w:start w:val="1"/>
+      <w:numFmt w:val="lowerLetter"/>
+      <w:lvlText w:val="%5."/>
+      <w:lvlJc w:val="left"/>
+      <w:pPr>
+        <w:ind w:left="3240" w:hanging="360"/>
+      </w:pPr>
+    </w:lvl>
+    <w:lvl w:ilvl="5" w:tplc="0409001B" w:tentative="1">
+      <w:start w:val="1"/>
+      <w:numFmt w:val="lowerRoman"/>
+      <w:lvlText w:val="%6."/>
+      <w:lvlJc w:val="right"/>
+      <w:pPr>
+        <w:ind w:left="3960" w:hanging="180"/>
+      </w:pPr>
+    </w:lvl>
+    <w:lvl w:ilvl="6" w:tplc="0409000F" w:tentative="1">
+      <w:start w:val="1"/>
+      <w:numFmt w:val="decimal"/>
+      <w:lvlText w:val="%7."/>
+      <w:lvlJc w:val="left"/>
+      <w:pPr>
+        <w:ind w:left="4680" w:hanging="360"/>
+      </w:pPr>
+    </w:lvl>
+    <w:lvl w:ilvl="7" w:tplc="04090019" w:tentative="1">
+      <w:start w:val="1"/>
+      <w:numFmt w:val="lowerLetter"/>
+      <w:lvlText w:val="%8."/>
+      <w:lvlJc w:val="left"/>
+      <w:pPr>
+        <w:ind w:left="5400" w:hanging="360"/>
+      </w:pPr>
+    </w:lvl>
+    <w:lvl w:ilvl="8" w:tplc="0409001B" w:tentative="1">
+      <w:start w:val="1"/>
+      <w:numFmt w:val="lowerRoman"/>
+      <w:lvlText w:val="%9."/>
+      <w:lvlJc w:val="right"/>
+      <w:pPr>
+        <w:ind w:left="6120" w:hanging="180"/>
+      </w:pPr>
+    </w:lvl>
+  </w:abstractNum>
+  <w:abstractNum w:abstractNumId="2" w15:restartNumberingAfterBreak="0">
     <w:nsid w:val="292F2241"/>
     <w:multiLevelType w:val="hybridMultilevel"/>
-    <w:tmpl w:val="50FC3C0A"/>
+    <w:tmpl w:val="95D0C7A8"/>
     <w:lvl w:ilvl="0" w:tplc="0409000F">
       <w:start w:val="1"/>
       <w:numFmt w:val="decimal"/>
@@ -2593,7 +3950,7 @@
       </w:pPr>
     </w:lvl>
   </w:abstractNum>
-  <w:abstractNum w:abstractNumId="2" w15:restartNumberingAfterBreak="0">
+  <w:abstractNum w:abstractNumId="3" w15:restartNumberingAfterBreak="0">
     <w:nsid w:val="32315126"/>
     <w:multiLevelType w:val="hybridMultilevel"/>
     <w:tmpl w:val="9168C7A0"/>
@@ -2679,7 +4036,7 @@
       </w:pPr>
     </w:lvl>
   </w:abstractNum>
-  <w:abstractNum w:abstractNumId="3" w15:restartNumberingAfterBreak="0">
+  <w:abstractNum w:abstractNumId="4" w15:restartNumberingAfterBreak="0">
     <w:nsid w:val="3B7065EB"/>
     <w:multiLevelType w:val="hybridMultilevel"/>
     <w:tmpl w:val="96E0BC54"/>
@@ -2768,7 +4125,7 @@
       </w:pPr>
     </w:lvl>
   </w:abstractNum>
-  <w:abstractNum w:abstractNumId="4" w15:restartNumberingAfterBreak="0">
+  <w:abstractNum w:abstractNumId="5" w15:restartNumberingAfterBreak="0">
     <w:nsid w:val="3B7663B1"/>
     <w:multiLevelType w:val="hybridMultilevel"/>
     <w:tmpl w:val="3008F4C2"/>
@@ -2857,7 +4214,7 @@
       </w:pPr>
     </w:lvl>
   </w:abstractNum>
-  <w:abstractNum w:abstractNumId="5" w15:restartNumberingAfterBreak="0">
+  <w:abstractNum w:abstractNumId="6" w15:restartNumberingAfterBreak="0">
     <w:nsid w:val="3D326530"/>
     <w:multiLevelType w:val="hybridMultilevel"/>
     <w:tmpl w:val="0420984E"/>
@@ -2946,7 +4303,7 @@
       </w:pPr>
     </w:lvl>
   </w:abstractNum>
-  <w:abstractNum w:abstractNumId="6" w15:restartNumberingAfterBreak="0">
+  <w:abstractNum w:abstractNumId="7" w15:restartNumberingAfterBreak="0">
     <w:nsid w:val="3DC61DE0"/>
     <w:multiLevelType w:val="hybridMultilevel"/>
     <w:tmpl w:val="9168C7A0"/>
@@ -3032,7 +4389,7 @@
       </w:pPr>
     </w:lvl>
   </w:abstractNum>
-  <w:abstractNum w:abstractNumId="7" w15:restartNumberingAfterBreak="0">
+  <w:abstractNum w:abstractNumId="8" w15:restartNumberingAfterBreak="0">
     <w:nsid w:val="4AE1700C"/>
     <w:multiLevelType w:val="hybridMultilevel"/>
     <w:tmpl w:val="9168C7A0"/>
@@ -3118,7 +4475,7 @@
       </w:pPr>
     </w:lvl>
   </w:abstractNum>
-  <w:abstractNum w:abstractNumId="8" w15:restartNumberingAfterBreak="0">
+  <w:abstractNum w:abstractNumId="9" w15:restartNumberingAfterBreak="0">
     <w:nsid w:val="4BDA28CC"/>
     <w:multiLevelType w:val="hybridMultilevel"/>
     <w:tmpl w:val="A92099DC"/>
@@ -3231,7 +4588,7 @@
       </w:rPr>
     </w:lvl>
   </w:abstractNum>
-  <w:abstractNum w:abstractNumId="9" w15:restartNumberingAfterBreak="0">
+  <w:abstractNum w:abstractNumId="10" w15:restartNumberingAfterBreak="0">
     <w:nsid w:val="5E7A34CD"/>
     <w:multiLevelType w:val="hybridMultilevel"/>
     <w:tmpl w:val="B9E8A746"/>
@@ -3344,7 +4701,7 @@
       </w:rPr>
     </w:lvl>
   </w:abstractNum>
-  <w:abstractNum w:abstractNumId="10" w15:restartNumberingAfterBreak="0">
+  <w:abstractNum w:abstractNumId="11" w15:restartNumberingAfterBreak="0">
     <w:nsid w:val="700F3E9C"/>
     <w:multiLevelType w:val="hybridMultilevel"/>
     <w:tmpl w:val="DB1C5958"/>
@@ -3354,7 +4711,7 @@
       <w:lvlText w:val="%1."/>
       <w:lvlJc w:val="left"/>
       <w:pPr>
-        <w:ind w:left="720" w:hanging="360"/>
+        <w:ind w:left="360" w:hanging="360"/>
       </w:pPr>
       <w:rPr>
         <w:rFonts w:hint="default"/>
@@ -3366,7 +4723,7 @@
       <w:lvlText w:val="%2."/>
       <w:lvlJc w:val="left"/>
       <w:pPr>
-        <w:ind w:left="1440" w:hanging="360"/>
+        <w:ind w:left="1080" w:hanging="360"/>
       </w:pPr>
     </w:lvl>
     <w:lvl w:ilvl="2" w:tplc="0409001B" w:tentative="1">
@@ -3375,7 +4732,7 @@
       <w:lvlText w:val="%3."/>
       <w:lvlJc w:val="right"/>
       <w:pPr>
-        <w:ind w:left="2160" w:hanging="180"/>
+        <w:ind w:left="1800" w:hanging="180"/>
       </w:pPr>
     </w:lvl>
     <w:lvl w:ilvl="3" w:tplc="0409000F" w:tentative="1">
@@ -3384,7 +4741,7 @@
       <w:lvlText w:val="%4."/>
       <w:lvlJc w:val="left"/>
       <w:pPr>
-        <w:ind w:left="2880" w:hanging="360"/>
+        <w:ind w:left="2520" w:hanging="360"/>
       </w:pPr>
     </w:lvl>
     <w:lvl w:ilvl="4" w:tplc="04090019" w:tentative="1">
@@ -3393,7 +4750,7 @@
       <w:lvlText w:val="%5."/>
       <w:lvlJc w:val="left"/>
       <w:pPr>
-        <w:ind w:left="3600" w:hanging="360"/>
+        <w:ind w:left="3240" w:hanging="360"/>
       </w:pPr>
     </w:lvl>
     <w:lvl w:ilvl="5" w:tplc="0409001B" w:tentative="1">
@@ -3402,7 +4759,7 @@
       <w:lvlText w:val="%6."/>
       <w:lvlJc w:val="right"/>
       <w:pPr>
-        <w:ind w:left="4320" w:hanging="180"/>
+        <w:ind w:left="3960" w:hanging="180"/>
       </w:pPr>
     </w:lvl>
     <w:lvl w:ilvl="6" w:tplc="0409000F" w:tentative="1">
@@ -3411,7 +4768,7 @@
       <w:lvlText w:val="%7."/>
       <w:lvlJc w:val="left"/>
       <w:pPr>
-        <w:ind w:left="5040" w:hanging="360"/>
+        <w:ind w:left="4680" w:hanging="360"/>
       </w:pPr>
     </w:lvl>
     <w:lvl w:ilvl="7" w:tplc="04090019" w:tentative="1">
@@ -3420,7 +4777,7 @@
       <w:lvlText w:val="%8."/>
       <w:lvlJc w:val="left"/>
       <w:pPr>
-        <w:ind w:left="5760" w:hanging="360"/>
+        <w:ind w:left="5400" w:hanging="360"/>
       </w:pPr>
     </w:lvl>
     <w:lvl w:ilvl="8" w:tplc="0409001B" w:tentative="1">
@@ -3429,11 +4786,11 @@
       <w:lvlText w:val="%9."/>
       <w:lvlJc w:val="right"/>
       <w:pPr>
-        <w:ind w:left="6480" w:hanging="180"/>
+        <w:ind w:left="6120" w:hanging="180"/>
       </w:pPr>
     </w:lvl>
   </w:abstractNum>
-  <w:abstractNum w:abstractNumId="11" w15:restartNumberingAfterBreak="0">
+  <w:abstractNum w:abstractNumId="12" w15:restartNumberingAfterBreak="0">
     <w:nsid w:val="734A3399"/>
     <w:multiLevelType w:val="hybridMultilevel"/>
     <w:tmpl w:val="800A8756"/>
@@ -3519,7 +4876,7 @@
       </w:pPr>
     </w:lvl>
   </w:abstractNum>
-  <w:abstractNum w:abstractNumId="12" w15:restartNumberingAfterBreak="0">
+  <w:abstractNum w:abstractNumId="13" w15:restartNumberingAfterBreak="0">
     <w:nsid w:val="7C970FC2"/>
     <w:multiLevelType w:val="hybridMultilevel"/>
     <w:tmpl w:val="7CB006D4"/>
@@ -3633,49 +4990,52 @@
     </w:lvl>
   </w:abstractNum>
   <w:num w:numId="1">
+    <w:abstractNumId w:val="10"/>
+  </w:num>
+  <w:num w:numId="2">
     <w:abstractNumId w:val="9"/>
   </w:num>
-  <w:num w:numId="2">
+  <w:num w:numId="3">
+    <w:abstractNumId w:val="4"/>
+  </w:num>
+  <w:num w:numId="4">
+    <w:abstractNumId w:val="6"/>
+  </w:num>
+  <w:num w:numId="5">
+    <w:abstractNumId w:val="7"/>
+  </w:num>
+  <w:num w:numId="6">
     <w:abstractNumId w:val="8"/>
   </w:num>
-  <w:num w:numId="3">
+  <w:num w:numId="7">
     <w:abstractNumId w:val="3"/>
   </w:num>
-  <w:num w:numId="4">
-    <w:abstractNumId w:val="5"/>
+  <w:num w:numId="8">
+    <w:abstractNumId w:val="12"/>
   </w:num>
-  <w:num w:numId="5">
-    <w:abstractNumId w:val="6"/>
+  <w:num w:numId="9">
+    <w:abstractNumId w:val="13"/>
   </w:num>
-  <w:num w:numId="6">
-    <w:abstractNumId w:val="7"/>
-  </w:num>
-  <w:num w:numId="7">
+  <w:num w:numId="10">
     <w:abstractNumId w:val="2"/>
   </w:num>
-  <w:num w:numId="8">
-    <w:abstractNumId w:val="11"/>
-  </w:num>
-  <w:num w:numId="9">
-    <w:abstractNumId w:val="12"/>
-  </w:num>
-  <w:num w:numId="10">
-    <w:abstractNumId w:val="1"/>
-  </w:num>
   <w:num w:numId="11">
-    <w:abstractNumId w:val="4"/>
+    <w:abstractNumId w:val="5"/>
   </w:num>
   <w:num w:numId="12">
     <w:abstractNumId w:val="0"/>
   </w:num>
   <w:num w:numId="13">
-    <w:abstractNumId w:val="10"/>
+    <w:abstractNumId w:val="11"/>
+  </w:num>
+  <w:num w:numId="14">
+    <w:abstractNumId w:val="1"/>
   </w:num>
 </w:numbering>
 </file>
 
 <file path=word/styles.xml><?xml version="1.0" encoding="utf-8"?>
-<w:styles xmlns:mc="http://schemas.openxmlformats.org/markup-compatibility/2006" xmlns:r="http://schemas.openxmlformats.org/officeDocument/2006/relationships" xmlns:w="http://schemas.openxmlformats.org/wordprocessingml/2006/main" xmlns:w14="http://schemas.microsoft.com/office/word/2010/wordml" xmlns:w15="http://schemas.microsoft.com/office/word/2012/wordml" xmlns:w16se="http://schemas.microsoft.com/office/word/2015/wordml/symex" mc:Ignorable="w14 w15 w16se">
+<w:styles xmlns:mc="http://schemas.openxmlformats.org/markup-compatibility/2006" xmlns:r="http://schemas.openxmlformats.org/officeDocument/2006/relationships" xmlns:w="http://schemas.openxmlformats.org/wordprocessingml/2006/main" xmlns:w14="http://schemas.microsoft.com/office/word/2010/wordml" xmlns:w15="http://schemas.microsoft.com/office/word/2012/wordml" xmlns:w16cex="http://schemas.microsoft.com/office/word/2018/wordml/cex" xmlns:w16cid="http://schemas.microsoft.com/office/word/2016/wordml/cid" xmlns:w16="http://schemas.microsoft.com/office/word/2018/wordml" xmlns:w16sdtdh="http://schemas.microsoft.com/office/word/2020/wordml/sdtdatahash" xmlns:w16se="http://schemas.microsoft.com/office/word/2015/wordml/symex" mc:Ignorable="w14 w15 w16se w16cid w16 w16cex w16sdtdh">
   <w:docDefaults>
     <w:rPrDefault>
       <w:rPr>
@@ -3691,7 +5051,7 @@
       </w:pPr>
     </w:pPrDefault>
   </w:docDefaults>
-  <w:latentStyles w:defLockedState="0" w:defUIPriority="99" w:defSemiHidden="0" w:defUnhideWhenUsed="0" w:defQFormat="0" w:count="371">
+  <w:latentStyles w:defLockedState="0" w:defUIPriority="99" w:defSemiHidden="0" w:defUnhideWhenUsed="0" w:defQFormat="0" w:count="376">
     <w:lsdException w:name="Normal" w:uiPriority="0" w:qFormat="1"/>
     <w:lsdException w:name="heading 1" w:uiPriority="9" w:qFormat="1"/>
     <w:lsdException w:name="heading 2" w:semiHidden="1" w:uiPriority="9" w:unhideWhenUsed="1" w:qFormat="1"/>
@@ -3797,7 +5157,6 @@
     <w:lsdException w:name="HTML Sample" w:semiHidden="1" w:unhideWhenUsed="1"/>
     <w:lsdException w:name="HTML Typewriter" w:semiHidden="1" w:unhideWhenUsed="1"/>
     <w:lsdException w:name="HTML Variable" w:semiHidden="1" w:unhideWhenUsed="1"/>
-    <w:lsdException w:name="Normal Table" w:semiHidden="1" w:unhideWhenUsed="1"/>
     <w:lsdException w:name="annotation subject" w:semiHidden="1" w:unhideWhenUsed="1"/>
     <w:lsdException w:name="No List" w:semiHidden="1" w:unhideWhenUsed="1"/>
     <w:lsdException w:name="Outline List 1" w:semiHidden="1" w:unhideWhenUsed="1"/>
@@ -3840,11 +5199,8 @@
     <w:lsdException w:name="Table Contemporary" w:semiHidden="1" w:unhideWhenUsed="1"/>
     <w:lsdException w:name="Table Elegant" w:semiHidden="1" w:unhideWhenUsed="1"/>
     <w:lsdException w:name="Table Professional" w:semiHidden="1" w:unhideWhenUsed="1"/>
-    <w:lsdException w:name="Table Subtle 1" w:semiHidden="1" w:unhideWhenUsed="1"/>
     <w:lsdException w:name="Table Subtle 2" w:semiHidden="1" w:unhideWhenUsed="1"/>
     <w:lsdException w:name="Table Web 1" w:semiHidden="1" w:unhideWhenUsed="1"/>
-    <w:lsdException w:name="Table Web 2" w:semiHidden="1" w:unhideWhenUsed="1"/>
-    <w:lsdException w:name="Table Web 3" w:semiHidden="1" w:unhideWhenUsed="1"/>
     <w:lsdException w:name="Balloon Text" w:semiHidden="1" w:unhideWhenUsed="1"/>
     <w:lsdException w:name="Table Grid" w:uiPriority="59"/>
     <w:lsdException w:name="Table Theme" w:semiHidden="1" w:unhideWhenUsed="1"/>
@@ -4063,6 +5419,11 @@
     <w:lsdException w:name="List Table 5 Dark Accent 6" w:uiPriority="50"/>
     <w:lsdException w:name="List Table 6 Colorful Accent 6" w:uiPriority="51"/>
     <w:lsdException w:name="List Table 7 Colorful Accent 6" w:uiPriority="52"/>
+    <w:lsdException w:name="Mention" w:semiHidden="1" w:unhideWhenUsed="1"/>
+    <w:lsdException w:name="Smart Hyperlink" w:semiHidden="1" w:unhideWhenUsed="1"/>
+    <w:lsdException w:name="Hashtag" w:semiHidden="1" w:unhideWhenUsed="1"/>
+    <w:lsdException w:name="Unresolved Mention" w:semiHidden="1" w:unhideWhenUsed="1"/>
+    <w:lsdException w:name="Smart Link" w:semiHidden="1" w:unhideWhenUsed="1"/>
   </w:latentStyles>
   <w:style w:type="paragraph" w:default="1" w:styleId="Normal">
     <w:name w:val="Normal"/>
@@ -4340,7 +5701,6 @@
     <w:basedOn w:val="Heading1"/>
     <w:next w:val="Normal"/>
     <w:uiPriority w:val="39"/>
-    <w:semiHidden/>
     <w:unhideWhenUsed/>
     <w:qFormat/>
     <w:rsid w:val="006F2A80"/>
@@ -4363,8 +5723,8 @@
       <w:spacing w:after="100"/>
     </w:pPr>
   </w:style>
-  <w:style w:type="character" w:customStyle="1" w:styleId="UnresolvedMention">
-    <w:name w:val="Unresolved Mention"/>
+  <w:style w:type="character" w:customStyle="1" w:styleId="UnresolvedMention1">
+    <w:name w:val="Unresolved Mention1"/>
     <w:basedOn w:val="DefaultParagraphFont"/>
     <w:uiPriority w:val="99"/>
     <w:semiHidden/>
@@ -4418,6 +5778,19 @@
         <w:insideV w:val="single" w:sz="4" w:space="0" w:color="auto"/>
       </w:tblBorders>
     </w:tblPr>
+  </w:style>
+  <w:style w:type="paragraph" w:styleId="TOC2">
+    <w:name w:val="toc 2"/>
+    <w:basedOn w:val="Normal"/>
+    <w:next w:val="Normal"/>
+    <w:autoRedefine/>
+    <w:uiPriority w:val="39"/>
+    <w:unhideWhenUsed/>
+    <w:rsid w:val="008E2DE6"/>
+    <w:pPr>
+      <w:spacing w:after="100"/>
+      <w:ind w:left="220"/>
+    </w:pPr>
   </w:style>
 </w:styles>
 </file>

</xml_diff>

<commit_message>
Add note to setup doc aboug adding .vscode folder to .gitignore
</commit_message>
<xml_diff>
--- a/GIS4x07_ExerciseSetup.docx
+++ b/GIS4x07_ExerciseSetup.docx
@@ -14,6 +14,15 @@
     </w:p>
     <w:sdt>
       <w:sdtPr>
+        <w:rPr>
+          <w:rFonts w:asciiTheme="minorHAnsi" w:eastAsiaTheme="minorHAnsi" w:hAnsiTheme="minorHAnsi" w:cstheme="minorBidi"/>
+          <w:b w:val="0"/>
+          <w:bCs w:val="0"/>
+          <w:color w:val="auto"/>
+          <w:sz w:val="22"/>
+          <w:szCs w:val="22"/>
+          <w:lang w:eastAsia="en-US"/>
+        </w:rPr>
         <w:id w:val="766814001"/>
         <w:docPartObj>
           <w:docPartGallery w:val="Table of Contents"/>
@@ -22,12 +31,7 @@
       </w:sdtPr>
       <w:sdtEndPr>
         <w:rPr>
-          <w:rFonts w:asciiTheme="minorHAnsi" w:eastAsiaTheme="minorHAnsi" w:hAnsiTheme="minorHAnsi" w:cstheme="minorBidi"/>
           <w:noProof/>
-          <w:color w:val="auto"/>
-          <w:sz w:val="22"/>
-          <w:szCs w:val="22"/>
-          <w:lang w:eastAsia="en-US"/>
         </w:rPr>
       </w:sdtEndPr>
       <w:sdtContent>
@@ -916,16 +920,7 @@
         <w:t xml:space="preserve"> </w:t>
       </w:r>
       <w:r>
-        <w:t>(</w:t>
-      </w:r>
-      <w:r>
-        <w:t>GitHub</w:t>
-      </w:r>
-      <w:r>
-        <w:t>)</w:t>
-      </w:r>
-      <w:r>
-        <w:t xml:space="preserve"> </w:t>
+        <w:t xml:space="preserve">(GitHub) </w:t>
       </w:r>
       <w:r>
         <w:t>and local</w:t>
@@ -1945,8 +1940,8 @@
         <w:pStyle w:val="Heading1"/>
       </w:pPr>
       <w:bookmarkStart w:id="7" w:name="_Show_hidden_files,"/>
-      <w:bookmarkStart w:id="8" w:name="_Toc60867050"/>
-      <w:bookmarkStart w:id="9" w:name="_Toc80780197"/>
+      <w:bookmarkStart w:id="8" w:name="_Toc80780197"/>
+      <w:bookmarkStart w:id="9" w:name="_Toc60867050"/>
       <w:bookmarkEnd w:id="7"/>
       <w:r>
         <w:t xml:space="preserve">Cloning the repository </w:t>
@@ -1954,7 +1949,7 @@
       <w:r>
         <w:t>from GitHub to a local repository</w:t>
       </w:r>
-      <w:bookmarkEnd w:id="9"/>
+      <w:bookmarkEnd w:id="8"/>
     </w:p>
     <w:p>
       <w:r>
@@ -2371,19 +2366,7 @@
         <w:t>You have now successfully cloned your repository on your local drive</w:t>
       </w:r>
       <w:r>
-        <w:t xml:space="preserve">.  You will find it in </w:t>
-      </w:r>
-      <w:r>
-        <w:t>D:\acgis\gis4107\week_02\lab</w:t>
-      </w:r>
-      <w:r>
-        <w:t xml:space="preserve">\gis4107-week02.  The git repository is in </w:t>
-      </w:r>
-      <w:r>
-        <w:t>D:\acgis\gis4107\week_02\lab\gis4107-week02</w:t>
-      </w:r>
-      <w:r>
-        <w:t>\.git</w:t>
+        <w:t>.  You will find it in D:\acgis\gis4107\week_02\lab\gis4107-week02.  The git repository is in D:\acgis\gis4107\week_02\lab\gis4107-week02\.git</w:t>
       </w:r>
       <w:r>
         <w:br/>
@@ -2398,30 +2381,13 @@
         </w:numPr>
         <w:ind w:left="360"/>
       </w:pPr>
-      <w:r>
-        <w:t xml:space="preserve">Inside </w:t>
-      </w:r>
-      <w:r>
-        <w:t xml:space="preserve">of </w:t>
-      </w:r>
-      <w:r>
-        <w:t>D:\acgis\gis4107\week_02\lab\gis4107-week02</w:t>
-      </w:r>
-      <w:r>
-        <w:t>,</w:t>
-      </w:r>
-      <w:r>
-        <w:t xml:space="preserve"> create a folder </w:t>
-      </w:r>
-      <w:r>
-        <w:t xml:space="preserve">with the first name and last name initial of the owner and collaborator separated by an </w:t>
+      <w:bookmarkStart w:id="10" w:name="_Toc80780198"/>
+      <w:r>
+        <w:t xml:space="preserve">Inside of D:\acgis\gis4107\week_02\lab\gis4107-week02, create a folder with the first name and last name initial of the owner and collaborator separated by an </w:t>
       </w:r>
       <w:proofErr w:type="gramStart"/>
       <w:r>
-        <w:t xml:space="preserve">underscore </w:t>
-      </w:r>
-      <w:r>
-        <w:t xml:space="preserve"> (</w:t>
+        <w:t>underscore  (</w:t>
       </w:r>
       <w:proofErr w:type="gramEnd"/>
       <w:r>
@@ -2429,23 +2395,11 @@
       </w:r>
       <w:proofErr w:type="spellStart"/>
       <w:r>
-        <w:t>DavidV</w:t>
-      </w:r>
-      <w:r>
-        <w:t>_</w:t>
-      </w:r>
-      <w:r>
-        <w:t>JoseD</w:t>
+        <w:t>DavidV_JoseD</w:t>
       </w:r>
       <w:proofErr w:type="spellEnd"/>
       <w:r>
-        <w:t>)</w:t>
-      </w:r>
-      <w:r>
-        <w:t xml:space="preserve">. This will be </w:t>
-      </w:r>
-      <w:r>
-        <w:t xml:space="preserve">referred to as your </w:t>
+        <w:t xml:space="preserve">). This will be referred to as your </w:t>
       </w:r>
       <w:r>
         <w:rPr>
@@ -2467,28 +2421,72 @@
       </w:r>
       <w:r>
         <w:br/>
-      </w:r>
-      <w:r>
-        <w:t>D:\acgis\gis4107\week_02\lab\gis4107-week02</w:t>
-      </w:r>
-      <w:r>
-        <w:t>\DavidV_JoseD</w:t>
+        <w:t>D:\acgis\gis4107\week_02\lab\gis4107-week02\DavidV_JoseD</w:t>
       </w:r>
       <w:r>
         <w:br/>
       </w:r>
       <w:r>
         <w:br/>
-      </w:r>
-      <w:r>
         <w:t>This will be where all your Python code for this exercise will be saved.</w:t>
       </w:r>
     </w:p>
     <w:p>
       <w:pPr>
+        <w:pStyle w:val="ListParagraph"/>
+        <w:numPr>
+          <w:ilvl w:val="0"/>
+          <w:numId w:val="12"/>
+        </w:numPr>
+        <w:ind w:left="360"/>
+      </w:pPr>
+      <w:r>
+        <w:t xml:space="preserve">Inside of D:\acgis\gis4107\week_02\lab\gis4107-week02, </w:t>
+      </w:r>
+      <w:r>
+        <w:t xml:space="preserve">add the following line to the top of </w:t>
+      </w:r>
+      <w:proofErr w:type="gramStart"/>
+      <w:r>
+        <w:t>the .</w:t>
+      </w:r>
+      <w:proofErr w:type="spellStart"/>
+      <w:r>
+        <w:t>gitignore</w:t>
+      </w:r>
+      <w:proofErr w:type="spellEnd"/>
+      <w:proofErr w:type="gramEnd"/>
+      <w:r>
+        <w:t xml:space="preserve"> file</w:t>
+      </w:r>
+      <w:r>
+        <w:br/>
+      </w:r>
+      <w:r>
+        <w:br/>
+      </w:r>
+      <w:r>
+        <w:t>.</w:t>
+      </w:r>
+      <w:proofErr w:type="spellStart"/>
+      <w:r>
+        <w:t>vscode</w:t>
+      </w:r>
+      <w:proofErr w:type="spellEnd"/>
+      <w:r>
+        <w:t>/</w:t>
+      </w:r>
+      <w:r>
+        <w:br/>
+      </w:r>
+      <w:r>
+        <w:br/>
+      </w:r>
+    </w:p>
+    <w:p>
+      <w:pPr>
         <w:pStyle w:val="Heading1"/>
       </w:pPr>
-      <w:bookmarkStart w:id="10" w:name="_Toc80780198"/>
       <w:r>
         <w:t>Pushing changes to the remote repository</w:t>
       </w:r>
@@ -3255,7 +3253,7 @@
       <w:r>
         <w:t>Show hidden files, folders, and drives</w:t>
       </w:r>
-      <w:bookmarkEnd w:id="8"/>
+      <w:bookmarkEnd w:id="9"/>
       <w:bookmarkEnd w:id="15"/>
     </w:p>
     <w:p>
@@ -5157,6 +5155,7 @@
     <w:lsdException w:name="HTML Sample" w:semiHidden="1" w:unhideWhenUsed="1"/>
     <w:lsdException w:name="HTML Typewriter" w:semiHidden="1" w:unhideWhenUsed="1"/>
     <w:lsdException w:name="HTML Variable" w:semiHidden="1" w:unhideWhenUsed="1"/>
+    <w:lsdException w:name="Normal Table" w:semiHidden="1" w:unhideWhenUsed="1"/>
     <w:lsdException w:name="annotation subject" w:semiHidden="1" w:unhideWhenUsed="1"/>
     <w:lsdException w:name="No List" w:semiHidden="1" w:unhideWhenUsed="1"/>
     <w:lsdException w:name="Outline List 1" w:semiHidden="1" w:unhideWhenUsed="1"/>
@@ -5199,8 +5198,11 @@
     <w:lsdException w:name="Table Contemporary" w:semiHidden="1" w:unhideWhenUsed="1"/>
     <w:lsdException w:name="Table Elegant" w:semiHidden="1" w:unhideWhenUsed="1"/>
     <w:lsdException w:name="Table Professional" w:semiHidden="1" w:unhideWhenUsed="1"/>
+    <w:lsdException w:name="Table Subtle 1" w:semiHidden="1" w:unhideWhenUsed="1"/>
     <w:lsdException w:name="Table Subtle 2" w:semiHidden="1" w:unhideWhenUsed="1"/>
     <w:lsdException w:name="Table Web 1" w:semiHidden="1" w:unhideWhenUsed="1"/>
+    <w:lsdException w:name="Table Web 2" w:semiHidden="1" w:unhideWhenUsed="1"/>
+    <w:lsdException w:name="Table Web 3" w:semiHidden="1" w:unhideWhenUsed="1"/>
     <w:lsdException w:name="Balloon Text" w:semiHidden="1" w:unhideWhenUsed="1"/>
     <w:lsdException w:name="Table Grid" w:uiPriority="59"/>
     <w:lsdException w:name="Table Theme" w:semiHidden="1" w:unhideWhenUsed="1"/>

</xml_diff>

<commit_message>
Add note regarding stage/commit/pushing updated .gitconfig
</commit_message>
<xml_diff>
--- a/GIS4x07_ExerciseSetup.docx
+++ b/GIS4x07_ExerciseSetup.docx
@@ -1193,15 +1193,7 @@
         <w:t>pecify the name a</w:t>
       </w:r>
       <w:r>
-        <w:t>s instructed (</w:t>
-      </w:r>
-      <w:proofErr w:type="gramStart"/>
-      <w:r>
-        <w:t>e.g.</w:t>
-      </w:r>
-      <w:proofErr w:type="gramEnd"/>
-      <w:r>
-        <w:t xml:space="preserve"> gis4107-week02)</w:t>
+        <w:t>s instructed (e.g. gis4107-week02)</w:t>
       </w:r>
     </w:p>
     <w:p>
@@ -1237,20 +1229,7 @@
         </w:numPr>
       </w:pPr>
       <w:r>
-        <w:t xml:space="preserve">Check the box for ‘Add </w:t>
-      </w:r>
-      <w:proofErr w:type="gramStart"/>
-      <w:r>
-        <w:t>a .</w:t>
-      </w:r>
-      <w:proofErr w:type="spellStart"/>
-      <w:r>
-        <w:t>gitignore</w:t>
-      </w:r>
-      <w:proofErr w:type="spellEnd"/>
-      <w:proofErr w:type="gramEnd"/>
-      <w:r>
-        <w:t>’</w:t>
+        <w:t>Check the box for ‘Add a .gitignore’</w:t>
       </w:r>
       <w:r>
         <w:t xml:space="preserve"> file</w:t>
@@ -1265,20 +1244,7 @@
         </w:numPr>
       </w:pPr>
       <w:r>
-        <w:t xml:space="preserve">For </w:t>
-      </w:r>
-      <w:proofErr w:type="gramStart"/>
-      <w:r>
-        <w:t>the .</w:t>
-      </w:r>
-      <w:proofErr w:type="spellStart"/>
-      <w:r>
-        <w:t>gitignore</w:t>
-      </w:r>
-      <w:proofErr w:type="spellEnd"/>
-      <w:proofErr w:type="gramEnd"/>
-      <w:r>
-        <w:t xml:space="preserve"> template type ‘Python’ in the filter or select it from the drop-down list.</w:t>
+        <w:t>For the .gitignore template type ‘Python’ in the filter or select it from the drop-down list.</w:t>
       </w:r>
       <w:r>
         <w:rPr>
@@ -1441,21 +1407,11 @@
       <w:r>
         <w:t xml:space="preserve">Note:  </w:t>
       </w:r>
-      <w:proofErr w:type="spellStart"/>
       <w:r>
         <w:t>dimayuj</w:t>
       </w:r>
-      <w:proofErr w:type="spellEnd"/>
-      <w:r>
-        <w:t xml:space="preserve"> will be replaced with the GitHub username of the repository owner (</w:t>
-      </w:r>
-      <w:proofErr w:type="gramStart"/>
-      <w:r>
-        <w:t>e.g.</w:t>
-      </w:r>
-      <w:proofErr w:type="gramEnd"/>
-      <w:r>
-        <w:t xml:space="preserve"> </w:t>
+      <w:r>
+        <w:t xml:space="preserve"> will be replaced with the GitHub username of the repository owner (e.g. </w:t>
       </w:r>
       <w:r>
         <w:t>acgis-</w:t>
@@ -1500,15 +1456,7 @@
         </w:numPr>
       </w:pPr>
       <w:r>
-        <w:t xml:space="preserve">Add </w:t>
-      </w:r>
-      <w:proofErr w:type="spellStart"/>
-      <w:r>
-        <w:t>viljoed</w:t>
-      </w:r>
-      <w:proofErr w:type="spellEnd"/>
-      <w:r>
-        <w:t xml:space="preserve"> and your partner as collaborators as follows</w:t>
+        <w:t>Add viljoed and your partner as collaborators as follows</w:t>
       </w:r>
       <w:r>
         <w:t>:</w:t>
@@ -1990,15 +1938,7 @@
         <w:ind w:left="360"/>
       </w:pPr>
       <w:r>
-        <w:t xml:space="preserve">Show the Command Palette by pressing either F1 or </w:t>
-      </w:r>
-      <w:proofErr w:type="spellStart"/>
-      <w:r>
-        <w:t>Ctrl+Shift+P</w:t>
-      </w:r>
-      <w:proofErr w:type="spellEnd"/>
-      <w:r>
-        <w:t>. It should look like this at the very top with some drop-down options:</w:t>
+        <w:t>Show the Command Palette by pressing either F1 or Ctrl+Shift+P. It should look like this at the very top with some drop-down options:</w:t>
       </w:r>
     </w:p>
     <w:p>
@@ -2298,13 +2238,8 @@
       <w:r>
         <w:t xml:space="preserve"> your lab folder (D:\</w:t>
       </w:r>
-      <w:proofErr w:type="spellStart"/>
-      <w:r>
-        <w:t>acgis</w:t>
-      </w:r>
-      <w:proofErr w:type="spellEnd"/>
-      <w:r>
-        <w:t>\</w:t>
+      <w:r>
+        <w:t>acgis\</w:t>
       </w:r>
       <w:r>
         <w:t>gis4107</w:t>
@@ -2383,23 +2318,7 @@
       </w:pPr>
       <w:bookmarkStart w:id="10" w:name="_Toc80780198"/>
       <w:r>
-        <w:t xml:space="preserve">Inside of D:\acgis\gis4107\week_02\lab\gis4107-week02, create a folder with the first name and last name initial of the owner and collaborator separated by an </w:t>
-      </w:r>
-      <w:proofErr w:type="gramStart"/>
-      <w:r>
-        <w:t>underscore  (</w:t>
-      </w:r>
-      <w:proofErr w:type="gramEnd"/>
-      <w:r>
-        <w:t xml:space="preserve">e.g. </w:t>
-      </w:r>
-      <w:proofErr w:type="spellStart"/>
-      <w:r>
-        <w:t>DavidV_JoseD</w:t>
-      </w:r>
-      <w:proofErr w:type="spellEnd"/>
-      <w:r>
-        <w:t xml:space="preserve">). This will be referred to as your </w:t>
+        <w:t xml:space="preserve">Inside of D:\acgis\gis4107\week_02\lab\gis4107-week02, create a folder with the first name and last name initial of the owner and collaborator separated by an underscore  (e.g. DavidV_JoseD). This will be referred to as your </w:t>
       </w:r>
       <w:r>
         <w:rPr>
@@ -2409,13 +2328,8 @@
         <w:t>exercise folder</w:t>
       </w:r>
       <w:r>
-        <w:t xml:space="preserve">.  </w:t>
-      </w:r>
-      <w:proofErr w:type="gramStart"/>
-      <w:r>
-        <w:t>e.g.</w:t>
-      </w:r>
-      <w:proofErr w:type="gramEnd"/>
+        <w:t>.  e.g.</w:t>
+      </w:r>
       <w:r>
         <w:br/>
       </w:r>
@@ -2441,46 +2355,30 @@
         <w:ind w:left="360"/>
       </w:pPr>
       <w:r>
-        <w:t xml:space="preserve">Inside of D:\acgis\gis4107\week_02\lab\gis4107-week02, </w:t>
-      </w:r>
-      <w:r>
-        <w:t xml:space="preserve">add the following line to the top of </w:t>
-      </w:r>
-      <w:proofErr w:type="gramStart"/>
-      <w:r>
-        <w:t>the .</w:t>
-      </w:r>
-      <w:proofErr w:type="spellStart"/>
-      <w:r>
-        <w:t>gitignore</w:t>
-      </w:r>
-      <w:proofErr w:type="spellEnd"/>
-      <w:proofErr w:type="gramEnd"/>
-      <w:r>
-        <w:t xml:space="preserve"> file</w:t>
+        <w:t>Inside of D:\acgis\gis4107\week_02\lab\gis4107-week02, add the following line to the top of the .gitignore file</w:t>
       </w:r>
       <w:r>
         <w:br/>
       </w:r>
       <w:r>
         <w:br/>
-      </w:r>
-      <w:r>
-        <w:t>.</w:t>
-      </w:r>
-      <w:proofErr w:type="spellStart"/>
-      <w:r>
-        <w:t>vscode</w:t>
-      </w:r>
-      <w:proofErr w:type="spellEnd"/>
-      <w:r>
-        <w:t>/</w:t>
+        <w:t>.vscode</w:t>
       </w:r>
       <w:r>
         <w:br/>
       </w:r>
-      <w:r>
-        <w:br/>
+    </w:p>
+    <w:p>
+      <w:pPr>
+        <w:pStyle w:val="ListParagraph"/>
+        <w:numPr>
+          <w:ilvl w:val="0"/>
+          <w:numId w:val="12"/>
+        </w:numPr>
+        <w:ind w:left="360"/>
+      </w:pPr>
+      <w:r>
+        <w:t>Make sure you save this change and stage/commit/push the updated .gitignore file to GitHub.  The next section shows how you do this.</w:t>
       </w:r>
     </w:p>
     <w:p>
@@ -2563,13 +2461,8 @@
       </w:r>
     </w:p>
     <w:p>
-      <w:proofErr w:type="gramStart"/>
-      <w:r>
-        <w:t>In order to</w:t>
-      </w:r>
-      <w:proofErr w:type="gramEnd"/>
-      <w:r>
-        <w:t xml:space="preserve"> push the changes back up to the remote repository we must stage the changes, commit those changes, and then push them. </w:t>
+      <w:r>
+        <w:t xml:space="preserve">In order to push the changes back up to the remote repository we must stage the changes, commit those changes, and then push them. </w:t>
       </w:r>
     </w:p>
     <w:p>
@@ -2871,23 +2764,7 @@
         <w:t xml:space="preserve">the plus icon </w:t>
       </w:r>
       <w:r>
-        <w:t xml:space="preserve">to stage changes. Notice how the menu changes. You can always </w:t>
-      </w:r>
-      <w:proofErr w:type="spellStart"/>
-      <w:r>
-        <w:t>unstage</w:t>
-      </w:r>
-      <w:proofErr w:type="spellEnd"/>
-      <w:r>
-        <w:t xml:space="preserve"> changes if you need to by clicking on the </w:t>
-      </w:r>
-      <w:proofErr w:type="spellStart"/>
-      <w:r>
-        <w:t>unstage</w:t>
-      </w:r>
-      <w:proofErr w:type="spellEnd"/>
-      <w:r>
-        <w:t xml:space="preserve"> option.</w:t>
+        <w:t>to stage changes. Notice how the menu changes. You can always unstage changes if you need to by clicking on the unstage option.</w:t>
       </w:r>
     </w:p>
     <w:p>
@@ -3097,15 +2974,7 @@
         </w:numPr>
       </w:pPr>
       <w:r>
-        <w:t xml:space="preserve">Lastly, </w:t>
-      </w:r>
-      <w:proofErr w:type="gramStart"/>
-      <w:r>
-        <w:t>in order to</w:t>
-      </w:r>
-      <w:proofErr w:type="gramEnd"/>
-      <w:r>
-        <w:t xml:space="preserve"> push these changes to the remote repository we need to click on the ‘…’ beside the Source Control menu and select ‘Push’. </w:t>
+        <w:t xml:space="preserve">Lastly, in order to push these changes to the remote repository we need to click on the ‘…’ beside the Source Control menu and select ‘Push’. </w:t>
       </w:r>
       <w:r>
         <w:rPr>
@@ -3261,18 +3130,10 @@
         <w:t>Local git repositories are stored in a</w:t>
       </w:r>
       <w:r>
-        <w:t xml:space="preserve"> </w:t>
-      </w:r>
-      <w:proofErr w:type="gramStart"/>
-      <w:r>
-        <w:t>hidden</w:t>
-      </w:r>
-      <w:r>
-        <w:t xml:space="preserve"> .git</w:t>
-      </w:r>
-      <w:proofErr w:type="gramEnd"/>
-      <w:r>
-        <w:t xml:space="preserve"> sub-folder.  If you do not see it in File Explorer, e.g.</w:t>
+        <w:t xml:space="preserve"> hidden</w:t>
+      </w:r>
+      <w:r>
+        <w:t xml:space="preserve"> .git sub-folder.  If you do not see it in File Explorer, e.g.</w:t>
       </w:r>
     </w:p>
     <w:p>

</xml_diff>

<commit_message>
Added step to open exercise folder in VS Code
</commit_message>
<xml_diff>
--- a/GIS4x07_ExerciseSetup.docx
+++ b/GIS4x07_ExerciseSetup.docx
@@ -947,8 +947,13 @@
         <w:t>week</w:t>
       </w:r>
       <w:r>
-        <w:t xml:space="preserve"> (e.g.</w:t>
-      </w:r>
+        <w:t xml:space="preserve"> (</w:t>
+      </w:r>
+      <w:proofErr w:type="gramStart"/>
+      <w:r>
+        <w:t>e.g.</w:t>
+      </w:r>
+      <w:proofErr w:type="gramEnd"/>
       <w:r>
         <w:t xml:space="preserve"> gis4107-week</w:t>
       </w:r>
@@ -1193,7 +1198,15 @@
         <w:t>pecify the name a</w:t>
       </w:r>
       <w:r>
-        <w:t>s instructed (e.g. gis4107-week02)</w:t>
+        <w:t>s instructed (</w:t>
+      </w:r>
+      <w:proofErr w:type="gramStart"/>
+      <w:r>
+        <w:t>e.g.</w:t>
+      </w:r>
+      <w:proofErr w:type="gramEnd"/>
+      <w:r>
+        <w:t xml:space="preserve"> gis4107-week02)</w:t>
       </w:r>
     </w:p>
     <w:p>
@@ -1229,7 +1242,20 @@
         </w:numPr>
       </w:pPr>
       <w:r>
-        <w:t>Check the box for ‘Add a .gitignore’</w:t>
+        <w:t xml:space="preserve">Check the box for ‘Add </w:t>
+      </w:r>
+      <w:proofErr w:type="gramStart"/>
+      <w:r>
+        <w:t>a .</w:t>
+      </w:r>
+      <w:proofErr w:type="spellStart"/>
+      <w:r>
+        <w:t>gitignore</w:t>
+      </w:r>
+      <w:proofErr w:type="spellEnd"/>
+      <w:proofErr w:type="gramEnd"/>
+      <w:r>
+        <w:t>’</w:t>
       </w:r>
       <w:r>
         <w:t xml:space="preserve"> file</w:t>
@@ -1244,7 +1270,20 @@
         </w:numPr>
       </w:pPr>
       <w:r>
-        <w:t>For the .gitignore template type ‘Python’ in the filter or select it from the drop-down list.</w:t>
+        <w:t xml:space="preserve">For </w:t>
+      </w:r>
+      <w:proofErr w:type="gramStart"/>
+      <w:r>
+        <w:t>the .</w:t>
+      </w:r>
+      <w:proofErr w:type="spellStart"/>
+      <w:r>
+        <w:t>gitignore</w:t>
+      </w:r>
+      <w:proofErr w:type="spellEnd"/>
+      <w:proofErr w:type="gramEnd"/>
+      <w:r>
+        <w:t xml:space="preserve"> template type ‘Python’ in the filter or select it from the drop-down list.</w:t>
       </w:r>
       <w:r>
         <w:rPr>
@@ -1407,11 +1446,21 @@
       <w:r>
         <w:t xml:space="preserve">Note:  </w:t>
       </w:r>
+      <w:proofErr w:type="spellStart"/>
       <w:r>
         <w:t>dimayuj</w:t>
       </w:r>
-      <w:r>
-        <w:t xml:space="preserve"> will be replaced with the GitHub username of the repository owner (e.g. </w:t>
+      <w:proofErr w:type="spellEnd"/>
+      <w:r>
+        <w:t xml:space="preserve"> will be replaced with the GitHub username of the repository owner (</w:t>
+      </w:r>
+      <w:proofErr w:type="gramStart"/>
+      <w:r>
+        <w:t>e.g.</w:t>
+      </w:r>
+      <w:proofErr w:type="gramEnd"/>
+      <w:r>
+        <w:t xml:space="preserve"> </w:t>
       </w:r>
       <w:r>
         <w:t>acgis-</w:t>
@@ -1456,7 +1505,15 @@
         </w:numPr>
       </w:pPr>
       <w:r>
-        <w:t>Add viljoed and your partner as collaborators as follows</w:t>
+        <w:t xml:space="preserve">Add </w:t>
+      </w:r>
+      <w:proofErr w:type="spellStart"/>
+      <w:r>
+        <w:t>viljoed</w:t>
+      </w:r>
+      <w:proofErr w:type="spellEnd"/>
+      <w:r>
+        <w:t xml:space="preserve"> and your partner as collaborators as follows</w:t>
       </w:r>
       <w:r>
         <w:t>:</w:t>
@@ -1938,7 +1995,15 @@
         <w:ind w:left="360"/>
       </w:pPr>
       <w:r>
-        <w:t>Show the Command Palette by pressing either F1 or Ctrl+Shift+P. It should look like this at the very top with some drop-down options:</w:t>
+        <w:t xml:space="preserve">Show the Command Palette by pressing either F1 or </w:t>
+      </w:r>
+      <w:proofErr w:type="spellStart"/>
+      <w:r>
+        <w:t>Ctrl+Shift+P</w:t>
+      </w:r>
+      <w:proofErr w:type="spellEnd"/>
+      <w:r>
+        <w:t>. It should look like this at the very top with some drop-down options:</w:t>
       </w:r>
     </w:p>
     <w:p>
@@ -2238,11 +2303,16 @@
       <w:r>
         <w:t xml:space="preserve"> your lab folder (D:\</w:t>
       </w:r>
-      <w:r>
-        <w:t>acgis\</w:t>
-      </w:r>
-      <w:r>
-        <w:t>gis4107</w:t>
+      <w:proofErr w:type="spellStart"/>
+      <w:r>
+        <w:t>acgis</w:t>
+      </w:r>
+      <w:proofErr w:type="spellEnd"/>
+      <w:r>
+        <w:t>\</w:t>
+      </w:r>
+      <w:r>
+        <w:t>gis4107_prog</w:t>
       </w:r>
       <w:r>
         <w:t>\</w:t>
@@ -2301,7 +2371,19 @@
         <w:t>You have now successfully cloned your repository on your local drive</w:t>
       </w:r>
       <w:r>
-        <w:t>.  You will find it in D:\acgis\gis4107\week_02\lab\gis4107-week02.  The git repository is in D:\acgis\gis4107\week_02\lab\gis4107-week02\.git</w:t>
+        <w:t>.  You will find it in D:\acgis\</w:t>
+      </w:r>
+      <w:r>
+        <w:t>gis4107_prog</w:t>
+      </w:r>
+      <w:r>
+        <w:t>\week_02\lab\gis4107-week02.  The git repository is in D:\acgis\</w:t>
+      </w:r>
+      <w:r>
+        <w:t>gis4107_prog</w:t>
+      </w:r>
+      <w:r>
+        <w:t>\week_02\lab\gis4107-week02\.git</w:t>
       </w:r>
       <w:r>
         <w:br/>
@@ -2318,7 +2400,29 @@
       </w:pPr>
       <w:bookmarkStart w:id="10" w:name="_Toc80780198"/>
       <w:r>
-        <w:t xml:space="preserve">Inside of D:\acgis\gis4107\week_02\lab\gis4107-week02, create a folder with the first name and last name initial of the owner and collaborator separated by an underscore  (e.g. DavidV_JoseD). This will be referred to as your </w:t>
+        <w:t>Inside of D:\acgis\</w:t>
+      </w:r>
+      <w:r>
+        <w:t>gis4107_prog</w:t>
+      </w:r>
+      <w:r>
+        <w:t xml:space="preserve">\week_02\lab\gis4107-week02, create a folder with the first name and last name initial of the owner and collaborator separated by an </w:t>
+      </w:r>
+      <w:proofErr w:type="gramStart"/>
+      <w:r>
+        <w:t>underscore  (</w:t>
+      </w:r>
+      <w:proofErr w:type="gramEnd"/>
+      <w:r>
+        <w:t xml:space="preserve">e.g. </w:t>
+      </w:r>
+      <w:proofErr w:type="spellStart"/>
+      <w:r>
+        <w:t>DavidV_JoseD</w:t>
+      </w:r>
+      <w:proofErr w:type="spellEnd"/>
+      <w:r>
+        <w:t xml:space="preserve">). This will be referred to as your </w:t>
       </w:r>
       <w:r>
         <w:rPr>
@@ -2328,14 +2432,25 @@
         <w:t>exercise folder</w:t>
       </w:r>
       <w:r>
-        <w:t>.  e.g.</w:t>
-      </w:r>
+        <w:t xml:space="preserve">.  </w:t>
+      </w:r>
+      <w:proofErr w:type="gramStart"/>
+      <w:r>
+        <w:t>e.g.</w:t>
+      </w:r>
+      <w:proofErr w:type="gramEnd"/>
       <w:r>
         <w:br/>
       </w:r>
       <w:r>
         <w:br/>
-        <w:t>D:\acgis\gis4107\week_02\lab\gis4107-week02\DavidV_JoseD</w:t>
+        <w:t>D:\acgis\</w:t>
+      </w:r>
+      <w:r>
+        <w:t>gis4107_prog</w:t>
+      </w:r>
+      <w:r>
+        <w:t>\week_02\lab\gis4107-week02\DavidV_JoseD</w:t>
       </w:r>
       <w:r>
         <w:br/>
@@ -2343,6 +2458,9 @@
       <w:r>
         <w:br/>
         <w:t>This will be where all your Python code for this exercise will be saved.</w:t>
+      </w:r>
+      <w:r>
+        <w:br/>
       </w:r>
     </w:p>
     <w:p>
@@ -2355,18 +2473,14 @@
         <w:ind w:left="360"/>
       </w:pPr>
       <w:r>
-        <w:t>Inside of D:\acgis\gis4107\week_02\lab\gis4107-week02, add the following line to the top of the .gitignore file</w:t>
-      </w:r>
-      <w:r>
-        <w:br/>
-      </w:r>
-      <w:r>
-        <w:br/>
-        <w:t>.vscode</w:t>
-      </w:r>
-      <w:r>
-        <w:br/>
-      </w:r>
+        <w:t xml:space="preserve">Use File &gt; Open Folder to open the exercise folder in VS Code </w:t>
+      </w:r>
+    </w:p>
+    <w:p>
+      <w:pPr>
+        <w:pStyle w:val="ListParagraph"/>
+        <w:ind w:left="360"/>
+      </w:pPr>
     </w:p>
     <w:p>
       <w:pPr>
@@ -2378,7 +2492,67 @@
         <w:ind w:left="360"/>
       </w:pPr>
       <w:r>
-        <w:t>Make sure you save this change and stage/commit/push the updated .gitignore file to GitHub.  The next section shows how you do this.</w:t>
+        <w:t>Inside of D:\acgis\</w:t>
+      </w:r>
+      <w:r>
+        <w:t>gis4107_prog</w:t>
+      </w:r>
+      <w:r>
+        <w:t xml:space="preserve">\week_02\lab\gis4107-week02, add the following line to the top of </w:t>
+      </w:r>
+      <w:proofErr w:type="gramStart"/>
+      <w:r>
+        <w:t>the .</w:t>
+      </w:r>
+      <w:proofErr w:type="spellStart"/>
+      <w:r>
+        <w:t>gitignore</w:t>
+      </w:r>
+      <w:proofErr w:type="spellEnd"/>
+      <w:proofErr w:type="gramEnd"/>
+      <w:r>
+        <w:t xml:space="preserve"> file</w:t>
+      </w:r>
+      <w:r>
+        <w:br/>
+      </w:r>
+      <w:r>
+        <w:br/>
+        <w:t>.</w:t>
+      </w:r>
+      <w:proofErr w:type="spellStart"/>
+      <w:r>
+        <w:t>vscode</w:t>
+      </w:r>
+      <w:proofErr w:type="spellEnd"/>
+      <w:r>
+        <w:br/>
+      </w:r>
+    </w:p>
+    <w:p>
+      <w:pPr>
+        <w:pStyle w:val="ListParagraph"/>
+        <w:numPr>
+          <w:ilvl w:val="0"/>
+          <w:numId w:val="12"/>
+        </w:numPr>
+        <w:ind w:left="360"/>
+      </w:pPr>
+      <w:r>
+        <w:t xml:space="preserve">Make sure you save this change and stage/commit/push the </w:t>
+      </w:r>
+      <w:proofErr w:type="gramStart"/>
+      <w:r>
+        <w:t>updated .</w:t>
+      </w:r>
+      <w:proofErr w:type="spellStart"/>
+      <w:r>
+        <w:t>gitignore</w:t>
+      </w:r>
+      <w:proofErr w:type="spellEnd"/>
+      <w:proofErr w:type="gramEnd"/>
+      <w:r>
+        <w:t xml:space="preserve"> file to GitHub.  The next section shows how you do this.</w:t>
       </w:r>
     </w:p>
     <w:p>
@@ -2417,7 +2591,15 @@
         </w:numPr>
       </w:pPr>
       <w:r>
-        <w:t xml:space="preserve">Create the file (e.g. exercise1.py) in the working folder. I created mine in VS code. </w:t>
+        <w:t>Create the file (</w:t>
+      </w:r>
+      <w:proofErr w:type="gramStart"/>
+      <w:r>
+        <w:t>e.g.</w:t>
+      </w:r>
+      <w:proofErr w:type="gramEnd"/>
+      <w:r>
+        <w:t xml:space="preserve"> exercise1.py) in the working folder. I created mine in VS code. </w:t>
       </w:r>
       <w:r>
         <w:rPr>
@@ -2461,8 +2643,13 @@
       </w:r>
     </w:p>
     <w:p>
-      <w:r>
-        <w:t xml:space="preserve">In order to push the changes back up to the remote repository we must stage the changes, commit those changes, and then push them. </w:t>
+      <w:proofErr w:type="gramStart"/>
+      <w:r>
+        <w:t>In order to</w:t>
+      </w:r>
+      <w:proofErr w:type="gramEnd"/>
+      <w:r>
+        <w:t xml:space="preserve"> push the changes back up to the remote repository we must stage the changes, commit those changes, and then push them. </w:t>
       </w:r>
     </w:p>
     <w:p>
@@ -2764,7 +2951,31 @@
         <w:t xml:space="preserve">the plus icon </w:t>
       </w:r>
       <w:r>
-        <w:t>to stage changes. Notice how the menu changes. You can always unstage changes if you need to by clicking on the unstage option.</w:t>
+        <w:t xml:space="preserve">to stage changes. Notice how the menu changes. You can always </w:t>
+      </w:r>
+      <w:proofErr w:type="spellStart"/>
+      <w:r>
+        <w:t>unstage</w:t>
+      </w:r>
+      <w:proofErr w:type="spellEnd"/>
+      <w:r>
+        <w:t xml:space="preserve"> changes if you need to by </w:t>
+      </w:r>
+      <w:proofErr w:type="gramStart"/>
+      <w:r>
+        <w:t>clicking</w:t>
+      </w:r>
+      <w:proofErr w:type="gramEnd"/>
+      <w:r>
+        <w:t xml:space="preserve"> on the </w:t>
+      </w:r>
+      <w:proofErr w:type="spellStart"/>
+      <w:r>
+        <w:t>unstage</w:t>
+      </w:r>
+      <w:proofErr w:type="spellEnd"/>
+      <w:r>
+        <w:t xml:space="preserve"> option.</w:t>
       </w:r>
     </w:p>
     <w:p>
@@ -2974,7 +3185,15 @@
         </w:numPr>
       </w:pPr>
       <w:r>
-        <w:t xml:space="preserve">Lastly, in order to push these changes to the remote repository we need to click on the ‘…’ beside the Source Control menu and select ‘Push’. </w:t>
+        <w:t xml:space="preserve">Lastly, </w:t>
+      </w:r>
+      <w:proofErr w:type="gramStart"/>
+      <w:r>
+        <w:t>in order to</w:t>
+      </w:r>
+      <w:proofErr w:type="gramEnd"/>
+      <w:r>
+        <w:t xml:space="preserve"> push these changes to the remote repository we need to click on the ‘…’ beside the Source Control menu and select ‘Push’. </w:t>
       </w:r>
       <w:r>
         <w:rPr>
@@ -3130,10 +3349,18 @@
         <w:t>Local git repositories are stored in a</w:t>
       </w:r>
       <w:r>
-        <w:t xml:space="preserve"> hidden</w:t>
-      </w:r>
-      <w:r>
-        <w:t xml:space="preserve"> .git sub-folder.  If you do not see it in File Explorer, e.g.</w:t>
+        <w:t xml:space="preserve"> </w:t>
+      </w:r>
+      <w:proofErr w:type="gramStart"/>
+      <w:r>
+        <w:t>hidden</w:t>
+      </w:r>
+      <w:r>
+        <w:t xml:space="preserve"> .git</w:t>
+      </w:r>
+      <w:proofErr w:type="gramEnd"/>
+      <w:r>
+        <w:t xml:space="preserve"> sub-folder.  If you do not see it in File Explorer, e.g.</w:t>
       </w:r>
     </w:p>
     <w:p>
@@ -3375,8 +3602,13 @@
       <w:r>
         <w:t xml:space="preserve">Click Apply to see the change and click Ok to close the Folder Options dialog.  The </w:t>
       </w:r>
-      <w:r>
-        <w:t>hidden .git folder will display with a slightly faded icon</w:t>
+      <w:proofErr w:type="gramStart"/>
+      <w:r>
+        <w:t>hidden .git</w:t>
+      </w:r>
+      <w:proofErr w:type="gramEnd"/>
+      <w:r>
+        <w:t xml:space="preserve"> folder will display with a slightly faded icon</w:t>
       </w:r>
     </w:p>
     <w:p>

</xml_diff>

<commit_message>
Updated new repository graphic
</commit_message>
<xml_diff>
--- a/GIS4x07_ExerciseSetup.docx
+++ b/GIS4x07_ExerciseSetup.docx
@@ -1,6 +1,6 @@
 
 <file path=word/document.xml><?xml version="1.0" encoding="utf-8"?>
-<w:document xmlns:wpc="http://schemas.microsoft.com/office/word/2010/wordprocessingCanvas" xmlns:cx="http://schemas.microsoft.com/office/drawing/2014/chartex" xmlns:cx1="http://schemas.microsoft.com/office/drawing/2015/9/8/chartex" xmlns:cx2="http://schemas.microsoft.com/office/drawing/2015/10/21/chartex" xmlns:cx3="http://schemas.microsoft.com/office/drawing/2016/5/9/chartex" xmlns:cx4="http://schemas.microsoft.com/office/drawing/2016/5/10/chartex" xmlns:cx5="http://schemas.microsoft.com/office/drawing/2016/5/11/chartex" xmlns:cx6="http://schemas.microsoft.com/office/drawing/2016/5/12/chartex" xmlns:cx7="http://schemas.microsoft.com/office/drawing/2016/5/13/chartex" xmlns:cx8="http://schemas.microsoft.com/office/drawing/2016/5/14/chartex" xmlns:mc="http://schemas.openxmlformats.org/markup-compatibility/2006" xmlns:aink="http://schemas.microsoft.com/office/drawing/2016/ink" xmlns:am3d="http://schemas.microsoft.com/office/drawing/2017/model3d" xmlns:o="urn:schemas-microsoft-com:office:office" xmlns:r="http://schemas.openxmlformats.org/officeDocument/2006/relationships" xmlns:m="http://schemas.openxmlformats.org/officeDocument/2006/math" xmlns:v="urn:schemas-microsoft-com:vml" xmlns:wp14="http://schemas.microsoft.com/office/word/2010/wordprocessingDrawing" xmlns:wp="http://schemas.openxmlformats.org/drawingml/2006/wordprocessingDrawing" xmlns:w10="urn:schemas-microsoft-com:office:word" xmlns:w="http://schemas.openxmlformats.org/wordprocessingml/2006/main" xmlns:w14="http://schemas.microsoft.com/office/word/2010/wordml" xmlns:w15="http://schemas.microsoft.com/office/word/2012/wordml" xmlns:w16cex="http://schemas.microsoft.com/office/word/2018/wordml/cex" xmlns:w16cid="http://schemas.microsoft.com/office/word/2016/wordml/cid" xmlns:w16="http://schemas.microsoft.com/office/word/2018/wordml" xmlns:w16sdtdh="http://schemas.microsoft.com/office/word/2020/wordml/sdtdatahash" xmlns:w16se="http://schemas.microsoft.com/office/word/2015/wordml/symex" xmlns:wpg="http://schemas.microsoft.com/office/word/2010/wordprocessingGroup" xmlns:wpi="http://schemas.microsoft.com/office/word/2010/wordprocessingInk" xmlns:wne="http://schemas.microsoft.com/office/word/2006/wordml" xmlns:wps="http://schemas.microsoft.com/office/word/2010/wordprocessingShape" mc:Ignorable="w14 w15 w16se w16cid w16 w16cex w16sdtdh wp14">
+<w:document xmlns:wpc="http://schemas.microsoft.com/office/word/2010/wordprocessingCanvas" xmlns:cx="http://schemas.microsoft.com/office/drawing/2014/chartex" xmlns:cx1="http://schemas.microsoft.com/office/drawing/2015/9/8/chartex" xmlns:cx2="http://schemas.microsoft.com/office/drawing/2015/10/21/chartex" xmlns:cx3="http://schemas.microsoft.com/office/drawing/2016/5/9/chartex" xmlns:cx4="http://schemas.microsoft.com/office/drawing/2016/5/10/chartex" xmlns:cx5="http://schemas.microsoft.com/office/drawing/2016/5/11/chartex" xmlns:cx6="http://schemas.microsoft.com/office/drawing/2016/5/12/chartex" xmlns:cx7="http://schemas.microsoft.com/office/drawing/2016/5/13/chartex" xmlns:cx8="http://schemas.microsoft.com/office/drawing/2016/5/14/chartex" xmlns:mc="http://schemas.openxmlformats.org/markup-compatibility/2006" xmlns:aink="http://schemas.microsoft.com/office/drawing/2016/ink" xmlns:am3d="http://schemas.microsoft.com/office/drawing/2017/model3d" xmlns:o="urn:schemas-microsoft-com:office:office" xmlns:oel="http://schemas.microsoft.com/office/2019/extlst" xmlns:r="http://schemas.openxmlformats.org/officeDocument/2006/relationships" xmlns:m="http://schemas.openxmlformats.org/officeDocument/2006/math" xmlns:v="urn:schemas-microsoft-com:vml" xmlns:wp14="http://schemas.microsoft.com/office/word/2010/wordprocessingDrawing" xmlns:wp="http://schemas.openxmlformats.org/drawingml/2006/wordprocessingDrawing" xmlns:w10="urn:schemas-microsoft-com:office:word" xmlns:w="http://schemas.openxmlformats.org/wordprocessingml/2006/main" xmlns:w14="http://schemas.microsoft.com/office/word/2010/wordml" xmlns:w15="http://schemas.microsoft.com/office/word/2012/wordml" xmlns:w16cex="http://schemas.microsoft.com/office/word/2018/wordml/cex" xmlns:w16cid="http://schemas.microsoft.com/office/word/2016/wordml/cid" xmlns:w16="http://schemas.microsoft.com/office/word/2018/wordml" xmlns:w16sdtdh="http://schemas.microsoft.com/office/word/2020/wordml/sdtdatahash" xmlns:w16se="http://schemas.microsoft.com/office/word/2015/wordml/symex" xmlns:wpg="http://schemas.microsoft.com/office/word/2010/wordprocessingGroup" xmlns:wpi="http://schemas.microsoft.com/office/word/2010/wordprocessingInk" xmlns:wne="http://schemas.microsoft.com/office/word/2006/wordml" xmlns:wps="http://schemas.microsoft.com/office/word/2010/wordprocessingShape" mc:Ignorable="w14 w15 w16se w16cid w16 w16cex w16sdtdh wp14">
   <w:body>
     <w:p>
       <w:pPr>
@@ -1059,7 +1059,30 @@
         </w:numPr>
       </w:pPr>
       <w:r>
-        <w:t>Click ‘New’ in the upper left of the web page to create a new repository.</w:t>
+        <w:t xml:space="preserve">Click </w:t>
+      </w:r>
+      <w:r>
+        <w:t xml:space="preserve">“+” &gt; </w:t>
+      </w:r>
+      <w:r>
+        <w:t>‘New</w:t>
+      </w:r>
+      <w:r>
+        <w:t xml:space="preserve"> </w:t>
+      </w:r>
+      <w:proofErr w:type="spellStart"/>
+      <w:r>
+        <w:t>respository</w:t>
+      </w:r>
+      <w:proofErr w:type="spellEnd"/>
+      <w:r>
+        <w:t xml:space="preserve">’ in the upper </w:t>
+      </w:r>
+      <w:r>
+        <w:t>right</w:t>
+      </w:r>
+      <w:r>
+        <w:t xml:space="preserve"> of the web page to create a new repository.</w:t>
       </w:r>
     </w:p>
     <w:p>
@@ -1147,10 +1170,10 @@
           <w:noProof/>
         </w:rPr>
         <w:drawing>
-          <wp:inline distT="0" distB="0" distL="0" distR="0" wp14:anchorId="7816FA63" wp14:editId="2B9A58D9">
-            <wp:extent cx="2428875" cy="1187892"/>
+          <wp:inline distT="0" distB="0" distL="0" distR="0" wp14:anchorId="5B04C3E2" wp14:editId="60DBA0D9">
+            <wp:extent cx="2009524" cy="866667"/>
             <wp:effectExtent l="0" t="0" r="0" b="0"/>
-            <wp:docPr id="2" name="Picture 2"/>
+            <wp:docPr id="1097774456" name="Picture 1" descr="A screenshot of a computer&#10;&#10;Description automatically generated"/>
             <wp:cNvGraphicFramePr>
               <a:graphicFrameLocks xmlns:a="http://schemas.openxmlformats.org/drawingml/2006/main" noChangeAspect="1"/>
             </wp:cNvGraphicFramePr>
@@ -1158,7 +1181,7 @@
               <a:graphicData uri="http://schemas.openxmlformats.org/drawingml/2006/picture">
                 <pic:pic xmlns:pic="http://schemas.openxmlformats.org/drawingml/2006/picture">
                   <pic:nvPicPr>
-                    <pic:cNvPr id="1" name=""/>
+                    <pic:cNvPr id="1097774456" name="Picture 1" descr="A screenshot of a computer&#10;&#10;Description automatically generated"/>
                     <pic:cNvPicPr/>
                   </pic:nvPicPr>
                   <pic:blipFill>
@@ -1170,7 +1193,7 @@
                   <pic:spPr>
                     <a:xfrm>
                       <a:off x="0" y="0"/>
-                      <a:ext cx="2430258" cy="1188568"/>
+                      <a:ext cx="2009524" cy="866667"/>
                     </a:xfrm>
                     <a:prstGeom prst="rect">
                       <a:avLst/>
@@ -1389,6 +1412,7 @@
     </w:p>
     <w:p>
       <w:r>
+        <w:lastRenderedPageBreak/>
         <w:t>In GitHub you will see the new repository as shown below.</w:t>
       </w:r>
     </w:p>
@@ -1655,6 +1679,7 @@
         </w:numPr>
       </w:pPr>
       <w:r>
+        <w:lastRenderedPageBreak/>
         <w:t>Click “Invite a collaborator”</w:t>
       </w:r>
     </w:p>
@@ -1823,6 +1848,7 @@
         <w:rPr>
           <w:noProof/>
         </w:rPr>
+        <w:lastRenderedPageBreak/>
         <mc:AlternateContent>
           <mc:Choice Requires="wps">
             <w:drawing>
@@ -2232,6 +2258,7 @@
         <w:rPr>
           <w:noProof/>
         </w:rPr>
+        <w:lastRenderedPageBreak/>
         <w:drawing>
           <wp:inline distT="0" distB="0" distL="0" distR="0" wp14:anchorId="7C5A4C72" wp14:editId="583BDF11">
             <wp:extent cx="5375081" cy="855074"/>
@@ -2579,6 +2606,7 @@
     </w:p>
     <w:p>
       <w:r>
+        <w:lastRenderedPageBreak/>
         <w:t>The owner will:</w:t>
       </w:r>
     </w:p>
@@ -2945,6 +2973,7 @@
         </w:numPr>
       </w:pPr>
       <w:r>
+        <w:lastRenderedPageBreak/>
         <w:t xml:space="preserve">Click </w:t>
       </w:r>
       <w:r>
@@ -3172,6 +3201,7 @@
       </w:pPr>
       <w:bookmarkStart w:id="13" w:name="_Toc80780201"/>
       <w:r>
+        <w:lastRenderedPageBreak/>
         <w:t>Push changes</w:t>
       </w:r>
       <w:bookmarkEnd w:id="13"/>
@@ -3339,6 +3369,7 @@
       </w:pPr>
       <w:bookmarkStart w:id="15" w:name="_Toc80780203"/>
       <w:r>
+        <w:lastRenderedPageBreak/>
         <w:t>Show hidden files, folders, and drives</w:t>
       </w:r>
       <w:bookmarkEnd w:id="9"/>
@@ -3554,6 +3585,7 @@
         <w:rPr>
           <w:noProof/>
         </w:rPr>
+        <w:lastRenderedPageBreak/>
         <w:drawing>
           <wp:inline distT="0" distB="0" distL="0" distR="0" wp14:anchorId="4E326E2F" wp14:editId="7FB9E759">
             <wp:extent cx="3647619" cy="4552381"/>
@@ -3675,7 +3707,7 @@
 </file>
 
 <file path=word/endnotes.xml><?xml version="1.0" encoding="utf-8"?>
-<w:endnotes xmlns:wpc="http://schemas.microsoft.com/office/word/2010/wordprocessingCanvas" xmlns:cx="http://schemas.microsoft.com/office/drawing/2014/chartex" xmlns:cx1="http://schemas.microsoft.com/office/drawing/2015/9/8/chartex" xmlns:cx2="http://schemas.microsoft.com/office/drawing/2015/10/21/chartex" xmlns:cx3="http://schemas.microsoft.com/office/drawing/2016/5/9/chartex" xmlns:cx4="http://schemas.microsoft.com/office/drawing/2016/5/10/chartex" xmlns:cx5="http://schemas.microsoft.com/office/drawing/2016/5/11/chartex" xmlns:cx6="http://schemas.microsoft.com/office/drawing/2016/5/12/chartex" xmlns:cx7="http://schemas.microsoft.com/office/drawing/2016/5/13/chartex" xmlns:cx8="http://schemas.microsoft.com/office/drawing/2016/5/14/chartex" xmlns:mc="http://schemas.openxmlformats.org/markup-compatibility/2006" xmlns:aink="http://schemas.microsoft.com/office/drawing/2016/ink" xmlns:am3d="http://schemas.microsoft.com/office/drawing/2017/model3d" xmlns:o="urn:schemas-microsoft-com:office:office" xmlns:r="http://schemas.openxmlformats.org/officeDocument/2006/relationships" xmlns:m="http://schemas.openxmlformats.org/officeDocument/2006/math" xmlns:v="urn:schemas-microsoft-com:vml" xmlns:wp14="http://schemas.microsoft.com/office/word/2010/wordprocessingDrawing" xmlns:wp="http://schemas.openxmlformats.org/drawingml/2006/wordprocessingDrawing" xmlns:w10="urn:schemas-microsoft-com:office:word" xmlns:w="http://schemas.openxmlformats.org/wordprocessingml/2006/main" xmlns:w14="http://schemas.microsoft.com/office/word/2010/wordml" xmlns:w15="http://schemas.microsoft.com/office/word/2012/wordml" xmlns:w16cex="http://schemas.microsoft.com/office/word/2018/wordml/cex" xmlns:w16cid="http://schemas.microsoft.com/office/word/2016/wordml/cid" xmlns:w16="http://schemas.microsoft.com/office/word/2018/wordml" xmlns:w16sdtdh="http://schemas.microsoft.com/office/word/2020/wordml/sdtdatahash" xmlns:w16se="http://schemas.microsoft.com/office/word/2015/wordml/symex" xmlns:wpg="http://schemas.microsoft.com/office/word/2010/wordprocessingGroup" xmlns:wpi="http://schemas.microsoft.com/office/word/2010/wordprocessingInk" xmlns:wne="http://schemas.microsoft.com/office/word/2006/wordml" xmlns:wps="http://schemas.microsoft.com/office/word/2010/wordprocessingShape" mc:Ignorable="w14 w15 w16se w16cid w16 w16cex w16sdtdh wp14">
+<w:endnotes xmlns:wpc="http://schemas.microsoft.com/office/word/2010/wordprocessingCanvas" xmlns:cx="http://schemas.microsoft.com/office/drawing/2014/chartex" xmlns:cx1="http://schemas.microsoft.com/office/drawing/2015/9/8/chartex" xmlns:cx2="http://schemas.microsoft.com/office/drawing/2015/10/21/chartex" xmlns:cx3="http://schemas.microsoft.com/office/drawing/2016/5/9/chartex" xmlns:cx4="http://schemas.microsoft.com/office/drawing/2016/5/10/chartex" xmlns:cx5="http://schemas.microsoft.com/office/drawing/2016/5/11/chartex" xmlns:cx6="http://schemas.microsoft.com/office/drawing/2016/5/12/chartex" xmlns:cx7="http://schemas.microsoft.com/office/drawing/2016/5/13/chartex" xmlns:cx8="http://schemas.microsoft.com/office/drawing/2016/5/14/chartex" xmlns:mc="http://schemas.openxmlformats.org/markup-compatibility/2006" xmlns:aink="http://schemas.microsoft.com/office/drawing/2016/ink" xmlns:am3d="http://schemas.microsoft.com/office/drawing/2017/model3d" xmlns:o="urn:schemas-microsoft-com:office:office" xmlns:oel="http://schemas.microsoft.com/office/2019/extlst" xmlns:r="http://schemas.openxmlformats.org/officeDocument/2006/relationships" xmlns:m="http://schemas.openxmlformats.org/officeDocument/2006/math" xmlns:v="urn:schemas-microsoft-com:vml" xmlns:wp14="http://schemas.microsoft.com/office/word/2010/wordprocessingDrawing" xmlns:wp="http://schemas.openxmlformats.org/drawingml/2006/wordprocessingDrawing" xmlns:w10="urn:schemas-microsoft-com:office:word" xmlns:w="http://schemas.openxmlformats.org/wordprocessingml/2006/main" xmlns:w14="http://schemas.microsoft.com/office/word/2010/wordml" xmlns:w15="http://schemas.microsoft.com/office/word/2012/wordml" xmlns:w16cex="http://schemas.microsoft.com/office/word/2018/wordml/cex" xmlns:w16cid="http://schemas.microsoft.com/office/word/2016/wordml/cid" xmlns:w16="http://schemas.microsoft.com/office/word/2018/wordml" xmlns:w16sdtdh="http://schemas.microsoft.com/office/word/2020/wordml/sdtdatahash" xmlns:w16se="http://schemas.microsoft.com/office/word/2015/wordml/symex" xmlns:wpg="http://schemas.microsoft.com/office/word/2010/wordprocessingGroup" xmlns:wpi="http://schemas.microsoft.com/office/word/2010/wordprocessingInk" xmlns:wne="http://schemas.microsoft.com/office/word/2006/wordml" xmlns:wps="http://schemas.microsoft.com/office/word/2010/wordprocessingShape" mc:Ignorable="w14 w15 w16se w16cid w16 w16cex w16sdtdh wp14">
   <w:endnote w:type="separator" w:id="-1">
     <w:p>
       <w:pPr>
@@ -3700,7 +3732,7 @@
 </file>
 
 <file path=word/footer1.xml><?xml version="1.0" encoding="utf-8"?>
-<w:ftr xmlns:wpc="http://schemas.microsoft.com/office/word/2010/wordprocessingCanvas" xmlns:cx="http://schemas.microsoft.com/office/drawing/2014/chartex" xmlns:cx1="http://schemas.microsoft.com/office/drawing/2015/9/8/chartex" xmlns:cx2="http://schemas.microsoft.com/office/drawing/2015/10/21/chartex" xmlns:cx3="http://schemas.microsoft.com/office/drawing/2016/5/9/chartex" xmlns:cx4="http://schemas.microsoft.com/office/drawing/2016/5/10/chartex" xmlns:cx5="http://schemas.microsoft.com/office/drawing/2016/5/11/chartex" xmlns:cx6="http://schemas.microsoft.com/office/drawing/2016/5/12/chartex" xmlns:cx7="http://schemas.microsoft.com/office/drawing/2016/5/13/chartex" xmlns:cx8="http://schemas.microsoft.com/office/drawing/2016/5/14/chartex" xmlns:mc="http://schemas.openxmlformats.org/markup-compatibility/2006" xmlns:aink="http://schemas.microsoft.com/office/drawing/2016/ink" xmlns:am3d="http://schemas.microsoft.com/office/drawing/2017/model3d" xmlns:o="urn:schemas-microsoft-com:office:office" xmlns:r="http://schemas.openxmlformats.org/officeDocument/2006/relationships" xmlns:m="http://schemas.openxmlformats.org/officeDocument/2006/math" xmlns:v="urn:schemas-microsoft-com:vml" xmlns:wp14="http://schemas.microsoft.com/office/word/2010/wordprocessingDrawing" xmlns:wp="http://schemas.openxmlformats.org/drawingml/2006/wordprocessingDrawing" xmlns:w10="urn:schemas-microsoft-com:office:word" xmlns:w="http://schemas.openxmlformats.org/wordprocessingml/2006/main" xmlns:w14="http://schemas.microsoft.com/office/word/2010/wordml" xmlns:w15="http://schemas.microsoft.com/office/word/2012/wordml" xmlns:w16cex="http://schemas.microsoft.com/office/word/2018/wordml/cex" xmlns:w16cid="http://schemas.microsoft.com/office/word/2016/wordml/cid" xmlns:w16="http://schemas.microsoft.com/office/word/2018/wordml" xmlns:w16sdtdh="http://schemas.microsoft.com/office/word/2020/wordml/sdtdatahash" xmlns:w16se="http://schemas.microsoft.com/office/word/2015/wordml/symex" xmlns:wpg="http://schemas.microsoft.com/office/word/2010/wordprocessingGroup" xmlns:wpi="http://schemas.microsoft.com/office/word/2010/wordprocessingInk" xmlns:wne="http://schemas.microsoft.com/office/word/2006/wordml" xmlns:wps="http://schemas.microsoft.com/office/word/2010/wordprocessingShape" mc:Ignorable="w14 w15 w16se w16cid w16 w16cex w16sdtdh wp14">
+<w:ftr xmlns:wpc="http://schemas.microsoft.com/office/word/2010/wordprocessingCanvas" xmlns:cx="http://schemas.microsoft.com/office/drawing/2014/chartex" xmlns:cx1="http://schemas.microsoft.com/office/drawing/2015/9/8/chartex" xmlns:cx2="http://schemas.microsoft.com/office/drawing/2015/10/21/chartex" xmlns:cx3="http://schemas.microsoft.com/office/drawing/2016/5/9/chartex" xmlns:cx4="http://schemas.microsoft.com/office/drawing/2016/5/10/chartex" xmlns:cx5="http://schemas.microsoft.com/office/drawing/2016/5/11/chartex" xmlns:cx6="http://schemas.microsoft.com/office/drawing/2016/5/12/chartex" xmlns:cx7="http://schemas.microsoft.com/office/drawing/2016/5/13/chartex" xmlns:cx8="http://schemas.microsoft.com/office/drawing/2016/5/14/chartex" xmlns:mc="http://schemas.openxmlformats.org/markup-compatibility/2006" xmlns:aink="http://schemas.microsoft.com/office/drawing/2016/ink" xmlns:am3d="http://schemas.microsoft.com/office/drawing/2017/model3d" xmlns:o="urn:schemas-microsoft-com:office:office" xmlns:oel="http://schemas.microsoft.com/office/2019/extlst" xmlns:r="http://schemas.openxmlformats.org/officeDocument/2006/relationships" xmlns:m="http://schemas.openxmlformats.org/officeDocument/2006/math" xmlns:v="urn:schemas-microsoft-com:vml" xmlns:wp14="http://schemas.microsoft.com/office/word/2010/wordprocessingDrawing" xmlns:wp="http://schemas.openxmlformats.org/drawingml/2006/wordprocessingDrawing" xmlns:w10="urn:schemas-microsoft-com:office:word" xmlns:w="http://schemas.openxmlformats.org/wordprocessingml/2006/main" xmlns:w14="http://schemas.microsoft.com/office/word/2010/wordml" xmlns:w15="http://schemas.microsoft.com/office/word/2012/wordml" xmlns:w16cex="http://schemas.microsoft.com/office/word/2018/wordml/cex" xmlns:w16cid="http://schemas.microsoft.com/office/word/2016/wordml/cid" xmlns:w16="http://schemas.microsoft.com/office/word/2018/wordml" xmlns:w16sdtdh="http://schemas.microsoft.com/office/word/2020/wordml/sdtdatahash" xmlns:w16se="http://schemas.microsoft.com/office/word/2015/wordml/symex" xmlns:wpg="http://schemas.microsoft.com/office/word/2010/wordprocessingGroup" xmlns:wpi="http://schemas.microsoft.com/office/word/2010/wordprocessingInk" xmlns:wne="http://schemas.microsoft.com/office/word/2006/wordml" xmlns:wps="http://schemas.microsoft.com/office/word/2010/wordprocessingShape" mc:Ignorable="w14 w15 w16se w16cid w16 w16cex w16sdtdh wp14">
   <w:p>
     <w:pPr>
       <w:pStyle w:val="Footer"/>
@@ -3751,7 +3783,7 @@
 </file>
 
 <file path=word/footnotes.xml><?xml version="1.0" encoding="utf-8"?>
-<w:footnotes xmlns:wpc="http://schemas.microsoft.com/office/word/2010/wordprocessingCanvas" xmlns:cx="http://schemas.microsoft.com/office/drawing/2014/chartex" xmlns:cx1="http://schemas.microsoft.com/office/drawing/2015/9/8/chartex" xmlns:cx2="http://schemas.microsoft.com/office/drawing/2015/10/21/chartex" xmlns:cx3="http://schemas.microsoft.com/office/drawing/2016/5/9/chartex" xmlns:cx4="http://schemas.microsoft.com/office/drawing/2016/5/10/chartex" xmlns:cx5="http://schemas.microsoft.com/office/drawing/2016/5/11/chartex" xmlns:cx6="http://schemas.microsoft.com/office/drawing/2016/5/12/chartex" xmlns:cx7="http://schemas.microsoft.com/office/drawing/2016/5/13/chartex" xmlns:cx8="http://schemas.microsoft.com/office/drawing/2016/5/14/chartex" xmlns:mc="http://schemas.openxmlformats.org/markup-compatibility/2006" xmlns:aink="http://schemas.microsoft.com/office/drawing/2016/ink" xmlns:am3d="http://schemas.microsoft.com/office/drawing/2017/model3d" xmlns:o="urn:schemas-microsoft-com:office:office" xmlns:r="http://schemas.openxmlformats.org/officeDocument/2006/relationships" xmlns:m="http://schemas.openxmlformats.org/officeDocument/2006/math" xmlns:v="urn:schemas-microsoft-com:vml" xmlns:wp14="http://schemas.microsoft.com/office/word/2010/wordprocessingDrawing" xmlns:wp="http://schemas.openxmlformats.org/drawingml/2006/wordprocessingDrawing" xmlns:w10="urn:schemas-microsoft-com:office:word" xmlns:w="http://schemas.openxmlformats.org/wordprocessingml/2006/main" xmlns:w14="http://schemas.microsoft.com/office/word/2010/wordml" xmlns:w15="http://schemas.microsoft.com/office/word/2012/wordml" xmlns:w16cex="http://schemas.microsoft.com/office/word/2018/wordml/cex" xmlns:w16cid="http://schemas.microsoft.com/office/word/2016/wordml/cid" xmlns:w16="http://schemas.microsoft.com/office/word/2018/wordml" xmlns:w16sdtdh="http://schemas.microsoft.com/office/word/2020/wordml/sdtdatahash" xmlns:w16se="http://schemas.microsoft.com/office/word/2015/wordml/symex" xmlns:wpg="http://schemas.microsoft.com/office/word/2010/wordprocessingGroup" xmlns:wpi="http://schemas.microsoft.com/office/word/2010/wordprocessingInk" xmlns:wne="http://schemas.microsoft.com/office/word/2006/wordml" xmlns:wps="http://schemas.microsoft.com/office/word/2010/wordprocessingShape" mc:Ignorable="w14 w15 w16se w16cid w16 w16cex w16sdtdh wp14">
+<w:footnotes xmlns:wpc="http://schemas.microsoft.com/office/word/2010/wordprocessingCanvas" xmlns:cx="http://schemas.microsoft.com/office/drawing/2014/chartex" xmlns:cx1="http://schemas.microsoft.com/office/drawing/2015/9/8/chartex" xmlns:cx2="http://schemas.microsoft.com/office/drawing/2015/10/21/chartex" xmlns:cx3="http://schemas.microsoft.com/office/drawing/2016/5/9/chartex" xmlns:cx4="http://schemas.microsoft.com/office/drawing/2016/5/10/chartex" xmlns:cx5="http://schemas.microsoft.com/office/drawing/2016/5/11/chartex" xmlns:cx6="http://schemas.microsoft.com/office/drawing/2016/5/12/chartex" xmlns:cx7="http://schemas.microsoft.com/office/drawing/2016/5/13/chartex" xmlns:cx8="http://schemas.microsoft.com/office/drawing/2016/5/14/chartex" xmlns:mc="http://schemas.openxmlformats.org/markup-compatibility/2006" xmlns:aink="http://schemas.microsoft.com/office/drawing/2016/ink" xmlns:am3d="http://schemas.microsoft.com/office/drawing/2017/model3d" xmlns:o="urn:schemas-microsoft-com:office:office" xmlns:oel="http://schemas.microsoft.com/office/2019/extlst" xmlns:r="http://schemas.openxmlformats.org/officeDocument/2006/relationships" xmlns:m="http://schemas.openxmlformats.org/officeDocument/2006/math" xmlns:v="urn:schemas-microsoft-com:vml" xmlns:wp14="http://schemas.microsoft.com/office/word/2010/wordprocessingDrawing" xmlns:wp="http://schemas.openxmlformats.org/drawingml/2006/wordprocessingDrawing" xmlns:w10="urn:schemas-microsoft-com:office:word" xmlns:w="http://schemas.openxmlformats.org/wordprocessingml/2006/main" xmlns:w14="http://schemas.microsoft.com/office/word/2010/wordml" xmlns:w15="http://schemas.microsoft.com/office/word/2012/wordml" xmlns:w16cex="http://schemas.microsoft.com/office/word/2018/wordml/cex" xmlns:w16cid="http://schemas.microsoft.com/office/word/2016/wordml/cid" xmlns:w16="http://schemas.microsoft.com/office/word/2018/wordml" xmlns:w16sdtdh="http://schemas.microsoft.com/office/word/2020/wordml/sdtdatahash" xmlns:w16se="http://schemas.microsoft.com/office/word/2015/wordml/symex" xmlns:wpg="http://schemas.microsoft.com/office/word/2010/wordprocessingGroup" xmlns:wpi="http://schemas.microsoft.com/office/word/2010/wordprocessingInk" xmlns:wne="http://schemas.microsoft.com/office/word/2006/wordml" xmlns:wps="http://schemas.microsoft.com/office/word/2010/wordprocessingShape" mc:Ignorable="w14 w15 w16se w16cid w16 w16cex w16sdtdh wp14">
   <w:footnote w:type="separator" w:id="-1">
     <w:p>
       <w:pPr>
@@ -3776,7 +3808,7 @@
 </file>
 
 <file path=word/numbering.xml><?xml version="1.0" encoding="utf-8"?>
-<w:numbering xmlns:wpc="http://schemas.microsoft.com/office/word/2010/wordprocessingCanvas" xmlns:cx="http://schemas.microsoft.com/office/drawing/2014/chartex" xmlns:cx1="http://schemas.microsoft.com/office/drawing/2015/9/8/chartex" xmlns:cx2="http://schemas.microsoft.com/office/drawing/2015/10/21/chartex" xmlns:cx3="http://schemas.microsoft.com/office/drawing/2016/5/9/chartex" xmlns:cx4="http://schemas.microsoft.com/office/drawing/2016/5/10/chartex" xmlns:cx5="http://schemas.microsoft.com/office/drawing/2016/5/11/chartex" xmlns:cx6="http://schemas.microsoft.com/office/drawing/2016/5/12/chartex" xmlns:cx7="http://schemas.microsoft.com/office/drawing/2016/5/13/chartex" xmlns:cx8="http://schemas.microsoft.com/office/drawing/2016/5/14/chartex" xmlns:mc="http://schemas.openxmlformats.org/markup-compatibility/2006" xmlns:aink="http://schemas.microsoft.com/office/drawing/2016/ink" xmlns:am3d="http://schemas.microsoft.com/office/drawing/2017/model3d" xmlns:o="urn:schemas-microsoft-com:office:office" xmlns:r="http://schemas.openxmlformats.org/officeDocument/2006/relationships" xmlns:m="http://schemas.openxmlformats.org/officeDocument/2006/math" xmlns:v="urn:schemas-microsoft-com:vml" xmlns:wp14="http://schemas.microsoft.com/office/word/2010/wordprocessingDrawing" xmlns:wp="http://schemas.openxmlformats.org/drawingml/2006/wordprocessingDrawing" xmlns:w10="urn:schemas-microsoft-com:office:word" xmlns:w="http://schemas.openxmlformats.org/wordprocessingml/2006/main" xmlns:w14="http://schemas.microsoft.com/office/word/2010/wordml" xmlns:w15="http://schemas.microsoft.com/office/word/2012/wordml" xmlns:w16cex="http://schemas.microsoft.com/office/word/2018/wordml/cex" xmlns:w16cid="http://schemas.microsoft.com/office/word/2016/wordml/cid" xmlns:w16="http://schemas.microsoft.com/office/word/2018/wordml" xmlns:w16sdtdh="http://schemas.microsoft.com/office/word/2020/wordml/sdtdatahash" xmlns:w16se="http://schemas.microsoft.com/office/word/2015/wordml/symex" xmlns:wpg="http://schemas.microsoft.com/office/word/2010/wordprocessingGroup" xmlns:wpi="http://schemas.microsoft.com/office/word/2010/wordprocessingInk" xmlns:wne="http://schemas.microsoft.com/office/word/2006/wordml" xmlns:wps="http://schemas.microsoft.com/office/word/2010/wordprocessingShape" mc:Ignorable="w14 w15 w16se w16cid w16 w16cex w16sdtdh wp14">
+<w:numbering xmlns:wpc="http://schemas.microsoft.com/office/word/2010/wordprocessingCanvas" xmlns:cx="http://schemas.microsoft.com/office/drawing/2014/chartex" xmlns:cx1="http://schemas.microsoft.com/office/drawing/2015/9/8/chartex" xmlns:cx2="http://schemas.microsoft.com/office/drawing/2015/10/21/chartex" xmlns:cx3="http://schemas.microsoft.com/office/drawing/2016/5/9/chartex" xmlns:cx4="http://schemas.microsoft.com/office/drawing/2016/5/10/chartex" xmlns:cx5="http://schemas.microsoft.com/office/drawing/2016/5/11/chartex" xmlns:cx6="http://schemas.microsoft.com/office/drawing/2016/5/12/chartex" xmlns:cx7="http://schemas.microsoft.com/office/drawing/2016/5/13/chartex" xmlns:cx8="http://schemas.microsoft.com/office/drawing/2016/5/14/chartex" xmlns:mc="http://schemas.openxmlformats.org/markup-compatibility/2006" xmlns:aink="http://schemas.microsoft.com/office/drawing/2016/ink" xmlns:am3d="http://schemas.microsoft.com/office/drawing/2017/model3d" xmlns:o="urn:schemas-microsoft-com:office:office" xmlns:oel="http://schemas.microsoft.com/office/2019/extlst" xmlns:r="http://schemas.openxmlformats.org/officeDocument/2006/relationships" xmlns:m="http://schemas.openxmlformats.org/officeDocument/2006/math" xmlns:v="urn:schemas-microsoft-com:vml" xmlns:wp14="http://schemas.microsoft.com/office/word/2010/wordprocessingDrawing" xmlns:wp="http://schemas.openxmlformats.org/drawingml/2006/wordprocessingDrawing" xmlns:w10="urn:schemas-microsoft-com:office:word" xmlns:w="http://schemas.openxmlformats.org/wordprocessingml/2006/main" xmlns:w14="http://schemas.microsoft.com/office/word/2010/wordml" xmlns:w15="http://schemas.microsoft.com/office/word/2012/wordml" xmlns:w16cex="http://schemas.microsoft.com/office/word/2018/wordml/cex" xmlns:w16cid="http://schemas.microsoft.com/office/word/2016/wordml/cid" xmlns:w16="http://schemas.microsoft.com/office/word/2018/wordml" xmlns:w16sdtdh="http://schemas.microsoft.com/office/word/2020/wordml/sdtdatahash" xmlns:w16se="http://schemas.microsoft.com/office/word/2015/wordml/symex" xmlns:wpg="http://schemas.microsoft.com/office/word/2010/wordprocessingGroup" xmlns:wpi="http://schemas.microsoft.com/office/word/2010/wordprocessingInk" xmlns:wne="http://schemas.microsoft.com/office/word/2006/wordml" xmlns:wps="http://schemas.microsoft.com/office/word/2010/wordprocessingShape" mc:Ignorable="w14 w15 w16se w16cid w16 w16cex w16sdtdh wp14">
   <w:abstractNum w:abstractNumId="0" w15:restartNumberingAfterBreak="0">
     <w:nsid w:val="10431EA4"/>
     <w:multiLevelType w:val="hybridMultilevel"/>
@@ -5080,46 +5112,46 @@
       </w:rPr>
     </w:lvl>
   </w:abstractNum>
-  <w:num w:numId="1">
+  <w:num w:numId="1" w16cid:durableId="400297629">
     <w:abstractNumId w:val="10"/>
   </w:num>
-  <w:num w:numId="2">
+  <w:num w:numId="2" w16cid:durableId="1656030484">
     <w:abstractNumId w:val="9"/>
   </w:num>
-  <w:num w:numId="3">
+  <w:num w:numId="3" w16cid:durableId="1084569579">
     <w:abstractNumId w:val="4"/>
   </w:num>
-  <w:num w:numId="4">
+  <w:num w:numId="4" w16cid:durableId="389619768">
     <w:abstractNumId w:val="6"/>
   </w:num>
-  <w:num w:numId="5">
+  <w:num w:numId="5" w16cid:durableId="1210604634">
     <w:abstractNumId w:val="7"/>
   </w:num>
-  <w:num w:numId="6">
+  <w:num w:numId="6" w16cid:durableId="1774666604">
     <w:abstractNumId w:val="8"/>
   </w:num>
-  <w:num w:numId="7">
+  <w:num w:numId="7" w16cid:durableId="1427651934">
     <w:abstractNumId w:val="3"/>
   </w:num>
-  <w:num w:numId="8">
+  <w:num w:numId="8" w16cid:durableId="1486774919">
     <w:abstractNumId w:val="12"/>
   </w:num>
-  <w:num w:numId="9">
+  <w:num w:numId="9" w16cid:durableId="1604075462">
     <w:abstractNumId w:val="13"/>
   </w:num>
-  <w:num w:numId="10">
+  <w:num w:numId="10" w16cid:durableId="435101933">
     <w:abstractNumId w:val="2"/>
   </w:num>
-  <w:num w:numId="11">
+  <w:num w:numId="11" w16cid:durableId="1688602762">
     <w:abstractNumId w:val="5"/>
   </w:num>
-  <w:num w:numId="12">
+  <w:num w:numId="12" w16cid:durableId="2142769460">
     <w:abstractNumId w:val="0"/>
   </w:num>
-  <w:num w:numId="13">
+  <w:num w:numId="13" w16cid:durableId="1111779457">
     <w:abstractNumId w:val="11"/>
   </w:num>
-  <w:num w:numId="14">
+  <w:num w:numId="14" w16cid:durableId="197620068">
     <w:abstractNumId w:val="1"/>
   </w:num>
 </w:numbering>

</xml_diff>

<commit_message>
Add link to VSCodeSetupAfterClone.docx in GIS4x07_ExerciseSetup.docx
</commit_message>
<xml_diff>
--- a/GIS4x07_ExerciseSetup.docx
+++ b/GIS4x07_ExerciseSetup.docx
@@ -947,13 +947,8 @@
         <w:t>week</w:t>
       </w:r>
       <w:r>
-        <w:t xml:space="preserve"> (</w:t>
-      </w:r>
-      <w:proofErr w:type="gramStart"/>
-      <w:r>
-        <w:t>e.g.</w:t>
-      </w:r>
-      <w:proofErr w:type="gramEnd"/>
+        <w:t xml:space="preserve"> (e.g.</w:t>
+      </w:r>
       <w:r>
         <w:t xml:space="preserve"> gis4107-week</w:t>
       </w:r>
@@ -1221,15 +1216,7 @@
         <w:t>pecify the name a</w:t>
       </w:r>
       <w:r>
-        <w:t>s instructed (</w:t>
-      </w:r>
-      <w:proofErr w:type="gramStart"/>
-      <w:r>
-        <w:t>e.g.</w:t>
-      </w:r>
-      <w:proofErr w:type="gramEnd"/>
-      <w:r>
-        <w:t xml:space="preserve"> gis4107-week02)</w:t>
+        <w:t>s instructed (e.g. gis4107-week02)</w:t>
       </w:r>
     </w:p>
     <w:p>
@@ -1476,15 +1463,7 @@
       </w:r>
       <w:proofErr w:type="spellEnd"/>
       <w:r>
-        <w:t xml:space="preserve"> will be replaced with the GitHub username of the repository owner (</w:t>
-      </w:r>
-      <w:proofErr w:type="gramStart"/>
-      <w:r>
-        <w:t>e.g.</w:t>
-      </w:r>
-      <w:proofErr w:type="gramEnd"/>
-      <w:r>
-        <w:t xml:space="preserve"> </w:t>
+        <w:t xml:space="preserve"> will be replaced with the GitHub username of the repository owner (e.g. </w:t>
       </w:r>
       <w:r>
         <w:t>acgis-</w:t>
@@ -2459,13 +2438,8 @@
         <w:t>exercise folder</w:t>
       </w:r>
       <w:r>
-        <w:t xml:space="preserve">.  </w:t>
-      </w:r>
-      <w:proofErr w:type="gramStart"/>
-      <w:r>
-        <w:t>e.g.</w:t>
-      </w:r>
-      <w:proofErr w:type="gramEnd"/>
+        <w:t>.  e.g.</w:t>
+      </w:r>
       <w:r>
         <w:br/>
       </w:r>
@@ -2583,6 +2557,22 @@
       </w:r>
     </w:p>
     <w:p>
+      <w:r>
+        <w:t xml:space="preserve">Follow the instructions in </w:t>
+      </w:r>
+      <w:hyperlink r:id="rId21" w:history="1">
+        <w:r>
+          <w:rPr>
+            <w:rStyle w:val="Hyperlink"/>
+          </w:rPr>
+          <w:t>VSCodeSetupAfterClone.docx</w:t>
+        </w:r>
+      </w:hyperlink>
+      <w:r>
+        <w:t xml:space="preserve"> </w:t>
+      </w:r>
+    </w:p>
+    <w:p>
       <w:pPr>
         <w:pStyle w:val="Heading1"/>
       </w:pPr>
@@ -2598,6 +2588,7 @@
     </w:p>
     <w:p>
       <w:r>
+        <w:lastRenderedPageBreak/>
         <w:t xml:space="preserve">One way is to </w:t>
       </w:r>
       <w:r>
@@ -2606,7 +2597,6 @@
     </w:p>
     <w:p>
       <w:r>
-        <w:lastRenderedPageBreak/>
         <w:t>The owner will:</w:t>
       </w:r>
     </w:p>
@@ -2619,15 +2609,7 @@
         </w:numPr>
       </w:pPr>
       <w:r>
-        <w:t>Create the file (</w:t>
-      </w:r>
-      <w:proofErr w:type="gramStart"/>
-      <w:r>
-        <w:t>e.g.</w:t>
-      </w:r>
-      <w:proofErr w:type="gramEnd"/>
-      <w:r>
-        <w:t xml:space="preserve"> exercise1.py) in the working folder. I created mine in VS code. </w:t>
+        <w:t xml:space="preserve">Create the file (e.g. exercise1.py) in the working folder. I created mine in VS code. </w:t>
       </w:r>
       <w:r>
         <w:rPr>
@@ -2649,7 +2631,7 @@
                     <pic:cNvPicPr/>
                   </pic:nvPicPr>
                   <pic:blipFill>
-                    <a:blip r:embed="rId21"/>
+                    <a:blip r:embed="rId22"/>
                     <a:stretch>
                       <a:fillRect/>
                     </a:stretch>
@@ -2738,7 +2720,7 @@
                           </pic:cNvPicPr>
                         </pic:nvPicPr>
                         <pic:blipFill>
-                          <a:blip r:embed="rId22">
+                          <a:blip r:embed="rId23">
                             <a:extLst>
                               <a:ext uri="{28A0092B-C50C-407E-A947-70E740481C1C}">
                                 <a14:useLocalDpi xmlns:a14="http://schemas.microsoft.com/office/drawing/2010/main" val="0"/>
@@ -2829,7 +2811,7 @@
                   <o:lock v:ext="edit" aspectratio="t"/>
                 </v:shapetype>
                 <v:shape id="Picture 30" o:spid="_x0000_s1027" type="#_x0000_t75" style="position:absolute;width:5041;height:18167;visibility:visible;mso-wrap-style:square" o:gfxdata="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">
-                  <v:imagedata r:id="rId23" o:title=""/>
+                  <v:imagedata r:id="rId24" o:title=""/>
                   <v:path arrowok="t"/>
                 </v:shape>
                 <v:rect id="Rectangle 2051" o:spid="_x0000_s1028" style="position:absolute;top:9064;width:4373;height:4135;visibility:visible;mso-wrap-style:square;v-text-anchor:middle" o:gfxdata="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" filled="f" strokecolor="red" strokeweight="2pt"/>
@@ -2881,7 +2863,7 @@
                     <pic:cNvPicPr/>
                   </pic:nvPicPr>
                   <pic:blipFill>
-                    <a:blip r:embed="rId24"/>
+                    <a:blip r:embed="rId25"/>
                     <a:stretch>
                       <a:fillRect/>
                     </a:stretch>
@@ -2927,6 +2909,7 @@
         <w:rPr>
           <w:noProof/>
         </w:rPr>
+        <w:lastRenderedPageBreak/>
         <w:drawing>
           <wp:inline distT="0" distB="0" distL="0" distR="0" wp14:anchorId="1A492717" wp14:editId="036D4B5E">
             <wp:extent cx="3667125" cy="876300"/>
@@ -2943,7 +2926,7 @@
                     <pic:cNvPicPr/>
                   </pic:nvPicPr>
                   <pic:blipFill>
-                    <a:blip r:embed="rId25"/>
+                    <a:blip r:embed="rId26"/>
                     <a:stretch>
                       <a:fillRect/>
                     </a:stretch>
@@ -2973,7 +2956,6 @@
         </w:numPr>
       </w:pPr>
       <w:r>
-        <w:lastRenderedPageBreak/>
         <w:t xml:space="preserve">Click </w:t>
       </w:r>
       <w:r>
@@ -3031,7 +3013,7 @@
                     <pic:cNvPicPr/>
                   </pic:nvPicPr>
                   <pic:blipFill>
-                    <a:blip r:embed="rId26"/>
+                    <a:blip r:embed="rId27"/>
                     <a:stretch>
                       <a:fillRect/>
                     </a:stretch>
@@ -3112,7 +3094,7 @@
                     <pic:cNvPicPr/>
                   </pic:nvPicPr>
                   <pic:blipFill>
-                    <a:blip r:embed="rId27"/>
+                    <a:blip r:embed="rId28"/>
                     <a:stretch>
                       <a:fillRect/>
                     </a:stretch>
@@ -3169,7 +3151,7 @@
                     <pic:cNvPicPr/>
                   </pic:nvPicPr>
                   <pic:blipFill>
-                    <a:blip r:embed="rId28"/>
+                    <a:blip r:embed="rId29"/>
                     <a:stretch>
                       <a:fillRect/>
                     </a:stretch>
@@ -3245,7 +3227,7 @@
                     <pic:cNvPicPr/>
                   </pic:nvPicPr>
                   <pic:blipFill>
-                    <a:blip r:embed="rId29"/>
+                    <a:blip r:embed="rId30"/>
                     <a:stretch>
                       <a:fillRect/>
                     </a:stretch>
@@ -3337,7 +3319,7 @@
                     <pic:cNvPicPr/>
                   </pic:nvPicPr>
                   <pic:blipFill>
-                    <a:blip r:embed="rId30"/>
+                    <a:blip r:embed="rId31"/>
                     <a:stretch>
                       <a:fillRect/>
                     </a:stretch>
@@ -3415,7 +3397,7 @@
                     <pic:cNvPicPr/>
                   </pic:nvPicPr>
                   <pic:blipFill>
-                    <a:blip r:embed="rId31"/>
+                    <a:blip r:embed="rId32"/>
                     <a:stretch>
                       <a:fillRect/>
                     </a:stretch>
@@ -3477,7 +3459,7 @@
                     <pic:cNvPicPr/>
                   </pic:nvPicPr>
                   <pic:blipFill>
-                    <a:blip r:embed="rId32"/>
+                    <a:blip r:embed="rId33"/>
                     <a:stretch>
                       <a:fillRect/>
                     </a:stretch>
@@ -3539,7 +3521,7 @@
                     <pic:cNvPicPr/>
                   </pic:nvPicPr>
                   <pic:blipFill>
-                    <a:blip r:embed="rId33"/>
+                    <a:blip r:embed="rId34"/>
                     <a:stretch>
                       <a:fillRect/>
                     </a:stretch>
@@ -3602,7 +3584,7 @@
                     <pic:cNvPicPr/>
                   </pic:nvPicPr>
                   <pic:blipFill>
-                    <a:blip r:embed="rId34"/>
+                    <a:blip r:embed="rId35"/>
                     <a:stretch>
                       <a:fillRect/>
                     </a:stretch>
@@ -3664,7 +3646,7 @@
                     <pic:cNvPicPr/>
                   </pic:nvPicPr>
                   <pic:blipFill>
-                    <a:blip r:embed="rId35"/>
+                    <a:blip r:embed="rId36"/>
                     <a:stretch>
                       <a:fillRect/>
                     </a:stretch>
@@ -3696,7 +3678,7 @@
     <w:p/>
     <w:p/>
     <w:sectPr>
-      <w:footerReference w:type="default" r:id="rId36"/>
+      <w:footerReference w:type="default" r:id="rId37"/>
       <w:pgSz w:w="12240" w:h="15840"/>
       <w:pgMar w:top="1440" w:right="1440" w:bottom="1440" w:left="1440" w:header="720" w:footer="720" w:gutter="0"/>
       <w:cols w:space="720"/>
@@ -5604,7 +5586,6 @@
   <w:style w:type="character" w:default="1" w:styleId="DefaultParagraphFont">
     <w:name w:val="Default Paragraph Font"/>
     <w:uiPriority w:val="1"/>
-    <w:semiHidden/>
     <w:unhideWhenUsed/>
   </w:style>
   <w:style w:type="table" w:default="1" w:styleId="TableNormal">
@@ -5919,6 +5900,18 @@
       <w:ind w:left="220"/>
     </w:pPr>
   </w:style>
+  <w:style w:type="character" w:styleId="UnresolvedMention">
+    <w:name w:val="Unresolved Mention"/>
+    <w:basedOn w:val="DefaultParagraphFont"/>
+    <w:uiPriority w:val="99"/>
+    <w:semiHidden/>
+    <w:unhideWhenUsed/>
+    <w:rsid w:val="0048248E"/>
+    <w:rPr>
+      <w:color w:val="605E5C"/>
+      <w:shd w:val="clear" w:color="auto" w:fill="E1DFDD"/>
+    </w:rPr>
+  </w:style>
 </w:styles>
 </file>
 

</xml_diff>